<commit_message>
docs: Criado Diagrama de Caso de Uso V1
</commit_message>
<xml_diff>
--- a/docs/DOCUMENTAÇÃO_PROJETO_14-10-2024.docx
+++ b/docs/DOCUMENTAÇÃO_PROJETO_14-10-2024.docx
@@ -2081,6 +2081,12 @@
                 <w:noProof/>
                 <w:webHidden/>
               </w:rPr>
+            </w:r>
+            <w:r>
+              <w:rPr>
+                <w:noProof/>
+                <w:webHidden/>
+              </w:rPr>
               <w:fldChar w:fldCharType="separate"/>
             </w:r>
             <w:r>
@@ -9802,6 +9808,62 @@
     </w:p>
     <w:p>
       <w:pPr>
+        <w:jc w:val="center"/>
+      </w:pPr>
+      <w:r>
+        <w:rPr>
+          <w:noProof/>
+        </w:rPr>
+        <w:drawing>
+          <wp:inline distT="0" distB="0" distL="0" distR="0" wp14:anchorId="3BB9714E" wp14:editId="682261BD">
+            <wp:extent cx="4486357" cy="4810823"/>
+            <wp:effectExtent l="0" t="0" r="9525" b="8890"/>
+            <wp:docPr id="4" name="Picture 4"/>
+            <wp:cNvGraphicFramePr>
+              <a:graphicFrameLocks xmlns:a="http://schemas.openxmlformats.org/drawingml/2006/main" noChangeAspect="1"/>
+            </wp:cNvGraphicFramePr>
+            <a:graphic xmlns:a="http://schemas.openxmlformats.org/drawingml/2006/main">
+              <a:graphicData uri="http://schemas.openxmlformats.org/drawingml/2006/picture">
+                <pic:pic xmlns:pic="http://schemas.openxmlformats.org/drawingml/2006/picture">
+                  <pic:nvPicPr>
+                    <pic:cNvPr id="4" name="Picture 4"/>
+                    <pic:cNvPicPr/>
+                  </pic:nvPicPr>
+                  <pic:blipFill>
+                    <a:blip r:embed="rId16">
+                      <a:extLst>
+                        <a:ext uri="{28A0092B-C50C-407E-A947-70E740481C1C}">
+                          <a14:useLocalDpi xmlns:a14="http://schemas.microsoft.com/office/drawing/2010/main" val="0"/>
+                        </a:ext>
+                      </a:extLst>
+                    </a:blip>
+                    <a:stretch>
+                      <a:fillRect/>
+                    </a:stretch>
+                  </pic:blipFill>
+                  <pic:spPr>
+                    <a:xfrm>
+                      <a:off x="0" y="0"/>
+                      <a:ext cx="4495588" cy="4820722"/>
+                    </a:xfrm>
+                    <a:prstGeom prst="rect">
+                      <a:avLst/>
+                    </a:prstGeom>
+                  </pic:spPr>
+                </pic:pic>
+              </a:graphicData>
+            </a:graphic>
+          </wp:inline>
+        </w:drawing>
+      </w:r>
+    </w:p>
+    <w:p>
+      <w:pPr>
+        <w:jc w:val="center"/>
+      </w:pPr>
+    </w:p>
+    <w:p>
+      <w:pPr>
         <w:pStyle w:val="Heading2"/>
       </w:pPr>
       <w:bookmarkStart w:id="25" w:name="_tjl1pe5ei6dw" w:colFirst="0" w:colLast="0"/>
@@ -9846,6 +9908,7 @@
       </w:pPr>
       <w:bookmarkStart w:id="31" w:name="_Toc179758565"/>
       <w:r>
+        <w:lastRenderedPageBreak/>
         <w:t>Modelo Conceitual</w:t>
       </w:r>
       <w:r>
@@ -9955,7 +10018,286 @@
     </w:p>
     <w:p>
       <w:r>
+        <w:rPr>
+          <w:noProof/>
+        </w:rPr>
+        <w:drawing>
+          <wp:inline distT="0" distB="0" distL="0" distR="0" wp14:anchorId="627893A0" wp14:editId="43425416">
+            <wp:extent cx="5724524" cy="4067175"/>
+            <wp:effectExtent l="0" t="0" r="0" b="0"/>
+            <wp:docPr id="635791656" name="Picture 635791656"/>
+            <wp:cNvGraphicFramePr>
+              <a:graphicFrameLocks xmlns:a="http://schemas.openxmlformats.org/drawingml/2006/main" noChangeAspect="1"/>
+            </wp:cNvGraphicFramePr>
+            <a:graphic xmlns:a="http://schemas.openxmlformats.org/drawingml/2006/main">
+              <a:graphicData uri="http://schemas.openxmlformats.org/drawingml/2006/picture">
+                <pic:pic xmlns:pic="http://schemas.openxmlformats.org/drawingml/2006/picture">
+                  <pic:nvPicPr>
+                    <pic:cNvPr id="0" name=""/>
+                    <pic:cNvPicPr/>
+                  </pic:nvPicPr>
+                  <pic:blipFill>
+                    <a:blip r:embed="rId17" cstate="print">
+                      <a:extLst>
+                        <a:ext uri="{28A0092B-C50C-407E-A947-70E740481C1C}">
+                          <a14:useLocalDpi xmlns:a14="http://schemas.microsoft.com/office/drawing/2010/main" val="0"/>
+                        </a:ext>
+                      </a:extLst>
+                    </a:blip>
+                    <a:stretch>
+                      <a:fillRect/>
+                    </a:stretch>
+                  </pic:blipFill>
+                  <pic:spPr>
+                    <a:xfrm>
+                      <a:off x="0" y="0"/>
+                      <a:ext cx="5724524" cy="4067175"/>
+                    </a:xfrm>
+                    <a:prstGeom prst="rect">
+                      <a:avLst/>
+                    </a:prstGeom>
+                  </pic:spPr>
+                </pic:pic>
+              </a:graphicData>
+            </a:graphic>
+          </wp:inline>
+        </w:drawing>
+      </w:r>
+      <w:r>
         <w:br w:type="page"/>
+      </w:r>
+      <w:r>
+        <w:rPr>
+          <w:noProof/>
+        </w:rPr>
+        <w:lastRenderedPageBreak/>
+        <w:drawing>
+          <wp:inline distT="0" distB="0" distL="0" distR="0" wp14:anchorId="218C288D" wp14:editId="7A0C41B9">
+            <wp:extent cx="5724524" cy="4067175"/>
+            <wp:effectExtent l="0" t="0" r="0" b="0"/>
+            <wp:docPr id="1267239965" name="Picture 1267239965"/>
+            <wp:cNvGraphicFramePr>
+              <a:graphicFrameLocks xmlns:a="http://schemas.openxmlformats.org/drawingml/2006/main" noChangeAspect="1"/>
+            </wp:cNvGraphicFramePr>
+            <a:graphic xmlns:a="http://schemas.openxmlformats.org/drawingml/2006/main">
+              <a:graphicData uri="http://schemas.openxmlformats.org/drawingml/2006/picture">
+                <pic:pic xmlns:pic="http://schemas.openxmlformats.org/drawingml/2006/picture">
+                  <pic:nvPicPr>
+                    <pic:cNvPr id="0" name=""/>
+                    <pic:cNvPicPr/>
+                  </pic:nvPicPr>
+                  <pic:blipFill>
+                    <a:blip r:embed="rId18" cstate="print">
+                      <a:extLst>
+                        <a:ext uri="{28A0092B-C50C-407E-A947-70E740481C1C}">
+                          <a14:useLocalDpi xmlns:a14="http://schemas.microsoft.com/office/drawing/2010/main" val="0"/>
+                        </a:ext>
+                      </a:extLst>
+                    </a:blip>
+                    <a:stretch>
+                      <a:fillRect/>
+                    </a:stretch>
+                  </pic:blipFill>
+                  <pic:spPr>
+                    <a:xfrm>
+                      <a:off x="0" y="0"/>
+                      <a:ext cx="5724524" cy="4067175"/>
+                    </a:xfrm>
+                    <a:prstGeom prst="rect">
+                      <a:avLst/>
+                    </a:prstGeom>
+                  </pic:spPr>
+                </pic:pic>
+              </a:graphicData>
+            </a:graphic>
+          </wp:inline>
+        </w:drawing>
+      </w:r>
+      <w:r>
+        <w:rPr>
+          <w:noProof/>
+        </w:rPr>
+        <w:drawing>
+          <wp:inline distT="0" distB="0" distL="0" distR="0" wp14:anchorId="5FC13508" wp14:editId="0567CC10">
+            <wp:extent cx="5724524" cy="4067175"/>
+            <wp:effectExtent l="0" t="0" r="0" b="0"/>
+            <wp:docPr id="1074091066" name="Picture 1074091066"/>
+            <wp:cNvGraphicFramePr>
+              <a:graphicFrameLocks xmlns:a="http://schemas.openxmlformats.org/drawingml/2006/main" noChangeAspect="1"/>
+            </wp:cNvGraphicFramePr>
+            <a:graphic xmlns:a="http://schemas.openxmlformats.org/drawingml/2006/main">
+              <a:graphicData uri="http://schemas.openxmlformats.org/drawingml/2006/picture">
+                <pic:pic xmlns:pic="http://schemas.openxmlformats.org/drawingml/2006/picture">
+                  <pic:nvPicPr>
+                    <pic:cNvPr id="0" name=""/>
+                    <pic:cNvPicPr/>
+                  </pic:nvPicPr>
+                  <pic:blipFill>
+                    <a:blip r:embed="rId19" cstate="print">
+                      <a:extLst>
+                        <a:ext uri="{28A0092B-C50C-407E-A947-70E740481C1C}">
+                          <a14:useLocalDpi xmlns:a14="http://schemas.microsoft.com/office/drawing/2010/main" val="0"/>
+                        </a:ext>
+                      </a:extLst>
+                    </a:blip>
+                    <a:stretch>
+                      <a:fillRect/>
+                    </a:stretch>
+                  </pic:blipFill>
+                  <pic:spPr>
+                    <a:xfrm>
+                      <a:off x="0" y="0"/>
+                      <a:ext cx="5724524" cy="4067175"/>
+                    </a:xfrm>
+                    <a:prstGeom prst="rect">
+                      <a:avLst/>
+                    </a:prstGeom>
+                  </pic:spPr>
+                </pic:pic>
+              </a:graphicData>
+            </a:graphic>
+          </wp:inline>
+        </w:drawing>
+      </w:r>
+      <w:r>
+        <w:rPr>
+          <w:noProof/>
+        </w:rPr>
+        <w:lastRenderedPageBreak/>
+        <w:drawing>
+          <wp:inline distT="0" distB="0" distL="0" distR="0" wp14:anchorId="177A9D30" wp14:editId="7A40075F">
+            <wp:extent cx="5724524" cy="3743325"/>
+            <wp:effectExtent l="0" t="0" r="0" b="0"/>
+            <wp:docPr id="1830110073" name="Picture 1830110073"/>
+            <wp:cNvGraphicFramePr>
+              <a:graphicFrameLocks xmlns:a="http://schemas.openxmlformats.org/drawingml/2006/main" noChangeAspect="1"/>
+            </wp:cNvGraphicFramePr>
+            <a:graphic xmlns:a="http://schemas.openxmlformats.org/drawingml/2006/main">
+              <a:graphicData uri="http://schemas.openxmlformats.org/drawingml/2006/picture">
+                <pic:pic xmlns:pic="http://schemas.openxmlformats.org/drawingml/2006/picture">
+                  <pic:nvPicPr>
+                    <pic:cNvPr id="0" name=""/>
+                    <pic:cNvPicPr/>
+                  </pic:nvPicPr>
+                  <pic:blipFill>
+                    <a:blip r:embed="rId20" cstate="print">
+                      <a:extLst>
+                        <a:ext uri="{28A0092B-C50C-407E-A947-70E740481C1C}">
+                          <a14:useLocalDpi xmlns:a14="http://schemas.microsoft.com/office/drawing/2010/main" val="0"/>
+                        </a:ext>
+                      </a:extLst>
+                    </a:blip>
+                    <a:stretch>
+                      <a:fillRect/>
+                    </a:stretch>
+                  </pic:blipFill>
+                  <pic:spPr>
+                    <a:xfrm>
+                      <a:off x="0" y="0"/>
+                      <a:ext cx="5724524" cy="3743325"/>
+                    </a:xfrm>
+                    <a:prstGeom prst="rect">
+                      <a:avLst/>
+                    </a:prstGeom>
+                  </pic:spPr>
+                </pic:pic>
+              </a:graphicData>
+            </a:graphic>
+          </wp:inline>
+        </w:drawing>
+      </w:r>
+      <w:r>
+        <w:rPr>
+          <w:noProof/>
+        </w:rPr>
+        <w:drawing>
+          <wp:inline distT="0" distB="0" distL="0" distR="0" wp14:anchorId="68B5E849" wp14:editId="2B0F0503">
+            <wp:extent cx="5724524" cy="4238625"/>
+            <wp:effectExtent l="0" t="0" r="0" b="0"/>
+            <wp:docPr id="1859254434" name="Picture 1859254434"/>
+            <wp:cNvGraphicFramePr>
+              <a:graphicFrameLocks xmlns:a="http://schemas.openxmlformats.org/drawingml/2006/main" noChangeAspect="1"/>
+            </wp:cNvGraphicFramePr>
+            <a:graphic xmlns:a="http://schemas.openxmlformats.org/drawingml/2006/main">
+              <a:graphicData uri="http://schemas.openxmlformats.org/drawingml/2006/picture">
+                <pic:pic xmlns:pic="http://schemas.openxmlformats.org/drawingml/2006/picture">
+                  <pic:nvPicPr>
+                    <pic:cNvPr id="0" name=""/>
+                    <pic:cNvPicPr/>
+                  </pic:nvPicPr>
+                  <pic:blipFill>
+                    <a:blip r:embed="rId21" cstate="print">
+                      <a:extLst>
+                        <a:ext uri="{28A0092B-C50C-407E-A947-70E740481C1C}">
+                          <a14:useLocalDpi xmlns:a14="http://schemas.microsoft.com/office/drawing/2010/main" val="0"/>
+                        </a:ext>
+                      </a:extLst>
+                    </a:blip>
+                    <a:stretch>
+                      <a:fillRect/>
+                    </a:stretch>
+                  </pic:blipFill>
+                  <pic:spPr>
+                    <a:xfrm>
+                      <a:off x="0" y="0"/>
+                      <a:ext cx="5724524" cy="4238625"/>
+                    </a:xfrm>
+                    <a:prstGeom prst="rect">
+                      <a:avLst/>
+                    </a:prstGeom>
+                  </pic:spPr>
+                </pic:pic>
+              </a:graphicData>
+            </a:graphic>
+          </wp:inline>
+        </w:drawing>
+      </w:r>
+      <w:r>
+        <w:rPr>
+          <w:noProof/>
+        </w:rPr>
+        <w:lastRenderedPageBreak/>
+        <w:drawing>
+          <wp:inline distT="0" distB="0" distL="0" distR="0" wp14:anchorId="6E831F00" wp14:editId="078F99E1">
+            <wp:extent cx="5724524" cy="3743325"/>
+            <wp:effectExtent l="0" t="0" r="0" b="0"/>
+            <wp:docPr id="653149540" name="Picture 653149540"/>
+            <wp:cNvGraphicFramePr>
+              <a:graphicFrameLocks xmlns:a="http://schemas.openxmlformats.org/drawingml/2006/main" noChangeAspect="1"/>
+            </wp:cNvGraphicFramePr>
+            <a:graphic xmlns:a="http://schemas.openxmlformats.org/drawingml/2006/main">
+              <a:graphicData uri="http://schemas.openxmlformats.org/drawingml/2006/picture">
+                <pic:pic xmlns:pic="http://schemas.openxmlformats.org/drawingml/2006/picture">
+                  <pic:nvPicPr>
+                    <pic:cNvPr id="0" name=""/>
+                    <pic:cNvPicPr/>
+                  </pic:nvPicPr>
+                  <pic:blipFill>
+                    <a:blip r:embed="rId22" cstate="print">
+                      <a:extLst>
+                        <a:ext uri="{28A0092B-C50C-407E-A947-70E740481C1C}">
+                          <a14:useLocalDpi xmlns:a14="http://schemas.microsoft.com/office/drawing/2010/main" val="0"/>
+                        </a:ext>
+                      </a:extLst>
+                    </a:blip>
+                    <a:stretch>
+                      <a:fillRect/>
+                    </a:stretch>
+                  </pic:blipFill>
+                  <pic:spPr>
+                    <a:xfrm>
+                      <a:off x="0" y="0"/>
+                      <a:ext cx="5724524" cy="3743325"/>
+                    </a:xfrm>
+                    <a:prstGeom prst="rect">
+                      <a:avLst/>
+                    </a:prstGeom>
+                  </pic:spPr>
+                </pic:pic>
+              </a:graphicData>
+            </a:graphic>
+          </wp:inline>
+        </w:drawing>
       </w:r>
     </w:p>
     <w:p>
@@ -10216,7 +10558,7 @@
       </w:r>
     </w:p>
     <w:sectPr>
-      <w:headerReference w:type="default" r:id="rId16"/>
+      <w:headerReference w:type="default" r:id="rId23"/>
       <w:pgSz w:w="11909" w:h="16834"/>
       <w:pgMar w:top="1440" w:right="1440" w:bottom="1440" w:left="1440" w:header="720" w:footer="720" w:gutter="0"/>
       <w:pgNumType w:start="1"/>
@@ -12427,6 +12769,7 @@
     <w:rsid w:val="00695AD7"/>
     <w:rsid w:val="006B7894"/>
     <w:rsid w:val="006D23E2"/>
+    <w:rsid w:val="006D5D3C"/>
     <w:rsid w:val="00706130"/>
     <w:rsid w:val="00745625"/>
     <w:rsid w:val="00846ED9"/>
@@ -12435,6 +12778,7 @@
     <w:rsid w:val="008B016C"/>
     <w:rsid w:val="00903FCD"/>
     <w:rsid w:val="009640BF"/>
+    <w:rsid w:val="009B075D"/>
     <w:rsid w:val="009C592D"/>
     <w:rsid w:val="00B06368"/>
     <w:rsid w:val="00B855D3"/>
@@ -13274,10 +13618,21 @@
 </file>
 
 <file path=customXml/item1.xml><?xml version="1.0" encoding="utf-8"?>
-<b:Sources xmlns:b="http://schemas.openxmlformats.org/officeDocument/2006/bibliography" xmlns="http://schemas.openxmlformats.org/officeDocument/2006/bibliography" SelectedStyle="\APASixthEditionOfficeOnline.xsl" StyleName="APA" Version="6"/>
+<p:properties xmlns:p="http://schemas.microsoft.com/office/2006/metadata/properties" xmlns:xsi="http://www.w3.org/2001/XMLSchema-instance" xmlns:pc="http://schemas.microsoft.com/office/infopath/2007/PartnerControls">
+  <documentManagement/>
+</p:properties>
 </file>
 
 <file path=customXml/item2.xml><?xml version="1.0" encoding="utf-8"?>
+<?mso-contentType ?>
+<FormTemplates xmlns="http://schemas.microsoft.com/sharepoint/v3/contenttype/forms">
+  <Display>DocumentLibraryForm</Display>
+  <Edit>DocumentLibraryForm</Edit>
+  <New>DocumentLibraryForm</New>
+</FormTemplates>
+</file>
+
+<file path=customXml/item3.xml><?xml version="1.0" encoding="utf-8"?>
 <ct:contentTypeSchema xmlns:ct="http://schemas.microsoft.com/office/2006/metadata/contentType" xmlns:ma="http://schemas.microsoft.com/office/2006/metadata/properties/metaAttributes" ct:_="" ma:_="" ma:contentTypeName="Documento" ma:contentTypeID="0x010100C098DA9510EC7C4A8AB2181D743C5648" ma:contentTypeVersion="0" ma:contentTypeDescription="Crie um novo documento." ma:contentTypeScope="" ma:versionID="67f8a7471db1d73aee014162df4259da">
   <xsd:schema xmlns:xsd="http://www.w3.org/2001/XMLSchema" xmlns:xs="http://www.w3.org/2001/XMLSchema" xmlns:p="http://schemas.microsoft.com/office/2006/metadata/properties" targetNamespace="http://schemas.microsoft.com/office/2006/metadata/properties" ma:root="true" ma:fieldsID="e257547f92819c86ae4143fe76bb6c5b">
     <xsd:element name="properties">
@@ -13391,30 +13746,28 @@
 </ct:contentTypeSchema>
 </file>
 
-<file path=customXml/item3.xml><?xml version="1.0" encoding="utf-8"?>
-<?mso-contentType ?>
-<FormTemplates xmlns="http://schemas.microsoft.com/sharepoint/v3/contenttype/forms">
-  <Display>DocumentLibraryForm</Display>
-  <Edit>DocumentLibraryForm</Edit>
-  <New>DocumentLibraryForm</New>
-</FormTemplates>
-</file>
-
 <file path=customXml/item4.xml><?xml version="1.0" encoding="utf-8"?>
-<p:properties xmlns:p="http://schemas.microsoft.com/office/2006/metadata/properties" xmlns:xsi="http://www.w3.org/2001/XMLSchema-instance" xmlns:pc="http://schemas.microsoft.com/office/infopath/2007/PartnerControls">
-  <documentManagement/>
-</p:properties>
+<b:Sources xmlns:b="http://schemas.openxmlformats.org/officeDocument/2006/bibliography" xmlns="http://schemas.openxmlformats.org/officeDocument/2006/bibliography" SelectedStyle="\APASixthEditionOfficeOnline.xsl" StyleName="APA" Version="6"/>
 </file>
 
 <file path=customXml/itemProps1.xml><?xml version="1.0" encoding="utf-8"?>
-<ds:datastoreItem xmlns:ds="http://schemas.openxmlformats.org/officeDocument/2006/customXml" ds:itemID="{6F0C982A-CA15-4101-95E9-E83C40D43193}">
+<ds:datastoreItem xmlns:ds="http://schemas.openxmlformats.org/officeDocument/2006/customXml" ds:itemID="{E2B667CE-4CF2-48FD-A04C-FC30836E22D6}">
   <ds:schemaRefs>
-    <ds:schemaRef ds:uri="http://schemas.openxmlformats.org/officeDocument/2006/bibliography"/>
+    <ds:schemaRef ds:uri="http://schemas.microsoft.com/office/2006/metadata/properties"/>
+    <ds:schemaRef ds:uri="http://schemas.microsoft.com/office/infopath/2007/PartnerControls"/>
   </ds:schemaRefs>
 </ds:datastoreItem>
 </file>
 
 <file path=customXml/itemProps2.xml><?xml version="1.0" encoding="utf-8"?>
+<ds:datastoreItem xmlns:ds="http://schemas.openxmlformats.org/officeDocument/2006/customXml" ds:itemID="{B5B68413-D388-4438-AA2E-0B31A484E9CA}">
+  <ds:schemaRefs>
+    <ds:schemaRef ds:uri="http://schemas.microsoft.com/sharepoint/v3/contenttype/forms"/>
+  </ds:schemaRefs>
+</ds:datastoreItem>
+</file>
+
+<file path=customXml/itemProps3.xml><?xml version="1.0" encoding="utf-8"?>
 <ds:datastoreItem xmlns:ds="http://schemas.openxmlformats.org/officeDocument/2006/customXml" ds:itemID="{B7520BA5-35AA-4014-8B35-895BA3950E60}">
   <ds:schemaRefs>
     <ds:schemaRef ds:uri="http://schemas.microsoft.com/office/2006/metadata/contentType"/>
@@ -13430,19 +13783,10 @@
 </ds:datastoreItem>
 </file>
 
-<file path=customXml/itemProps3.xml><?xml version="1.0" encoding="utf-8"?>
-<ds:datastoreItem xmlns:ds="http://schemas.openxmlformats.org/officeDocument/2006/customXml" ds:itemID="{B5B68413-D388-4438-AA2E-0B31A484E9CA}">
+<file path=customXml/itemProps4.xml><?xml version="1.0" encoding="utf-8"?>
+<ds:datastoreItem xmlns:ds="http://schemas.openxmlformats.org/officeDocument/2006/customXml" ds:itemID="{6F0C982A-CA15-4101-95E9-E83C40D43193}">
   <ds:schemaRefs>
-    <ds:schemaRef ds:uri="http://schemas.microsoft.com/sharepoint/v3/contenttype/forms"/>
-  </ds:schemaRefs>
-</ds:datastoreItem>
-</file>
-
-<file path=customXml/itemProps4.xml><?xml version="1.0" encoding="utf-8"?>
-<ds:datastoreItem xmlns:ds="http://schemas.openxmlformats.org/officeDocument/2006/customXml" ds:itemID="{E2B667CE-4CF2-48FD-A04C-FC30836E22D6}">
-  <ds:schemaRefs>
-    <ds:schemaRef ds:uri="http://schemas.microsoft.com/office/2006/metadata/properties"/>
-    <ds:schemaRef ds:uri="http://schemas.microsoft.com/office/infopath/2007/PartnerControls"/>
+    <ds:schemaRef ds:uri="http://schemas.openxmlformats.org/officeDocument/2006/bibliography"/>
   </ds:schemaRefs>
 </ds:datastoreItem>
 </file>
</xml_diff>

<commit_message>
docs: Adicionado modelagem conceitual do projeto.
</commit_message>
<xml_diff>
--- a/docs/DOCUMENTAÇÃO_PROJETO_14-10-2024.docx
+++ b/docs/DOCUMENTAÇÃO_PROJETO_14-10-2024.docx
@@ -9897,6 +9897,11 @@
       <w:bookmarkEnd w:id="30"/>
     </w:p>
     <w:p/>
+    <w:p/>
+    <w:p/>
+    <w:p/>
+    <w:p/>
+    <w:p/>
     <w:p>
       <w:pPr>
         <w:pStyle w:val="Heading2"/>
@@ -9918,6 +9923,76 @@
         <w:t>(1º)</w:t>
       </w:r>
       <w:bookmarkEnd w:id="31"/>
+    </w:p>
+    <w:p>
+      <w:pPr>
+        <w:pStyle w:val="Heading2"/>
+        <w:ind w:left="284"/>
+      </w:pPr>
+      <w:r>
+        <w:rPr>
+          <w:noProof/>
+        </w:rPr>
+        <w:drawing>
+          <wp:anchor distT="0" distB="0" distL="114300" distR="114300" simplePos="0" relativeHeight="251664384" behindDoc="0" locked="0" layoutInCell="1" allowOverlap="1" wp14:anchorId="6BA60A54" wp14:editId="5805CDAF">
+            <wp:simplePos x="0" y="0"/>
+            <wp:positionH relativeFrom="margin">
+              <wp:align>center</wp:align>
+            </wp:positionH>
+            <wp:positionV relativeFrom="paragraph">
+              <wp:posOffset>217805</wp:posOffset>
+            </wp:positionV>
+            <wp:extent cx="5118100" cy="3659505"/>
+            <wp:effectExtent l="0" t="0" r="6350" b="0"/>
+            <wp:wrapTopAndBottom/>
+            <wp:docPr id="7" name="Picture 7"/>
+            <wp:cNvGraphicFramePr>
+              <a:graphicFrameLocks xmlns:a="http://schemas.openxmlformats.org/drawingml/2006/main" noChangeAspect="1"/>
+            </wp:cNvGraphicFramePr>
+            <a:graphic xmlns:a="http://schemas.openxmlformats.org/drawingml/2006/main">
+              <a:graphicData uri="http://schemas.openxmlformats.org/drawingml/2006/picture">
+                <pic:pic xmlns:pic="http://schemas.openxmlformats.org/drawingml/2006/picture">
+                  <pic:nvPicPr>
+                    <pic:cNvPr id="0" name="Picture 2"/>
+                    <pic:cNvPicPr>
+                      <a:picLocks noChangeAspect="1" noChangeArrowheads="1"/>
+                    </pic:cNvPicPr>
+                  </pic:nvPicPr>
+                  <pic:blipFill>
+                    <a:blip r:embed="rId17">
+                      <a:extLst>
+                        <a:ext uri="{28A0092B-C50C-407E-A947-70E740481C1C}">
+                          <a14:useLocalDpi xmlns:a14="http://schemas.microsoft.com/office/drawing/2010/main" val="0"/>
+                        </a:ext>
+                      </a:extLst>
+                    </a:blip>
+                    <a:srcRect/>
+                    <a:stretch>
+                      <a:fillRect/>
+                    </a:stretch>
+                  </pic:blipFill>
+                  <pic:spPr bwMode="auto">
+                    <a:xfrm>
+                      <a:off x="0" y="0"/>
+                      <a:ext cx="5118100" cy="3659505"/>
+                    </a:xfrm>
+                    <a:prstGeom prst="rect">
+                      <a:avLst/>
+                    </a:prstGeom>
+                    <a:noFill/>
+                  </pic:spPr>
+                </pic:pic>
+              </a:graphicData>
+            </a:graphic>
+            <wp14:sizeRelH relativeFrom="margin">
+              <wp14:pctWidth>0</wp14:pctWidth>
+            </wp14:sizeRelH>
+            <wp14:sizeRelV relativeFrom="margin">
+              <wp14:pctHeight>0</wp14:pctHeight>
+            </wp14:sizeRelV>
+          </wp:anchor>
+        </w:drawing>
+      </w:r>
     </w:p>
     <w:p>
       <w:pPr>
@@ -10021,61 +10096,12 @@
         <w:rPr>
           <w:noProof/>
         </w:rPr>
+        <w:lastRenderedPageBreak/>
         <w:drawing>
           <wp:inline distT="0" distB="0" distL="0" distR="0" wp14:anchorId="627893A0" wp14:editId="43425416">
             <wp:extent cx="5724524" cy="4067175"/>
             <wp:effectExtent l="0" t="0" r="0" b="0"/>
             <wp:docPr id="635791656" name="Picture 635791656"/>
-            <wp:cNvGraphicFramePr>
-              <a:graphicFrameLocks xmlns:a="http://schemas.openxmlformats.org/drawingml/2006/main" noChangeAspect="1"/>
-            </wp:cNvGraphicFramePr>
-            <a:graphic xmlns:a="http://schemas.openxmlformats.org/drawingml/2006/main">
-              <a:graphicData uri="http://schemas.openxmlformats.org/drawingml/2006/picture">
-                <pic:pic xmlns:pic="http://schemas.openxmlformats.org/drawingml/2006/picture">
-                  <pic:nvPicPr>
-                    <pic:cNvPr id="0" name=""/>
-                    <pic:cNvPicPr/>
-                  </pic:nvPicPr>
-                  <pic:blipFill>
-                    <a:blip r:embed="rId17" cstate="print">
-                      <a:extLst>
-                        <a:ext uri="{28A0092B-C50C-407E-A947-70E740481C1C}">
-                          <a14:useLocalDpi xmlns:a14="http://schemas.microsoft.com/office/drawing/2010/main" val="0"/>
-                        </a:ext>
-                      </a:extLst>
-                    </a:blip>
-                    <a:stretch>
-                      <a:fillRect/>
-                    </a:stretch>
-                  </pic:blipFill>
-                  <pic:spPr>
-                    <a:xfrm>
-                      <a:off x="0" y="0"/>
-                      <a:ext cx="5724524" cy="4067175"/>
-                    </a:xfrm>
-                    <a:prstGeom prst="rect">
-                      <a:avLst/>
-                    </a:prstGeom>
-                  </pic:spPr>
-                </pic:pic>
-              </a:graphicData>
-            </a:graphic>
-          </wp:inline>
-        </w:drawing>
-      </w:r>
-      <w:r>
-        <w:br w:type="page"/>
-      </w:r>
-      <w:r>
-        <w:rPr>
-          <w:noProof/>
-        </w:rPr>
-        <w:lastRenderedPageBreak/>
-        <w:drawing>
-          <wp:inline distT="0" distB="0" distL="0" distR="0" wp14:anchorId="218C288D" wp14:editId="7A0C41B9">
-            <wp:extent cx="5724524" cy="4067175"/>
-            <wp:effectExtent l="0" t="0" r="0" b="0"/>
-            <wp:docPr id="1267239965" name="Picture 1267239965"/>
             <wp:cNvGraphicFramePr>
               <a:graphicFrameLocks xmlns:a="http://schemas.openxmlformats.org/drawingml/2006/main" noChangeAspect="1"/>
             </wp:cNvGraphicFramePr>
@@ -10114,14 +10140,18 @@
         </w:drawing>
       </w:r>
       <w:r>
+        <w:br w:type="page"/>
+      </w:r>
+      <w:r>
         <w:rPr>
           <w:noProof/>
         </w:rPr>
+        <w:lastRenderedPageBreak/>
         <w:drawing>
-          <wp:inline distT="0" distB="0" distL="0" distR="0" wp14:anchorId="5FC13508" wp14:editId="0567CC10">
+          <wp:inline distT="0" distB="0" distL="0" distR="0" wp14:anchorId="218C288D" wp14:editId="7A0C41B9">
             <wp:extent cx="5724524" cy="4067175"/>
             <wp:effectExtent l="0" t="0" r="0" b="0"/>
-            <wp:docPr id="1074091066" name="Picture 1074091066"/>
+            <wp:docPr id="1267239965" name="Picture 1267239965"/>
             <wp:cNvGraphicFramePr>
               <a:graphicFrameLocks xmlns:a="http://schemas.openxmlformats.org/drawingml/2006/main" noChangeAspect="1"/>
             </wp:cNvGraphicFramePr>
@@ -10163,12 +10193,11 @@
         <w:rPr>
           <w:noProof/>
         </w:rPr>
-        <w:lastRenderedPageBreak/>
         <w:drawing>
-          <wp:inline distT="0" distB="0" distL="0" distR="0" wp14:anchorId="177A9D30" wp14:editId="7A40075F">
-            <wp:extent cx="5724524" cy="3743325"/>
+          <wp:inline distT="0" distB="0" distL="0" distR="0" wp14:anchorId="5FC13508" wp14:editId="0567CC10">
+            <wp:extent cx="5724524" cy="4067175"/>
             <wp:effectExtent l="0" t="0" r="0" b="0"/>
-            <wp:docPr id="1830110073" name="Picture 1830110073"/>
+            <wp:docPr id="1074091066" name="Picture 1074091066"/>
             <wp:cNvGraphicFramePr>
               <a:graphicFrameLocks xmlns:a="http://schemas.openxmlformats.org/drawingml/2006/main" noChangeAspect="1"/>
             </wp:cNvGraphicFramePr>
@@ -10194,7 +10223,7 @@
                   <pic:spPr>
                     <a:xfrm>
                       <a:off x="0" y="0"/>
-                      <a:ext cx="5724524" cy="3743325"/>
+                      <a:ext cx="5724524" cy="4067175"/>
                     </a:xfrm>
                     <a:prstGeom prst="rect">
                       <a:avLst/>
@@ -10210,11 +10239,12 @@
         <w:rPr>
           <w:noProof/>
         </w:rPr>
+        <w:lastRenderedPageBreak/>
         <w:drawing>
-          <wp:inline distT="0" distB="0" distL="0" distR="0" wp14:anchorId="68B5E849" wp14:editId="2B0F0503">
-            <wp:extent cx="5724524" cy="4238625"/>
+          <wp:inline distT="0" distB="0" distL="0" distR="0" wp14:anchorId="177A9D30" wp14:editId="7A40075F">
+            <wp:extent cx="5724524" cy="3743325"/>
             <wp:effectExtent l="0" t="0" r="0" b="0"/>
-            <wp:docPr id="1859254434" name="Picture 1859254434"/>
+            <wp:docPr id="1830110073" name="Picture 1830110073"/>
             <wp:cNvGraphicFramePr>
               <a:graphicFrameLocks xmlns:a="http://schemas.openxmlformats.org/drawingml/2006/main" noChangeAspect="1"/>
             </wp:cNvGraphicFramePr>
@@ -10240,6 +10270,52 @@
                   <pic:spPr>
                     <a:xfrm>
                       <a:off x="0" y="0"/>
+                      <a:ext cx="5724524" cy="3743325"/>
+                    </a:xfrm>
+                    <a:prstGeom prst="rect">
+                      <a:avLst/>
+                    </a:prstGeom>
+                  </pic:spPr>
+                </pic:pic>
+              </a:graphicData>
+            </a:graphic>
+          </wp:inline>
+        </w:drawing>
+      </w:r>
+      <w:r>
+        <w:rPr>
+          <w:noProof/>
+        </w:rPr>
+        <w:drawing>
+          <wp:inline distT="0" distB="0" distL="0" distR="0" wp14:anchorId="68B5E849" wp14:editId="2B0F0503">
+            <wp:extent cx="5724524" cy="4238625"/>
+            <wp:effectExtent l="0" t="0" r="0" b="0"/>
+            <wp:docPr id="1859254434" name="Picture 1859254434"/>
+            <wp:cNvGraphicFramePr>
+              <a:graphicFrameLocks xmlns:a="http://schemas.openxmlformats.org/drawingml/2006/main" noChangeAspect="1"/>
+            </wp:cNvGraphicFramePr>
+            <a:graphic xmlns:a="http://schemas.openxmlformats.org/drawingml/2006/main">
+              <a:graphicData uri="http://schemas.openxmlformats.org/drawingml/2006/picture">
+                <pic:pic xmlns:pic="http://schemas.openxmlformats.org/drawingml/2006/picture">
+                  <pic:nvPicPr>
+                    <pic:cNvPr id="0" name=""/>
+                    <pic:cNvPicPr/>
+                  </pic:nvPicPr>
+                  <pic:blipFill>
+                    <a:blip r:embed="rId22" cstate="print">
+                      <a:extLst>
+                        <a:ext uri="{28A0092B-C50C-407E-A947-70E740481C1C}">
+                          <a14:useLocalDpi xmlns:a14="http://schemas.microsoft.com/office/drawing/2010/main" val="0"/>
+                        </a:ext>
+                      </a:extLst>
+                    </a:blip>
+                    <a:stretch>
+                      <a:fillRect/>
+                    </a:stretch>
+                  </pic:blipFill>
+                  <pic:spPr>
+                    <a:xfrm>
+                      <a:off x="0" y="0"/>
                       <a:ext cx="5724524" cy="4238625"/>
                     </a:xfrm>
                     <a:prstGeom prst="rect">
@@ -10273,7 +10349,7 @@
                     <pic:cNvPicPr/>
                   </pic:nvPicPr>
                   <pic:blipFill>
-                    <a:blip r:embed="rId22" cstate="print">
+                    <a:blip r:embed="rId23" cstate="print">
                       <a:extLst>
                         <a:ext uri="{28A0092B-C50C-407E-A947-70E740481C1C}">
                           <a14:useLocalDpi xmlns:a14="http://schemas.microsoft.com/office/drawing/2010/main" val="0"/>
@@ -10558,7 +10634,7 @@
       </w:r>
     </w:p>
     <w:sectPr>
-      <w:headerReference w:type="default" r:id="rId23"/>
+      <w:headerReference w:type="default" r:id="rId24"/>
       <w:pgSz w:w="11909" w:h="16834"/>
       <w:pgMar w:top="1440" w:right="1440" w:bottom="1440" w:left="1440" w:header="720" w:footer="720" w:gutter="0"/>
       <w:pgNumType w:start="1"/>
@@ -12778,12 +12854,12 @@
     <w:rsid w:val="008B016C"/>
     <w:rsid w:val="00903FCD"/>
     <w:rsid w:val="009640BF"/>
-    <w:rsid w:val="009B075D"/>
     <w:rsid w:val="009C592D"/>
     <w:rsid w:val="00B06368"/>
     <w:rsid w:val="00B855D3"/>
     <w:rsid w:val="00B95DC0"/>
     <w:rsid w:val="00BE62F0"/>
+    <w:rsid w:val="00C91D45"/>
     <w:rsid w:val="00CA365F"/>
     <w:rsid w:val="00CE18D8"/>
     <w:rsid w:val="00D11133"/>

</xml_diff>

<commit_message>
docs: Reorganização das páginas.
</commit_message>
<xml_diff>
--- a/docs/DOCUMENTAÇÃO_PROJETO_14-10-2024.docx
+++ b/docs/DOCUMENTAÇÃO_PROJETO_14-10-2024.docx
@@ -1315,7 +1315,7 @@
           <w:r>
             <w:fldChar w:fldCharType="separate"/>
           </w:r>
-          <w:hyperlink w:anchor="_Toc179758548" w:history="1">
+          <w:hyperlink w:anchor="_Toc179836648" w:history="1">
             <w:r>
               <w:rPr>
                 <w:rStyle w:val="Hyperlink"/>
@@ -1360,7 +1360,7 @@
                 <w:noProof/>
                 <w:webHidden/>
               </w:rPr>
-              <w:instrText xml:space="preserve"> PAGEREF _Toc179758548 \h </w:instrText>
+              <w:instrText xml:space="preserve"> PAGEREF _Toc179836648 \h </w:instrText>
             </w:r>
             <w:r>
               <w:rPr>
@@ -1406,7 +1406,7 @@
               <w14:ligatures w14:val="standardContextual"/>
             </w:rPr>
           </w:pPr>
-          <w:hyperlink w:anchor="_Toc179758549" w:history="1">
+          <w:hyperlink w:anchor="_Toc179836649" w:history="1">
             <w:r>
               <w:rPr>
                 <w:rStyle w:val="Hyperlink"/>
@@ -1433,7 +1433,7 @@
                 <w:noProof/>
                 <w:webHidden/>
               </w:rPr>
-              <w:instrText xml:space="preserve"> PAGEREF _Toc179758549 \h </w:instrText>
+              <w:instrText xml:space="preserve"> PAGEREF _Toc179836649 \h </w:instrText>
             </w:r>
             <w:r>
               <w:rPr>
@@ -1479,7 +1479,7 @@
               <w14:ligatures w14:val="standardContextual"/>
             </w:rPr>
           </w:pPr>
-          <w:hyperlink w:anchor="_Toc179758550" w:history="1">
+          <w:hyperlink w:anchor="_Toc179836650" w:history="1">
             <w:r>
               <w:rPr>
                 <w:rStyle w:val="Hyperlink"/>
@@ -1506,7 +1506,7 @@
                 <w:noProof/>
                 <w:webHidden/>
               </w:rPr>
-              <w:instrText xml:space="preserve"> PAGEREF _Toc179758550 \h </w:instrText>
+              <w:instrText xml:space="preserve"> PAGEREF _Toc179836650 \h </w:instrText>
             </w:r>
             <w:r>
               <w:rPr>
@@ -1553,7 +1553,7 @@
               <w14:ligatures w14:val="standardContextual"/>
             </w:rPr>
           </w:pPr>
-          <w:hyperlink w:anchor="_Toc179758551" w:history="1">
+          <w:hyperlink w:anchor="_Toc179836651" w:history="1">
             <w:r>
               <w:rPr>
                 <w:rStyle w:val="Hyperlink"/>
@@ -1598,7 +1598,7 @@
                 <w:noProof/>
                 <w:webHidden/>
               </w:rPr>
-              <w:instrText xml:space="preserve"> PAGEREF _Toc179758551 \h </w:instrText>
+              <w:instrText xml:space="preserve"> PAGEREF _Toc179836651 \h </w:instrText>
             </w:r>
             <w:r>
               <w:rPr>
@@ -1645,7 +1645,7 @@
               <w14:ligatures w14:val="standardContextual"/>
             </w:rPr>
           </w:pPr>
-          <w:hyperlink w:anchor="_Toc179758552" w:history="1">
+          <w:hyperlink w:anchor="_Toc179836652" w:history="1">
             <w:r>
               <w:rPr>
                 <w:rStyle w:val="Hyperlink"/>
@@ -1690,7 +1690,7 @@
                 <w:noProof/>
                 <w:webHidden/>
               </w:rPr>
-              <w:instrText xml:space="preserve"> PAGEREF _Toc179758552 \h </w:instrText>
+              <w:instrText xml:space="preserve"> PAGEREF _Toc179836652 \h </w:instrText>
             </w:r>
             <w:r>
               <w:rPr>
@@ -1736,7 +1736,7 @@
               <w14:ligatures w14:val="standardContextual"/>
             </w:rPr>
           </w:pPr>
-          <w:hyperlink w:anchor="_Toc179758553" w:history="1">
+          <w:hyperlink w:anchor="_Toc179836653" w:history="1">
             <w:r>
               <w:rPr>
                 <w:rStyle w:val="Hyperlink"/>
@@ -1763,7 +1763,7 @@
                 <w:noProof/>
                 <w:webHidden/>
               </w:rPr>
-              <w:instrText xml:space="preserve"> PAGEREF _Toc179758553 \h </w:instrText>
+              <w:instrText xml:space="preserve"> PAGEREF _Toc179836653 \h </w:instrText>
             </w:r>
             <w:r>
               <w:rPr>
@@ -1810,7 +1810,7 @@
               <w14:ligatures w14:val="standardContextual"/>
             </w:rPr>
           </w:pPr>
-          <w:hyperlink w:anchor="_Toc179758554" w:history="1">
+          <w:hyperlink w:anchor="_Toc179836654" w:history="1">
             <w:r>
               <w:rPr>
                 <w:rStyle w:val="Hyperlink"/>
@@ -1855,7 +1855,7 @@
                 <w:noProof/>
                 <w:webHidden/>
               </w:rPr>
-              <w:instrText xml:space="preserve"> PAGEREF _Toc179758554 \h </w:instrText>
+              <w:instrText xml:space="preserve"> PAGEREF _Toc179836654 \h </w:instrText>
             </w:r>
             <w:r>
               <w:rPr>
@@ -1901,7 +1901,7 @@
               <w14:ligatures w14:val="standardContextual"/>
             </w:rPr>
           </w:pPr>
-          <w:hyperlink w:anchor="_Toc179758555" w:history="1">
+          <w:hyperlink w:anchor="_Toc179836655" w:history="1">
             <w:r>
               <w:rPr>
                 <w:rStyle w:val="Hyperlink"/>
@@ -1928,7 +1928,7 @@
                 <w:noProof/>
                 <w:webHidden/>
               </w:rPr>
-              <w:instrText xml:space="preserve"> PAGEREF _Toc179758555 \h </w:instrText>
+              <w:instrText xml:space="preserve"> PAGEREF _Toc179836655 \h </w:instrText>
             </w:r>
             <w:r>
               <w:rPr>
@@ -1974,7 +1974,7 @@
               <w14:ligatures w14:val="standardContextual"/>
             </w:rPr>
           </w:pPr>
-          <w:hyperlink w:anchor="_Toc179758556" w:history="1">
+          <w:hyperlink w:anchor="_Toc179836656" w:history="1">
             <w:r>
               <w:rPr>
                 <w:rStyle w:val="Hyperlink"/>
@@ -2001,7 +2001,7 @@
                 <w:noProof/>
                 <w:webHidden/>
               </w:rPr>
-              <w:instrText xml:space="preserve"> PAGEREF _Toc179758556 \h </w:instrText>
+              <w:instrText xml:space="preserve"> PAGEREF _Toc179836656 \h </w:instrText>
             </w:r>
             <w:r>
               <w:rPr>
@@ -2047,13 +2047,13 @@
               <w14:ligatures w14:val="standardContextual"/>
             </w:rPr>
           </w:pPr>
-          <w:hyperlink w:anchor="_Toc179758557" w:history="1">
+          <w:hyperlink w:anchor="_Toc179836657" w:history="1">
             <w:r>
               <w:rPr>
                 <w:rStyle w:val="Hyperlink"/>
                 <w:noProof/>
               </w:rPr>
-              <w:t>Descrever resumidamente e apresentar uma tabela de comparação do sistema desenvolvido versus 1 ou 2 outros sistemas de mercado.</w:t>
+              <w:t>Conforme observado pela equipe do projeto, foi identificado um controle manual, sem uso de nenhum sistema digital para controle de agendameto e estoque, os quais eram mantidos por meios físicos, como cadernos. O desenvolvimento do sistema digital permitiu identificar as seguintes vantagens entre a solução antiga e a solução atual.</w:t>
             </w:r>
             <w:r>
               <w:rPr>
@@ -2074,7 +2074,7 @@
                 <w:noProof/>
                 <w:webHidden/>
               </w:rPr>
-              <w:instrText xml:space="preserve"> PAGEREF _Toc179758557 \h </w:instrText>
+              <w:instrText xml:space="preserve"> PAGEREF _Toc179836657 \h </w:instrText>
             </w:r>
             <w:r>
               <w:rPr>
@@ -2091,13 +2091,10 @@
             </w:r>
             <w:r>
               <w:rPr>
-                <w:b/>
-                <w:bCs/>
-                <w:noProof/>
-                <w:webHidden/>
-                <w:lang w:val="en-US"/>
-              </w:rPr>
-              <w:t>Error! Bookmark not defined.</w:t>
+                <w:noProof/>
+                <w:webHidden/>
+              </w:rPr>
+              <w:t>10</w:t>
             </w:r>
             <w:r>
               <w:rPr>
@@ -2123,7 +2120,7 @@
               <w14:ligatures w14:val="standardContextual"/>
             </w:rPr>
           </w:pPr>
-          <w:hyperlink w:anchor="_Toc179758558" w:history="1">
+          <w:hyperlink w:anchor="_Toc179836658" w:history="1">
             <w:r>
               <w:rPr>
                 <w:rStyle w:val="Hyperlink"/>
@@ -2150,7 +2147,7 @@
                 <w:noProof/>
                 <w:webHidden/>
               </w:rPr>
-              <w:instrText xml:space="preserve"> PAGEREF _Toc179758558 \h </w:instrText>
+              <w:instrText xml:space="preserve"> PAGEREF _Toc179836658 \h </w:instrText>
             </w:r>
             <w:r>
               <w:rPr>
@@ -2197,7 +2194,7 @@
               <w14:ligatures w14:val="standardContextual"/>
             </w:rPr>
           </w:pPr>
-          <w:hyperlink w:anchor="_Toc179758559" w:history="1">
+          <w:hyperlink w:anchor="_Toc179836659" w:history="1">
             <w:r>
               <w:rPr>
                 <w:rStyle w:val="Hyperlink"/>
@@ -2242,7 +2239,7 @@
                 <w:noProof/>
                 <w:webHidden/>
               </w:rPr>
-              <w:instrText xml:space="preserve"> PAGEREF _Toc179758559 \h </w:instrText>
+              <w:instrText xml:space="preserve"> PAGEREF _Toc179836659 \h </w:instrText>
             </w:r>
             <w:r>
               <w:rPr>
@@ -2289,7 +2286,7 @@
               <w14:ligatures w14:val="standardContextual"/>
             </w:rPr>
           </w:pPr>
-          <w:hyperlink w:anchor="_Toc179758560" w:history="1">
+          <w:hyperlink w:anchor="_Toc179836660" w:history="1">
             <w:r>
               <w:rPr>
                 <w:rStyle w:val="Hyperlink"/>
@@ -2334,7 +2331,7 @@
                 <w:noProof/>
                 <w:webHidden/>
               </w:rPr>
-              <w:instrText xml:space="preserve"> PAGEREF _Toc179758560 \h </w:instrText>
+              <w:instrText xml:space="preserve"> PAGEREF _Toc179836660 \h </w:instrText>
             </w:r>
             <w:r>
               <w:rPr>
@@ -2380,7 +2377,7 @@
               <w14:ligatures w14:val="standardContextual"/>
             </w:rPr>
           </w:pPr>
-          <w:hyperlink w:anchor="_Toc179758561" w:history="1">
+          <w:hyperlink w:anchor="_Toc179836661" w:history="1">
             <w:r>
               <w:rPr>
                 <w:rStyle w:val="Hyperlink"/>
@@ -2407,7 +2404,7 @@
                 <w:noProof/>
                 <w:webHidden/>
               </w:rPr>
-              <w:instrText xml:space="preserve"> PAGEREF _Toc179758561 \h </w:instrText>
+              <w:instrText xml:space="preserve"> PAGEREF _Toc179836661 \h </w:instrText>
             </w:r>
             <w:r>
               <w:rPr>
@@ -2453,7 +2450,7 @@
               <w14:ligatures w14:val="standardContextual"/>
             </w:rPr>
           </w:pPr>
-          <w:hyperlink w:anchor="_Toc179758562" w:history="1">
+          <w:hyperlink w:anchor="_Toc179836662" w:history="1">
             <w:r>
               <w:rPr>
                 <w:rStyle w:val="Hyperlink"/>
@@ -2480,7 +2477,7 @@
                 <w:noProof/>
                 <w:webHidden/>
               </w:rPr>
-              <w:instrText xml:space="preserve"> PAGEREF _Toc179758562 \h </w:instrText>
+              <w:instrText xml:space="preserve"> PAGEREF _Toc179836662 \h </w:instrText>
             </w:r>
             <w:r>
               <w:rPr>
@@ -2526,7 +2523,7 @@
               <w14:ligatures w14:val="standardContextual"/>
             </w:rPr>
           </w:pPr>
-          <w:hyperlink w:anchor="_Toc179758563" w:history="1">
+          <w:hyperlink w:anchor="_Toc179836663" w:history="1">
             <w:r>
               <w:rPr>
                 <w:rStyle w:val="Hyperlink"/>
@@ -2553,7 +2550,7 @@
                 <w:noProof/>
                 <w:webHidden/>
               </w:rPr>
-              <w:instrText xml:space="preserve"> PAGEREF _Toc179758563 \h </w:instrText>
+              <w:instrText xml:space="preserve"> PAGEREF _Toc179836663 \h </w:instrText>
             </w:r>
             <w:r>
               <w:rPr>
@@ -2599,7 +2596,7 @@
               <w14:ligatures w14:val="standardContextual"/>
             </w:rPr>
           </w:pPr>
-          <w:hyperlink w:anchor="_Toc179758564" w:history="1">
+          <w:hyperlink w:anchor="_Toc179836664" w:history="1">
             <w:r>
               <w:rPr>
                 <w:rStyle w:val="Hyperlink"/>
@@ -2626,7 +2623,7 @@
                 <w:noProof/>
                 <w:webHidden/>
               </w:rPr>
-              <w:instrText xml:space="preserve"> PAGEREF _Toc179758564 \h </w:instrText>
+              <w:instrText xml:space="preserve"> PAGEREF _Toc179836664 \h </w:instrText>
             </w:r>
             <w:r>
               <w:rPr>
@@ -2673,7 +2670,7 @@
               <w14:ligatures w14:val="standardContextual"/>
             </w:rPr>
           </w:pPr>
-          <w:hyperlink w:anchor="_Toc179758565" w:history="1">
+          <w:hyperlink w:anchor="_Toc179836665" w:history="1">
             <w:r>
               <w:rPr>
                 <w:rStyle w:val="Hyperlink"/>
@@ -2718,7 +2715,7 @@
                 <w:noProof/>
                 <w:webHidden/>
               </w:rPr>
-              <w:instrText xml:space="preserve"> PAGEREF _Toc179758565 \h </w:instrText>
+              <w:instrText xml:space="preserve"> PAGEREF _Toc179836665 \h </w:instrText>
             </w:r>
             <w:r>
               <w:rPr>
@@ -2738,7 +2735,73 @@
                 <w:noProof/>
                 <w:webHidden/>
               </w:rPr>
-              <w:t>12</w:t>
+              <w:t>13</w:t>
+            </w:r>
+            <w:r>
+              <w:rPr>
+                <w:noProof/>
+                <w:webHidden/>
+              </w:rPr>
+              <w:fldChar w:fldCharType="end"/>
+            </w:r>
+          </w:hyperlink>
+        </w:p>
+        <w:p>
+          <w:pPr>
+            <w:pStyle w:val="TOC2"/>
+            <w:tabs>
+              <w:tab w:val="right" w:leader="dot" w:pos="9019"/>
+            </w:tabs>
+            <w:rPr>
+              <w:rFonts w:asciiTheme="minorHAnsi" w:eastAsiaTheme="minorEastAsia" w:hAnsiTheme="minorHAnsi" w:cstheme="minorBidi"/>
+              <w:noProof/>
+              <w:kern w:val="2"/>
+              <w:sz w:val="24"/>
+              <w:szCs w:val="24"/>
+              <w14:ligatures w14:val="standardContextual"/>
+            </w:rPr>
+          </w:pPr>
+          <w:hyperlink w:anchor="_Toc179836666" w:history="1">
+            <w:r>
+              <w:rPr>
+                <w:noProof/>
+                <w:webHidden/>
+              </w:rPr>
+              <w:tab/>
+            </w:r>
+            <w:r>
+              <w:rPr>
+                <w:noProof/>
+                <w:webHidden/>
+              </w:rPr>
+              <w:fldChar w:fldCharType="begin"/>
+            </w:r>
+            <w:r>
+              <w:rPr>
+                <w:noProof/>
+                <w:webHidden/>
+              </w:rPr>
+              <w:instrText xml:space="preserve"> PAGEREF _Toc179836666 \h </w:instrText>
+            </w:r>
+            <w:r>
+              <w:rPr>
+                <w:noProof/>
+                <w:webHidden/>
+              </w:rPr>
+            </w:r>
+            <w:r>
+              <w:rPr>
+                <w:noProof/>
+                <w:webHidden/>
+              </w:rPr>
+              <w:fldChar w:fldCharType="separate"/>
+            </w:r>
+            <w:r>
+              <w:rPr>
+                <w:noProof/>
+                <w:webHidden/>
+              </w:rPr>
+              <w:t>13</w:t>
             </w:r>
             <w:r>
               <w:rPr>
@@ -2765,7 +2828,7 @@
               <w14:ligatures w14:val="standardContextual"/>
             </w:rPr>
           </w:pPr>
-          <w:hyperlink w:anchor="_Toc179758566" w:history="1">
+          <w:hyperlink w:anchor="_Toc179836667" w:history="1">
             <w:r>
               <w:rPr>
                 <w:rStyle w:val="Hyperlink"/>
@@ -2810,7 +2873,7 @@
                 <w:noProof/>
                 <w:webHidden/>
               </w:rPr>
-              <w:instrText xml:space="preserve"> PAGEREF _Toc179758566 \h </w:instrText>
+              <w:instrText xml:space="preserve"> PAGEREF _Toc179836667 \h </w:instrText>
             </w:r>
             <w:r>
               <w:rPr>
@@ -2830,7 +2893,7 @@
                 <w:noProof/>
                 <w:webHidden/>
               </w:rPr>
-              <w:t>12</w:t>
+              <w:t>13</w:t>
             </w:r>
             <w:r>
               <w:rPr>
@@ -2857,7 +2920,7 @@
               <w14:ligatures w14:val="standardContextual"/>
             </w:rPr>
           </w:pPr>
-          <w:hyperlink w:anchor="_Toc179758567" w:history="1">
+          <w:hyperlink w:anchor="_Toc179836668" w:history="1">
             <w:r>
               <w:rPr>
                 <w:rStyle w:val="Hyperlink"/>
@@ -2902,7 +2965,7 @@
                 <w:noProof/>
                 <w:webHidden/>
               </w:rPr>
-              <w:instrText xml:space="preserve"> PAGEREF _Toc179758567 \h </w:instrText>
+              <w:instrText xml:space="preserve"> PAGEREF _Toc179836668 \h </w:instrText>
             </w:r>
             <w:r>
               <w:rPr>
@@ -2922,7 +2985,7 @@
                 <w:noProof/>
                 <w:webHidden/>
               </w:rPr>
-              <w:t>12</w:t>
+              <w:t>14</w:t>
             </w:r>
             <w:r>
               <w:rPr>
@@ -2949,7 +3012,7 @@
               <w14:ligatures w14:val="standardContextual"/>
             </w:rPr>
           </w:pPr>
-          <w:hyperlink w:anchor="_Toc179758568" w:history="1">
+          <w:hyperlink w:anchor="_Toc179836669" w:history="1">
             <w:r>
               <w:rPr>
                 <w:rStyle w:val="Hyperlink"/>
@@ -2994,7 +3057,7 @@
                 <w:noProof/>
                 <w:webHidden/>
               </w:rPr>
-              <w:instrText xml:space="preserve"> PAGEREF _Toc179758568 \h </w:instrText>
+              <w:instrText xml:space="preserve"> PAGEREF _Toc179836669 \h </w:instrText>
             </w:r>
             <w:r>
               <w:rPr>
@@ -3014,7 +3077,7 @@
                 <w:noProof/>
                 <w:webHidden/>
               </w:rPr>
-              <w:t>12</w:t>
+              <w:t>14</w:t>
             </w:r>
             <w:r>
               <w:rPr>
@@ -3040,7 +3103,7 @@
               <w14:ligatures w14:val="standardContextual"/>
             </w:rPr>
           </w:pPr>
-          <w:hyperlink w:anchor="_Toc179758569" w:history="1">
+          <w:hyperlink w:anchor="_Toc179836670" w:history="1">
             <w:r>
               <w:rPr>
                 <w:rStyle w:val="Hyperlink"/>
@@ -3067,7 +3130,7 @@
                 <w:noProof/>
                 <w:webHidden/>
               </w:rPr>
-              <w:instrText xml:space="preserve"> PAGEREF _Toc179758569 \h </w:instrText>
+              <w:instrText xml:space="preserve"> PAGEREF _Toc179836670 \h </w:instrText>
             </w:r>
             <w:r>
               <w:rPr>
@@ -3087,7 +3150,7 @@
                 <w:noProof/>
                 <w:webHidden/>
               </w:rPr>
-              <w:t>12</w:t>
+              <w:t>14</w:t>
             </w:r>
             <w:r>
               <w:rPr>
@@ -3113,7 +3176,7 @@
               <w14:ligatures w14:val="standardContextual"/>
             </w:rPr>
           </w:pPr>
-          <w:hyperlink w:anchor="_Toc179758570" w:history="1">
+          <w:hyperlink w:anchor="_Toc179836671" w:history="1">
             <w:r>
               <w:rPr>
                 <w:rStyle w:val="Hyperlink"/>
@@ -3140,7 +3203,7 @@
                 <w:noProof/>
                 <w:webHidden/>
               </w:rPr>
-              <w:instrText xml:space="preserve"> PAGEREF _Toc179758570 \h </w:instrText>
+              <w:instrText xml:space="preserve"> PAGEREF _Toc179836671 \h </w:instrText>
             </w:r>
             <w:r>
               <w:rPr>
@@ -3160,7 +3223,73 @@
                 <w:noProof/>
                 <w:webHidden/>
               </w:rPr>
-              <w:t>12</w:t>
+              <w:t>14</w:t>
+            </w:r>
+            <w:r>
+              <w:rPr>
+                <w:noProof/>
+                <w:webHidden/>
+              </w:rPr>
+              <w:fldChar w:fldCharType="end"/>
+            </w:r>
+          </w:hyperlink>
+        </w:p>
+        <w:p>
+          <w:pPr>
+            <w:pStyle w:val="TOC2"/>
+            <w:tabs>
+              <w:tab w:val="right" w:leader="dot" w:pos="9019"/>
+            </w:tabs>
+            <w:rPr>
+              <w:rFonts w:asciiTheme="minorHAnsi" w:eastAsiaTheme="minorEastAsia" w:hAnsiTheme="minorHAnsi" w:cstheme="minorBidi"/>
+              <w:noProof/>
+              <w:kern w:val="2"/>
+              <w:sz w:val="24"/>
+              <w:szCs w:val="24"/>
+              <w14:ligatures w14:val="standardContextual"/>
+            </w:rPr>
+          </w:pPr>
+          <w:hyperlink w:anchor="_Toc179836672" w:history="1">
+            <w:r>
+              <w:rPr>
+                <w:noProof/>
+                <w:webHidden/>
+              </w:rPr>
+              <w:tab/>
+            </w:r>
+            <w:r>
+              <w:rPr>
+                <w:noProof/>
+                <w:webHidden/>
+              </w:rPr>
+              <w:fldChar w:fldCharType="begin"/>
+            </w:r>
+            <w:r>
+              <w:rPr>
+                <w:noProof/>
+                <w:webHidden/>
+              </w:rPr>
+              <w:instrText xml:space="preserve"> PAGEREF _Toc179836672 \h </w:instrText>
+            </w:r>
+            <w:r>
+              <w:rPr>
+                <w:noProof/>
+                <w:webHidden/>
+              </w:rPr>
+            </w:r>
+            <w:r>
+              <w:rPr>
+                <w:noProof/>
+                <w:webHidden/>
+              </w:rPr>
+              <w:fldChar w:fldCharType="separate"/>
+            </w:r>
+            <w:r>
+              <w:rPr>
+                <w:noProof/>
+                <w:webHidden/>
+              </w:rPr>
+              <w:t>14</w:t>
             </w:r>
             <w:r>
               <w:rPr>
@@ -3187,7 +3316,7 @@
               <w14:ligatures w14:val="standardContextual"/>
             </w:rPr>
           </w:pPr>
-          <w:hyperlink w:anchor="_Toc179758571" w:history="1">
+          <w:hyperlink w:anchor="_Toc179836673" w:history="1">
             <w:r>
               <w:rPr>
                 <w:rStyle w:val="Hyperlink"/>
@@ -3232,7 +3361,7 @@
                 <w:noProof/>
                 <w:webHidden/>
               </w:rPr>
-              <w:instrText xml:space="preserve"> PAGEREF _Toc179758571 \h </w:instrText>
+              <w:instrText xml:space="preserve"> PAGEREF _Toc179836673 \h </w:instrText>
             </w:r>
             <w:r>
               <w:rPr>
@@ -3252,7 +3381,7 @@
                 <w:noProof/>
                 <w:webHidden/>
               </w:rPr>
-              <w:t>13</w:t>
+              <w:t>18</w:t>
             </w:r>
             <w:r>
               <w:rPr>
@@ -3278,7 +3407,7 @@
               <w14:ligatures w14:val="standardContextual"/>
             </w:rPr>
           </w:pPr>
-          <w:hyperlink w:anchor="_Toc179758572" w:history="1">
+          <w:hyperlink w:anchor="_Toc179836674" w:history="1">
             <w:r>
               <w:rPr>
                 <w:rStyle w:val="Hyperlink"/>
@@ -3305,7 +3434,7 @@
                 <w:noProof/>
                 <w:webHidden/>
               </w:rPr>
-              <w:instrText xml:space="preserve"> PAGEREF _Toc179758572 \h </w:instrText>
+              <w:instrText xml:space="preserve"> PAGEREF _Toc179836674 \h </w:instrText>
             </w:r>
             <w:r>
               <w:rPr>
@@ -3325,7 +3454,7 @@
                 <w:noProof/>
                 <w:webHidden/>
               </w:rPr>
-              <w:t>13</w:t>
+              <w:t>18</w:t>
             </w:r>
             <w:r>
               <w:rPr>
@@ -3351,7 +3480,7 @@
               <w14:ligatures w14:val="standardContextual"/>
             </w:rPr>
           </w:pPr>
-          <w:hyperlink w:anchor="_Toc179758573" w:history="1">
+          <w:hyperlink w:anchor="_Toc179836675" w:history="1">
             <w:r>
               <w:rPr>
                 <w:rStyle w:val="Hyperlink"/>
@@ -3378,7 +3507,7 @@
                 <w:noProof/>
                 <w:webHidden/>
               </w:rPr>
-              <w:instrText xml:space="preserve"> PAGEREF _Toc179758573 \h </w:instrText>
+              <w:instrText xml:space="preserve"> PAGEREF _Toc179836675 \h </w:instrText>
             </w:r>
             <w:r>
               <w:rPr>
@@ -3398,7 +3527,7 @@
                 <w:noProof/>
                 <w:webHidden/>
               </w:rPr>
-              <w:t>13</w:t>
+              <w:t>18</w:t>
             </w:r>
             <w:r>
               <w:rPr>
@@ -3424,7 +3553,7 @@
               <w14:ligatures w14:val="standardContextual"/>
             </w:rPr>
           </w:pPr>
-          <w:hyperlink w:anchor="_Toc179758574" w:history="1">
+          <w:hyperlink w:anchor="_Toc179836676" w:history="1">
             <w:r>
               <w:rPr>
                 <w:rStyle w:val="Hyperlink"/>
@@ -3451,7 +3580,7 @@
                 <w:noProof/>
                 <w:webHidden/>
               </w:rPr>
-              <w:instrText xml:space="preserve"> PAGEREF _Toc179758574 \h </w:instrText>
+              <w:instrText xml:space="preserve"> PAGEREF _Toc179836676 \h </w:instrText>
             </w:r>
             <w:r>
               <w:rPr>
@@ -3471,7 +3600,7 @@
                 <w:noProof/>
                 <w:webHidden/>
               </w:rPr>
-              <w:t>13</w:t>
+              <w:t>18</w:t>
             </w:r>
             <w:r>
               <w:rPr>
@@ -3497,7 +3626,7 @@
               <w14:ligatures w14:val="standardContextual"/>
             </w:rPr>
           </w:pPr>
-          <w:hyperlink w:anchor="_Toc179758575" w:history="1">
+          <w:hyperlink w:anchor="_Toc179836677" w:history="1">
             <w:r>
               <w:rPr>
                 <w:rStyle w:val="Hyperlink"/>
@@ -3524,7 +3653,7 @@
                 <w:noProof/>
                 <w:webHidden/>
               </w:rPr>
-              <w:instrText xml:space="preserve"> PAGEREF _Toc179758575 \h </w:instrText>
+              <w:instrText xml:space="preserve"> PAGEREF _Toc179836677 \h </w:instrText>
             </w:r>
             <w:r>
               <w:rPr>
@@ -3544,7 +3673,7 @@
                 <w:noProof/>
                 <w:webHidden/>
               </w:rPr>
-              <w:t>13</w:t>
+              <w:t>18</w:t>
             </w:r>
             <w:r>
               <w:rPr>
@@ -3570,7 +3699,7 @@
               <w14:ligatures w14:val="standardContextual"/>
             </w:rPr>
           </w:pPr>
-          <w:hyperlink w:anchor="_Toc179758576" w:history="1">
+          <w:hyperlink w:anchor="_Toc179836678" w:history="1">
             <w:r>
               <w:rPr>
                 <w:rStyle w:val="Hyperlink"/>
@@ -3597,7 +3726,7 @@
                 <w:noProof/>
                 <w:webHidden/>
               </w:rPr>
-              <w:instrText xml:space="preserve"> PAGEREF _Toc179758576 \h </w:instrText>
+              <w:instrText xml:space="preserve"> PAGEREF _Toc179836678 \h </w:instrText>
             </w:r>
             <w:r>
               <w:rPr>
@@ -3617,7 +3746,7 @@
                 <w:noProof/>
                 <w:webHidden/>
               </w:rPr>
-              <w:t>13</w:t>
+              <w:t>18</w:t>
             </w:r>
             <w:r>
               <w:rPr>
@@ -3644,7 +3773,7 @@
               <w14:ligatures w14:val="standardContextual"/>
             </w:rPr>
           </w:pPr>
-          <w:hyperlink w:anchor="_Toc179758577" w:history="1">
+          <w:hyperlink w:anchor="_Toc179836679" w:history="1">
             <w:r>
               <w:rPr>
                 <w:rStyle w:val="Hyperlink"/>
@@ -3689,7 +3818,7 @@
                 <w:noProof/>
                 <w:webHidden/>
               </w:rPr>
-              <w:instrText xml:space="preserve"> PAGEREF _Toc179758577 \h </w:instrText>
+              <w:instrText xml:space="preserve"> PAGEREF _Toc179836679 \h </w:instrText>
             </w:r>
             <w:r>
               <w:rPr>
@@ -3709,7 +3838,7 @@
                 <w:noProof/>
                 <w:webHidden/>
               </w:rPr>
-              <w:t>13</w:t>
+              <w:t>18</w:t>
             </w:r>
             <w:r>
               <w:rPr>
@@ -3735,7 +3864,7 @@
               <w14:ligatures w14:val="standardContextual"/>
             </w:rPr>
           </w:pPr>
-          <w:hyperlink w:anchor="_Toc179758578" w:history="1">
+          <w:hyperlink w:anchor="_Toc179836680" w:history="1">
             <w:r>
               <w:rPr>
                 <w:rStyle w:val="Hyperlink"/>
@@ -3762,7 +3891,7 @@
                 <w:noProof/>
                 <w:webHidden/>
               </w:rPr>
-              <w:instrText xml:space="preserve"> PAGEREF _Toc179758578 \h </w:instrText>
+              <w:instrText xml:space="preserve"> PAGEREF _Toc179836680 \h </w:instrText>
             </w:r>
             <w:r>
               <w:rPr>
@@ -3782,7 +3911,7 @@
                 <w:noProof/>
                 <w:webHidden/>
               </w:rPr>
-              <w:t>13</w:t>
+              <w:t>18</w:t>
             </w:r>
             <w:r>
               <w:rPr>
@@ -3808,7 +3937,7 @@
               <w14:ligatures w14:val="standardContextual"/>
             </w:rPr>
           </w:pPr>
-          <w:hyperlink w:anchor="_Toc179758579" w:history="1">
+          <w:hyperlink w:anchor="_Toc179836681" w:history="1">
             <w:r>
               <w:rPr>
                 <w:rStyle w:val="Hyperlink"/>
@@ -3835,7 +3964,7 @@
                 <w:noProof/>
                 <w:webHidden/>
               </w:rPr>
-              <w:instrText xml:space="preserve"> PAGEREF _Toc179758579 \h </w:instrText>
+              <w:instrText xml:space="preserve"> PAGEREF _Toc179836681 \h </w:instrText>
             </w:r>
             <w:r>
               <w:rPr>
@@ -3855,7 +3984,7 @@
                 <w:noProof/>
                 <w:webHidden/>
               </w:rPr>
-              <w:t>13</w:t>
+              <w:t>18</w:t>
             </w:r>
             <w:r>
               <w:rPr>
@@ -3881,7 +4010,7 @@
               <w14:ligatures w14:val="standardContextual"/>
             </w:rPr>
           </w:pPr>
-          <w:hyperlink w:anchor="_Toc179758580" w:history="1">
+          <w:hyperlink w:anchor="_Toc179836682" w:history="1">
             <w:r>
               <w:rPr>
                 <w:rStyle w:val="Hyperlink"/>
@@ -3908,7 +4037,7 @@
                 <w:noProof/>
                 <w:webHidden/>
               </w:rPr>
-              <w:instrText xml:space="preserve"> PAGEREF _Toc179758580 \h </w:instrText>
+              <w:instrText xml:space="preserve"> PAGEREF _Toc179836682 \h </w:instrText>
             </w:r>
             <w:r>
               <w:rPr>
@@ -3928,7 +4057,7 @@
                 <w:noProof/>
                 <w:webHidden/>
               </w:rPr>
-              <w:t>13</w:t>
+              <w:t>18</w:t>
             </w:r>
             <w:r>
               <w:rPr>
@@ -3954,7 +4083,7 @@
               <w14:ligatures w14:val="standardContextual"/>
             </w:rPr>
           </w:pPr>
-          <w:hyperlink w:anchor="_Toc179758581" w:history="1">
+          <w:hyperlink w:anchor="_Toc179836683" w:history="1">
             <w:r>
               <w:rPr>
                 <w:rStyle w:val="Hyperlink"/>
@@ -3981,7 +4110,7 @@
                 <w:noProof/>
                 <w:webHidden/>
               </w:rPr>
-              <w:instrText xml:space="preserve"> PAGEREF _Toc179758581 \h </w:instrText>
+              <w:instrText xml:space="preserve"> PAGEREF _Toc179836683 \h </w:instrText>
             </w:r>
             <w:r>
               <w:rPr>
@@ -4001,7 +4130,7 @@
                 <w:noProof/>
                 <w:webHidden/>
               </w:rPr>
-              <w:t>13</w:t>
+              <w:t>18</w:t>
             </w:r>
             <w:r>
               <w:rPr>
@@ -4031,7 +4160,7 @@
       <w:pPr>
         <w:pStyle w:val="Heading1"/>
       </w:pPr>
-      <w:bookmarkStart w:id="0" w:name="_Toc179758548"/>
+      <w:bookmarkStart w:id="0" w:name="_Toc179836648"/>
       <w:r>
         <w:lastRenderedPageBreak/>
         <w:t>Apresentação da Empresa</w:t>
@@ -4314,7 +4443,7 @@
         <w:pStyle w:val="Heading2"/>
       </w:pPr>
       <w:bookmarkStart w:id="1" w:name="_4q2szdr8nxic" w:colFirst="0" w:colLast="0"/>
-      <w:bookmarkStart w:id="2" w:name="_Toc179758549"/>
+      <w:bookmarkStart w:id="2" w:name="_Toc179836649"/>
       <w:bookmarkEnd w:id="1"/>
       <w:r>
         <w:lastRenderedPageBreak/>
@@ -4445,7 +4574,7 @@
       <w:pPr>
         <w:pStyle w:val="Heading2"/>
       </w:pPr>
-      <w:bookmarkStart w:id="5" w:name="_Toc179758550"/>
+      <w:bookmarkStart w:id="5" w:name="_Toc179836650"/>
       <w:r>
         <w:t>1.4 Link Repositório</w:t>
       </w:r>
@@ -4481,7 +4610,7 @@
       </w:pPr>
       <w:bookmarkStart w:id="6" w:name="_e6ygphsuszjk" w:colFirst="0" w:colLast="0"/>
       <w:bookmarkStart w:id="7" w:name="_f7jgtdjz4z44" w:colFirst="0" w:colLast="0"/>
-      <w:bookmarkStart w:id="8" w:name="_Toc179758551"/>
+      <w:bookmarkStart w:id="8" w:name="_Toc179836651"/>
       <w:bookmarkEnd w:id="6"/>
       <w:bookmarkEnd w:id="7"/>
       <w:r>
@@ -4508,7 +4637,7 @@
           <w:numId w:val="4"/>
         </w:numPr>
       </w:pPr>
-      <w:bookmarkStart w:id="9" w:name="_Toc179758552"/>
+      <w:bookmarkStart w:id="9" w:name="_Toc179836652"/>
       <w:r>
         <w:t>Objetivos do projeto</w:t>
       </w:r>
@@ -4557,7 +4686,7 @@
         <w:pStyle w:val="Heading2"/>
       </w:pPr>
       <w:bookmarkStart w:id="10" w:name="_be9m5qlfee2k" w:colFirst="0" w:colLast="0"/>
-      <w:bookmarkStart w:id="11" w:name="_Toc179758553"/>
+      <w:bookmarkStart w:id="11" w:name="_Toc179836653"/>
       <w:bookmarkEnd w:id="10"/>
       <w:r>
         <w:t>2.</w:t>
@@ -4643,7 +4772,7 @@
       <w:bookmarkStart w:id="12" w:name="_insc0vnn24rq" w:colFirst="0" w:colLast="0"/>
       <w:bookmarkStart w:id="13" w:name="_9ifolvgdxmor" w:colFirst="0" w:colLast="0"/>
       <w:bookmarkStart w:id="14" w:name="_y63ppj89aknf" w:colFirst="0" w:colLast="0"/>
-      <w:bookmarkStart w:id="15" w:name="_Toc179758554"/>
+      <w:bookmarkStart w:id="15" w:name="_Toc179836654"/>
       <w:bookmarkEnd w:id="12"/>
       <w:bookmarkEnd w:id="13"/>
       <w:bookmarkEnd w:id="14"/>
@@ -6115,7 +6244,7 @@
       <w:pPr>
         <w:pStyle w:val="Heading2"/>
       </w:pPr>
-      <w:bookmarkStart w:id="16" w:name="_Toc179758555"/>
+      <w:bookmarkStart w:id="16" w:name="_Toc179836655"/>
       <w:r>
         <w:t>2.</w:t>
       </w:r>
@@ -6337,7 +6466,7 @@
       <w:pPr>
         <w:pStyle w:val="Heading2"/>
       </w:pPr>
-      <w:bookmarkStart w:id="17" w:name="_Toc179758556"/>
+      <w:bookmarkStart w:id="17" w:name="_Toc179836656"/>
       <w:r>
         <w:lastRenderedPageBreak/>
         <w:t xml:space="preserve">2.5 Comparativo </w:t>
@@ -6355,6 +6484,7 @@
           <w:bCs w:val="0"/>
         </w:rPr>
       </w:pPr>
+      <w:bookmarkStart w:id="18" w:name="_Toc179836657"/>
       <w:r>
         <w:rPr>
           <w:b w:val="0"/>
@@ -6362,6 +6492,7 @@
         </w:rPr>
         <w:t>Conforme observado pela equipe do projeto, foi identificado um controle manual, sem uso de nenhum sistema digital para controle de agendameto e estoque, os quais eram mantidos por meios físicos, como cadernos. O desenvolvimento do sistema digital permitiu identificar as seguintes vantagens entre a solução antiga e a solução atual.</w:t>
       </w:r>
+      <w:bookmarkEnd w:id="18"/>
     </w:p>
     <w:p/>
     <w:p>
@@ -6450,7 +6581,7 @@
                 <w:lang w:eastAsia="ar-SA"/>
               </w:rPr>
             </w:pPr>
-            <w:bookmarkStart w:id="18" w:name="_Hlk11167024"/>
+            <w:bookmarkStart w:id="19" w:name="_Hlk11167024"/>
             <w:r>
               <w:rPr>
                 <w:rFonts w:eastAsia="Calibri"/>
@@ -7087,7 +7218,7 @@
           </w:p>
         </w:tc>
       </w:tr>
-      <w:bookmarkEnd w:id="18"/>
+      <w:bookmarkEnd w:id="19"/>
     </w:tbl>
     <w:p/>
     <w:p/>
@@ -7095,7 +7226,7 @@
       <w:pPr>
         <w:pStyle w:val="Heading2"/>
       </w:pPr>
-      <w:bookmarkStart w:id="19" w:name="_Toc179758558"/>
+      <w:bookmarkStart w:id="20" w:name="_Toc179836658"/>
       <w:r>
         <w:t>2</w:t>
       </w:r>
@@ -7111,7 +7242,7 @@
       <w:r>
         <w:t>Cronograma</w:t>
       </w:r>
-      <w:bookmarkEnd w:id="19"/>
+      <w:bookmarkEnd w:id="20"/>
     </w:p>
     <w:tbl>
       <w:tblPr>
@@ -7165,8 +7296,8 @@
                 <w:szCs w:val="20"/>
               </w:rPr>
             </w:pPr>
-            <w:bookmarkStart w:id="20" w:name="_otr3feagh8c7" w:colFirst="0" w:colLast="0"/>
-            <w:bookmarkEnd w:id="20"/>
+            <w:bookmarkStart w:id="21" w:name="_otr3feagh8c7" w:colFirst="0" w:colLast="0"/>
+            <w:bookmarkEnd w:id="21"/>
             <w:r>
               <w:rPr>
                 <w:b/>
@@ -9694,14 +9825,14 @@
       <w:pPr>
         <w:pStyle w:val="Heading1"/>
       </w:pPr>
-      <w:bookmarkStart w:id="21" w:name="_Toc179758559"/>
+      <w:bookmarkStart w:id="22" w:name="_Toc179836659"/>
       <w:r>
         <w:t>Documenta</w:t>
       </w:r>
       <w:r>
         <w:t>ção do Sistema</w:t>
       </w:r>
-      <w:bookmarkEnd w:id="21"/>
+      <w:bookmarkEnd w:id="22"/>
     </w:p>
     <w:p>
       <w:r>
@@ -9717,11 +9848,11 @@
           <w:numId w:val="4"/>
         </w:numPr>
       </w:pPr>
-      <w:bookmarkStart w:id="22" w:name="_Toc179758560"/>
+      <w:bookmarkStart w:id="23" w:name="_Toc179836660"/>
       <w:r>
         <w:t>Metodologia de Desenvolvimento</w:t>
       </w:r>
-      <w:bookmarkEnd w:id="22"/>
+      <w:bookmarkEnd w:id="23"/>
     </w:p>
     <w:p>
       <w:r>
@@ -9783,7 +9914,7 @@
       <w:pPr>
         <w:pStyle w:val="Heading2"/>
       </w:pPr>
-      <w:bookmarkStart w:id="23" w:name="_Toc179758561"/>
+      <w:bookmarkStart w:id="24" w:name="_Toc179836661"/>
       <w:r>
         <w:lastRenderedPageBreak/>
         <w:t xml:space="preserve">3.2 </w:t>
@@ -9791,20 +9922,20 @@
       <w:r>
         <w:t>Diagramas UML</w:t>
       </w:r>
-      <w:bookmarkEnd w:id="23"/>
+      <w:bookmarkEnd w:id="24"/>
     </w:p>
     <w:p>
       <w:pPr>
         <w:pStyle w:val="Heading2"/>
       </w:pPr>
-      <w:bookmarkStart w:id="24" w:name="_Toc179758562"/>
+      <w:bookmarkStart w:id="25" w:name="_Toc179836662"/>
       <w:r>
         <w:t>Diagrama de caso de uso</w:t>
       </w:r>
       <w:r>
         <w:t xml:space="preserve"> (1º)</w:t>
       </w:r>
-      <w:bookmarkEnd w:id="24"/>
+      <w:bookmarkEnd w:id="25"/>
     </w:p>
     <w:p>
       <w:pPr>
@@ -9866,35 +9997,35 @@
       <w:pPr>
         <w:pStyle w:val="Heading2"/>
       </w:pPr>
-      <w:bookmarkStart w:id="25" w:name="_tjl1pe5ei6dw" w:colFirst="0" w:colLast="0"/>
-      <w:bookmarkStart w:id="26" w:name="_hlu1hcm6n5za" w:colFirst="0" w:colLast="0"/>
-      <w:bookmarkStart w:id="27" w:name="_jhl60fg4121z" w:colFirst="0" w:colLast="0"/>
-      <w:bookmarkStart w:id="28" w:name="_Toc179758563"/>
-      <w:bookmarkEnd w:id="25"/>
+      <w:bookmarkStart w:id="26" w:name="_tjl1pe5ei6dw" w:colFirst="0" w:colLast="0"/>
+      <w:bookmarkStart w:id="27" w:name="_hlu1hcm6n5za" w:colFirst="0" w:colLast="0"/>
+      <w:bookmarkStart w:id="28" w:name="_jhl60fg4121z" w:colFirst="0" w:colLast="0"/>
+      <w:bookmarkStart w:id="29" w:name="_Toc179836663"/>
       <w:bookmarkEnd w:id="26"/>
       <w:bookmarkEnd w:id="27"/>
+      <w:bookmarkEnd w:id="28"/>
       <w:r>
         <w:t>Diagrama de classes</w:t>
       </w:r>
       <w:r>
         <w:t xml:space="preserve"> (2º)</w:t>
       </w:r>
-      <w:bookmarkEnd w:id="28"/>
+      <w:bookmarkEnd w:id="29"/>
     </w:p>
     <w:p>
       <w:pPr>
         <w:pStyle w:val="Heading2"/>
       </w:pPr>
-      <w:bookmarkStart w:id="29" w:name="_xmux0r3xll0b" w:colFirst="0" w:colLast="0"/>
-      <w:bookmarkStart w:id="30" w:name="_Toc179758564"/>
-      <w:bookmarkEnd w:id="29"/>
+      <w:bookmarkStart w:id="30" w:name="_xmux0r3xll0b" w:colFirst="0" w:colLast="0"/>
+      <w:bookmarkStart w:id="31" w:name="_Toc179836664"/>
+      <w:bookmarkEnd w:id="30"/>
       <w:r>
         <w:t>Diagrama de sequência</w:t>
       </w:r>
       <w:r>
         <w:t xml:space="preserve"> (2º)</w:t>
       </w:r>
-      <w:bookmarkEnd w:id="30"/>
+      <w:bookmarkEnd w:id="31"/>
     </w:p>
     <w:p/>
     <w:p/>
@@ -9911,7 +10042,7 @@
         </w:numPr>
         <w:ind w:left="284" w:firstLine="0"/>
       </w:pPr>
-      <w:bookmarkStart w:id="31" w:name="_Toc179758565"/>
+      <w:bookmarkStart w:id="32" w:name="_Toc179836665"/>
       <w:r>
         <w:lastRenderedPageBreak/>
         <w:t>Modelo Conceitual</w:t>
@@ -9922,13 +10053,14 @@
       <w:r>
         <w:t>(1º)</w:t>
       </w:r>
-      <w:bookmarkEnd w:id="31"/>
+      <w:bookmarkEnd w:id="32"/>
     </w:p>
     <w:p>
       <w:pPr>
         <w:pStyle w:val="Heading2"/>
         <w:ind w:left="284"/>
       </w:pPr>
+      <w:bookmarkStart w:id="33" w:name="_Toc179836666"/>
       <w:r>
         <w:rPr>
           <w:noProof/>
@@ -9993,6 +10125,7 @@
           </wp:anchor>
         </w:drawing>
       </w:r>
+      <w:bookmarkEnd w:id="33"/>
     </w:p>
     <w:p>
       <w:pPr>
@@ -10003,15 +10136,16 @@
         </w:numPr>
         <w:ind w:left="284" w:firstLine="0"/>
       </w:pPr>
-      <w:bookmarkStart w:id="32" w:name="_Toc179758566"/>
+      <w:bookmarkStart w:id="34" w:name="_Toc179836667"/>
       <w:r>
         <w:t>Modelo lógico</w:t>
       </w:r>
       <w:r>
         <w:t xml:space="preserve"> (1º)</w:t>
       </w:r>
-      <w:bookmarkEnd w:id="32"/>
-    </w:p>
+      <w:bookmarkEnd w:id="34"/>
+    </w:p>
+    <w:p/>
     <w:p>
       <w:pPr>
         <w:pStyle w:val="Heading2"/>
@@ -10021,14 +10155,15 @@
         </w:numPr>
         <w:ind w:left="284" w:firstLine="0"/>
       </w:pPr>
-      <w:bookmarkStart w:id="33" w:name="_Toc179758567"/>
-      <w:r>
+      <w:bookmarkStart w:id="35" w:name="_Toc179836668"/>
+      <w:r>
+        <w:lastRenderedPageBreak/>
         <w:t>Modelo Físico</w:t>
       </w:r>
       <w:r>
         <w:t xml:space="preserve"> (2º)</w:t>
       </w:r>
-      <w:bookmarkEnd w:id="33"/>
+      <w:bookmarkEnd w:id="35"/>
     </w:p>
     <w:p>
       <w:pPr>
@@ -10039,7 +10174,7 @@
         </w:numPr>
         <w:ind w:left="284" w:firstLine="0"/>
       </w:pPr>
-      <w:bookmarkStart w:id="34" w:name="_Toc179758568"/>
+      <w:bookmarkStart w:id="36" w:name="_Toc179836669"/>
       <w:r>
         <w:t>Recursos e ferramentas</w:t>
       </w:r>
@@ -10049,14 +10184,14 @@
       <w:r>
         <w:t>º e 2º)</w:t>
       </w:r>
-      <w:bookmarkEnd w:id="34"/>
+      <w:bookmarkEnd w:id="36"/>
     </w:p>
     <w:p>
       <w:pPr>
         <w:pStyle w:val="Heading2"/>
         <w:ind w:left="284"/>
       </w:pPr>
-      <w:bookmarkStart w:id="35" w:name="_Toc179758569"/>
+      <w:bookmarkStart w:id="37" w:name="_Toc179836670"/>
       <w:r>
         <w:t xml:space="preserve">3.7 </w:t>
       </w:r>
@@ -10069,38 +10204,44 @@
       <w:r>
         <w:t>(1º e 2º)</w:t>
       </w:r>
-      <w:bookmarkEnd w:id="35"/>
+      <w:bookmarkEnd w:id="37"/>
     </w:p>
     <w:p>
       <w:pPr>
         <w:pStyle w:val="Heading2"/>
         <w:ind w:left="284"/>
       </w:pPr>
-      <w:bookmarkStart w:id="36" w:name="_Toc179758570"/>
+      <w:bookmarkStart w:id="38" w:name="_Toc179836671"/>
       <w:r>
         <w:t xml:space="preserve">3.8 </w:t>
       </w:r>
       <w:r>
         <w:t>Interface do usuário</w:t>
       </w:r>
-      <w:bookmarkEnd w:id="36"/>
+      <w:bookmarkEnd w:id="38"/>
     </w:p>
     <w:p>
       <w:pPr>
         <w:pStyle w:val="Heading2"/>
         <w:ind w:left="284"/>
       </w:pPr>
-    </w:p>
-    <w:p>
+      <w:bookmarkStart w:id="39" w:name="_Toc179836672"/>
       <w:r>
         <w:rPr>
           <w:noProof/>
         </w:rPr>
-        <w:lastRenderedPageBreak/>
         <w:drawing>
-          <wp:inline distT="0" distB="0" distL="0" distR="0" wp14:anchorId="627893A0" wp14:editId="43425416">
-            <wp:extent cx="5724524" cy="4067175"/>
-            <wp:effectExtent l="0" t="0" r="0" b="0"/>
+          <wp:anchor distT="0" distB="0" distL="114300" distR="114300" simplePos="0" relativeHeight="251665408" behindDoc="0" locked="0" layoutInCell="1" allowOverlap="1" wp14:anchorId="627893A0" wp14:editId="567E0CA6">
+            <wp:simplePos x="0" y="0"/>
+            <wp:positionH relativeFrom="margin">
+              <wp:align>center</wp:align>
+            </wp:positionH>
+            <wp:positionV relativeFrom="paragraph">
+              <wp:posOffset>387046</wp:posOffset>
+            </wp:positionV>
+            <wp:extent cx="5032362" cy="3575406"/>
+            <wp:effectExtent l="0" t="0" r="0" b="6350"/>
+            <wp:wrapTopAndBottom/>
             <wp:docPr id="635791656" name="Picture 635791656"/>
             <wp:cNvGraphicFramePr>
               <a:graphicFrameLocks xmlns:a="http://schemas.openxmlformats.org/drawingml/2006/main" noChangeAspect="1"/>
@@ -10127,7 +10268,7 @@
                   <pic:spPr>
                     <a:xfrm>
                       <a:off x="0" y="0"/>
-                      <a:ext cx="5724524" cy="4067175"/>
+                      <a:ext cx="5032362" cy="3575406"/>
                     </a:xfrm>
                     <a:prstGeom prst="rect">
                       <a:avLst/>
@@ -10136,22 +10277,47 @@
                 </pic:pic>
               </a:graphicData>
             </a:graphic>
-          </wp:inline>
+          </wp:anchor>
         </w:drawing>
       </w:r>
-      <w:r>
+      <w:bookmarkEnd w:id="39"/>
+    </w:p>
+    <w:p/>
+    <w:p/>
+    <w:p/>
+    <w:p/>
+    <w:p/>
+    <w:p/>
+    <w:p/>
+    <w:p/>
+    <w:p/>
+    <w:p/>
+    <w:p/>
+    <w:p/>
+    <w:p/>
+    <w:p/>
+    <w:p>
+      <w:r>
+        <w:lastRenderedPageBreak/>
         <w:br w:type="page"/>
       </w:r>
       <w:r>
         <w:rPr>
           <w:noProof/>
         </w:rPr>
-        <w:lastRenderedPageBreak/>
         <w:drawing>
-          <wp:inline distT="0" distB="0" distL="0" distR="0" wp14:anchorId="218C288D" wp14:editId="7A0C41B9">
-            <wp:extent cx="5724524" cy="4067175"/>
-            <wp:effectExtent l="0" t="0" r="0" b="0"/>
-            <wp:docPr id="1267239965" name="Picture 1267239965"/>
+          <wp:anchor distT="0" distB="0" distL="114300" distR="114300" simplePos="0" relativeHeight="251667456" behindDoc="0" locked="0" layoutInCell="1" allowOverlap="1" wp14:anchorId="5FC13508" wp14:editId="7D0F7EBD">
+            <wp:simplePos x="0" y="0"/>
+            <wp:positionH relativeFrom="margin">
+              <wp:posOffset>351155</wp:posOffset>
+            </wp:positionH>
+            <wp:positionV relativeFrom="paragraph">
+              <wp:posOffset>4423495</wp:posOffset>
+            </wp:positionV>
+            <wp:extent cx="5031105" cy="3574415"/>
+            <wp:effectExtent l="0" t="0" r="0" b="6985"/>
+            <wp:wrapTopAndBottom/>
+            <wp:docPr id="1074091066" name="Picture 1074091066"/>
             <wp:cNvGraphicFramePr>
               <a:graphicFrameLocks xmlns:a="http://schemas.openxmlformats.org/drawingml/2006/main" noChangeAspect="1"/>
             </wp:cNvGraphicFramePr>
@@ -10177,7 +10343,7 @@
                   <pic:spPr>
                     <a:xfrm>
                       <a:off x="0" y="0"/>
-                      <a:ext cx="5724524" cy="4067175"/>
+                      <a:ext cx="5031105" cy="3574415"/>
                     </a:xfrm>
                     <a:prstGeom prst="rect">
                       <a:avLst/>
@@ -10186,7 +10352,7 @@
                 </pic:pic>
               </a:graphicData>
             </a:graphic>
-          </wp:inline>
+          </wp:anchor>
         </w:drawing>
       </w:r>
       <w:r>
@@ -10194,10 +10360,18 @@
           <w:noProof/>
         </w:rPr>
         <w:drawing>
-          <wp:inline distT="0" distB="0" distL="0" distR="0" wp14:anchorId="5FC13508" wp14:editId="0567CC10">
-            <wp:extent cx="5724524" cy="4067175"/>
-            <wp:effectExtent l="0" t="0" r="0" b="0"/>
-            <wp:docPr id="1074091066" name="Picture 1074091066"/>
+          <wp:anchor distT="0" distB="0" distL="114300" distR="114300" simplePos="0" relativeHeight="251666432" behindDoc="0" locked="0" layoutInCell="1" allowOverlap="1" wp14:anchorId="218C288D" wp14:editId="52C57B14">
+            <wp:simplePos x="0" y="0"/>
+            <wp:positionH relativeFrom="margin">
+              <wp:posOffset>351155</wp:posOffset>
+            </wp:positionH>
+            <wp:positionV relativeFrom="paragraph">
+              <wp:posOffset>381901</wp:posOffset>
+            </wp:positionV>
+            <wp:extent cx="5031509" cy="3574800"/>
+            <wp:effectExtent l="0" t="0" r="0" b="6985"/>
+            <wp:wrapTopAndBottom/>
+            <wp:docPr id="1267239965" name="Picture 1267239965"/>
             <wp:cNvGraphicFramePr>
               <a:graphicFrameLocks xmlns:a="http://schemas.openxmlformats.org/drawingml/2006/main" noChangeAspect="1"/>
             </wp:cNvGraphicFramePr>
@@ -10223,7 +10397,7 @@
                   <pic:spPr>
                     <a:xfrm>
                       <a:off x="0" y="0"/>
-                      <a:ext cx="5724524" cy="4067175"/>
+                      <a:ext cx="5031509" cy="3574800"/>
                     </a:xfrm>
                     <a:prstGeom prst="rect">
                       <a:avLst/>
@@ -10232,19 +10406,56 @@
                 </pic:pic>
               </a:graphicData>
             </a:graphic>
-          </wp:inline>
+          </wp:anchor>
         </w:drawing>
       </w:r>
+    </w:p>
+    <w:p>
+      <w:pPr>
+        <w:pStyle w:val="ListParagraph"/>
+      </w:pPr>
+    </w:p>
+    <w:p>
+      <w:pPr>
+        <w:pStyle w:val="ListParagraph"/>
+      </w:pPr>
+    </w:p>
+    <w:p>
+      <w:pPr>
+        <w:pStyle w:val="ListParagraph"/>
+      </w:pPr>
+    </w:p>
+    <w:p>
+      <w:pPr>
+        <w:pStyle w:val="ListParagraph"/>
+      </w:pPr>
+    </w:p>
+    <w:p>
+      <w:pPr>
+        <w:pStyle w:val="ListParagraph"/>
+      </w:pPr>
+    </w:p>
+    <w:p>
+      <w:pPr>
+        <w:pStyle w:val="ListParagraph"/>
+      </w:pPr>
       <w:r>
         <w:rPr>
           <w:noProof/>
         </w:rPr>
-        <w:lastRenderedPageBreak/>
         <w:drawing>
-          <wp:inline distT="0" distB="0" distL="0" distR="0" wp14:anchorId="177A9D30" wp14:editId="7A40075F">
-            <wp:extent cx="5724524" cy="3743325"/>
-            <wp:effectExtent l="0" t="0" r="0" b="0"/>
-            <wp:docPr id="1830110073" name="Picture 1830110073"/>
+          <wp:anchor distT="0" distB="0" distL="114300" distR="114300" simplePos="0" relativeHeight="251668480" behindDoc="0" locked="0" layoutInCell="1" allowOverlap="1" wp14:anchorId="68B5E849" wp14:editId="01E1E972">
+            <wp:simplePos x="0" y="0"/>
+            <wp:positionH relativeFrom="margin">
+              <wp:align>center</wp:align>
+            </wp:positionH>
+            <wp:positionV relativeFrom="paragraph">
+              <wp:posOffset>125351</wp:posOffset>
+            </wp:positionV>
+            <wp:extent cx="4827905" cy="3574415"/>
+            <wp:effectExtent l="0" t="0" r="0" b="6985"/>
+            <wp:wrapTopAndBottom/>
+            <wp:docPr id="1859254434" name="Picture 1859254434"/>
             <wp:cNvGraphicFramePr>
               <a:graphicFrameLocks xmlns:a="http://schemas.openxmlformats.org/drawingml/2006/main" noChangeAspect="1"/>
             </wp:cNvGraphicFramePr>
@@ -10270,7 +10481,7 @@
                   <pic:spPr>
                     <a:xfrm>
                       <a:off x="0" y="0"/>
-                      <a:ext cx="5724524" cy="3743325"/>
+                      <a:ext cx="4827905" cy="3574415"/>
                     </a:xfrm>
                     <a:prstGeom prst="rect">
                       <a:avLst/>
@@ -10279,18 +10490,37 @@
                 </pic:pic>
               </a:graphicData>
             </a:graphic>
-          </wp:inline>
+            <wp14:sizeRelH relativeFrom="margin">
+              <wp14:pctWidth>0</wp14:pctWidth>
+            </wp14:sizeRelH>
+            <wp14:sizeRelV relativeFrom="margin">
+              <wp14:pctHeight>0</wp14:pctHeight>
+            </wp14:sizeRelV>
+          </wp:anchor>
         </w:drawing>
       </w:r>
+    </w:p>
+    <w:p>
+      <w:pPr>
+        <w:pStyle w:val="ListParagraph"/>
+      </w:pPr>
       <w:r>
         <w:rPr>
           <w:noProof/>
         </w:rPr>
         <w:drawing>
-          <wp:inline distT="0" distB="0" distL="0" distR="0" wp14:anchorId="68B5E849" wp14:editId="2B0F0503">
-            <wp:extent cx="5724524" cy="4238625"/>
-            <wp:effectExtent l="0" t="0" r="0" b="0"/>
-            <wp:docPr id="1859254434" name="Picture 1859254434"/>
+          <wp:anchor distT="0" distB="0" distL="114300" distR="114300" simplePos="0" relativeHeight="251670528" behindDoc="0" locked="0" layoutInCell="1" allowOverlap="1" wp14:anchorId="298A701B" wp14:editId="7F41297F">
+            <wp:simplePos x="0" y="0"/>
+            <wp:positionH relativeFrom="margin">
+              <wp:align>center</wp:align>
+            </wp:positionH>
+            <wp:positionV relativeFrom="paragraph">
+              <wp:posOffset>284458</wp:posOffset>
+            </wp:positionV>
+            <wp:extent cx="4827600" cy="3156817"/>
+            <wp:effectExtent l="0" t="0" r="0" b="5715"/>
+            <wp:wrapTopAndBottom/>
+            <wp:docPr id="1830110073" name="Picture 1830110073"/>
             <wp:cNvGraphicFramePr>
               <a:graphicFrameLocks xmlns:a="http://schemas.openxmlformats.org/drawingml/2006/main" noChangeAspect="1"/>
             </wp:cNvGraphicFramePr>
@@ -10316,7 +10546,7 @@
                   <pic:spPr>
                     <a:xfrm>
                       <a:off x="0" y="0"/>
-                      <a:ext cx="5724524" cy="4238625"/>
+                      <a:ext cx="4827600" cy="3156817"/>
                     </a:xfrm>
                     <a:prstGeom prst="rect">
                       <a:avLst/>
@@ -10325,18 +10555,31 @@
                 </pic:pic>
               </a:graphicData>
             </a:graphic>
-          </wp:inline>
+          </wp:anchor>
         </w:drawing>
       </w:r>
+    </w:p>
+    <w:p>
+      <w:pPr>
+        <w:pStyle w:val="ListParagraph"/>
+      </w:pPr>
       <w:r>
         <w:rPr>
           <w:noProof/>
         </w:rPr>
         <w:lastRenderedPageBreak/>
         <w:drawing>
-          <wp:inline distT="0" distB="0" distL="0" distR="0" wp14:anchorId="6E831F00" wp14:editId="078F99E1">
-            <wp:extent cx="5724524" cy="3743325"/>
-            <wp:effectExtent l="0" t="0" r="0" b="0"/>
+          <wp:anchor distT="0" distB="0" distL="114300" distR="114300" simplePos="0" relativeHeight="251669504" behindDoc="0" locked="0" layoutInCell="1" allowOverlap="1" wp14:anchorId="6E831F00" wp14:editId="31B4C6F3">
+            <wp:simplePos x="0" y="0"/>
+            <wp:positionH relativeFrom="margin">
+              <wp:align>center</wp:align>
+            </wp:positionH>
+            <wp:positionV relativeFrom="margin">
+              <wp:align>top</wp:align>
+            </wp:positionV>
+            <wp:extent cx="5466200" cy="3574800"/>
+            <wp:effectExtent l="0" t="0" r="1270" b="6985"/>
+            <wp:wrapSquare wrapText="bothSides"/>
             <wp:docPr id="653149540" name="Picture 653149540"/>
             <wp:cNvGraphicFramePr>
               <a:graphicFrameLocks xmlns:a="http://schemas.openxmlformats.org/drawingml/2006/main" noChangeAspect="1"/>
@@ -10363,7 +10606,7 @@
                   <pic:spPr>
                     <a:xfrm>
                       <a:off x="0" y="0"/>
-                      <a:ext cx="5724524" cy="3743325"/>
+                      <a:ext cx="5466200" cy="3574800"/>
                     </a:xfrm>
                     <a:prstGeom prst="rect">
                       <a:avLst/>
@@ -10372,7 +10615,13 @@
                 </pic:pic>
               </a:graphicData>
             </a:graphic>
-          </wp:inline>
+            <wp14:sizeRelH relativeFrom="margin">
+              <wp14:pctWidth>0</wp14:pctWidth>
+            </wp14:sizeRelH>
+            <wp14:sizeRelV relativeFrom="margin">
+              <wp14:pctHeight>0</wp14:pctHeight>
+            </wp14:sizeRelV>
+          </wp:anchor>
         </w:drawing>
       </w:r>
     </w:p>
@@ -10383,74 +10632,187 @@
     </w:p>
     <w:p>
       <w:pPr>
+        <w:pStyle w:val="ListParagraph"/>
+      </w:pPr>
+    </w:p>
+    <w:p>
+      <w:pPr>
+        <w:pStyle w:val="ListParagraph"/>
+      </w:pPr>
+    </w:p>
+    <w:p>
+      <w:pPr>
+        <w:pStyle w:val="ListParagraph"/>
+      </w:pPr>
+    </w:p>
+    <w:p>
+      <w:pPr>
+        <w:pStyle w:val="ListParagraph"/>
+      </w:pPr>
+    </w:p>
+    <w:p>
+      <w:pPr>
+        <w:pStyle w:val="ListParagraph"/>
+      </w:pPr>
+    </w:p>
+    <w:p>
+      <w:pPr>
+        <w:pStyle w:val="ListParagraph"/>
+      </w:pPr>
+    </w:p>
+    <w:p>
+      <w:pPr>
+        <w:pStyle w:val="ListParagraph"/>
+      </w:pPr>
+    </w:p>
+    <w:p>
+      <w:pPr>
+        <w:pStyle w:val="ListParagraph"/>
+      </w:pPr>
+    </w:p>
+    <w:p>
+      <w:pPr>
+        <w:pStyle w:val="ListParagraph"/>
+      </w:pPr>
+    </w:p>
+    <w:p>
+      <w:pPr>
+        <w:pStyle w:val="ListParagraph"/>
+      </w:pPr>
+    </w:p>
+    <w:p>
+      <w:pPr>
+        <w:pStyle w:val="ListParagraph"/>
+      </w:pPr>
+    </w:p>
+    <w:p>
+      <w:pPr>
+        <w:pStyle w:val="ListParagraph"/>
+      </w:pPr>
+    </w:p>
+    <w:p>
+      <w:pPr>
+        <w:pStyle w:val="ListParagraph"/>
+      </w:pPr>
+    </w:p>
+    <w:p>
+      <w:pPr>
+        <w:pStyle w:val="ListParagraph"/>
+      </w:pPr>
+    </w:p>
+    <w:p>
+      <w:pPr>
+        <w:pStyle w:val="ListParagraph"/>
+      </w:pPr>
+    </w:p>
+    <w:p>
+      <w:pPr>
+        <w:pStyle w:val="ListParagraph"/>
+      </w:pPr>
+    </w:p>
+    <w:p>
+      <w:pPr>
+        <w:pStyle w:val="ListParagraph"/>
+      </w:pPr>
+    </w:p>
+    <w:p>
+      <w:pPr>
+        <w:pStyle w:val="ListParagraph"/>
+      </w:pPr>
+    </w:p>
+    <w:p>
+      <w:pPr>
+        <w:pStyle w:val="ListParagraph"/>
+      </w:pPr>
+    </w:p>
+    <w:p>
+      <w:pPr>
+        <w:pStyle w:val="ListParagraph"/>
+      </w:pPr>
+    </w:p>
+    <w:p>
+      <w:pPr>
+        <w:pStyle w:val="ListParagraph"/>
+      </w:pPr>
+    </w:p>
+    <w:p>
+      <w:pPr>
+        <w:pStyle w:val="ListParagraph"/>
+      </w:pPr>
+    </w:p>
+    <w:p>
+      <w:pPr>
+        <w:pStyle w:val="ListParagraph"/>
+      </w:pPr>
+    </w:p>
+    <w:p>
+      <w:pPr>
         <w:pStyle w:val="Heading1"/>
       </w:pPr>
-      <w:bookmarkStart w:id="37" w:name="_Toc179758571"/>
-      <w:r>
+      <w:bookmarkStart w:id="40" w:name="_Toc179836673"/>
+      <w:r>
+        <w:lastRenderedPageBreak/>
         <w:t>Testes e Qualidade</w:t>
       </w:r>
-      <w:bookmarkEnd w:id="37"/>
+      <w:bookmarkEnd w:id="40"/>
     </w:p>
     <w:p>
       <w:pPr>
         <w:pStyle w:val="Heading2"/>
       </w:pPr>
-      <w:bookmarkStart w:id="38" w:name="_Toc179758572"/>
+      <w:bookmarkStart w:id="41" w:name="_Toc179836674"/>
       <w:r>
         <w:t>4.1 Estratégia de Testes: Descrever a estratégia de testes adotada</w:t>
       </w:r>
-      <w:bookmarkEnd w:id="38"/>
+      <w:bookmarkEnd w:id="41"/>
     </w:p>
     <w:p>
       <w:pPr>
         <w:pStyle w:val="Heading2"/>
       </w:pPr>
-      <w:bookmarkStart w:id="39" w:name="_Toc179758573"/>
+      <w:bookmarkStart w:id="42" w:name="_Toc179836675"/>
       <w:r>
         <w:t>4.2 Resultados dos Testes: Apresentar os resultados dos testes realizados</w:t>
       </w:r>
-      <w:bookmarkEnd w:id="39"/>
+      <w:bookmarkEnd w:id="42"/>
     </w:p>
     <w:p>
       <w:pPr>
         <w:pStyle w:val="Heading2"/>
       </w:pPr>
-      <w:bookmarkStart w:id="40" w:name="_Toc179758574"/>
+      <w:bookmarkStart w:id="43" w:name="_Toc179836676"/>
       <w:r>
         <w:t>4.3 Garantia da Qualidade: Descrever as práticas adotadas para garantia da qualidade</w:t>
       </w:r>
-      <w:bookmarkEnd w:id="40"/>
+      <w:bookmarkEnd w:id="43"/>
     </w:p>
     <w:p>
       <w:pPr>
         <w:pStyle w:val="Heading2"/>
       </w:pPr>
-      <w:bookmarkStart w:id="41" w:name="_Toc179758575"/>
+      <w:bookmarkStart w:id="44" w:name="_Toc179836677"/>
       <w:r>
         <w:t xml:space="preserve">4.4 </w:t>
       </w:r>
       <w:r>
         <w:t>Requisitos mínimos de hardware e software para o sistema</w:t>
       </w:r>
-      <w:bookmarkEnd w:id="41"/>
+      <w:bookmarkEnd w:id="44"/>
       <w:r>
         <w:t xml:space="preserve"> </w:t>
       </w:r>
-      <w:bookmarkStart w:id="42" w:name="_2zqrayimty9" w:colFirst="0" w:colLast="0"/>
-      <w:bookmarkStart w:id="43" w:name="_nn0nimgeko23" w:colFirst="0" w:colLast="0"/>
-      <w:bookmarkStart w:id="44" w:name="_6gn227md0o7x" w:colFirst="0" w:colLast="0"/>
-      <w:bookmarkStart w:id="45" w:name="_j12f6xsp0jfi" w:colFirst="0" w:colLast="0"/>
-      <w:bookmarkStart w:id="46" w:name="_6mad4wn9nuav" w:colFirst="0" w:colLast="0"/>
-      <w:bookmarkStart w:id="47" w:name="_3cwavtvg9zuo" w:colFirst="0" w:colLast="0"/>
-      <w:bookmarkStart w:id="48" w:name="_v4tufsg5tzi2" w:colFirst="0" w:colLast="0"/>
-      <w:bookmarkStart w:id="49" w:name="_c05mh8u26u55" w:colFirst="0" w:colLast="0"/>
-      <w:bookmarkStart w:id="50" w:name="_4silupz56pcl" w:colFirst="0" w:colLast="0"/>
-      <w:bookmarkStart w:id="51" w:name="_svvhujvzdaoc" w:colFirst="0" w:colLast="0"/>
-      <w:bookmarkStart w:id="52" w:name="_eys2dox2ksiz" w:colFirst="0" w:colLast="0"/>
-      <w:bookmarkStart w:id="53" w:name="_c416v7vsc6tu" w:colFirst="0" w:colLast="0"/>
-      <w:bookmarkEnd w:id="42"/>
-      <w:bookmarkEnd w:id="43"/>
-      <w:bookmarkEnd w:id="44"/>
+      <w:bookmarkStart w:id="45" w:name="_2zqrayimty9" w:colFirst="0" w:colLast="0"/>
+      <w:bookmarkStart w:id="46" w:name="_nn0nimgeko23" w:colFirst="0" w:colLast="0"/>
+      <w:bookmarkStart w:id="47" w:name="_6gn227md0o7x" w:colFirst="0" w:colLast="0"/>
+      <w:bookmarkStart w:id="48" w:name="_j12f6xsp0jfi" w:colFirst="0" w:colLast="0"/>
+      <w:bookmarkStart w:id="49" w:name="_6mad4wn9nuav" w:colFirst="0" w:colLast="0"/>
+      <w:bookmarkStart w:id="50" w:name="_3cwavtvg9zuo" w:colFirst="0" w:colLast="0"/>
+      <w:bookmarkStart w:id="51" w:name="_v4tufsg5tzi2" w:colFirst="0" w:colLast="0"/>
+      <w:bookmarkStart w:id="52" w:name="_c05mh8u26u55" w:colFirst="0" w:colLast="0"/>
+      <w:bookmarkStart w:id="53" w:name="_4silupz56pcl" w:colFirst="0" w:colLast="0"/>
+      <w:bookmarkStart w:id="54" w:name="_svvhujvzdaoc" w:colFirst="0" w:colLast="0"/>
+      <w:bookmarkStart w:id="55" w:name="_eys2dox2ksiz" w:colFirst="0" w:colLast="0"/>
+      <w:bookmarkStart w:id="56" w:name="_c416v7vsc6tu" w:colFirst="0" w:colLast="0"/>
       <w:bookmarkEnd w:id="45"/>
       <w:bookmarkEnd w:id="46"/>
       <w:bookmarkEnd w:id="47"/>
@@ -10460,23 +10822,26 @@
       <w:bookmarkEnd w:id="51"/>
       <w:bookmarkEnd w:id="52"/>
       <w:bookmarkEnd w:id="53"/>
+      <w:bookmarkEnd w:id="54"/>
+      <w:bookmarkEnd w:id="55"/>
+      <w:bookmarkEnd w:id="56"/>
     </w:p>
     <w:p>
       <w:pPr>
         <w:pStyle w:val="Heading2"/>
       </w:pPr>
-      <w:bookmarkStart w:id="54" w:name="_Toc179758576"/>
+      <w:bookmarkStart w:id="57" w:name="_Toc179836678"/>
       <w:r>
         <w:t xml:space="preserve">4.5 </w:t>
       </w:r>
-      <w:bookmarkStart w:id="55" w:name="_a2ztorr69us4" w:colFirst="0" w:colLast="0"/>
-      <w:bookmarkEnd w:id="55"/>
+      <w:bookmarkStart w:id="58" w:name="_a2ztorr69us4" w:colFirst="0" w:colLast="0"/>
+      <w:bookmarkEnd w:id="58"/>
       <w:r>
         <w:t>Contrato para desenvolvimento de software</w:t>
       </w:r>
-      <w:bookmarkStart w:id="56" w:name="_jhlxoy2xhbg9" w:colFirst="0" w:colLast="0"/>
-      <w:bookmarkEnd w:id="54"/>
-      <w:bookmarkEnd w:id="56"/>
+      <w:bookmarkStart w:id="59" w:name="_jhlxoy2xhbg9" w:colFirst="0" w:colLast="0"/>
+      <w:bookmarkEnd w:id="57"/>
+      <w:bookmarkEnd w:id="59"/>
     </w:p>
     <w:p>
       <w:pPr>
@@ -10487,11 +10852,11 @@
       <w:pPr>
         <w:pStyle w:val="Heading1"/>
       </w:pPr>
-      <w:bookmarkStart w:id="57" w:name="_Toc179758577"/>
+      <w:bookmarkStart w:id="60" w:name="_Toc179836679"/>
       <w:r>
         <w:t>Considerações Finais</w:t>
       </w:r>
-      <w:bookmarkEnd w:id="57"/>
+      <w:bookmarkEnd w:id="60"/>
     </w:p>
     <w:p/>
     <w:p>
@@ -10515,14 +10880,14 @@
         </w:numPr>
         <w:ind w:left="720"/>
       </w:pPr>
-      <w:bookmarkStart w:id="58" w:name="_Toc179758578"/>
+      <w:bookmarkStart w:id="61" w:name="_Toc179836680"/>
       <w:r>
         <w:t xml:space="preserve">6 </w:t>
       </w:r>
       <w:r>
         <w:t>Referências</w:t>
       </w:r>
-      <w:bookmarkEnd w:id="58"/>
+      <w:bookmarkEnd w:id="61"/>
     </w:p>
     <w:p/>
     <w:p/>
@@ -10535,14 +10900,14 @@
         </w:numPr>
         <w:ind w:left="710"/>
       </w:pPr>
-      <w:bookmarkStart w:id="59" w:name="_Toc179758579"/>
+      <w:bookmarkStart w:id="62" w:name="_Toc179836681"/>
       <w:r>
         <w:t xml:space="preserve">Anexo I - </w:t>
       </w:r>
       <w:r>
         <w:t>Diário de bordo</w:t>
       </w:r>
-      <w:bookmarkEnd w:id="59"/>
+      <w:bookmarkEnd w:id="62"/>
     </w:p>
     <w:p>
       <w:r>
@@ -10604,11 +10969,11 @@
         </w:numPr>
         <w:ind w:left="720"/>
       </w:pPr>
-      <w:bookmarkStart w:id="60" w:name="_Toc179758580"/>
+      <w:bookmarkStart w:id="63" w:name="_Toc179836682"/>
       <w:r>
         <w:t>Anexo II – Cronograma efetivo</w:t>
       </w:r>
-      <w:bookmarkEnd w:id="60"/>
+      <w:bookmarkEnd w:id="63"/>
     </w:p>
     <w:p>
       <w:pPr>
@@ -10619,11 +10984,11 @@
         </w:numPr>
         <w:ind w:left="720"/>
       </w:pPr>
-      <w:bookmarkStart w:id="61" w:name="_Toc179758581"/>
+      <w:bookmarkStart w:id="64" w:name="_Toc179836683"/>
       <w:r>
         <w:t>Anexo III – Evidências</w:t>
       </w:r>
-      <w:bookmarkEnd w:id="61"/>
+      <w:bookmarkEnd w:id="64"/>
     </w:p>
     <w:p>
       <w:r>
@@ -12839,6 +13204,7 @@
     <w:rsid w:val="002A5427"/>
     <w:rsid w:val="0034218C"/>
     <w:rsid w:val="0039460B"/>
+    <w:rsid w:val="00457B78"/>
     <w:rsid w:val="004C1D2E"/>
     <w:rsid w:val="005767DF"/>
     <w:rsid w:val="006742EA"/>
@@ -12859,7 +13225,6 @@
     <w:rsid w:val="00B855D3"/>
     <w:rsid w:val="00B95DC0"/>
     <w:rsid w:val="00BE62F0"/>
-    <w:rsid w:val="00C91D45"/>
     <w:rsid w:val="00CA365F"/>
     <w:rsid w:val="00CE18D8"/>
     <w:rsid w:val="00D11133"/>

</xml_diff>

<commit_message>
docs: Atualizando Imagens de Telas no documento principal.
</commit_message>
<xml_diff>
--- a/docs/DOCUMENTAÇÃO_PROJETO_14-10-2024.docx
+++ b/docs/DOCUMENTAÇÃO_PROJETO_14-10-2024.docx
@@ -1315,7 +1315,7 @@
           <w:r>
             <w:fldChar w:fldCharType="separate"/>
           </w:r>
-          <w:hyperlink w:anchor="_Toc179836648" w:history="1">
+          <w:hyperlink w:anchor="_Toc179837419" w:history="1">
             <w:r>
               <w:rPr>
                 <w:rStyle w:val="Hyperlink"/>
@@ -1360,7 +1360,7 @@
                 <w:noProof/>
                 <w:webHidden/>
               </w:rPr>
-              <w:instrText xml:space="preserve"> PAGEREF _Toc179836648 \h </w:instrText>
+              <w:instrText xml:space="preserve"> PAGEREF _Toc179837419 \h </w:instrText>
             </w:r>
             <w:r>
               <w:rPr>
@@ -1406,7 +1406,7 @@
               <w14:ligatures w14:val="standardContextual"/>
             </w:rPr>
           </w:pPr>
-          <w:hyperlink w:anchor="_Toc179836649" w:history="1">
+          <w:hyperlink w:anchor="_Toc179837420" w:history="1">
             <w:r>
               <w:rPr>
                 <w:rStyle w:val="Hyperlink"/>
@@ -1433,7 +1433,7 @@
                 <w:noProof/>
                 <w:webHidden/>
               </w:rPr>
-              <w:instrText xml:space="preserve"> PAGEREF _Toc179836649 \h </w:instrText>
+              <w:instrText xml:space="preserve"> PAGEREF _Toc179837420 \h </w:instrText>
             </w:r>
             <w:r>
               <w:rPr>
@@ -1479,7 +1479,7 @@
               <w14:ligatures w14:val="standardContextual"/>
             </w:rPr>
           </w:pPr>
-          <w:hyperlink w:anchor="_Toc179836650" w:history="1">
+          <w:hyperlink w:anchor="_Toc179837421" w:history="1">
             <w:r>
               <w:rPr>
                 <w:rStyle w:val="Hyperlink"/>
@@ -1506,7 +1506,7 @@
                 <w:noProof/>
                 <w:webHidden/>
               </w:rPr>
-              <w:instrText xml:space="preserve"> PAGEREF _Toc179836650 \h </w:instrText>
+              <w:instrText xml:space="preserve"> PAGEREF _Toc179837421 \h </w:instrText>
             </w:r>
             <w:r>
               <w:rPr>
@@ -1553,7 +1553,7 @@
               <w14:ligatures w14:val="standardContextual"/>
             </w:rPr>
           </w:pPr>
-          <w:hyperlink w:anchor="_Toc179836651" w:history="1">
+          <w:hyperlink w:anchor="_Toc179837422" w:history="1">
             <w:r>
               <w:rPr>
                 <w:rStyle w:val="Hyperlink"/>
@@ -1598,7 +1598,7 @@
                 <w:noProof/>
                 <w:webHidden/>
               </w:rPr>
-              <w:instrText xml:space="preserve"> PAGEREF _Toc179836651 \h </w:instrText>
+              <w:instrText xml:space="preserve"> PAGEREF _Toc179837422 \h </w:instrText>
             </w:r>
             <w:r>
               <w:rPr>
@@ -1645,7 +1645,7 @@
               <w14:ligatures w14:val="standardContextual"/>
             </w:rPr>
           </w:pPr>
-          <w:hyperlink w:anchor="_Toc179836652" w:history="1">
+          <w:hyperlink w:anchor="_Toc179837423" w:history="1">
             <w:r>
               <w:rPr>
                 <w:rStyle w:val="Hyperlink"/>
@@ -1690,7 +1690,7 @@
                 <w:noProof/>
                 <w:webHidden/>
               </w:rPr>
-              <w:instrText xml:space="preserve"> PAGEREF _Toc179836652 \h </w:instrText>
+              <w:instrText xml:space="preserve"> PAGEREF _Toc179837423 \h </w:instrText>
             </w:r>
             <w:r>
               <w:rPr>
@@ -1736,7 +1736,7 @@
               <w14:ligatures w14:val="standardContextual"/>
             </w:rPr>
           </w:pPr>
-          <w:hyperlink w:anchor="_Toc179836653" w:history="1">
+          <w:hyperlink w:anchor="_Toc179837424" w:history="1">
             <w:r>
               <w:rPr>
                 <w:rStyle w:val="Hyperlink"/>
@@ -1763,7 +1763,7 @@
                 <w:noProof/>
                 <w:webHidden/>
               </w:rPr>
-              <w:instrText xml:space="preserve"> PAGEREF _Toc179836653 \h </w:instrText>
+              <w:instrText xml:space="preserve"> PAGEREF _Toc179837424 \h </w:instrText>
             </w:r>
             <w:r>
               <w:rPr>
@@ -1810,7 +1810,7 @@
               <w14:ligatures w14:val="standardContextual"/>
             </w:rPr>
           </w:pPr>
-          <w:hyperlink w:anchor="_Toc179836654" w:history="1">
+          <w:hyperlink w:anchor="_Toc179837425" w:history="1">
             <w:r>
               <w:rPr>
                 <w:rStyle w:val="Hyperlink"/>
@@ -1855,7 +1855,7 @@
                 <w:noProof/>
                 <w:webHidden/>
               </w:rPr>
-              <w:instrText xml:space="preserve"> PAGEREF _Toc179836654 \h </w:instrText>
+              <w:instrText xml:space="preserve"> PAGEREF _Toc179837425 \h </w:instrText>
             </w:r>
             <w:r>
               <w:rPr>
@@ -1901,7 +1901,7 @@
               <w14:ligatures w14:val="standardContextual"/>
             </w:rPr>
           </w:pPr>
-          <w:hyperlink w:anchor="_Toc179836655" w:history="1">
+          <w:hyperlink w:anchor="_Toc179837426" w:history="1">
             <w:r>
               <w:rPr>
                 <w:rStyle w:val="Hyperlink"/>
@@ -1928,7 +1928,7 @@
                 <w:noProof/>
                 <w:webHidden/>
               </w:rPr>
-              <w:instrText xml:space="preserve"> PAGEREF _Toc179836655 \h </w:instrText>
+              <w:instrText xml:space="preserve"> PAGEREF _Toc179837426 \h </w:instrText>
             </w:r>
             <w:r>
               <w:rPr>
@@ -1974,7 +1974,7 @@
               <w14:ligatures w14:val="standardContextual"/>
             </w:rPr>
           </w:pPr>
-          <w:hyperlink w:anchor="_Toc179836656" w:history="1">
+          <w:hyperlink w:anchor="_Toc179837427" w:history="1">
             <w:r>
               <w:rPr>
                 <w:rStyle w:val="Hyperlink"/>
@@ -2001,7 +2001,7 @@
                 <w:noProof/>
                 <w:webHidden/>
               </w:rPr>
-              <w:instrText xml:space="preserve"> PAGEREF _Toc179836656 \h </w:instrText>
+              <w:instrText xml:space="preserve"> PAGEREF _Toc179837427 \h </w:instrText>
             </w:r>
             <w:r>
               <w:rPr>
@@ -2047,7 +2047,7 @@
               <w14:ligatures w14:val="standardContextual"/>
             </w:rPr>
           </w:pPr>
-          <w:hyperlink w:anchor="_Toc179836657" w:history="1">
+          <w:hyperlink w:anchor="_Toc179837428" w:history="1">
             <w:r>
               <w:rPr>
                 <w:rStyle w:val="Hyperlink"/>
@@ -2074,7 +2074,7 @@
                 <w:noProof/>
                 <w:webHidden/>
               </w:rPr>
-              <w:instrText xml:space="preserve"> PAGEREF _Toc179836657 \h </w:instrText>
+              <w:instrText xml:space="preserve"> PAGEREF _Toc179837428 \h </w:instrText>
             </w:r>
             <w:r>
               <w:rPr>
@@ -2120,7 +2120,7 @@
               <w14:ligatures w14:val="standardContextual"/>
             </w:rPr>
           </w:pPr>
-          <w:hyperlink w:anchor="_Toc179836658" w:history="1">
+          <w:hyperlink w:anchor="_Toc179837429" w:history="1">
             <w:r>
               <w:rPr>
                 <w:rStyle w:val="Hyperlink"/>
@@ -2147,7 +2147,7 @@
                 <w:noProof/>
                 <w:webHidden/>
               </w:rPr>
-              <w:instrText xml:space="preserve"> PAGEREF _Toc179836658 \h </w:instrText>
+              <w:instrText xml:space="preserve"> PAGEREF _Toc179837429 \h </w:instrText>
             </w:r>
             <w:r>
               <w:rPr>
@@ -2194,7 +2194,7 @@
               <w14:ligatures w14:val="standardContextual"/>
             </w:rPr>
           </w:pPr>
-          <w:hyperlink w:anchor="_Toc179836659" w:history="1">
+          <w:hyperlink w:anchor="_Toc179837430" w:history="1">
             <w:r>
               <w:rPr>
                 <w:rStyle w:val="Hyperlink"/>
@@ -2239,7 +2239,7 @@
                 <w:noProof/>
                 <w:webHidden/>
               </w:rPr>
-              <w:instrText xml:space="preserve"> PAGEREF _Toc179836659 \h </w:instrText>
+              <w:instrText xml:space="preserve"> PAGEREF _Toc179837430 \h </w:instrText>
             </w:r>
             <w:r>
               <w:rPr>
@@ -2286,7 +2286,7 @@
               <w14:ligatures w14:val="standardContextual"/>
             </w:rPr>
           </w:pPr>
-          <w:hyperlink w:anchor="_Toc179836660" w:history="1">
+          <w:hyperlink w:anchor="_Toc179837431" w:history="1">
             <w:r>
               <w:rPr>
                 <w:rStyle w:val="Hyperlink"/>
@@ -2331,7 +2331,7 @@
                 <w:noProof/>
                 <w:webHidden/>
               </w:rPr>
-              <w:instrText xml:space="preserve"> PAGEREF _Toc179836660 \h </w:instrText>
+              <w:instrText xml:space="preserve"> PAGEREF _Toc179837431 \h </w:instrText>
             </w:r>
             <w:r>
               <w:rPr>
@@ -2377,7 +2377,7 @@
               <w14:ligatures w14:val="standardContextual"/>
             </w:rPr>
           </w:pPr>
-          <w:hyperlink w:anchor="_Toc179836661" w:history="1">
+          <w:hyperlink w:anchor="_Toc179837432" w:history="1">
             <w:r>
               <w:rPr>
                 <w:rStyle w:val="Hyperlink"/>
@@ -2404,7 +2404,7 @@
                 <w:noProof/>
                 <w:webHidden/>
               </w:rPr>
-              <w:instrText xml:space="preserve"> PAGEREF _Toc179836661 \h </w:instrText>
+              <w:instrText xml:space="preserve"> PAGEREF _Toc179837432 \h </w:instrText>
             </w:r>
             <w:r>
               <w:rPr>
@@ -2450,7 +2450,7 @@
               <w14:ligatures w14:val="standardContextual"/>
             </w:rPr>
           </w:pPr>
-          <w:hyperlink w:anchor="_Toc179836662" w:history="1">
+          <w:hyperlink w:anchor="_Toc179837433" w:history="1">
             <w:r>
               <w:rPr>
                 <w:rStyle w:val="Hyperlink"/>
@@ -2477,7 +2477,7 @@
                 <w:noProof/>
                 <w:webHidden/>
               </w:rPr>
-              <w:instrText xml:space="preserve"> PAGEREF _Toc179836662 \h </w:instrText>
+              <w:instrText xml:space="preserve"> PAGEREF _Toc179837433 \h </w:instrText>
             </w:r>
             <w:r>
               <w:rPr>
@@ -2523,7 +2523,7 @@
               <w14:ligatures w14:val="standardContextual"/>
             </w:rPr>
           </w:pPr>
-          <w:hyperlink w:anchor="_Toc179836663" w:history="1">
+          <w:hyperlink w:anchor="_Toc179837434" w:history="1">
             <w:r>
               <w:rPr>
                 <w:rStyle w:val="Hyperlink"/>
@@ -2550,7 +2550,7 @@
                 <w:noProof/>
                 <w:webHidden/>
               </w:rPr>
-              <w:instrText xml:space="preserve"> PAGEREF _Toc179836663 \h </w:instrText>
+              <w:instrText xml:space="preserve"> PAGEREF _Toc179837434 \h </w:instrText>
             </w:r>
             <w:r>
               <w:rPr>
@@ -2596,7 +2596,7 @@
               <w14:ligatures w14:val="standardContextual"/>
             </w:rPr>
           </w:pPr>
-          <w:hyperlink w:anchor="_Toc179836664" w:history="1">
+          <w:hyperlink w:anchor="_Toc179837435" w:history="1">
             <w:r>
               <w:rPr>
                 <w:rStyle w:val="Hyperlink"/>
@@ -2623,7 +2623,7 @@
                 <w:noProof/>
                 <w:webHidden/>
               </w:rPr>
-              <w:instrText xml:space="preserve"> PAGEREF _Toc179836664 \h </w:instrText>
+              <w:instrText xml:space="preserve"> PAGEREF _Toc179837435 \h </w:instrText>
             </w:r>
             <w:r>
               <w:rPr>
@@ -2670,7 +2670,7 @@
               <w14:ligatures w14:val="standardContextual"/>
             </w:rPr>
           </w:pPr>
-          <w:hyperlink w:anchor="_Toc179836665" w:history="1">
+          <w:hyperlink w:anchor="_Toc179837436" w:history="1">
             <w:r>
               <w:rPr>
                 <w:rStyle w:val="Hyperlink"/>
@@ -2715,7 +2715,7 @@
                 <w:noProof/>
                 <w:webHidden/>
               </w:rPr>
-              <w:instrText xml:space="preserve"> PAGEREF _Toc179836665 \h </w:instrText>
+              <w:instrText xml:space="preserve"> PAGEREF _Toc179837436 \h </w:instrText>
             </w:r>
             <w:r>
               <w:rPr>
@@ -2761,7 +2761,7 @@
               <w14:ligatures w14:val="standardContextual"/>
             </w:rPr>
           </w:pPr>
-          <w:hyperlink w:anchor="_Toc179836666" w:history="1">
+          <w:hyperlink w:anchor="_Toc179837437" w:history="1">
             <w:r>
               <w:rPr>
                 <w:noProof/>
@@ -2781,7 +2781,7 @@
                 <w:noProof/>
                 <w:webHidden/>
               </w:rPr>
-              <w:instrText xml:space="preserve"> PAGEREF _Toc179836666 \h </w:instrText>
+              <w:instrText xml:space="preserve"> PAGEREF _Toc179837437 \h </w:instrText>
             </w:r>
             <w:r>
               <w:rPr>
@@ -2828,7 +2828,7 @@
               <w14:ligatures w14:val="standardContextual"/>
             </w:rPr>
           </w:pPr>
-          <w:hyperlink w:anchor="_Toc179836667" w:history="1">
+          <w:hyperlink w:anchor="_Toc179837438" w:history="1">
             <w:r>
               <w:rPr>
                 <w:rStyle w:val="Hyperlink"/>
@@ -2873,7 +2873,7 @@
                 <w:noProof/>
                 <w:webHidden/>
               </w:rPr>
-              <w:instrText xml:space="preserve"> PAGEREF _Toc179836667 \h </w:instrText>
+              <w:instrText xml:space="preserve"> PAGEREF _Toc179837438 \h </w:instrText>
             </w:r>
             <w:r>
               <w:rPr>
@@ -2920,7 +2920,7 @@
               <w14:ligatures w14:val="standardContextual"/>
             </w:rPr>
           </w:pPr>
-          <w:hyperlink w:anchor="_Toc179836668" w:history="1">
+          <w:hyperlink w:anchor="_Toc179837439" w:history="1">
             <w:r>
               <w:rPr>
                 <w:rStyle w:val="Hyperlink"/>
@@ -2965,7 +2965,7 @@
                 <w:noProof/>
                 <w:webHidden/>
               </w:rPr>
-              <w:instrText xml:space="preserve"> PAGEREF _Toc179836668 \h </w:instrText>
+              <w:instrText xml:space="preserve"> PAGEREF _Toc179837439 \h </w:instrText>
             </w:r>
             <w:r>
               <w:rPr>
@@ -3012,7 +3012,7 @@
               <w14:ligatures w14:val="standardContextual"/>
             </w:rPr>
           </w:pPr>
-          <w:hyperlink w:anchor="_Toc179836669" w:history="1">
+          <w:hyperlink w:anchor="_Toc179837440" w:history="1">
             <w:r>
               <w:rPr>
                 <w:rStyle w:val="Hyperlink"/>
@@ -3057,7 +3057,7 @@
                 <w:noProof/>
                 <w:webHidden/>
               </w:rPr>
-              <w:instrText xml:space="preserve"> PAGEREF _Toc179836669 \h </w:instrText>
+              <w:instrText xml:space="preserve"> PAGEREF _Toc179837440 \h </w:instrText>
             </w:r>
             <w:r>
               <w:rPr>
@@ -3103,7 +3103,7 @@
               <w14:ligatures w14:val="standardContextual"/>
             </w:rPr>
           </w:pPr>
-          <w:hyperlink w:anchor="_Toc179836670" w:history="1">
+          <w:hyperlink w:anchor="_Toc179837441" w:history="1">
             <w:r>
               <w:rPr>
                 <w:rStyle w:val="Hyperlink"/>
@@ -3130,7 +3130,7 @@
                 <w:noProof/>
                 <w:webHidden/>
               </w:rPr>
-              <w:instrText xml:space="preserve"> PAGEREF _Toc179836670 \h </w:instrText>
+              <w:instrText xml:space="preserve"> PAGEREF _Toc179837441 \h </w:instrText>
             </w:r>
             <w:r>
               <w:rPr>
@@ -3176,7 +3176,7 @@
               <w14:ligatures w14:val="standardContextual"/>
             </w:rPr>
           </w:pPr>
-          <w:hyperlink w:anchor="_Toc179836671" w:history="1">
+          <w:hyperlink w:anchor="_Toc179837442" w:history="1">
             <w:r>
               <w:rPr>
                 <w:rStyle w:val="Hyperlink"/>
@@ -3203,73 +3203,7 @@
                 <w:noProof/>
                 <w:webHidden/>
               </w:rPr>
-              <w:instrText xml:space="preserve"> PAGEREF _Toc179836671 \h </w:instrText>
-            </w:r>
-            <w:r>
-              <w:rPr>
-                <w:noProof/>
-                <w:webHidden/>
-              </w:rPr>
-            </w:r>
-            <w:r>
-              <w:rPr>
-                <w:noProof/>
-                <w:webHidden/>
-              </w:rPr>
-              <w:fldChar w:fldCharType="separate"/>
-            </w:r>
-            <w:r>
-              <w:rPr>
-                <w:noProof/>
-                <w:webHidden/>
-              </w:rPr>
-              <w:t>14</w:t>
-            </w:r>
-            <w:r>
-              <w:rPr>
-                <w:noProof/>
-                <w:webHidden/>
-              </w:rPr>
-              <w:fldChar w:fldCharType="end"/>
-            </w:r>
-          </w:hyperlink>
-        </w:p>
-        <w:p>
-          <w:pPr>
-            <w:pStyle w:val="TOC2"/>
-            <w:tabs>
-              <w:tab w:val="right" w:leader="dot" w:pos="9019"/>
-            </w:tabs>
-            <w:rPr>
-              <w:rFonts w:asciiTheme="minorHAnsi" w:eastAsiaTheme="minorEastAsia" w:hAnsiTheme="minorHAnsi" w:cstheme="minorBidi"/>
-              <w:noProof/>
-              <w:kern w:val="2"/>
-              <w:sz w:val="24"/>
-              <w:szCs w:val="24"/>
-              <w14:ligatures w14:val="standardContextual"/>
-            </w:rPr>
-          </w:pPr>
-          <w:hyperlink w:anchor="_Toc179836672" w:history="1">
-            <w:r>
-              <w:rPr>
-                <w:noProof/>
-                <w:webHidden/>
-              </w:rPr>
-              <w:tab/>
-            </w:r>
-            <w:r>
-              <w:rPr>
-                <w:noProof/>
-                <w:webHidden/>
-              </w:rPr>
-              <w:fldChar w:fldCharType="begin"/>
-            </w:r>
-            <w:r>
-              <w:rPr>
-                <w:noProof/>
-                <w:webHidden/>
-              </w:rPr>
-              <w:instrText xml:space="preserve"> PAGEREF _Toc179836672 \h </w:instrText>
+              <w:instrText xml:space="preserve"> PAGEREF _Toc179837442 \h </w:instrText>
             </w:r>
             <w:r>
               <w:rPr>
@@ -3316,7 +3250,7 @@
               <w14:ligatures w14:val="standardContextual"/>
             </w:rPr>
           </w:pPr>
-          <w:hyperlink w:anchor="_Toc179836673" w:history="1">
+          <w:hyperlink w:anchor="_Toc179837443" w:history="1">
             <w:r>
               <w:rPr>
                 <w:rStyle w:val="Hyperlink"/>
@@ -3361,7 +3295,7 @@
                 <w:noProof/>
                 <w:webHidden/>
               </w:rPr>
-              <w:instrText xml:space="preserve"> PAGEREF _Toc179836673 \h </w:instrText>
+              <w:instrText xml:space="preserve"> PAGEREF _Toc179837443 \h </w:instrText>
             </w:r>
             <w:r>
               <w:rPr>
@@ -3407,7 +3341,7 @@
               <w14:ligatures w14:val="standardContextual"/>
             </w:rPr>
           </w:pPr>
-          <w:hyperlink w:anchor="_Toc179836674" w:history="1">
+          <w:hyperlink w:anchor="_Toc179837444" w:history="1">
             <w:r>
               <w:rPr>
                 <w:rStyle w:val="Hyperlink"/>
@@ -3434,7 +3368,7 @@
                 <w:noProof/>
                 <w:webHidden/>
               </w:rPr>
-              <w:instrText xml:space="preserve"> PAGEREF _Toc179836674 \h </w:instrText>
+              <w:instrText xml:space="preserve"> PAGEREF _Toc179837444 \h </w:instrText>
             </w:r>
             <w:r>
               <w:rPr>
@@ -3480,7 +3414,7 @@
               <w14:ligatures w14:val="standardContextual"/>
             </w:rPr>
           </w:pPr>
-          <w:hyperlink w:anchor="_Toc179836675" w:history="1">
+          <w:hyperlink w:anchor="_Toc179837445" w:history="1">
             <w:r>
               <w:rPr>
                 <w:rStyle w:val="Hyperlink"/>
@@ -3507,7 +3441,7 @@
                 <w:noProof/>
                 <w:webHidden/>
               </w:rPr>
-              <w:instrText xml:space="preserve"> PAGEREF _Toc179836675 \h </w:instrText>
+              <w:instrText xml:space="preserve"> PAGEREF _Toc179837445 \h </w:instrText>
             </w:r>
             <w:r>
               <w:rPr>
@@ -3553,7 +3487,7 @@
               <w14:ligatures w14:val="standardContextual"/>
             </w:rPr>
           </w:pPr>
-          <w:hyperlink w:anchor="_Toc179836676" w:history="1">
+          <w:hyperlink w:anchor="_Toc179837446" w:history="1">
             <w:r>
               <w:rPr>
                 <w:rStyle w:val="Hyperlink"/>
@@ -3580,7 +3514,7 @@
                 <w:noProof/>
                 <w:webHidden/>
               </w:rPr>
-              <w:instrText xml:space="preserve"> PAGEREF _Toc179836676 \h </w:instrText>
+              <w:instrText xml:space="preserve"> PAGEREF _Toc179837446 \h </w:instrText>
             </w:r>
             <w:r>
               <w:rPr>
@@ -3626,7 +3560,7 @@
               <w14:ligatures w14:val="standardContextual"/>
             </w:rPr>
           </w:pPr>
-          <w:hyperlink w:anchor="_Toc179836677" w:history="1">
+          <w:hyperlink w:anchor="_Toc179837447" w:history="1">
             <w:r>
               <w:rPr>
                 <w:rStyle w:val="Hyperlink"/>
@@ -3653,7 +3587,7 @@
                 <w:noProof/>
                 <w:webHidden/>
               </w:rPr>
-              <w:instrText xml:space="preserve"> PAGEREF _Toc179836677 \h </w:instrText>
+              <w:instrText xml:space="preserve"> PAGEREF _Toc179837447 \h </w:instrText>
             </w:r>
             <w:r>
               <w:rPr>
@@ -3699,7 +3633,7 @@
               <w14:ligatures w14:val="standardContextual"/>
             </w:rPr>
           </w:pPr>
-          <w:hyperlink w:anchor="_Toc179836678" w:history="1">
+          <w:hyperlink w:anchor="_Toc179837448" w:history="1">
             <w:r>
               <w:rPr>
                 <w:rStyle w:val="Hyperlink"/>
@@ -3726,7 +3660,7 @@
                 <w:noProof/>
                 <w:webHidden/>
               </w:rPr>
-              <w:instrText xml:space="preserve"> PAGEREF _Toc179836678 \h </w:instrText>
+              <w:instrText xml:space="preserve"> PAGEREF _Toc179837448 \h </w:instrText>
             </w:r>
             <w:r>
               <w:rPr>
@@ -3773,7 +3707,7 @@
               <w14:ligatures w14:val="standardContextual"/>
             </w:rPr>
           </w:pPr>
-          <w:hyperlink w:anchor="_Toc179836679" w:history="1">
+          <w:hyperlink w:anchor="_Toc179837449" w:history="1">
             <w:r>
               <w:rPr>
                 <w:rStyle w:val="Hyperlink"/>
@@ -3818,7 +3752,7 @@
                 <w:noProof/>
                 <w:webHidden/>
               </w:rPr>
-              <w:instrText xml:space="preserve"> PAGEREF _Toc179836679 \h </w:instrText>
+              <w:instrText xml:space="preserve"> PAGEREF _Toc179837449 \h </w:instrText>
             </w:r>
             <w:r>
               <w:rPr>
@@ -3864,7 +3798,7 @@
               <w14:ligatures w14:val="standardContextual"/>
             </w:rPr>
           </w:pPr>
-          <w:hyperlink w:anchor="_Toc179836680" w:history="1">
+          <w:hyperlink w:anchor="_Toc179837450" w:history="1">
             <w:r>
               <w:rPr>
                 <w:rStyle w:val="Hyperlink"/>
@@ -3891,7 +3825,7 @@
                 <w:noProof/>
                 <w:webHidden/>
               </w:rPr>
-              <w:instrText xml:space="preserve"> PAGEREF _Toc179836680 \h </w:instrText>
+              <w:instrText xml:space="preserve"> PAGEREF _Toc179837450 \h </w:instrText>
             </w:r>
             <w:r>
               <w:rPr>
@@ -3937,7 +3871,7 @@
               <w14:ligatures w14:val="standardContextual"/>
             </w:rPr>
           </w:pPr>
-          <w:hyperlink w:anchor="_Toc179836681" w:history="1">
+          <w:hyperlink w:anchor="_Toc179837451" w:history="1">
             <w:r>
               <w:rPr>
                 <w:rStyle w:val="Hyperlink"/>
@@ -3964,7 +3898,7 @@
                 <w:noProof/>
                 <w:webHidden/>
               </w:rPr>
-              <w:instrText xml:space="preserve"> PAGEREF _Toc179836681 \h </w:instrText>
+              <w:instrText xml:space="preserve"> PAGEREF _Toc179837451 \h </w:instrText>
             </w:r>
             <w:r>
               <w:rPr>
@@ -4010,7 +3944,7 @@
               <w14:ligatures w14:val="standardContextual"/>
             </w:rPr>
           </w:pPr>
-          <w:hyperlink w:anchor="_Toc179836682" w:history="1">
+          <w:hyperlink w:anchor="_Toc179837452" w:history="1">
             <w:r>
               <w:rPr>
                 <w:rStyle w:val="Hyperlink"/>
@@ -4037,7 +3971,7 @@
                 <w:noProof/>
                 <w:webHidden/>
               </w:rPr>
-              <w:instrText xml:space="preserve"> PAGEREF _Toc179836682 \h </w:instrText>
+              <w:instrText xml:space="preserve"> PAGEREF _Toc179837452 \h </w:instrText>
             </w:r>
             <w:r>
               <w:rPr>
@@ -4083,7 +4017,7 @@
               <w14:ligatures w14:val="standardContextual"/>
             </w:rPr>
           </w:pPr>
-          <w:hyperlink w:anchor="_Toc179836683" w:history="1">
+          <w:hyperlink w:anchor="_Toc179837453" w:history="1">
             <w:r>
               <w:rPr>
                 <w:rStyle w:val="Hyperlink"/>
@@ -4110,7 +4044,7 @@
                 <w:noProof/>
                 <w:webHidden/>
               </w:rPr>
-              <w:instrText xml:space="preserve"> PAGEREF _Toc179836683 \h </w:instrText>
+              <w:instrText xml:space="preserve"> PAGEREF _Toc179837453 \h </w:instrText>
             </w:r>
             <w:r>
               <w:rPr>
@@ -4160,7 +4094,7 @@
       <w:pPr>
         <w:pStyle w:val="Heading1"/>
       </w:pPr>
-      <w:bookmarkStart w:id="0" w:name="_Toc179836648"/>
+      <w:bookmarkStart w:id="0" w:name="_Toc179837419"/>
       <w:r>
         <w:lastRenderedPageBreak/>
         <w:t>Apresentação da Empresa</w:t>
@@ -4443,7 +4377,7 @@
         <w:pStyle w:val="Heading2"/>
       </w:pPr>
       <w:bookmarkStart w:id="1" w:name="_4q2szdr8nxic" w:colFirst="0" w:colLast="0"/>
-      <w:bookmarkStart w:id="2" w:name="_Toc179836649"/>
+      <w:bookmarkStart w:id="2" w:name="_Toc179837420"/>
       <w:bookmarkEnd w:id="1"/>
       <w:r>
         <w:lastRenderedPageBreak/>
@@ -4574,7 +4508,7 @@
       <w:pPr>
         <w:pStyle w:val="Heading2"/>
       </w:pPr>
-      <w:bookmarkStart w:id="5" w:name="_Toc179836650"/>
+      <w:bookmarkStart w:id="5" w:name="_Toc179837421"/>
       <w:r>
         <w:t>1.4 Link Repositório</w:t>
       </w:r>
@@ -4610,7 +4544,7 @@
       </w:pPr>
       <w:bookmarkStart w:id="6" w:name="_e6ygphsuszjk" w:colFirst="0" w:colLast="0"/>
       <w:bookmarkStart w:id="7" w:name="_f7jgtdjz4z44" w:colFirst="0" w:colLast="0"/>
-      <w:bookmarkStart w:id="8" w:name="_Toc179836651"/>
+      <w:bookmarkStart w:id="8" w:name="_Toc179837422"/>
       <w:bookmarkEnd w:id="6"/>
       <w:bookmarkEnd w:id="7"/>
       <w:r>
@@ -4637,7 +4571,7 @@
           <w:numId w:val="4"/>
         </w:numPr>
       </w:pPr>
-      <w:bookmarkStart w:id="9" w:name="_Toc179836652"/>
+      <w:bookmarkStart w:id="9" w:name="_Toc179837423"/>
       <w:r>
         <w:t>Objetivos do projeto</w:t>
       </w:r>
@@ -4686,7 +4620,7 @@
         <w:pStyle w:val="Heading2"/>
       </w:pPr>
       <w:bookmarkStart w:id="10" w:name="_be9m5qlfee2k" w:colFirst="0" w:colLast="0"/>
-      <w:bookmarkStart w:id="11" w:name="_Toc179836653"/>
+      <w:bookmarkStart w:id="11" w:name="_Toc179837424"/>
       <w:bookmarkEnd w:id="10"/>
       <w:r>
         <w:t>2.</w:t>
@@ -4772,7 +4706,7 @@
       <w:bookmarkStart w:id="12" w:name="_insc0vnn24rq" w:colFirst="0" w:colLast="0"/>
       <w:bookmarkStart w:id="13" w:name="_9ifolvgdxmor" w:colFirst="0" w:colLast="0"/>
       <w:bookmarkStart w:id="14" w:name="_y63ppj89aknf" w:colFirst="0" w:colLast="0"/>
-      <w:bookmarkStart w:id="15" w:name="_Toc179836654"/>
+      <w:bookmarkStart w:id="15" w:name="_Toc179837425"/>
       <w:bookmarkEnd w:id="12"/>
       <w:bookmarkEnd w:id="13"/>
       <w:bookmarkEnd w:id="14"/>
@@ -6244,7 +6178,7 @@
       <w:pPr>
         <w:pStyle w:val="Heading2"/>
       </w:pPr>
-      <w:bookmarkStart w:id="16" w:name="_Toc179836655"/>
+      <w:bookmarkStart w:id="16" w:name="_Toc179837426"/>
       <w:r>
         <w:t>2.</w:t>
       </w:r>
@@ -6466,7 +6400,7 @@
       <w:pPr>
         <w:pStyle w:val="Heading2"/>
       </w:pPr>
-      <w:bookmarkStart w:id="17" w:name="_Toc179836656"/>
+      <w:bookmarkStart w:id="17" w:name="_Toc179837427"/>
       <w:r>
         <w:lastRenderedPageBreak/>
         <w:t xml:space="preserve">2.5 Comparativo </w:t>
@@ -6484,7 +6418,7 @@
           <w:bCs w:val="0"/>
         </w:rPr>
       </w:pPr>
-      <w:bookmarkStart w:id="18" w:name="_Toc179836657"/>
+      <w:bookmarkStart w:id="18" w:name="_Toc179837428"/>
       <w:r>
         <w:rPr>
           <w:b w:val="0"/>
@@ -7226,7 +7160,7 @@
       <w:pPr>
         <w:pStyle w:val="Heading2"/>
       </w:pPr>
-      <w:bookmarkStart w:id="20" w:name="_Toc179836658"/>
+      <w:bookmarkStart w:id="20" w:name="_Toc179837429"/>
       <w:r>
         <w:t>2</w:t>
       </w:r>
@@ -9825,7 +9759,7 @@
       <w:pPr>
         <w:pStyle w:val="Heading1"/>
       </w:pPr>
-      <w:bookmarkStart w:id="22" w:name="_Toc179836659"/>
+      <w:bookmarkStart w:id="22" w:name="_Toc179837430"/>
       <w:r>
         <w:t>Documenta</w:t>
       </w:r>
@@ -9848,7 +9782,7 @@
           <w:numId w:val="4"/>
         </w:numPr>
       </w:pPr>
-      <w:bookmarkStart w:id="23" w:name="_Toc179836660"/>
+      <w:bookmarkStart w:id="23" w:name="_Toc179837431"/>
       <w:r>
         <w:t>Metodologia de Desenvolvimento</w:t>
       </w:r>
@@ -9871,9 +9805,9 @@
           <w:noProof/>
         </w:rPr>
         <w:drawing>
-          <wp:inline distT="0" distB="0" distL="0" distR="0" wp14:anchorId="79A7045A" wp14:editId="1384B246">
+          <wp:inline distT="0" distB="0" distL="0" distR="0" wp14:anchorId="79A7045A" wp14:editId="75AF1B5D">
             <wp:extent cx="5733415" cy="2616200"/>
-            <wp:effectExtent l="0" t="0" r="635" b="0"/>
+            <wp:effectExtent l="19050" t="19050" r="19685" b="12700"/>
             <wp:docPr id="5" name="Picture 5"/>
             <wp:cNvGraphicFramePr>
               <a:graphicFrameLocks xmlns:a="http://schemas.openxmlformats.org/drawingml/2006/main" noChangeAspect="1"/>
@@ -9899,6 +9833,11 @@
                     <a:prstGeom prst="rect">
                       <a:avLst/>
                     </a:prstGeom>
+                    <a:ln>
+                      <a:solidFill>
+                        <a:schemeClr val="tx1"/>
+                      </a:solidFill>
+                    </a:ln>
                   </pic:spPr>
                 </pic:pic>
               </a:graphicData>
@@ -9914,7 +9853,7 @@
       <w:pPr>
         <w:pStyle w:val="Heading2"/>
       </w:pPr>
-      <w:bookmarkStart w:id="24" w:name="_Toc179836661"/>
+      <w:bookmarkStart w:id="24" w:name="_Toc179837432"/>
       <w:r>
         <w:lastRenderedPageBreak/>
         <w:t xml:space="preserve">3.2 </w:t>
@@ -9928,7 +9867,7 @@
       <w:pPr>
         <w:pStyle w:val="Heading2"/>
       </w:pPr>
-      <w:bookmarkStart w:id="25" w:name="_Toc179836662"/>
+      <w:bookmarkStart w:id="25" w:name="_Toc179837433"/>
       <w:r>
         <w:t>Diagrama de caso de uso</w:t>
       </w:r>
@@ -9946,9 +9885,17 @@
           <w:noProof/>
         </w:rPr>
         <w:drawing>
-          <wp:inline distT="0" distB="0" distL="0" distR="0" wp14:anchorId="3BB9714E" wp14:editId="682261BD">
-            <wp:extent cx="4486357" cy="4810823"/>
-            <wp:effectExtent l="0" t="0" r="9525" b="8890"/>
+          <wp:anchor distT="0" distB="0" distL="114300" distR="114300" simplePos="0" relativeHeight="251671552" behindDoc="0" locked="0" layoutInCell="1" allowOverlap="1" wp14:anchorId="3BB9714E" wp14:editId="0DAE1484">
+            <wp:simplePos x="0" y="0"/>
+            <wp:positionH relativeFrom="column">
+              <wp:posOffset>614855</wp:posOffset>
+            </wp:positionH>
+            <wp:positionV relativeFrom="page">
+              <wp:posOffset>2222938</wp:posOffset>
+            </wp:positionV>
+            <wp:extent cx="4486275" cy="4810760"/>
+            <wp:effectExtent l="19050" t="19050" r="28575" b="27940"/>
+            <wp:wrapTopAndBottom/>
             <wp:docPr id="4" name="Picture 4"/>
             <wp:cNvGraphicFramePr>
               <a:graphicFrameLocks xmlns:a="http://schemas.openxmlformats.org/drawingml/2006/main" noChangeAspect="1"/>
@@ -9975,23 +9922,23 @@
                   <pic:spPr>
                     <a:xfrm>
                       <a:off x="0" y="0"/>
-                      <a:ext cx="4495588" cy="4820722"/>
+                      <a:ext cx="4486275" cy="4810760"/>
                     </a:xfrm>
                     <a:prstGeom prst="rect">
                       <a:avLst/>
                     </a:prstGeom>
+                    <a:ln>
+                      <a:solidFill>
+                        <a:schemeClr val="tx1"/>
+                      </a:solidFill>
+                    </a:ln>
                   </pic:spPr>
                 </pic:pic>
               </a:graphicData>
             </a:graphic>
-          </wp:inline>
+          </wp:anchor>
         </w:drawing>
       </w:r>
-    </w:p>
-    <w:p>
-      <w:pPr>
-        <w:jc w:val="center"/>
-      </w:pPr>
     </w:p>
     <w:p>
       <w:pPr>
@@ -10000,7 +9947,7 @@
       <w:bookmarkStart w:id="26" w:name="_tjl1pe5ei6dw" w:colFirst="0" w:colLast="0"/>
       <w:bookmarkStart w:id="27" w:name="_hlu1hcm6n5za" w:colFirst="0" w:colLast="0"/>
       <w:bookmarkStart w:id="28" w:name="_jhl60fg4121z" w:colFirst="0" w:colLast="0"/>
-      <w:bookmarkStart w:id="29" w:name="_Toc179836663"/>
+      <w:bookmarkStart w:id="29" w:name="_Toc179837434"/>
       <w:bookmarkEnd w:id="26"/>
       <w:bookmarkEnd w:id="27"/>
       <w:bookmarkEnd w:id="28"/>
@@ -10017,7 +9964,7 @@
         <w:pStyle w:val="Heading2"/>
       </w:pPr>
       <w:bookmarkStart w:id="30" w:name="_xmux0r3xll0b" w:colFirst="0" w:colLast="0"/>
-      <w:bookmarkStart w:id="31" w:name="_Toc179836664"/>
+      <w:bookmarkStart w:id="31" w:name="_Toc179837435"/>
       <w:bookmarkEnd w:id="30"/>
       <w:r>
         <w:t>Diagrama de sequência</w:t>
@@ -10042,7 +9989,7 @@
         </w:numPr>
         <w:ind w:left="284" w:firstLine="0"/>
       </w:pPr>
-      <w:bookmarkStart w:id="32" w:name="_Toc179836665"/>
+      <w:bookmarkStart w:id="32" w:name="_Toc179837436"/>
       <w:r>
         <w:lastRenderedPageBreak/>
         <w:t>Modelo Conceitual</w:t>
@@ -10060,22 +10007,22 @@
         <w:pStyle w:val="Heading2"/>
         <w:ind w:left="284"/>
       </w:pPr>
-      <w:bookmarkStart w:id="33" w:name="_Toc179836666"/>
+      <w:bookmarkStart w:id="33" w:name="_Toc179837437"/>
       <w:r>
         <w:rPr>
           <w:noProof/>
         </w:rPr>
         <w:drawing>
-          <wp:anchor distT="0" distB="0" distL="114300" distR="114300" simplePos="0" relativeHeight="251664384" behindDoc="0" locked="0" layoutInCell="1" allowOverlap="1" wp14:anchorId="6BA60A54" wp14:editId="5805CDAF">
+          <wp:anchor distT="0" distB="0" distL="114300" distR="114300" simplePos="0" relativeHeight="251664384" behindDoc="0" locked="0" layoutInCell="1" allowOverlap="1" wp14:anchorId="6BA60A54" wp14:editId="4553E812">
             <wp:simplePos x="0" y="0"/>
             <wp:positionH relativeFrom="margin">
-              <wp:align>center</wp:align>
+              <wp:posOffset>299545</wp:posOffset>
             </wp:positionH>
-            <wp:positionV relativeFrom="paragraph">
-              <wp:posOffset>217805</wp:posOffset>
+            <wp:positionV relativeFrom="page">
+              <wp:posOffset>2002221</wp:posOffset>
             </wp:positionV>
             <wp:extent cx="5118100" cy="3659505"/>
-            <wp:effectExtent l="0" t="0" r="6350" b="0"/>
+            <wp:effectExtent l="19050" t="19050" r="25400" b="17145"/>
             <wp:wrapTopAndBottom/>
             <wp:docPr id="7" name="Picture 7"/>
             <wp:cNvGraphicFramePr>
@@ -10112,6 +10059,11 @@
                       <a:avLst/>
                     </a:prstGeom>
                     <a:noFill/>
+                    <a:ln>
+                      <a:solidFill>
+                        <a:schemeClr val="tx1"/>
+                      </a:solidFill>
+                    </a:ln>
                   </pic:spPr>
                 </pic:pic>
               </a:graphicData>
@@ -10136,7 +10088,7 @@
         </w:numPr>
         <w:ind w:left="284" w:firstLine="0"/>
       </w:pPr>
-      <w:bookmarkStart w:id="34" w:name="_Toc179836667"/>
+      <w:bookmarkStart w:id="34" w:name="_Toc179837438"/>
       <w:r>
         <w:t>Modelo lógico</w:t>
       </w:r>
@@ -10155,7 +10107,7 @@
         </w:numPr>
         <w:ind w:left="284" w:firstLine="0"/>
       </w:pPr>
-      <w:bookmarkStart w:id="35" w:name="_Toc179836668"/>
+      <w:bookmarkStart w:id="35" w:name="_Toc179837439"/>
       <w:r>
         <w:lastRenderedPageBreak/>
         <w:t>Modelo Físico</w:t>
@@ -10174,7 +10126,7 @@
         </w:numPr>
         <w:ind w:left="284" w:firstLine="0"/>
       </w:pPr>
-      <w:bookmarkStart w:id="36" w:name="_Toc179836669"/>
+      <w:bookmarkStart w:id="36" w:name="_Toc179837440"/>
       <w:r>
         <w:t>Recursos e ferramentas</w:t>
       </w:r>
@@ -10191,7 +10143,7 @@
         <w:pStyle w:val="Heading2"/>
         <w:ind w:left="284"/>
       </w:pPr>
-      <w:bookmarkStart w:id="37" w:name="_Toc179836670"/>
+      <w:bookmarkStart w:id="37" w:name="_Toc179837441"/>
       <w:r>
         <w:t xml:space="preserve">3.7 </w:t>
       </w:r>
@@ -10211,7 +10163,7 @@
         <w:pStyle w:val="Heading2"/>
         <w:ind w:left="284"/>
       </w:pPr>
-      <w:bookmarkStart w:id="38" w:name="_Toc179836671"/>
+      <w:bookmarkStart w:id="38" w:name="_Toc179837442"/>
       <w:r>
         <w:t xml:space="preserve">3.8 </w:t>
       </w:r>
@@ -10221,27 +10173,22 @@
       <w:bookmarkEnd w:id="38"/>
     </w:p>
     <w:p>
-      <w:pPr>
-        <w:pStyle w:val="Heading2"/>
-        <w:ind w:left="284"/>
-      </w:pPr>
-      <w:bookmarkStart w:id="39" w:name="_Toc179836672"/>
       <w:r>
         <w:rPr>
           <w:noProof/>
         </w:rPr>
         <w:drawing>
-          <wp:anchor distT="0" distB="0" distL="114300" distR="114300" simplePos="0" relativeHeight="251665408" behindDoc="0" locked="0" layoutInCell="1" allowOverlap="1" wp14:anchorId="627893A0" wp14:editId="567E0CA6">
+          <wp:anchor distT="0" distB="0" distL="114300" distR="114300" simplePos="0" relativeHeight="251665408" behindDoc="0" locked="0" layoutInCell="1" allowOverlap="1" wp14:anchorId="627893A0" wp14:editId="6DBCFCC1">
             <wp:simplePos x="0" y="0"/>
             <wp:positionH relativeFrom="margin">
+              <wp:posOffset>398692</wp:posOffset>
+            </wp:positionH>
+            <wp:positionV relativeFrom="margin">
               <wp:align>center</wp:align>
-            </wp:positionH>
-            <wp:positionV relativeFrom="paragraph">
-              <wp:posOffset>387046</wp:posOffset>
             </wp:positionV>
-            <wp:extent cx="5032362" cy="3575406"/>
-            <wp:effectExtent l="0" t="0" r="0" b="6350"/>
-            <wp:wrapTopAndBottom/>
+            <wp:extent cx="5031740" cy="3575050"/>
+            <wp:effectExtent l="19050" t="19050" r="16510" b="25400"/>
+            <wp:wrapSquare wrapText="bothSides"/>
             <wp:docPr id="635791656" name="Picture 635791656"/>
             <wp:cNvGraphicFramePr>
               <a:graphicFrameLocks xmlns:a="http://schemas.openxmlformats.org/drawingml/2006/main" noChangeAspect="1"/>
@@ -10268,11 +10215,16 @@
                   <pic:spPr>
                     <a:xfrm>
                       <a:off x="0" y="0"/>
-                      <a:ext cx="5032362" cy="3575406"/>
+                      <a:ext cx="5031740" cy="3575050"/>
                     </a:xfrm>
                     <a:prstGeom prst="rect">
                       <a:avLst/>
                     </a:prstGeom>
+                    <a:ln>
+                      <a:solidFill>
+                        <a:schemeClr val="tx1"/>
+                      </a:solidFill>
+                    </a:ln>
                   </pic:spPr>
                 </pic:pic>
               </a:graphicData>
@@ -10280,7 +10232,23 @@
           </wp:anchor>
         </w:drawing>
       </w:r>
-      <w:bookmarkEnd w:id="39"/>
+    </w:p>
+    <w:p/>
+    <w:p>
+      <w:pPr>
+        <w:jc w:val="center"/>
+        <w:rPr>
+          <w:b/>
+          <w:bCs/>
+        </w:rPr>
+      </w:pPr>
+      <w:r>
+        <w:rPr>
+          <w:b/>
+          <w:bCs/>
+        </w:rPr>
+        <w:t>Tela 1 - Login</w:t>
+      </w:r>
     </w:p>
     <w:p/>
     <w:p/>
@@ -10290,34 +10258,32 @@
     <w:p/>
     <w:p/>
     <w:p/>
-    <w:p/>
-    <w:p/>
-    <w:p/>
-    <w:p/>
-    <w:p/>
-    <w:p/>
-    <w:p>
-      <w:r>
-        <w:lastRenderedPageBreak/>
-        <w:br w:type="page"/>
-      </w:r>
+    <w:p>
+      <w:pPr>
+        <w:jc w:val="center"/>
+        <w:rPr>
+          <w:b/>
+          <w:bCs/>
+        </w:rPr>
+      </w:pPr>
       <w:r>
         <w:rPr>
           <w:noProof/>
         </w:rPr>
+        <w:lastRenderedPageBreak/>
         <w:drawing>
-          <wp:anchor distT="0" distB="0" distL="114300" distR="114300" simplePos="0" relativeHeight="251667456" behindDoc="0" locked="0" layoutInCell="1" allowOverlap="1" wp14:anchorId="5FC13508" wp14:editId="7D0F7EBD">
+          <wp:anchor distT="0" distB="0" distL="114300" distR="114300" simplePos="0" relativeHeight="251666432" behindDoc="0" locked="0" layoutInCell="1" allowOverlap="1" wp14:anchorId="218C288D" wp14:editId="1538718D">
             <wp:simplePos x="0" y="0"/>
             <wp:positionH relativeFrom="margin">
-              <wp:posOffset>351155</wp:posOffset>
+              <wp:posOffset>346841</wp:posOffset>
             </wp:positionH>
-            <wp:positionV relativeFrom="paragraph">
-              <wp:posOffset>4423495</wp:posOffset>
+            <wp:positionV relativeFrom="page">
+              <wp:posOffset>1954924</wp:posOffset>
             </wp:positionV>
             <wp:extent cx="5031105" cy="3574415"/>
-            <wp:effectExtent l="0" t="0" r="0" b="6985"/>
+            <wp:effectExtent l="19050" t="19050" r="17145" b="26035"/>
             <wp:wrapTopAndBottom/>
-            <wp:docPr id="1074091066" name="Picture 1074091066"/>
+            <wp:docPr id="1267239965" name="Picture 1267239965"/>
             <wp:cNvGraphicFramePr>
               <a:graphicFrameLocks xmlns:a="http://schemas.openxmlformats.org/drawingml/2006/main" noChangeAspect="1"/>
             </wp:cNvGraphicFramePr>
@@ -10348,6 +10314,11 @@
                     <a:prstGeom prst="rect">
                       <a:avLst/>
                     </a:prstGeom>
+                    <a:ln>
+                      <a:solidFill>
+                        <a:schemeClr val="tx1"/>
+                      </a:solidFill>
+                    </a:ln>
                   </pic:spPr>
                 </pic:pic>
               </a:graphicData>
@@ -10357,21 +10328,23 @@
       </w:r>
       <w:r>
         <w:rPr>
+          <w:b/>
+          <w:bCs/>
           <w:noProof/>
         </w:rPr>
         <w:drawing>
-          <wp:anchor distT="0" distB="0" distL="114300" distR="114300" simplePos="0" relativeHeight="251666432" behindDoc="0" locked="0" layoutInCell="1" allowOverlap="1" wp14:anchorId="218C288D" wp14:editId="52C57B14">
+          <wp:anchor distT="0" distB="0" distL="114300" distR="114300" simplePos="0" relativeHeight="251667456" behindDoc="0" locked="0" layoutInCell="1" allowOverlap="1" wp14:anchorId="5FC13508" wp14:editId="23C9321C">
             <wp:simplePos x="0" y="0"/>
             <wp:positionH relativeFrom="margin">
-              <wp:posOffset>351155</wp:posOffset>
+              <wp:posOffset>346841</wp:posOffset>
             </wp:positionH>
-            <wp:positionV relativeFrom="paragraph">
-              <wp:posOffset>381901</wp:posOffset>
+            <wp:positionV relativeFrom="page">
+              <wp:posOffset>6117021</wp:posOffset>
             </wp:positionV>
-            <wp:extent cx="5031509" cy="3574800"/>
-            <wp:effectExtent l="0" t="0" r="0" b="6985"/>
+            <wp:extent cx="5031105" cy="3574415"/>
+            <wp:effectExtent l="19050" t="19050" r="17145" b="26035"/>
             <wp:wrapTopAndBottom/>
-            <wp:docPr id="1267239965" name="Picture 1267239965"/>
+            <wp:docPr id="1074091066" name="Picture 1074091066"/>
             <wp:cNvGraphicFramePr>
               <a:graphicFrameLocks xmlns:a="http://schemas.openxmlformats.org/drawingml/2006/main" noChangeAspect="1"/>
             </wp:cNvGraphicFramePr>
@@ -10397,11 +10370,16 @@
                   <pic:spPr>
                     <a:xfrm>
                       <a:off x="0" y="0"/>
-                      <a:ext cx="5031509" cy="3574800"/>
+                      <a:ext cx="5031105" cy="3574415"/>
                     </a:xfrm>
                     <a:prstGeom prst="rect">
                       <a:avLst/>
                     </a:prstGeom>
+                    <a:ln>
+                      <a:solidFill>
+                        <a:schemeClr val="tx1"/>
+                      </a:solidFill>
+                    </a:ln>
                   </pic:spPr>
                 </pic:pic>
               </a:graphicData>
@@ -10409,6 +10387,32 @@
           </wp:anchor>
         </w:drawing>
       </w:r>
+      <w:r>
+        <w:rPr>
+          <w:b/>
+          <w:bCs/>
+        </w:rPr>
+        <w:t xml:space="preserve">Tela 2 </w:t>
+      </w:r>
+      <w:r>
+        <w:rPr>
+          <w:b/>
+          <w:bCs/>
+        </w:rPr>
+        <w:t>–</w:t>
+      </w:r>
+      <w:r>
+        <w:rPr>
+          <w:b/>
+          <w:bCs/>
+        </w:rPr>
+        <w:t xml:space="preserve"> Dashboard</w:t>
+      </w:r>
+    </w:p>
+    <w:p>
+      <w:pPr>
+        <w:jc w:val="center"/>
+      </w:pPr>
     </w:p>
     <w:p>
       <w:pPr>
@@ -10418,7 +10422,19 @@
     <w:p>
       <w:pPr>
         <w:pStyle w:val="ListParagraph"/>
+        <w:jc w:val="center"/>
+        <w:rPr>
+          <w:b/>
+          <w:bCs/>
+        </w:rPr>
       </w:pPr>
+      <w:r>
+        <w:rPr>
+          <w:b/>
+          <w:bCs/>
+        </w:rPr>
+        <w:t>Tela 3 – Cadastrar Cliente</w:t>
+      </w:r>
     </w:p>
     <w:p>
       <w:pPr>
@@ -10428,7 +10444,20 @@
     <w:p>
       <w:pPr>
         <w:pStyle w:val="ListParagraph"/>
+        <w:jc w:val="center"/>
+        <w:rPr>
+          <w:b/>
+          <w:bCs/>
+        </w:rPr>
       </w:pPr>
+      <w:r>
+        <w:rPr>
+          <w:b/>
+          <w:bCs/>
+        </w:rPr>
+        <w:lastRenderedPageBreak/>
+        <w:t>Tela 4 – Exibir Produtos</w:t>
+      </w:r>
     </w:p>
     <w:p>
       <w:pPr>
@@ -10444,18 +10473,18 @@
           <w:noProof/>
         </w:rPr>
         <w:drawing>
-          <wp:anchor distT="0" distB="0" distL="114300" distR="114300" simplePos="0" relativeHeight="251668480" behindDoc="0" locked="0" layoutInCell="1" allowOverlap="1" wp14:anchorId="68B5E849" wp14:editId="01E1E972">
+          <wp:anchor distT="0" distB="0" distL="114300" distR="114300" simplePos="0" relativeHeight="251669504" behindDoc="0" locked="0" layoutInCell="1" allowOverlap="1" wp14:anchorId="6E831F00" wp14:editId="605192AA">
             <wp:simplePos x="0" y="0"/>
             <wp:positionH relativeFrom="margin">
               <wp:align>center</wp:align>
             </wp:positionH>
-            <wp:positionV relativeFrom="paragraph">
-              <wp:posOffset>125351</wp:posOffset>
+            <wp:positionV relativeFrom="margin">
+              <wp:posOffset>398232</wp:posOffset>
             </wp:positionV>
-            <wp:extent cx="4827905" cy="3574415"/>
-            <wp:effectExtent l="0" t="0" r="0" b="6985"/>
-            <wp:wrapTopAndBottom/>
-            <wp:docPr id="1859254434" name="Picture 1859254434"/>
+            <wp:extent cx="4694555" cy="3069590"/>
+            <wp:effectExtent l="19050" t="19050" r="10795" b="16510"/>
+            <wp:wrapSquare wrapText="bothSides"/>
+            <wp:docPr id="653149540" name="Picture 653149540"/>
             <wp:cNvGraphicFramePr>
               <a:graphicFrameLocks xmlns:a="http://schemas.openxmlformats.org/drawingml/2006/main" noChangeAspect="1"/>
             </wp:cNvGraphicFramePr>
@@ -10481,11 +10510,16 @@
                   <pic:spPr>
                     <a:xfrm>
                       <a:off x="0" y="0"/>
-                      <a:ext cx="4827905" cy="3574415"/>
+                      <a:ext cx="4694555" cy="3069590"/>
                     </a:xfrm>
                     <a:prstGeom prst="rect">
                       <a:avLst/>
                     </a:prstGeom>
+                    <a:ln>
+                      <a:solidFill>
+                        <a:schemeClr val="tx1"/>
+                      </a:solidFill>
+                    </a:ln>
                   </pic:spPr>
                 </pic:pic>
               </a:graphicData>
@@ -10504,21 +10538,69 @@
       <w:pPr>
         <w:pStyle w:val="ListParagraph"/>
       </w:pPr>
-      <w:r>
+    </w:p>
+    <w:p>
+      <w:pPr>
+        <w:pStyle w:val="ListParagraph"/>
+      </w:pPr>
+    </w:p>
+    <w:p>
+      <w:pPr>
+        <w:pStyle w:val="ListParagraph"/>
+      </w:pPr>
+    </w:p>
+    <w:p>
+      <w:pPr>
+        <w:pStyle w:val="ListParagraph"/>
+      </w:pPr>
+    </w:p>
+    <w:p>
+      <w:pPr>
+        <w:pStyle w:val="ListParagraph"/>
+      </w:pPr>
+    </w:p>
+    <w:p/>
+    <w:p/>
+    <w:p/>
+    <w:p/>
+    <w:p/>
+    <w:p/>
+    <w:p/>
+    <w:p/>
+    <w:p/>
+    <w:p/>
+    <w:p/>
+    <w:p/>
+    <w:p/>
+    <w:p/>
+    <w:p>
+      <w:pPr>
+        <w:tabs>
+          <w:tab w:val="left" w:pos="2061"/>
+        </w:tabs>
+        <w:jc w:val="center"/>
         <w:rPr>
+          <w:b/>
+          <w:bCs/>
+        </w:rPr>
+      </w:pPr>
+      <w:r>
+        <w:rPr>
+          <w:b/>
+          <w:bCs/>
           <w:noProof/>
         </w:rPr>
         <w:drawing>
-          <wp:anchor distT="0" distB="0" distL="114300" distR="114300" simplePos="0" relativeHeight="251670528" behindDoc="0" locked="0" layoutInCell="1" allowOverlap="1" wp14:anchorId="298A701B" wp14:editId="7F41297F">
+          <wp:anchor distT="0" distB="0" distL="114300" distR="114300" simplePos="0" relativeHeight="251670528" behindDoc="0" locked="0" layoutInCell="1" allowOverlap="1" wp14:anchorId="298A701B" wp14:editId="5111E736">
             <wp:simplePos x="0" y="0"/>
             <wp:positionH relativeFrom="margin">
               <wp:align>center</wp:align>
             </wp:positionH>
-            <wp:positionV relativeFrom="paragraph">
-              <wp:posOffset>284458</wp:posOffset>
+            <wp:positionV relativeFrom="page">
+              <wp:posOffset>5911784</wp:posOffset>
             </wp:positionV>
-            <wp:extent cx="4827600" cy="3156817"/>
-            <wp:effectExtent l="0" t="0" r="0" b="5715"/>
+            <wp:extent cx="4827270" cy="3156585"/>
+            <wp:effectExtent l="19050" t="19050" r="11430" b="24765"/>
             <wp:wrapTopAndBottom/>
             <wp:docPr id="1830110073" name="Picture 1830110073"/>
             <wp:cNvGraphicFramePr>
@@ -10546,11 +10628,16 @@
                   <pic:spPr>
                     <a:xfrm>
                       <a:off x="0" y="0"/>
-                      <a:ext cx="4827600" cy="3156817"/>
+                      <a:ext cx="4827270" cy="3156585"/>
                     </a:xfrm>
                     <a:prstGeom prst="rect">
                       <a:avLst/>
                     </a:prstGeom>
+                    <a:ln>
+                      <a:solidFill>
+                        <a:schemeClr val="tx1"/>
+                      </a:solidFill>
+                    </a:ln>
                   </pic:spPr>
                 </pic:pic>
               </a:graphicData>
@@ -10558,10 +10645,37 @@
           </wp:anchor>
         </w:drawing>
       </w:r>
+      <w:r>
+        <w:rPr>
+          <w:b/>
+          <w:bCs/>
+        </w:rPr>
+        <w:t>Tela 5 – Gerenciar Estoque</w:t>
+      </w:r>
     </w:p>
     <w:p>
       <w:pPr>
         <w:pStyle w:val="ListParagraph"/>
+      </w:pPr>
+    </w:p>
+    <w:p>
+      <w:pPr>
+        <w:pStyle w:val="ListParagraph"/>
+      </w:pPr>
+    </w:p>
+    <w:p>
+      <w:pPr>
+        <w:pStyle w:val="ListParagraph"/>
+      </w:pPr>
+    </w:p>
+    <w:p>
+      <w:pPr>
+        <w:pStyle w:val="ListParagraph"/>
+        <w:jc w:val="center"/>
+        <w:rPr>
+          <w:b/>
+          <w:bCs/>
+        </w:rPr>
       </w:pPr>
       <w:r>
         <w:rPr>
@@ -10569,18 +10683,18 @@
         </w:rPr>
         <w:lastRenderedPageBreak/>
         <w:drawing>
-          <wp:anchor distT="0" distB="0" distL="114300" distR="114300" simplePos="0" relativeHeight="251669504" behindDoc="0" locked="0" layoutInCell="1" allowOverlap="1" wp14:anchorId="6E831F00" wp14:editId="31B4C6F3">
+          <wp:anchor distT="0" distB="0" distL="114300" distR="114300" simplePos="0" relativeHeight="251668480" behindDoc="0" locked="0" layoutInCell="1" allowOverlap="1" wp14:anchorId="68B5E849" wp14:editId="19415446">
             <wp:simplePos x="0" y="0"/>
             <wp:positionH relativeFrom="margin">
               <wp:align>center</wp:align>
             </wp:positionH>
-            <wp:positionV relativeFrom="margin">
-              <wp:align>top</wp:align>
+            <wp:positionV relativeFrom="page">
+              <wp:posOffset>1858645</wp:posOffset>
             </wp:positionV>
-            <wp:extent cx="5466200" cy="3574800"/>
-            <wp:effectExtent l="0" t="0" r="1270" b="6985"/>
-            <wp:wrapSquare wrapText="bothSides"/>
-            <wp:docPr id="653149540" name="Picture 653149540"/>
+            <wp:extent cx="4827905" cy="3574415"/>
+            <wp:effectExtent l="19050" t="19050" r="10795" b="26035"/>
+            <wp:wrapTopAndBottom/>
+            <wp:docPr id="1859254434" name="Picture 1859254434"/>
             <wp:cNvGraphicFramePr>
               <a:graphicFrameLocks xmlns:a="http://schemas.openxmlformats.org/drawingml/2006/main" noChangeAspect="1"/>
             </wp:cNvGraphicFramePr>
@@ -10606,11 +10720,16 @@
                   <pic:spPr>
                     <a:xfrm>
                       <a:off x="0" y="0"/>
-                      <a:ext cx="5466200" cy="3574800"/>
+                      <a:ext cx="4827905" cy="3574415"/>
                     </a:xfrm>
                     <a:prstGeom prst="rect">
                       <a:avLst/>
                     </a:prstGeom>
+                    <a:ln>
+                      <a:solidFill>
+                        <a:schemeClr val="tx1"/>
+                      </a:solidFill>
+                    </a:ln>
                   </pic:spPr>
                 </pic:pic>
               </a:graphicData>
@@ -10624,6 +10743,13 @@
           </wp:anchor>
         </w:drawing>
       </w:r>
+      <w:r>
+        <w:rPr>
+          <w:b/>
+          <w:bCs/>
+        </w:rPr>
+        <w:t>Tela 6 – Visualizar Agendamentos</w:t>
+      </w:r>
     </w:p>
     <w:p>
       <w:pPr>
@@ -10632,187 +10758,81 @@
     </w:p>
     <w:p>
       <w:pPr>
-        <w:pStyle w:val="ListParagraph"/>
+        <w:jc w:val="left"/>
       </w:pPr>
-    </w:p>
-    <w:p>
-      <w:pPr>
-        <w:pStyle w:val="ListParagraph"/>
-      </w:pPr>
-    </w:p>
-    <w:p>
-      <w:pPr>
-        <w:pStyle w:val="ListParagraph"/>
-      </w:pPr>
-    </w:p>
-    <w:p>
-      <w:pPr>
-        <w:pStyle w:val="ListParagraph"/>
-      </w:pPr>
-    </w:p>
-    <w:p>
-      <w:pPr>
-        <w:pStyle w:val="ListParagraph"/>
-      </w:pPr>
-    </w:p>
-    <w:p>
-      <w:pPr>
-        <w:pStyle w:val="ListParagraph"/>
-      </w:pPr>
-    </w:p>
-    <w:p>
-      <w:pPr>
-        <w:pStyle w:val="ListParagraph"/>
-      </w:pPr>
-    </w:p>
-    <w:p>
-      <w:pPr>
-        <w:pStyle w:val="ListParagraph"/>
-      </w:pPr>
-    </w:p>
-    <w:p>
-      <w:pPr>
-        <w:pStyle w:val="ListParagraph"/>
-      </w:pPr>
-    </w:p>
-    <w:p>
-      <w:pPr>
-        <w:pStyle w:val="ListParagraph"/>
-      </w:pPr>
-    </w:p>
-    <w:p>
-      <w:pPr>
-        <w:pStyle w:val="ListParagraph"/>
-      </w:pPr>
-    </w:p>
-    <w:p>
-      <w:pPr>
-        <w:pStyle w:val="ListParagraph"/>
-      </w:pPr>
-    </w:p>
-    <w:p>
-      <w:pPr>
-        <w:pStyle w:val="ListParagraph"/>
-      </w:pPr>
-    </w:p>
-    <w:p>
-      <w:pPr>
-        <w:pStyle w:val="ListParagraph"/>
-      </w:pPr>
-    </w:p>
-    <w:p>
-      <w:pPr>
-        <w:pStyle w:val="ListParagraph"/>
-      </w:pPr>
-    </w:p>
-    <w:p>
-      <w:pPr>
-        <w:pStyle w:val="ListParagraph"/>
-      </w:pPr>
-    </w:p>
-    <w:p>
-      <w:pPr>
-        <w:pStyle w:val="ListParagraph"/>
-      </w:pPr>
-    </w:p>
-    <w:p>
-      <w:pPr>
-        <w:pStyle w:val="ListParagraph"/>
-      </w:pPr>
-    </w:p>
-    <w:p>
-      <w:pPr>
-        <w:pStyle w:val="ListParagraph"/>
-      </w:pPr>
-    </w:p>
-    <w:p>
-      <w:pPr>
-        <w:pStyle w:val="ListParagraph"/>
-      </w:pPr>
-    </w:p>
-    <w:p>
-      <w:pPr>
-        <w:pStyle w:val="ListParagraph"/>
-      </w:pPr>
-    </w:p>
-    <w:p>
-      <w:pPr>
-        <w:pStyle w:val="ListParagraph"/>
-      </w:pPr>
-    </w:p>
-    <w:p>
-      <w:pPr>
-        <w:pStyle w:val="ListParagraph"/>
-      </w:pPr>
+      <w:r>
+        <w:br w:type="page"/>
+      </w:r>
     </w:p>
     <w:p>
       <w:pPr>
         <w:pStyle w:val="Heading1"/>
       </w:pPr>
-      <w:bookmarkStart w:id="40" w:name="_Toc179836673"/>
+      <w:bookmarkStart w:id="39" w:name="_Toc179837443"/>
       <w:r>
         <w:lastRenderedPageBreak/>
         <w:t>Testes e Qualidade</w:t>
       </w:r>
-      <w:bookmarkEnd w:id="40"/>
+      <w:bookmarkEnd w:id="39"/>
     </w:p>
     <w:p>
       <w:pPr>
         <w:pStyle w:val="Heading2"/>
       </w:pPr>
-      <w:bookmarkStart w:id="41" w:name="_Toc179836674"/>
+      <w:bookmarkStart w:id="40" w:name="_Toc179837444"/>
       <w:r>
         <w:t>4.1 Estratégia de Testes: Descrever a estratégia de testes adotada</w:t>
       </w:r>
-      <w:bookmarkEnd w:id="41"/>
+      <w:bookmarkEnd w:id="40"/>
     </w:p>
     <w:p>
       <w:pPr>
         <w:pStyle w:val="Heading2"/>
       </w:pPr>
-      <w:bookmarkStart w:id="42" w:name="_Toc179836675"/>
+      <w:bookmarkStart w:id="41" w:name="_Toc179837445"/>
       <w:r>
         <w:t>4.2 Resultados dos Testes: Apresentar os resultados dos testes realizados</w:t>
       </w:r>
-      <w:bookmarkEnd w:id="42"/>
+      <w:bookmarkEnd w:id="41"/>
     </w:p>
     <w:p>
       <w:pPr>
         <w:pStyle w:val="Heading2"/>
       </w:pPr>
-      <w:bookmarkStart w:id="43" w:name="_Toc179836676"/>
+      <w:bookmarkStart w:id="42" w:name="_Toc179837446"/>
       <w:r>
         <w:t>4.3 Garantia da Qualidade: Descrever as práticas adotadas para garantia da qualidade</w:t>
       </w:r>
-      <w:bookmarkEnd w:id="43"/>
+      <w:bookmarkEnd w:id="42"/>
     </w:p>
     <w:p>
       <w:pPr>
         <w:pStyle w:val="Heading2"/>
       </w:pPr>
-      <w:bookmarkStart w:id="44" w:name="_Toc179836677"/>
+      <w:bookmarkStart w:id="43" w:name="_Toc179837447"/>
       <w:r>
         <w:t xml:space="preserve">4.4 </w:t>
       </w:r>
       <w:r>
         <w:t>Requisitos mínimos de hardware e software para o sistema</w:t>
       </w:r>
+      <w:bookmarkEnd w:id="43"/>
+      <w:r>
+        <w:t xml:space="preserve"> </w:t>
+      </w:r>
+      <w:bookmarkStart w:id="44" w:name="_2zqrayimty9" w:colFirst="0" w:colLast="0"/>
+      <w:bookmarkStart w:id="45" w:name="_nn0nimgeko23" w:colFirst="0" w:colLast="0"/>
+      <w:bookmarkStart w:id="46" w:name="_6gn227md0o7x" w:colFirst="0" w:colLast="0"/>
+      <w:bookmarkStart w:id="47" w:name="_j12f6xsp0jfi" w:colFirst="0" w:colLast="0"/>
+      <w:bookmarkStart w:id="48" w:name="_6mad4wn9nuav" w:colFirst="0" w:colLast="0"/>
+      <w:bookmarkStart w:id="49" w:name="_3cwavtvg9zuo" w:colFirst="0" w:colLast="0"/>
+      <w:bookmarkStart w:id="50" w:name="_v4tufsg5tzi2" w:colFirst="0" w:colLast="0"/>
+      <w:bookmarkStart w:id="51" w:name="_c05mh8u26u55" w:colFirst="0" w:colLast="0"/>
+      <w:bookmarkStart w:id="52" w:name="_4silupz56pcl" w:colFirst="0" w:colLast="0"/>
+      <w:bookmarkStart w:id="53" w:name="_svvhujvzdaoc" w:colFirst="0" w:colLast="0"/>
+      <w:bookmarkStart w:id="54" w:name="_eys2dox2ksiz" w:colFirst="0" w:colLast="0"/>
+      <w:bookmarkStart w:id="55" w:name="_c416v7vsc6tu" w:colFirst="0" w:colLast="0"/>
       <w:bookmarkEnd w:id="44"/>
-      <w:r>
-        <w:t xml:space="preserve"> </w:t>
-      </w:r>
-      <w:bookmarkStart w:id="45" w:name="_2zqrayimty9" w:colFirst="0" w:colLast="0"/>
-      <w:bookmarkStart w:id="46" w:name="_nn0nimgeko23" w:colFirst="0" w:colLast="0"/>
-      <w:bookmarkStart w:id="47" w:name="_6gn227md0o7x" w:colFirst="0" w:colLast="0"/>
-      <w:bookmarkStart w:id="48" w:name="_j12f6xsp0jfi" w:colFirst="0" w:colLast="0"/>
-      <w:bookmarkStart w:id="49" w:name="_6mad4wn9nuav" w:colFirst="0" w:colLast="0"/>
-      <w:bookmarkStart w:id="50" w:name="_3cwavtvg9zuo" w:colFirst="0" w:colLast="0"/>
-      <w:bookmarkStart w:id="51" w:name="_v4tufsg5tzi2" w:colFirst="0" w:colLast="0"/>
-      <w:bookmarkStart w:id="52" w:name="_c05mh8u26u55" w:colFirst="0" w:colLast="0"/>
-      <w:bookmarkStart w:id="53" w:name="_4silupz56pcl" w:colFirst="0" w:colLast="0"/>
-      <w:bookmarkStart w:id="54" w:name="_svvhujvzdaoc" w:colFirst="0" w:colLast="0"/>
-      <w:bookmarkStart w:id="55" w:name="_eys2dox2ksiz" w:colFirst="0" w:colLast="0"/>
-      <w:bookmarkStart w:id="56" w:name="_c416v7vsc6tu" w:colFirst="0" w:colLast="0"/>
       <w:bookmarkEnd w:id="45"/>
       <w:bookmarkEnd w:id="46"/>
       <w:bookmarkEnd w:id="47"/>
@@ -10824,24 +10844,23 @@
       <w:bookmarkEnd w:id="53"/>
       <w:bookmarkEnd w:id="54"/>
       <w:bookmarkEnd w:id="55"/>
-      <w:bookmarkEnd w:id="56"/>
     </w:p>
     <w:p>
       <w:pPr>
         <w:pStyle w:val="Heading2"/>
       </w:pPr>
-      <w:bookmarkStart w:id="57" w:name="_Toc179836678"/>
+      <w:bookmarkStart w:id="56" w:name="_Toc179837448"/>
       <w:r>
         <w:t xml:space="preserve">4.5 </w:t>
       </w:r>
-      <w:bookmarkStart w:id="58" w:name="_a2ztorr69us4" w:colFirst="0" w:colLast="0"/>
+      <w:bookmarkStart w:id="57" w:name="_a2ztorr69us4" w:colFirst="0" w:colLast="0"/>
+      <w:bookmarkEnd w:id="57"/>
+      <w:r>
+        <w:t>Contrato para desenvolvimento de software</w:t>
+      </w:r>
+      <w:bookmarkStart w:id="58" w:name="_jhlxoy2xhbg9" w:colFirst="0" w:colLast="0"/>
+      <w:bookmarkEnd w:id="56"/>
       <w:bookmarkEnd w:id="58"/>
-      <w:r>
-        <w:t>Contrato para desenvolvimento de software</w:t>
-      </w:r>
-      <w:bookmarkStart w:id="59" w:name="_jhlxoy2xhbg9" w:colFirst="0" w:colLast="0"/>
-      <w:bookmarkEnd w:id="57"/>
-      <w:bookmarkEnd w:id="59"/>
     </w:p>
     <w:p>
       <w:pPr>
@@ -10852,11 +10871,11 @@
       <w:pPr>
         <w:pStyle w:val="Heading1"/>
       </w:pPr>
-      <w:bookmarkStart w:id="60" w:name="_Toc179836679"/>
+      <w:bookmarkStart w:id="59" w:name="_Toc179837449"/>
       <w:r>
         <w:t>Considerações Finais</w:t>
       </w:r>
-      <w:bookmarkEnd w:id="60"/>
+      <w:bookmarkEnd w:id="59"/>
     </w:p>
     <w:p/>
     <w:p>
@@ -10880,14 +10899,14 @@
         </w:numPr>
         <w:ind w:left="720"/>
       </w:pPr>
-      <w:bookmarkStart w:id="61" w:name="_Toc179836680"/>
+      <w:bookmarkStart w:id="60" w:name="_Toc179837450"/>
       <w:r>
         <w:t xml:space="preserve">6 </w:t>
       </w:r>
       <w:r>
         <w:t>Referências</w:t>
       </w:r>
-      <w:bookmarkEnd w:id="61"/>
+      <w:bookmarkEnd w:id="60"/>
     </w:p>
     <w:p/>
     <w:p/>
@@ -10900,14 +10919,14 @@
         </w:numPr>
         <w:ind w:left="710"/>
       </w:pPr>
-      <w:bookmarkStart w:id="62" w:name="_Toc179836681"/>
+      <w:bookmarkStart w:id="61" w:name="_Toc179837451"/>
       <w:r>
         <w:t xml:space="preserve">Anexo I - </w:t>
       </w:r>
       <w:r>
         <w:t>Diário de bordo</w:t>
       </w:r>
-      <w:bookmarkEnd w:id="62"/>
+      <w:bookmarkEnd w:id="61"/>
     </w:p>
     <w:p>
       <w:r>
@@ -10969,11 +10988,11 @@
         </w:numPr>
         <w:ind w:left="720"/>
       </w:pPr>
-      <w:bookmarkStart w:id="63" w:name="_Toc179836682"/>
+      <w:bookmarkStart w:id="62" w:name="_Toc179837452"/>
       <w:r>
         <w:t>Anexo II – Cronograma efetivo</w:t>
       </w:r>
-      <w:bookmarkEnd w:id="63"/>
+      <w:bookmarkEnd w:id="62"/>
     </w:p>
     <w:p>
       <w:pPr>
@@ -10984,11 +11003,11 @@
         </w:numPr>
         <w:ind w:left="720"/>
       </w:pPr>
-      <w:bookmarkStart w:id="64" w:name="_Toc179836683"/>
+      <w:bookmarkStart w:id="63" w:name="_Toc179837453"/>
       <w:r>
         <w:t>Anexo III – Evidências</w:t>
       </w:r>
-      <w:bookmarkEnd w:id="64"/>
+      <w:bookmarkEnd w:id="63"/>
     </w:p>
     <w:p>
       <w:r>
@@ -13204,7 +13223,6 @@
     <w:rsid w:val="002A5427"/>
     <w:rsid w:val="0034218C"/>
     <w:rsid w:val="0039460B"/>
-    <w:rsid w:val="00457B78"/>
     <w:rsid w:val="004C1D2E"/>
     <w:rsid w:val="005767DF"/>
     <w:rsid w:val="006742EA"/>
@@ -13230,6 +13248,7 @@
     <w:rsid w:val="00D11133"/>
     <w:rsid w:val="00E14BDE"/>
     <w:rsid w:val="00E25DC9"/>
+    <w:rsid w:val="00E40229"/>
     <w:rsid w:val="00E61CAF"/>
     <w:rsid w:val="00ED4B33"/>
   </w:rsids>

</xml_diff>

<commit_message>
docs: Criado diagrama de sequência 02 - Tela dashboard
</commit_message>
<xml_diff>
--- a/docs/DOCUMENTAÇÃO_PROJETO_14-10-2024.docx
+++ b/docs/DOCUMENTAÇÃO_PROJETO_14-10-2024.docx
@@ -5845,10 +5845,7 @@
       </w:tr>
     </w:tbl>
     <w:p>
-      <w:r>
-        <w:lastRenderedPageBreak/>
-        <w:br/>
-      </w:r>
+      <w:bookmarkStart w:id="16" w:name="_Toc179837426"/>
     </w:p>
     <w:tbl>
       <w:tblPr>
@@ -5857,30 +5854,42 @@
         <w:tblLook w:val="04A0" w:firstRow="1" w:lastRow="0" w:firstColumn="1" w:lastColumn="0" w:noHBand="0" w:noVBand="1"/>
       </w:tblPr>
       <w:tblGrid>
-        <w:gridCol w:w="1561"/>
-        <w:gridCol w:w="4501"/>
-        <w:gridCol w:w="2957"/>
+        <w:gridCol w:w="2972"/>
+        <w:gridCol w:w="6047"/>
       </w:tblGrid>
       <w:tr>
-        <w:tc>
-          <w:tcPr>
-            <w:tcW w:w="1561" w:type="dxa"/>
-          </w:tcPr>
-          <w:p>
-            <w:pPr>
+        <w:trPr>
+          <w:trHeight w:val="607"/>
+        </w:trPr>
+        <w:tc>
+          <w:tcPr>
+            <w:tcW w:w="2972" w:type="dxa"/>
+            <w:vAlign w:val="center"/>
+          </w:tcPr>
+          <w:p>
+            <w:pPr>
+              <w:jc w:val="left"/>
+              <w:rPr>
+                <w:b/>
+                <w:bCs/>
+              </w:rPr>
+            </w:pPr>
+            <w:r>
               <w:rPr>
                 <w:rFonts w:ascii="Arial" w:hAnsi="Arial" w:cs="Arial"/>
                 <w:b/>
                 <w:bCs/>
               </w:rPr>
-            </w:pPr>
+              <w:lastRenderedPageBreak/>
+              <w:t>[</w:t>
+            </w:r>
             <w:r>
               <w:rPr>
                 <w:rFonts w:ascii="Arial" w:hAnsi="Arial" w:cs="Arial"/>
                 <w:b/>
                 <w:bCs/>
               </w:rPr>
-              <w:t>RF</w:t>
+              <w:t>RF0</w:t>
             </w:r>
             <w:r>
               <w:rPr>
@@ -5888,51 +5897,31 @@
                 <w:b/>
                 <w:bCs/>
               </w:rPr>
-              <w:t>0</w:t>
-            </w:r>
-            <w:r>
+              <w:t>06]</w:t>
+            </w:r>
+          </w:p>
+        </w:tc>
+        <w:tc>
+          <w:tcPr>
+            <w:tcW w:w="6047" w:type="dxa"/>
+            <w:vAlign w:val="center"/>
+          </w:tcPr>
+          <w:p>
+            <w:pPr>
+              <w:jc w:val="left"/>
               <w:rPr>
                 <w:rFonts w:ascii="Arial" w:hAnsi="Arial" w:cs="Arial"/>
                 <w:b/>
                 <w:bCs/>
               </w:rPr>
-              <w:t>01</w:t>
-            </w:r>
-          </w:p>
-        </w:tc>
-        <w:tc>
-          <w:tcPr>
-            <w:tcW w:w="4501" w:type="dxa"/>
-          </w:tcPr>
-          <w:p>
-            <w:pPr>
+            </w:pPr>
+            <w:r>
               <w:rPr>
                 <w:rFonts w:ascii="Arial" w:hAnsi="Arial" w:cs="Arial"/>
-              </w:rPr>
-            </w:pPr>
-            <w:r>
-              <w:rPr>
-                <w:rFonts w:ascii="Arial" w:hAnsi="Arial" w:cs="Arial"/>
-              </w:rPr>
-              <w:t>Login de usuário</w:t>
-            </w:r>
-          </w:p>
-        </w:tc>
-        <w:tc>
-          <w:tcPr>
-            <w:tcW w:w="2957" w:type="dxa"/>
-          </w:tcPr>
-          <w:p>
-            <w:pPr>
-              <w:rPr>
-                <w:rFonts w:ascii="Arial" w:hAnsi="Arial" w:cs="Arial"/>
-              </w:rPr>
-            </w:pPr>
-            <w:r>
-              <w:rPr>
-                <w:rFonts w:ascii="Arial" w:hAnsi="Arial" w:cs="Arial"/>
-              </w:rPr>
-              <w:t>Essencial</w:t>
+                <w:b/>
+                <w:bCs/>
+              </w:rPr>
+              <w:t>Nível de permissão para cada usuário</w:t>
             </w:r>
           </w:p>
         </w:tc>
@@ -5943,20 +5932,144 @@
         </w:trPr>
         <w:tc>
           <w:tcPr>
-            <w:tcW w:w="9019" w:type="dxa"/>
-            <w:gridSpan w:val="3"/>
+            <w:tcW w:w="2972" w:type="dxa"/>
           </w:tcPr>
           <w:p>
             <w:pPr>
               <w:rPr>
                 <w:rFonts w:ascii="Arial" w:hAnsi="Arial" w:cs="Arial"/>
+                <w:b/>
+                <w:bCs/>
               </w:rPr>
             </w:pPr>
             <w:r>
               <w:rPr>
                 <w:rFonts w:ascii="Arial" w:hAnsi="Arial" w:cs="Arial"/>
-              </w:rPr>
-              <w:t>O sistema possui uma tela de autenticação do usuário.</w:t>
+                <w:b/>
+                <w:bCs/>
+              </w:rPr>
+              <w:t>Descrição</w:t>
+            </w:r>
+          </w:p>
+        </w:tc>
+        <w:tc>
+          <w:tcPr>
+            <w:tcW w:w="6047" w:type="dxa"/>
+          </w:tcPr>
+          <w:p>
+            <w:pPr>
+              <w:rPr>
+                <w:rFonts w:ascii="Arial" w:hAnsi="Arial" w:cs="Arial"/>
+              </w:rPr>
+            </w:pPr>
+            <w:r>
+              <w:rPr>
+                <w:rFonts w:ascii="Arial" w:hAnsi="Arial" w:cs="Arial"/>
+              </w:rPr>
+              <w:t xml:space="preserve">O nível de acesso do usuário deve ser especificado no banco de dados. E, no momento do Login, o sistema deve ser capaz de lidar com quais telas e funcionalidades do sistema o usuário tem acesso. Assim sendo, o ADMINISTRADOR pode acessar todas as funções, incluindo o cadastro do usuário novo. </w:t>
+            </w:r>
+          </w:p>
+          <w:p>
+            <w:pPr>
+              <w:rPr>
+                <w:rFonts w:ascii="Arial" w:hAnsi="Arial" w:cs="Arial"/>
+              </w:rPr>
+            </w:pPr>
+            <w:r>
+              <w:rPr>
+                <w:rFonts w:ascii="Arial" w:hAnsi="Arial" w:cs="Arial"/>
+              </w:rPr>
+              <w:t>Qualquer usuário, sem ser ADMINISTRADOR, não pode cadastrar outros usuários, mas tem acessos a todas as outras funcionalidades do sistema.</w:t>
+            </w:r>
+          </w:p>
+        </w:tc>
+      </w:tr>
+      <w:tr>
+        <w:trPr>
+          <w:trHeight w:val="321"/>
+        </w:trPr>
+        <w:tc>
+          <w:tcPr>
+            <w:tcW w:w="2972" w:type="dxa"/>
+          </w:tcPr>
+          <w:p>
+            <w:pPr>
+              <w:rPr>
+                <w:rFonts w:ascii="Arial" w:hAnsi="Arial" w:cs="Arial"/>
+                <w:b/>
+                <w:bCs/>
+              </w:rPr>
+            </w:pPr>
+            <w:r>
+              <w:rPr>
+                <w:rFonts w:ascii="Arial" w:hAnsi="Arial" w:cs="Arial"/>
+                <w:b/>
+                <w:bCs/>
+              </w:rPr>
+              <w:t>Prioridade</w:t>
+            </w:r>
+          </w:p>
+        </w:tc>
+        <w:tc>
+          <w:tcPr>
+            <w:tcW w:w="6047" w:type="dxa"/>
+          </w:tcPr>
+          <w:p>
+            <w:pPr>
+              <w:rPr>
+                <w:rFonts w:ascii="Arial" w:hAnsi="Arial" w:cs="Arial"/>
+              </w:rPr>
+            </w:pPr>
+            <w:r>
+              <w:rPr>
+                <w:rFonts w:ascii="Arial" w:hAnsi="Arial" w:cs="Arial"/>
+              </w:rPr>
+              <w:t>Importante</w:t>
+            </w:r>
+          </w:p>
+        </w:tc>
+      </w:tr>
+      <w:tr>
+        <w:trPr>
+          <w:trHeight w:val="321"/>
+        </w:trPr>
+        <w:tc>
+          <w:tcPr>
+            <w:tcW w:w="2972" w:type="dxa"/>
+          </w:tcPr>
+          <w:p>
+            <w:pPr>
+              <w:rPr>
+                <w:rFonts w:ascii="Arial" w:hAnsi="Arial" w:cs="Arial"/>
+                <w:b/>
+                <w:bCs/>
+              </w:rPr>
+            </w:pPr>
+            <w:r>
+              <w:rPr>
+                <w:rFonts w:ascii="Arial" w:hAnsi="Arial" w:cs="Arial"/>
+                <w:b/>
+                <w:bCs/>
+              </w:rPr>
+              <w:t>Caso de uso relacionado</w:t>
+            </w:r>
+          </w:p>
+        </w:tc>
+        <w:tc>
+          <w:tcPr>
+            <w:tcW w:w="6047" w:type="dxa"/>
+          </w:tcPr>
+          <w:p>
+            <w:pPr>
+              <w:rPr>
+                <w:rFonts w:ascii="Arial" w:hAnsi="Arial" w:cs="Arial"/>
+              </w:rPr>
+            </w:pPr>
+            <w:r>
+              <w:rPr>
+                <w:rFonts w:ascii="Arial" w:hAnsi="Arial" w:cs="Arial"/>
+              </w:rPr>
+              <w:t>--</w:t>
             </w:r>
           </w:p>
         </w:tc>
@@ -5964,221 +6077,11 @@
     </w:tbl>
     <w:p/>
     <w:p/>
-    <w:tbl>
-      <w:tblPr>
-        <w:tblStyle w:val="TableGrid"/>
-        <w:tblW w:w="0" w:type="auto"/>
-        <w:tblLook w:val="04A0" w:firstRow="1" w:lastRow="0" w:firstColumn="1" w:lastColumn="0" w:noHBand="0" w:noVBand="1"/>
-      </w:tblPr>
-      <w:tblGrid>
-        <w:gridCol w:w="1561"/>
-        <w:gridCol w:w="4501"/>
-        <w:gridCol w:w="2957"/>
-      </w:tblGrid>
-      <w:tr>
-        <w:tc>
-          <w:tcPr>
-            <w:tcW w:w="1561" w:type="dxa"/>
-          </w:tcPr>
-          <w:p>
-            <w:pPr>
-              <w:rPr>
-                <w:rFonts w:ascii="Arial" w:hAnsi="Arial" w:cs="Arial"/>
-                <w:b/>
-                <w:bCs/>
-              </w:rPr>
-            </w:pPr>
-            <w:r>
-              <w:rPr>
-                <w:rFonts w:ascii="Arial" w:hAnsi="Arial" w:cs="Arial"/>
-                <w:b/>
-                <w:bCs/>
-              </w:rPr>
-              <w:t>RF0</w:t>
-            </w:r>
-            <w:r>
-              <w:rPr>
-                <w:rFonts w:ascii="Arial" w:hAnsi="Arial" w:cs="Arial"/>
-                <w:b/>
-                <w:bCs/>
-              </w:rPr>
-              <w:t>2</w:t>
-            </w:r>
-          </w:p>
-        </w:tc>
-        <w:tc>
-          <w:tcPr>
-            <w:tcW w:w="4501" w:type="dxa"/>
-          </w:tcPr>
-          <w:p>
-            <w:pPr>
-              <w:rPr>
-                <w:rFonts w:ascii="Arial" w:hAnsi="Arial" w:cs="Arial"/>
-              </w:rPr>
-            </w:pPr>
-            <w:r>
-              <w:rPr>
-                <w:rFonts w:ascii="Arial" w:hAnsi="Arial" w:cs="Arial"/>
-              </w:rPr>
-              <w:t>Login de Usuário</w:t>
-            </w:r>
-          </w:p>
-        </w:tc>
-        <w:tc>
-          <w:tcPr>
-            <w:tcW w:w="2957" w:type="dxa"/>
-          </w:tcPr>
-          <w:p>
-            <w:pPr>
-              <w:rPr>
-                <w:rFonts w:ascii="Arial" w:hAnsi="Arial" w:cs="Arial"/>
-              </w:rPr>
-            </w:pPr>
-            <w:r>
-              <w:rPr>
-                <w:rFonts w:ascii="Arial" w:hAnsi="Arial" w:cs="Arial"/>
-              </w:rPr>
-              <w:t>Importante</w:t>
-            </w:r>
-          </w:p>
-        </w:tc>
-      </w:tr>
-      <w:tr>
-        <w:trPr>
-          <w:trHeight w:val="404"/>
-        </w:trPr>
-        <w:tc>
-          <w:tcPr>
-            <w:tcW w:w="9019" w:type="dxa"/>
-            <w:gridSpan w:val="3"/>
-          </w:tcPr>
-          <w:p>
-            <w:pPr>
-              <w:rPr>
-                <w:rFonts w:ascii="Arial" w:hAnsi="Arial" w:cs="Arial"/>
-              </w:rPr>
-            </w:pPr>
-            <w:r>
-              <w:rPr>
-                <w:rFonts w:ascii="Arial" w:hAnsi="Arial" w:cs="Arial"/>
-              </w:rPr>
-              <w:t>O sistema deve ter uma tela com campos de usuário de acesso e senha.</w:t>
-            </w:r>
-          </w:p>
-        </w:tc>
-      </w:tr>
-    </w:tbl>
-    <w:p/>
-    <w:tbl>
-      <w:tblPr>
-        <w:tblStyle w:val="TableGrid"/>
-        <w:tblW w:w="0" w:type="auto"/>
-        <w:tblLook w:val="04A0" w:firstRow="1" w:lastRow="0" w:firstColumn="1" w:lastColumn="0" w:noHBand="0" w:noVBand="1"/>
-      </w:tblPr>
-      <w:tblGrid>
-        <w:gridCol w:w="1561"/>
-        <w:gridCol w:w="4501"/>
-        <w:gridCol w:w="2957"/>
-      </w:tblGrid>
-      <w:tr>
-        <w:tc>
-          <w:tcPr>
-            <w:tcW w:w="1561" w:type="dxa"/>
-          </w:tcPr>
-          <w:p>
-            <w:pPr>
-              <w:rPr>
-                <w:rFonts w:ascii="Arial" w:hAnsi="Arial" w:cs="Arial"/>
-                <w:b/>
-                <w:bCs/>
-              </w:rPr>
-            </w:pPr>
-            <w:r>
-              <w:rPr>
-                <w:rFonts w:ascii="Arial" w:hAnsi="Arial" w:cs="Arial"/>
-                <w:b/>
-                <w:bCs/>
-              </w:rPr>
-              <w:t>RF0</w:t>
-            </w:r>
-            <w:r>
-              <w:rPr>
-                <w:rFonts w:ascii="Arial" w:hAnsi="Arial" w:cs="Arial"/>
-                <w:b/>
-                <w:bCs/>
-              </w:rPr>
-              <w:t>3</w:t>
-            </w:r>
-          </w:p>
-        </w:tc>
-        <w:tc>
-          <w:tcPr>
-            <w:tcW w:w="4501" w:type="dxa"/>
-          </w:tcPr>
-          <w:p>
-            <w:pPr>
-              <w:rPr>
-                <w:rFonts w:ascii="Arial" w:hAnsi="Arial" w:cs="Arial"/>
-              </w:rPr>
-            </w:pPr>
-            <w:r>
-              <w:rPr>
-                <w:rFonts w:ascii="Arial" w:hAnsi="Arial" w:cs="Arial"/>
-              </w:rPr>
-              <w:t>Requisito x</w:t>
-            </w:r>
-          </w:p>
-        </w:tc>
-        <w:tc>
-          <w:tcPr>
-            <w:tcW w:w="2957" w:type="dxa"/>
-          </w:tcPr>
-          <w:p>
-            <w:pPr>
-              <w:rPr>
-                <w:rFonts w:ascii="Arial" w:hAnsi="Arial" w:cs="Arial"/>
-              </w:rPr>
-            </w:pPr>
-            <w:r>
-              <w:rPr>
-                <w:rFonts w:ascii="Arial" w:hAnsi="Arial" w:cs="Arial"/>
-              </w:rPr>
-              <w:t>Desejável</w:t>
-            </w:r>
-          </w:p>
-        </w:tc>
-      </w:tr>
-      <w:tr>
-        <w:trPr>
-          <w:trHeight w:val="404"/>
-        </w:trPr>
-        <w:tc>
-          <w:tcPr>
-            <w:tcW w:w="9019" w:type="dxa"/>
-            <w:gridSpan w:val="3"/>
-          </w:tcPr>
-          <w:p>
-            <w:pPr>
-              <w:rPr>
-                <w:rFonts w:ascii="Arial" w:hAnsi="Arial" w:cs="Arial"/>
-              </w:rPr>
-            </w:pPr>
-            <w:r>
-              <w:rPr>
-                <w:rFonts w:ascii="Arial" w:hAnsi="Arial" w:cs="Arial"/>
-              </w:rPr>
-              <w:t>descrição</w:t>
-            </w:r>
-          </w:p>
-        </w:tc>
-      </w:tr>
-    </w:tbl>
     <w:p/>
     <w:p>
       <w:pPr>
         <w:pStyle w:val="Heading2"/>
       </w:pPr>
-      <w:bookmarkStart w:id="16" w:name="_Toc179837426"/>
       <w:r>
         <w:t>2.</w:t>
       </w:r>
@@ -6375,7 +6278,7 @@
                 <w:b/>
                 <w:bCs/>
               </w:rPr>
-              <w:t>2</w:t>
+              <w:t>0</w:t>
             </w:r>
             <w:r>
               <w:rPr>
@@ -9996,20 +9899,20 @@
     </w:p>
     <w:p>
       <w:pPr>
-        <w:jc w:val="center"/>
+        <w:pStyle w:val="Heading3"/>
       </w:pPr>
       <w:r>
         <w:rPr>
           <w:noProof/>
         </w:rPr>
         <w:drawing>
-          <wp:anchor distT="0" distB="0" distL="114300" distR="114300" simplePos="0" relativeHeight="251671552" behindDoc="0" locked="0" layoutInCell="1" allowOverlap="1" wp14:anchorId="3BB9714E" wp14:editId="0DAE1484">
+          <wp:anchor distT="0" distB="0" distL="114300" distR="114300" simplePos="0" relativeHeight="251671552" behindDoc="0" locked="0" layoutInCell="1" allowOverlap="1" wp14:anchorId="3BB9714E" wp14:editId="57F2AF7F">
             <wp:simplePos x="0" y="0"/>
             <wp:positionH relativeFrom="column">
-              <wp:posOffset>614855</wp:posOffset>
+              <wp:posOffset>593090</wp:posOffset>
             </wp:positionH>
             <wp:positionV relativeFrom="page">
-              <wp:posOffset>2222938</wp:posOffset>
+              <wp:posOffset>2785508</wp:posOffset>
             </wp:positionV>
             <wp:extent cx="4486275" cy="4810760"/>
             <wp:effectExtent l="19050" t="19050" r="28575" b="27940"/>
@@ -10057,6 +9960,14 @@
           </wp:anchor>
         </w:drawing>
       </w:r>
+      <w:r>
+        <w:t>DIAG-UC01 – Diagrama de Caso de Uso Principal</w:t>
+      </w:r>
+    </w:p>
+    <w:p>
+      <w:pPr>
+        <w:pStyle w:val="Heading2"/>
+      </w:pPr>
     </w:p>
     <w:p>
       <w:pPr>
@@ -10091,6 +10002,75 @@
         <w:t xml:space="preserve"> (2º)</w:t>
       </w:r>
       <w:bookmarkEnd w:id="31"/>
+    </w:p>
+    <w:p/>
+    <w:p/>
+    <w:p/>
+    <w:p/>
+    <w:p/>
+    <w:p>
+      <w:pPr>
+        <w:pStyle w:val="Heading3"/>
+      </w:pPr>
+      <w:r>
+        <w:t>DIAG-SEQ02</w:t>
+      </w:r>
+      <w:r>
+        <w:t xml:space="preserve"> – Acesso Tela Dashboard</w:t>
+      </w:r>
+    </w:p>
+    <w:p>
+      <w:r>
+        <w:rPr>
+          <w:noProof/>
+        </w:rPr>
+        <w:drawing>
+          <wp:inline distT="0" distB="0" distL="0" distR="0" wp14:anchorId="7380BC5F" wp14:editId="79C79614">
+            <wp:extent cx="5733415" cy="4890135"/>
+            <wp:effectExtent l="19050" t="19050" r="19685" b="24765"/>
+            <wp:docPr id="6" name="Picture 6"/>
+            <wp:cNvGraphicFramePr>
+              <a:graphicFrameLocks xmlns:a="http://schemas.openxmlformats.org/drawingml/2006/main" noChangeAspect="1"/>
+            </wp:cNvGraphicFramePr>
+            <a:graphic xmlns:a="http://schemas.openxmlformats.org/drawingml/2006/main">
+              <a:graphicData uri="http://schemas.openxmlformats.org/drawingml/2006/picture">
+                <pic:pic xmlns:pic="http://schemas.openxmlformats.org/drawingml/2006/picture">
+                  <pic:nvPicPr>
+                    <pic:cNvPr id="6" name="Picture 6"/>
+                    <pic:cNvPicPr/>
+                  </pic:nvPicPr>
+                  <pic:blipFill>
+                    <a:blip r:embed="rId16">
+                      <a:extLst>
+                        <a:ext uri="{28A0092B-C50C-407E-A947-70E740481C1C}">
+                          <a14:useLocalDpi xmlns:a14="http://schemas.microsoft.com/office/drawing/2010/main" val="0"/>
+                        </a:ext>
+                      </a:extLst>
+                    </a:blip>
+                    <a:stretch>
+                      <a:fillRect/>
+                    </a:stretch>
+                  </pic:blipFill>
+                  <pic:spPr>
+                    <a:xfrm>
+                      <a:off x="0" y="0"/>
+                      <a:ext cx="5733415" cy="4890135"/>
+                    </a:xfrm>
+                    <a:prstGeom prst="rect">
+                      <a:avLst/>
+                    </a:prstGeom>
+                    <a:ln>
+                      <a:solidFill>
+                        <a:schemeClr val="tx1"/>
+                      </a:solidFill>
+                    </a:ln>
+                  </pic:spPr>
+                </pic:pic>
+              </a:graphicData>
+            </a:graphic>
+          </wp:inline>
+        </w:drawing>
+      </w:r>
     </w:p>
     <w:p/>
     <w:p/>
@@ -10156,7 +10136,7 @@
                     </pic:cNvPicPr>
                   </pic:nvPicPr>
                   <pic:blipFill>
-                    <a:blip r:embed="rId16">
+                    <a:blip r:embed="rId17">
                       <a:extLst>
                         <a:ext uri="{28A0092B-C50C-407E-A947-70E740481C1C}">
                           <a14:useLocalDpi xmlns:a14="http://schemas.microsoft.com/office/drawing/2010/main" val="0"/>
@@ -10296,7 +10276,7 @@
           <w:noProof/>
         </w:rPr>
         <w:drawing>
-          <wp:anchor distT="0" distB="0" distL="114300" distR="114300" simplePos="0" relativeHeight="251665408" behindDoc="0" locked="0" layoutInCell="1" allowOverlap="1" wp14:anchorId="627893A0" wp14:editId="6DBCFCC1">
+          <wp:anchor distT="0" distB="0" distL="114300" distR="114300" simplePos="0" relativeHeight="251665408" behindDoc="0" locked="0" layoutInCell="1" allowOverlap="1" wp14:anchorId="627893A0" wp14:editId="138AC93C">
             <wp:simplePos x="0" y="0"/>
             <wp:positionH relativeFrom="margin">
               <wp:posOffset>398692</wp:posOffset>
@@ -10319,7 +10299,7 @@
                     <pic:cNvPicPr/>
                   </pic:nvPicPr>
                   <pic:blipFill>
-                    <a:blip r:embed="rId17" cstate="print">
+                    <a:blip r:embed="rId18" cstate="print">
                       <a:extLst>
                         <a:ext uri="{28A0092B-C50C-407E-A947-70E740481C1C}">
                           <a14:useLocalDpi xmlns:a14="http://schemas.microsoft.com/office/drawing/2010/main" val="0"/>
@@ -10390,7 +10370,7 @@
         </w:rPr>
         <w:lastRenderedPageBreak/>
         <w:drawing>
-          <wp:anchor distT="0" distB="0" distL="114300" distR="114300" simplePos="0" relativeHeight="251666432" behindDoc="0" locked="0" layoutInCell="1" allowOverlap="1" wp14:anchorId="218C288D" wp14:editId="1538718D">
+          <wp:anchor distT="0" distB="0" distL="114300" distR="114300" simplePos="0" relativeHeight="251666432" behindDoc="0" locked="0" layoutInCell="1" allowOverlap="1" wp14:anchorId="218C288D" wp14:editId="6648D7C7">
             <wp:simplePos x="0" y="0"/>
             <wp:positionH relativeFrom="margin">
               <wp:posOffset>346841</wp:posOffset>
@@ -10402,67 +10382,6 @@
             <wp:effectExtent l="19050" t="19050" r="17145" b="26035"/>
             <wp:wrapTopAndBottom/>
             <wp:docPr id="1267239965" name="Picture 1267239965"/>
-            <wp:cNvGraphicFramePr>
-              <a:graphicFrameLocks xmlns:a="http://schemas.openxmlformats.org/drawingml/2006/main" noChangeAspect="1"/>
-            </wp:cNvGraphicFramePr>
-            <a:graphic xmlns:a="http://schemas.openxmlformats.org/drawingml/2006/main">
-              <a:graphicData uri="http://schemas.openxmlformats.org/drawingml/2006/picture">
-                <pic:pic xmlns:pic="http://schemas.openxmlformats.org/drawingml/2006/picture">
-                  <pic:nvPicPr>
-                    <pic:cNvPr id="0" name=""/>
-                    <pic:cNvPicPr/>
-                  </pic:nvPicPr>
-                  <pic:blipFill>
-                    <a:blip r:embed="rId18" cstate="print">
-                      <a:extLst>
-                        <a:ext uri="{28A0092B-C50C-407E-A947-70E740481C1C}">
-                          <a14:useLocalDpi xmlns:a14="http://schemas.microsoft.com/office/drawing/2010/main" val="0"/>
-                        </a:ext>
-                      </a:extLst>
-                    </a:blip>
-                    <a:stretch>
-                      <a:fillRect/>
-                    </a:stretch>
-                  </pic:blipFill>
-                  <pic:spPr>
-                    <a:xfrm>
-                      <a:off x="0" y="0"/>
-                      <a:ext cx="5031105" cy="3574415"/>
-                    </a:xfrm>
-                    <a:prstGeom prst="rect">
-                      <a:avLst/>
-                    </a:prstGeom>
-                    <a:ln>
-                      <a:solidFill>
-                        <a:schemeClr val="tx1"/>
-                      </a:solidFill>
-                    </a:ln>
-                  </pic:spPr>
-                </pic:pic>
-              </a:graphicData>
-            </a:graphic>
-          </wp:anchor>
-        </w:drawing>
-      </w:r>
-      <w:r>
-        <w:rPr>
-          <w:b/>
-          <w:bCs/>
-          <w:noProof/>
-        </w:rPr>
-        <w:drawing>
-          <wp:anchor distT="0" distB="0" distL="114300" distR="114300" simplePos="0" relativeHeight="251667456" behindDoc="0" locked="0" layoutInCell="1" allowOverlap="1" wp14:anchorId="5FC13508" wp14:editId="23C9321C">
-            <wp:simplePos x="0" y="0"/>
-            <wp:positionH relativeFrom="margin">
-              <wp:posOffset>346841</wp:posOffset>
-            </wp:positionH>
-            <wp:positionV relativeFrom="page">
-              <wp:posOffset>6117021</wp:posOffset>
-            </wp:positionV>
-            <wp:extent cx="5031105" cy="3574415"/>
-            <wp:effectExtent l="19050" t="19050" r="17145" b="26035"/>
-            <wp:wrapTopAndBottom/>
-            <wp:docPr id="1074091066" name="Picture 1074091066"/>
             <wp:cNvGraphicFramePr>
               <a:graphicFrameLocks xmlns:a="http://schemas.openxmlformats.org/drawingml/2006/main" noChangeAspect="1"/>
             </wp:cNvGraphicFramePr>
@@ -10509,6 +10428,67 @@
         <w:rPr>
           <w:b/>
           <w:bCs/>
+          <w:noProof/>
+        </w:rPr>
+        <w:drawing>
+          <wp:anchor distT="0" distB="0" distL="114300" distR="114300" simplePos="0" relativeHeight="251667456" behindDoc="0" locked="0" layoutInCell="1" allowOverlap="1" wp14:anchorId="5FC13508" wp14:editId="78DA35A4">
+            <wp:simplePos x="0" y="0"/>
+            <wp:positionH relativeFrom="margin">
+              <wp:posOffset>346841</wp:posOffset>
+            </wp:positionH>
+            <wp:positionV relativeFrom="page">
+              <wp:posOffset>6117021</wp:posOffset>
+            </wp:positionV>
+            <wp:extent cx="5031105" cy="3574415"/>
+            <wp:effectExtent l="19050" t="19050" r="17145" b="26035"/>
+            <wp:wrapTopAndBottom/>
+            <wp:docPr id="1074091066" name="Picture 1074091066"/>
+            <wp:cNvGraphicFramePr>
+              <a:graphicFrameLocks xmlns:a="http://schemas.openxmlformats.org/drawingml/2006/main" noChangeAspect="1"/>
+            </wp:cNvGraphicFramePr>
+            <a:graphic xmlns:a="http://schemas.openxmlformats.org/drawingml/2006/main">
+              <a:graphicData uri="http://schemas.openxmlformats.org/drawingml/2006/picture">
+                <pic:pic xmlns:pic="http://schemas.openxmlformats.org/drawingml/2006/picture">
+                  <pic:nvPicPr>
+                    <pic:cNvPr id="0" name=""/>
+                    <pic:cNvPicPr/>
+                  </pic:nvPicPr>
+                  <pic:blipFill>
+                    <a:blip r:embed="rId20" cstate="print">
+                      <a:extLst>
+                        <a:ext uri="{28A0092B-C50C-407E-A947-70E740481C1C}">
+                          <a14:useLocalDpi xmlns:a14="http://schemas.microsoft.com/office/drawing/2010/main" val="0"/>
+                        </a:ext>
+                      </a:extLst>
+                    </a:blip>
+                    <a:stretch>
+                      <a:fillRect/>
+                    </a:stretch>
+                  </pic:blipFill>
+                  <pic:spPr>
+                    <a:xfrm>
+                      <a:off x="0" y="0"/>
+                      <a:ext cx="5031105" cy="3574415"/>
+                    </a:xfrm>
+                    <a:prstGeom prst="rect">
+                      <a:avLst/>
+                    </a:prstGeom>
+                    <a:ln>
+                      <a:solidFill>
+                        <a:schemeClr val="tx1"/>
+                      </a:solidFill>
+                    </a:ln>
+                  </pic:spPr>
+                </pic:pic>
+              </a:graphicData>
+            </a:graphic>
+          </wp:anchor>
+        </w:drawing>
+      </w:r>
+      <w:r>
+        <w:rPr>
+          <w:b/>
+          <w:bCs/>
         </w:rPr>
         <w:t xml:space="preserve">Tela 2 </w:t>
       </w:r>
@@ -10614,7 +10594,7 @@
                     <pic:cNvPicPr/>
                   </pic:nvPicPr>
                   <pic:blipFill>
-                    <a:blip r:embed="rId20" cstate="print">
+                    <a:blip r:embed="rId21" cstate="print">
                       <a:extLst>
                         <a:ext uri="{28A0092B-C50C-407E-A947-70E740481C1C}">
                           <a14:useLocalDpi xmlns:a14="http://schemas.microsoft.com/office/drawing/2010/main" val="0"/>
@@ -10709,7 +10689,7 @@
           <w:noProof/>
         </w:rPr>
         <w:drawing>
-          <wp:anchor distT="0" distB="0" distL="114300" distR="114300" simplePos="0" relativeHeight="251670528" behindDoc="0" locked="0" layoutInCell="1" allowOverlap="1" wp14:anchorId="298A701B" wp14:editId="5111E736">
+          <wp:anchor distT="0" distB="0" distL="114300" distR="114300" simplePos="0" relativeHeight="251670528" behindDoc="0" locked="0" layoutInCell="1" allowOverlap="1" wp14:anchorId="298A701B" wp14:editId="7F40ED3D">
             <wp:simplePos x="0" y="0"/>
             <wp:positionH relativeFrom="margin">
               <wp:align>center</wp:align>
@@ -10732,7 +10712,7 @@
                     <pic:cNvPicPr/>
                   </pic:nvPicPr>
                   <pic:blipFill>
-                    <a:blip r:embed="rId21" cstate="print">
+                    <a:blip r:embed="rId22" cstate="print">
                       <a:extLst>
                         <a:ext uri="{28A0092B-C50C-407E-A947-70E740481C1C}">
                           <a14:useLocalDpi xmlns:a14="http://schemas.microsoft.com/office/drawing/2010/main" val="0"/>
@@ -10801,7 +10781,7 @@
         </w:rPr>
         <w:lastRenderedPageBreak/>
         <w:drawing>
-          <wp:anchor distT="0" distB="0" distL="114300" distR="114300" simplePos="0" relativeHeight="251668480" behindDoc="0" locked="0" layoutInCell="1" allowOverlap="1" wp14:anchorId="68B5E849" wp14:editId="19415446">
+          <wp:anchor distT="0" distB="0" distL="114300" distR="114300" simplePos="0" relativeHeight="251668480" behindDoc="0" locked="0" layoutInCell="1" allowOverlap="1" wp14:anchorId="68B5E849" wp14:editId="2019222D">
             <wp:simplePos x="0" y="0"/>
             <wp:positionH relativeFrom="margin">
               <wp:align>center</wp:align>
@@ -10824,7 +10804,7 @@
                     <pic:cNvPicPr/>
                   </pic:nvPicPr>
                   <pic:blipFill>
-                    <a:blip r:embed="rId22" cstate="print">
+                    <a:blip r:embed="rId23" cstate="print">
                       <a:extLst>
                         <a:ext uri="{28A0092B-C50C-407E-A947-70E740481C1C}">
                           <a14:useLocalDpi xmlns:a14="http://schemas.microsoft.com/office/drawing/2010/main" val="0"/>
@@ -11136,7 +11116,7 @@
       </w:r>
     </w:p>
     <w:sectPr>
-      <w:headerReference w:type="default" r:id="rId23"/>
+      <w:headerReference w:type="default" r:id="rId24"/>
       <w:pgSz w:w="11909" w:h="16834"/>
       <w:pgMar w:top="1440" w:right="1440" w:bottom="1440" w:left="1440" w:header="720" w:footer="720" w:gutter="0"/>
       <w:pgNumType w:start="1"/>
@@ -12325,7 +12305,7 @@
   <w:style w:type="paragraph" w:default="1" w:styleId="Normal">
     <w:name w:val="Normal"/>
     <w:qFormat/>
-    <w:rsid w:val="00F55CCF"/>
+    <w:rsid w:val="00583796"/>
     <w:pPr>
       <w:jc w:val="both"/>
     </w:pPr>
@@ -12373,7 +12353,6 @@
     <w:basedOn w:val="Normal"/>
     <w:next w:val="Normal"/>
     <w:uiPriority w:val="9"/>
-    <w:semiHidden/>
     <w:unhideWhenUsed/>
     <w:qFormat/>
     <w:pPr>
@@ -13333,6 +13312,7 @@
     <w:rsidRoot w:val="00B855D3"/>
     <w:rsid w:val="0007059E"/>
     <w:rsid w:val="00085478"/>
+    <w:rsid w:val="00121E5C"/>
     <w:rsid w:val="00186624"/>
     <w:rsid w:val="001D099E"/>
     <w:rsid w:val="001F1AF3"/>
@@ -13357,13 +13337,16 @@
     <w:rsid w:val="00903FCD"/>
     <w:rsid w:val="009640BF"/>
     <w:rsid w:val="009C592D"/>
+    <w:rsid w:val="00A54D6F"/>
     <w:rsid w:val="00B06368"/>
+    <w:rsid w:val="00B81221"/>
     <w:rsid w:val="00B855D3"/>
     <w:rsid w:val="00B95DC0"/>
     <w:rsid w:val="00BE62F0"/>
     <w:rsid w:val="00CA365F"/>
     <w:rsid w:val="00CE18D8"/>
     <w:rsid w:val="00D11133"/>
+    <w:rsid w:val="00D258DC"/>
     <w:rsid w:val="00E14BDE"/>
     <w:rsid w:val="00E25DC9"/>
     <w:rsid w:val="00E61CAF"/>

</xml_diff>

<commit_message>
docs: Criado Diagrama de Sequência 3
</commit_message>
<xml_diff>
--- a/docs/DOCUMENTAÇÃO_PROJETO_14-10-2024.docx
+++ b/docs/DOCUMENTAÇÃO_PROJETO_14-10-2024.docx
@@ -1294,7 +1294,7 @@
           <w:pPr>
             <w:pStyle w:val="TOC1"/>
             <w:tabs>
-              <w:tab w:val="left" w:pos="480"/>
+              <w:tab w:val="left" w:pos="440"/>
               <w:tab w:val="right" w:leader="dot" w:pos="9019"/>
             </w:tabs>
             <w:rPr>
@@ -1315,7 +1315,7 @@
           <w:r>
             <w:fldChar w:fldCharType="separate"/>
           </w:r>
-          <w:hyperlink w:anchor="_Toc179837419" w:history="1">
+          <w:hyperlink w:anchor="_Toc179918619" w:history="1">
             <w:r>
               <w:rPr>
                 <w:rStyle w:val="Hyperlink"/>
@@ -1360,7 +1360,7 @@
                 <w:noProof/>
                 <w:webHidden/>
               </w:rPr>
-              <w:instrText xml:space="preserve"> PAGEREF _Toc179837419 \h </w:instrText>
+              <w:instrText xml:space="preserve"> PAGEREF _Toc179918619 \h </w:instrText>
             </w:r>
             <w:r>
               <w:rPr>
@@ -1406,7 +1406,7 @@
               <w14:ligatures w14:val="standardContextual"/>
             </w:rPr>
           </w:pPr>
-          <w:hyperlink w:anchor="_Toc179837420" w:history="1">
+          <w:hyperlink w:anchor="_Toc179918620" w:history="1">
             <w:r>
               <w:rPr>
                 <w:rStyle w:val="Hyperlink"/>
@@ -1433,7 +1433,7 @@
                 <w:noProof/>
                 <w:webHidden/>
               </w:rPr>
-              <w:instrText xml:space="preserve"> PAGEREF _Toc179837420 \h </w:instrText>
+              <w:instrText xml:space="preserve"> PAGEREF _Toc179918620 \h </w:instrText>
             </w:r>
             <w:r>
               <w:rPr>
@@ -1479,7 +1479,7 @@
               <w14:ligatures w14:val="standardContextual"/>
             </w:rPr>
           </w:pPr>
-          <w:hyperlink w:anchor="_Toc179837421" w:history="1">
+          <w:hyperlink w:anchor="_Toc179918621" w:history="1">
             <w:r>
               <w:rPr>
                 <w:rStyle w:val="Hyperlink"/>
@@ -1506,7 +1506,7 @@
                 <w:noProof/>
                 <w:webHidden/>
               </w:rPr>
-              <w:instrText xml:space="preserve"> PAGEREF _Toc179837421 \h </w:instrText>
+              <w:instrText xml:space="preserve"> PAGEREF _Toc179918621 \h </w:instrText>
             </w:r>
             <w:r>
               <w:rPr>
@@ -1541,7 +1541,7 @@
           <w:pPr>
             <w:pStyle w:val="TOC1"/>
             <w:tabs>
-              <w:tab w:val="left" w:pos="480"/>
+              <w:tab w:val="left" w:pos="440"/>
               <w:tab w:val="right" w:leader="dot" w:pos="9019"/>
             </w:tabs>
             <w:rPr>
@@ -1553,7 +1553,7 @@
               <w14:ligatures w14:val="standardContextual"/>
             </w:rPr>
           </w:pPr>
-          <w:hyperlink w:anchor="_Toc179837422" w:history="1">
+          <w:hyperlink w:anchor="_Toc179918622" w:history="1">
             <w:r>
               <w:rPr>
                 <w:rStyle w:val="Hyperlink"/>
@@ -1598,7 +1598,7 @@
                 <w:noProof/>
                 <w:webHidden/>
               </w:rPr>
-              <w:instrText xml:space="preserve"> PAGEREF _Toc179837422 \h </w:instrText>
+              <w:instrText xml:space="preserve"> PAGEREF _Toc179918622 \h </w:instrText>
             </w:r>
             <w:r>
               <w:rPr>
@@ -1645,7 +1645,7 @@
               <w14:ligatures w14:val="standardContextual"/>
             </w:rPr>
           </w:pPr>
-          <w:hyperlink w:anchor="_Toc179837423" w:history="1">
+          <w:hyperlink w:anchor="_Toc179918623" w:history="1">
             <w:r>
               <w:rPr>
                 <w:rStyle w:val="Hyperlink"/>
@@ -1690,7 +1690,7 @@
                 <w:noProof/>
                 <w:webHidden/>
               </w:rPr>
-              <w:instrText xml:space="preserve"> PAGEREF _Toc179837423 \h </w:instrText>
+              <w:instrText xml:space="preserve"> PAGEREF _Toc179918623 \h </w:instrText>
             </w:r>
             <w:r>
               <w:rPr>
@@ -1736,7 +1736,7 @@
               <w14:ligatures w14:val="standardContextual"/>
             </w:rPr>
           </w:pPr>
-          <w:hyperlink w:anchor="_Toc179837424" w:history="1">
+          <w:hyperlink w:anchor="_Toc179918624" w:history="1">
             <w:r>
               <w:rPr>
                 <w:rStyle w:val="Hyperlink"/>
@@ -1763,7 +1763,7 @@
                 <w:noProof/>
                 <w:webHidden/>
               </w:rPr>
-              <w:instrText xml:space="preserve"> PAGEREF _Toc179837424 \h </w:instrText>
+              <w:instrText xml:space="preserve"> PAGEREF _Toc179918624 \h </w:instrText>
             </w:r>
             <w:r>
               <w:rPr>
@@ -1810,7 +1810,7 @@
               <w14:ligatures w14:val="standardContextual"/>
             </w:rPr>
           </w:pPr>
-          <w:hyperlink w:anchor="_Toc179837425" w:history="1">
+          <w:hyperlink w:anchor="_Toc179918625" w:history="1">
             <w:r>
               <w:rPr>
                 <w:rStyle w:val="Hyperlink"/>
@@ -1855,7 +1855,7 @@
                 <w:noProof/>
                 <w:webHidden/>
               </w:rPr>
-              <w:instrText xml:space="preserve"> PAGEREF _Toc179837425 \h </w:instrText>
+              <w:instrText xml:space="preserve"> PAGEREF _Toc179918625 \h </w:instrText>
             </w:r>
             <w:r>
               <w:rPr>
@@ -1901,7 +1901,7 @@
               <w14:ligatures w14:val="standardContextual"/>
             </w:rPr>
           </w:pPr>
-          <w:hyperlink w:anchor="_Toc179837426" w:history="1">
+          <w:hyperlink w:anchor="_Toc179918626" w:history="1">
             <w:r>
               <w:rPr>
                 <w:rStyle w:val="Hyperlink"/>
@@ -1928,7 +1928,7 @@
                 <w:noProof/>
                 <w:webHidden/>
               </w:rPr>
-              <w:instrText xml:space="preserve"> PAGEREF _Toc179837426 \h </w:instrText>
+              <w:instrText xml:space="preserve"> PAGEREF _Toc179918626 \h </w:instrText>
             </w:r>
             <w:r>
               <w:rPr>
@@ -1974,7 +1974,7 @@
               <w14:ligatures w14:val="standardContextual"/>
             </w:rPr>
           </w:pPr>
-          <w:hyperlink w:anchor="_Toc179837427" w:history="1">
+          <w:hyperlink w:anchor="_Toc179918627" w:history="1">
             <w:r>
               <w:rPr>
                 <w:rStyle w:val="Hyperlink"/>
@@ -2001,7 +2001,7 @@
                 <w:noProof/>
                 <w:webHidden/>
               </w:rPr>
-              <w:instrText xml:space="preserve"> PAGEREF _Toc179837427 \h </w:instrText>
+              <w:instrText xml:space="preserve"> PAGEREF _Toc179918627 \h </w:instrText>
             </w:r>
             <w:r>
               <w:rPr>
@@ -2047,13 +2047,13 @@
               <w14:ligatures w14:val="standardContextual"/>
             </w:rPr>
           </w:pPr>
-          <w:hyperlink w:anchor="_Toc179837428" w:history="1">
+          <w:hyperlink w:anchor="_Toc179918628" w:history="1">
             <w:r>
               <w:rPr>
                 <w:rStyle w:val="Hyperlink"/>
                 <w:noProof/>
               </w:rPr>
-              <w:t>Conforme observado pela equipe do projeto, foi identificado um controle manual, sem uso de nenhum sistema digital para controle de agendameto e estoque, os quais eram mantidos por meios físicos, como cadernos. O desenvolvimento do sistema digital permitiu identificar as seguintes vantagens entre a solução antiga e a solução atual.</w:t>
+              <w:t>2.6 Cronograma</w:t>
             </w:r>
             <w:r>
               <w:rPr>
@@ -2074,7 +2074,7 @@
                 <w:noProof/>
                 <w:webHidden/>
               </w:rPr>
-              <w:instrText xml:space="preserve"> PAGEREF _Toc179837428 \h </w:instrText>
+              <w:instrText xml:space="preserve"> PAGEREF _Toc179918628 \h </w:instrText>
             </w:r>
             <w:r>
               <w:rPr>
@@ -2107,8 +2107,9 @@
         </w:p>
         <w:p>
           <w:pPr>
-            <w:pStyle w:val="TOC2"/>
+            <w:pStyle w:val="TOC1"/>
             <w:tabs>
+              <w:tab w:val="left" w:pos="440"/>
               <w:tab w:val="right" w:leader="dot" w:pos="9019"/>
             </w:tabs>
             <w:rPr>
@@ -2120,81 +2121,7 @@
               <w14:ligatures w14:val="standardContextual"/>
             </w:rPr>
           </w:pPr>
-          <w:hyperlink w:anchor="_Toc179837429" w:history="1">
-            <w:r>
-              <w:rPr>
-                <w:rStyle w:val="Hyperlink"/>
-                <w:noProof/>
-              </w:rPr>
-              <w:t>2.6 Cronograma</w:t>
-            </w:r>
-            <w:r>
-              <w:rPr>
-                <w:noProof/>
-                <w:webHidden/>
-              </w:rPr>
-              <w:tab/>
-            </w:r>
-            <w:r>
-              <w:rPr>
-                <w:noProof/>
-                <w:webHidden/>
-              </w:rPr>
-              <w:fldChar w:fldCharType="begin"/>
-            </w:r>
-            <w:r>
-              <w:rPr>
-                <w:noProof/>
-                <w:webHidden/>
-              </w:rPr>
-              <w:instrText xml:space="preserve"> PAGEREF _Toc179837429 \h </w:instrText>
-            </w:r>
-            <w:r>
-              <w:rPr>
-                <w:noProof/>
-                <w:webHidden/>
-              </w:rPr>
-            </w:r>
-            <w:r>
-              <w:rPr>
-                <w:noProof/>
-                <w:webHidden/>
-              </w:rPr>
-              <w:fldChar w:fldCharType="separate"/>
-            </w:r>
-            <w:r>
-              <w:rPr>
-                <w:noProof/>
-                <w:webHidden/>
-              </w:rPr>
-              <w:t>10</w:t>
-            </w:r>
-            <w:r>
-              <w:rPr>
-                <w:noProof/>
-                <w:webHidden/>
-              </w:rPr>
-              <w:fldChar w:fldCharType="end"/>
-            </w:r>
-          </w:hyperlink>
-        </w:p>
-        <w:p>
-          <w:pPr>
-            <w:pStyle w:val="TOC1"/>
-            <w:tabs>
-              <w:tab w:val="left" w:pos="480"/>
-              <w:tab w:val="right" w:leader="dot" w:pos="9019"/>
-            </w:tabs>
-            <w:rPr>
-              <w:rFonts w:asciiTheme="minorHAnsi" w:eastAsiaTheme="minorEastAsia" w:hAnsiTheme="minorHAnsi" w:cstheme="minorBidi"/>
-              <w:noProof/>
-              <w:kern w:val="2"/>
-              <w:sz w:val="24"/>
-              <w:szCs w:val="24"/>
-              <w14:ligatures w14:val="standardContextual"/>
-            </w:rPr>
-          </w:pPr>
-          <w:hyperlink w:anchor="_Toc179837430" w:history="1">
+          <w:hyperlink w:anchor="_Toc179918629" w:history="1">
             <w:r>
               <w:rPr>
                 <w:rStyle w:val="Hyperlink"/>
@@ -2239,7 +2166,7 @@
                 <w:noProof/>
                 <w:webHidden/>
               </w:rPr>
-              <w:instrText xml:space="preserve"> PAGEREF _Toc179837430 \h </w:instrText>
+              <w:instrText xml:space="preserve"> PAGEREF _Toc179918629 \h </w:instrText>
             </w:r>
             <w:r>
               <w:rPr>
@@ -2286,7 +2213,7 @@
               <w14:ligatures w14:val="standardContextual"/>
             </w:rPr>
           </w:pPr>
-          <w:hyperlink w:anchor="_Toc179837431" w:history="1">
+          <w:hyperlink w:anchor="_Toc179918630" w:history="1">
             <w:r>
               <w:rPr>
                 <w:rStyle w:val="Hyperlink"/>
@@ -2331,7 +2258,7 @@
                 <w:noProof/>
                 <w:webHidden/>
               </w:rPr>
-              <w:instrText xml:space="preserve"> PAGEREF _Toc179837431 \h </w:instrText>
+              <w:instrText xml:space="preserve"> PAGEREF _Toc179918630 \h </w:instrText>
             </w:r>
             <w:r>
               <w:rPr>
@@ -2377,7 +2304,7 @@
               <w14:ligatures w14:val="standardContextual"/>
             </w:rPr>
           </w:pPr>
-          <w:hyperlink w:anchor="_Toc179837432" w:history="1">
+          <w:hyperlink w:anchor="_Toc179918631" w:history="1">
             <w:r>
               <w:rPr>
                 <w:rStyle w:val="Hyperlink"/>
@@ -2404,7 +2331,7 @@
                 <w:noProof/>
                 <w:webHidden/>
               </w:rPr>
-              <w:instrText xml:space="preserve"> PAGEREF _Toc179837432 \h </w:instrText>
+              <w:instrText xml:space="preserve"> PAGEREF _Toc179918631 \h </w:instrText>
             </w:r>
             <w:r>
               <w:rPr>
@@ -2450,7 +2377,7 @@
               <w14:ligatures w14:val="standardContextual"/>
             </w:rPr>
           </w:pPr>
-          <w:hyperlink w:anchor="_Toc179837433" w:history="1">
+          <w:hyperlink w:anchor="_Toc179918632" w:history="1">
             <w:r>
               <w:rPr>
                 <w:rStyle w:val="Hyperlink"/>
@@ -2477,7 +2404,80 @@
                 <w:noProof/>
                 <w:webHidden/>
               </w:rPr>
-              <w:instrText xml:space="preserve"> PAGEREF _Toc179837433 \h </w:instrText>
+              <w:instrText xml:space="preserve"> PAGEREF _Toc179918632 \h </w:instrText>
+            </w:r>
+            <w:r>
+              <w:rPr>
+                <w:noProof/>
+                <w:webHidden/>
+              </w:rPr>
+            </w:r>
+            <w:r>
+              <w:rPr>
+                <w:noProof/>
+                <w:webHidden/>
+              </w:rPr>
+              <w:fldChar w:fldCharType="separate"/>
+            </w:r>
+            <w:r>
+              <w:rPr>
+                <w:noProof/>
+                <w:webHidden/>
+              </w:rPr>
+              <w:t>12</w:t>
+            </w:r>
+            <w:r>
+              <w:rPr>
+                <w:noProof/>
+                <w:webHidden/>
+              </w:rPr>
+              <w:fldChar w:fldCharType="end"/>
+            </w:r>
+          </w:hyperlink>
+        </w:p>
+        <w:p>
+          <w:pPr>
+            <w:pStyle w:val="TOC3"/>
+            <w:tabs>
+              <w:tab w:val="right" w:leader="dot" w:pos="9019"/>
+            </w:tabs>
+            <w:rPr>
+              <w:rFonts w:asciiTheme="minorHAnsi" w:eastAsiaTheme="minorEastAsia" w:hAnsiTheme="minorHAnsi" w:cstheme="minorBidi"/>
+              <w:noProof/>
+              <w:kern w:val="2"/>
+              <w:sz w:val="24"/>
+              <w:szCs w:val="24"/>
+              <w14:ligatures w14:val="standardContextual"/>
+            </w:rPr>
+          </w:pPr>
+          <w:hyperlink w:anchor="_Toc179918633" w:history="1">
+            <w:r>
+              <w:rPr>
+                <w:rStyle w:val="Hyperlink"/>
+                <w:noProof/>
+              </w:rPr>
+              <w:t>DIAG-UC01 – Diagrama de Caso de Uso Principal</w:t>
+            </w:r>
+            <w:r>
+              <w:rPr>
+                <w:noProof/>
+                <w:webHidden/>
+              </w:rPr>
+              <w:tab/>
+            </w:r>
+            <w:r>
+              <w:rPr>
+                <w:noProof/>
+                <w:webHidden/>
+              </w:rPr>
+              <w:fldChar w:fldCharType="begin"/>
+            </w:r>
+            <w:r>
+              <w:rPr>
+                <w:noProof/>
+                <w:webHidden/>
+              </w:rPr>
+              <w:instrText xml:space="preserve"> PAGEREF _Toc179918633 \h </w:instrText>
             </w:r>
             <w:r>
               <w:rPr>
@@ -2523,7 +2523,7 @@
               <w14:ligatures w14:val="standardContextual"/>
             </w:rPr>
           </w:pPr>
-          <w:hyperlink w:anchor="_Toc179837434" w:history="1">
+          <w:hyperlink w:anchor="_Toc179918634" w:history="1">
             <w:r>
               <w:rPr>
                 <w:rStyle w:val="Hyperlink"/>
@@ -2550,7 +2550,7 @@
                 <w:noProof/>
                 <w:webHidden/>
               </w:rPr>
-              <w:instrText xml:space="preserve"> PAGEREF _Toc179837434 \h </w:instrText>
+              <w:instrText xml:space="preserve"> PAGEREF _Toc179918634 \h </w:instrText>
             </w:r>
             <w:r>
               <w:rPr>
@@ -2596,7 +2596,7 @@
               <w14:ligatures w14:val="standardContextual"/>
             </w:rPr>
           </w:pPr>
-          <w:hyperlink w:anchor="_Toc179837435" w:history="1">
+          <w:hyperlink w:anchor="_Toc179918635" w:history="1">
             <w:r>
               <w:rPr>
                 <w:rStyle w:val="Hyperlink"/>
@@ -2623,7 +2623,7 @@
                 <w:noProof/>
                 <w:webHidden/>
               </w:rPr>
-              <w:instrText xml:space="preserve"> PAGEREF _Toc179837435 \h </w:instrText>
+              <w:instrText xml:space="preserve"> PAGEREF _Toc179918635 \h </w:instrText>
             </w:r>
             <w:r>
               <w:rPr>
@@ -2644,6 +2644,79 @@
                 <w:webHidden/>
               </w:rPr>
               <w:t>12</w:t>
+            </w:r>
+            <w:r>
+              <w:rPr>
+                <w:noProof/>
+                <w:webHidden/>
+              </w:rPr>
+              <w:fldChar w:fldCharType="end"/>
+            </w:r>
+          </w:hyperlink>
+        </w:p>
+        <w:p>
+          <w:pPr>
+            <w:pStyle w:val="TOC3"/>
+            <w:tabs>
+              <w:tab w:val="right" w:leader="dot" w:pos="9019"/>
+            </w:tabs>
+            <w:rPr>
+              <w:rFonts w:asciiTheme="minorHAnsi" w:eastAsiaTheme="minorEastAsia" w:hAnsiTheme="minorHAnsi" w:cstheme="minorBidi"/>
+              <w:noProof/>
+              <w:kern w:val="2"/>
+              <w:sz w:val="24"/>
+              <w:szCs w:val="24"/>
+              <w14:ligatures w14:val="standardContextual"/>
+            </w:rPr>
+          </w:pPr>
+          <w:hyperlink w:anchor="_Toc179918636" w:history="1">
+            <w:r>
+              <w:rPr>
+                <w:rStyle w:val="Hyperlink"/>
+                <w:noProof/>
+              </w:rPr>
+              <w:t>DIAG-SEQ02 – Acesso Tela Dashboard</w:t>
+            </w:r>
+            <w:r>
+              <w:rPr>
+                <w:noProof/>
+                <w:webHidden/>
+              </w:rPr>
+              <w:tab/>
+            </w:r>
+            <w:r>
+              <w:rPr>
+                <w:noProof/>
+                <w:webHidden/>
+              </w:rPr>
+              <w:fldChar w:fldCharType="begin"/>
+            </w:r>
+            <w:r>
+              <w:rPr>
+                <w:noProof/>
+                <w:webHidden/>
+              </w:rPr>
+              <w:instrText xml:space="preserve"> PAGEREF _Toc179918636 \h </w:instrText>
+            </w:r>
+            <w:r>
+              <w:rPr>
+                <w:noProof/>
+                <w:webHidden/>
+              </w:rPr>
+            </w:r>
+            <w:r>
+              <w:rPr>
+                <w:noProof/>
+                <w:webHidden/>
+              </w:rPr>
+              <w:fldChar w:fldCharType="separate"/>
+            </w:r>
+            <w:r>
+              <w:rPr>
+                <w:noProof/>
+                <w:webHidden/>
+              </w:rPr>
+              <w:t>13</w:t>
             </w:r>
             <w:r>
               <w:rPr>
@@ -2670,7 +2743,7 @@
               <w14:ligatures w14:val="standardContextual"/>
             </w:rPr>
           </w:pPr>
-          <w:hyperlink w:anchor="_Toc179837436" w:history="1">
+          <w:hyperlink w:anchor="_Toc179918637" w:history="1">
             <w:r>
               <w:rPr>
                 <w:rStyle w:val="Hyperlink"/>
@@ -2715,7 +2788,7 @@
                 <w:noProof/>
                 <w:webHidden/>
               </w:rPr>
-              <w:instrText xml:space="preserve"> PAGEREF _Toc179837436 \h </w:instrText>
+              <w:instrText xml:space="preserve"> PAGEREF _Toc179918637 \h </w:instrText>
             </w:r>
             <w:r>
               <w:rPr>
@@ -2735,7 +2808,7 @@
                 <w:noProof/>
                 <w:webHidden/>
               </w:rPr>
-              <w:t>13</w:t>
+              <w:t>14</w:t>
             </w:r>
             <w:r>
               <w:rPr>
@@ -2761,7 +2834,7 @@
               <w14:ligatures w14:val="standardContextual"/>
             </w:rPr>
           </w:pPr>
-          <w:hyperlink w:anchor="_Toc179837437" w:history="1">
+          <w:hyperlink w:anchor="_Toc179918638" w:history="1">
             <w:r>
               <w:rPr>
                 <w:noProof/>
@@ -2781,7 +2854,7 @@
                 <w:noProof/>
                 <w:webHidden/>
               </w:rPr>
-              <w:instrText xml:space="preserve"> PAGEREF _Toc179837437 \h </w:instrText>
+              <w:instrText xml:space="preserve"> PAGEREF _Toc179918638 \h </w:instrText>
             </w:r>
             <w:r>
               <w:rPr>
@@ -2801,7 +2874,7 @@
                 <w:noProof/>
                 <w:webHidden/>
               </w:rPr>
-              <w:t>13</w:t>
+              <w:t>14</w:t>
             </w:r>
             <w:r>
               <w:rPr>
@@ -2828,7 +2901,7 @@
               <w14:ligatures w14:val="standardContextual"/>
             </w:rPr>
           </w:pPr>
-          <w:hyperlink w:anchor="_Toc179837438" w:history="1">
+          <w:hyperlink w:anchor="_Toc179918639" w:history="1">
             <w:r>
               <w:rPr>
                 <w:rStyle w:val="Hyperlink"/>
@@ -2873,7 +2946,7 @@
                 <w:noProof/>
                 <w:webHidden/>
               </w:rPr>
-              <w:instrText xml:space="preserve"> PAGEREF _Toc179837438 \h </w:instrText>
+              <w:instrText xml:space="preserve"> PAGEREF _Toc179918639 \h </w:instrText>
             </w:r>
             <w:r>
               <w:rPr>
@@ -2893,7 +2966,7 @@
                 <w:noProof/>
                 <w:webHidden/>
               </w:rPr>
-              <w:t>13</w:t>
+              <w:t>14</w:t>
             </w:r>
             <w:r>
               <w:rPr>
@@ -2920,7 +2993,7 @@
               <w14:ligatures w14:val="standardContextual"/>
             </w:rPr>
           </w:pPr>
-          <w:hyperlink w:anchor="_Toc179837439" w:history="1">
+          <w:hyperlink w:anchor="_Toc179918640" w:history="1">
             <w:r>
               <w:rPr>
                 <w:rStyle w:val="Hyperlink"/>
@@ -2965,7 +3038,7 @@
                 <w:noProof/>
                 <w:webHidden/>
               </w:rPr>
-              <w:instrText xml:space="preserve"> PAGEREF _Toc179837439 \h </w:instrText>
+              <w:instrText xml:space="preserve"> PAGEREF _Toc179918640 \h </w:instrText>
             </w:r>
             <w:r>
               <w:rPr>
@@ -2985,7 +3058,7 @@
                 <w:noProof/>
                 <w:webHidden/>
               </w:rPr>
-              <w:t>14</w:t>
+              <w:t>15</w:t>
             </w:r>
             <w:r>
               <w:rPr>
@@ -3012,7 +3085,7 @@
               <w14:ligatures w14:val="standardContextual"/>
             </w:rPr>
           </w:pPr>
-          <w:hyperlink w:anchor="_Toc179837440" w:history="1">
+          <w:hyperlink w:anchor="_Toc179918641" w:history="1">
             <w:r>
               <w:rPr>
                 <w:rStyle w:val="Hyperlink"/>
@@ -3057,7 +3130,7 @@
                 <w:noProof/>
                 <w:webHidden/>
               </w:rPr>
-              <w:instrText xml:space="preserve"> PAGEREF _Toc179837440 \h </w:instrText>
+              <w:instrText xml:space="preserve"> PAGEREF _Toc179918641 \h </w:instrText>
             </w:r>
             <w:r>
               <w:rPr>
@@ -3077,7 +3150,7 @@
                 <w:noProof/>
                 <w:webHidden/>
               </w:rPr>
-              <w:t>14</w:t>
+              <w:t>15</w:t>
             </w:r>
             <w:r>
               <w:rPr>
@@ -3103,7 +3176,7 @@
               <w14:ligatures w14:val="standardContextual"/>
             </w:rPr>
           </w:pPr>
-          <w:hyperlink w:anchor="_Toc179837441" w:history="1">
+          <w:hyperlink w:anchor="_Toc179918642" w:history="1">
             <w:r>
               <w:rPr>
                 <w:rStyle w:val="Hyperlink"/>
@@ -3130,7 +3203,7 @@
                 <w:noProof/>
                 <w:webHidden/>
               </w:rPr>
-              <w:instrText xml:space="preserve"> PAGEREF _Toc179837441 \h </w:instrText>
+              <w:instrText xml:space="preserve"> PAGEREF _Toc179918642 \h </w:instrText>
             </w:r>
             <w:r>
               <w:rPr>
@@ -3150,7 +3223,7 @@
                 <w:noProof/>
                 <w:webHidden/>
               </w:rPr>
-              <w:t>14</w:t>
+              <w:t>15</w:t>
             </w:r>
             <w:r>
               <w:rPr>
@@ -3176,7 +3249,7 @@
               <w14:ligatures w14:val="standardContextual"/>
             </w:rPr>
           </w:pPr>
-          <w:hyperlink w:anchor="_Toc179837442" w:history="1">
+          <w:hyperlink w:anchor="_Toc179918643" w:history="1">
             <w:r>
               <w:rPr>
                 <w:rStyle w:val="Hyperlink"/>
@@ -3203,7 +3276,7 @@
                 <w:noProof/>
                 <w:webHidden/>
               </w:rPr>
-              <w:instrText xml:space="preserve"> PAGEREF _Toc179837442 \h </w:instrText>
+              <w:instrText xml:space="preserve"> PAGEREF _Toc179918643 \h </w:instrText>
             </w:r>
             <w:r>
               <w:rPr>
@@ -3223,7 +3296,7 @@
                 <w:noProof/>
                 <w:webHidden/>
               </w:rPr>
-              <w:t>14</w:t>
+              <w:t>15</w:t>
             </w:r>
             <w:r>
               <w:rPr>
@@ -3238,7 +3311,7 @@
           <w:pPr>
             <w:pStyle w:val="TOC1"/>
             <w:tabs>
-              <w:tab w:val="left" w:pos="480"/>
+              <w:tab w:val="left" w:pos="440"/>
               <w:tab w:val="right" w:leader="dot" w:pos="9019"/>
             </w:tabs>
             <w:rPr>
@@ -3250,7 +3323,7 @@
               <w14:ligatures w14:val="standardContextual"/>
             </w:rPr>
           </w:pPr>
-          <w:hyperlink w:anchor="_Toc179837443" w:history="1">
+          <w:hyperlink w:anchor="_Toc179918644" w:history="1">
             <w:r>
               <w:rPr>
                 <w:rStyle w:val="Hyperlink"/>
@@ -3295,7 +3368,7 @@
                 <w:noProof/>
                 <w:webHidden/>
               </w:rPr>
-              <w:instrText xml:space="preserve"> PAGEREF _Toc179837443 \h </w:instrText>
+              <w:instrText xml:space="preserve"> PAGEREF _Toc179918644 \h </w:instrText>
             </w:r>
             <w:r>
               <w:rPr>
@@ -3315,7 +3388,7 @@
                 <w:noProof/>
                 <w:webHidden/>
               </w:rPr>
-              <w:t>18</w:t>
+              <w:t>19</w:t>
             </w:r>
             <w:r>
               <w:rPr>
@@ -3341,7 +3414,7 @@
               <w14:ligatures w14:val="standardContextual"/>
             </w:rPr>
           </w:pPr>
-          <w:hyperlink w:anchor="_Toc179837444" w:history="1">
+          <w:hyperlink w:anchor="_Toc179918645" w:history="1">
             <w:r>
               <w:rPr>
                 <w:rStyle w:val="Hyperlink"/>
@@ -3368,7 +3441,7 @@
                 <w:noProof/>
                 <w:webHidden/>
               </w:rPr>
-              <w:instrText xml:space="preserve"> PAGEREF _Toc179837444 \h </w:instrText>
+              <w:instrText xml:space="preserve"> PAGEREF _Toc179918645 \h </w:instrText>
             </w:r>
             <w:r>
               <w:rPr>
@@ -3388,7 +3461,7 @@
                 <w:noProof/>
                 <w:webHidden/>
               </w:rPr>
-              <w:t>18</w:t>
+              <w:t>19</w:t>
             </w:r>
             <w:r>
               <w:rPr>
@@ -3414,7 +3487,7 @@
               <w14:ligatures w14:val="standardContextual"/>
             </w:rPr>
           </w:pPr>
-          <w:hyperlink w:anchor="_Toc179837445" w:history="1">
+          <w:hyperlink w:anchor="_Toc179918646" w:history="1">
             <w:r>
               <w:rPr>
                 <w:rStyle w:val="Hyperlink"/>
@@ -3441,7 +3514,7 @@
                 <w:noProof/>
                 <w:webHidden/>
               </w:rPr>
-              <w:instrText xml:space="preserve"> PAGEREF _Toc179837445 \h </w:instrText>
+              <w:instrText xml:space="preserve"> PAGEREF _Toc179918646 \h </w:instrText>
             </w:r>
             <w:r>
               <w:rPr>
@@ -3461,7 +3534,7 @@
                 <w:noProof/>
                 <w:webHidden/>
               </w:rPr>
-              <w:t>18</w:t>
+              <w:t>19</w:t>
             </w:r>
             <w:r>
               <w:rPr>
@@ -3487,7 +3560,7 @@
               <w14:ligatures w14:val="standardContextual"/>
             </w:rPr>
           </w:pPr>
-          <w:hyperlink w:anchor="_Toc179837446" w:history="1">
+          <w:hyperlink w:anchor="_Toc179918647" w:history="1">
             <w:r>
               <w:rPr>
                 <w:rStyle w:val="Hyperlink"/>
@@ -3514,7 +3587,7 @@
                 <w:noProof/>
                 <w:webHidden/>
               </w:rPr>
-              <w:instrText xml:space="preserve"> PAGEREF _Toc179837446 \h </w:instrText>
+              <w:instrText xml:space="preserve"> PAGEREF _Toc179918647 \h </w:instrText>
             </w:r>
             <w:r>
               <w:rPr>
@@ -3534,7 +3607,7 @@
                 <w:noProof/>
                 <w:webHidden/>
               </w:rPr>
-              <w:t>18</w:t>
+              <w:t>19</w:t>
             </w:r>
             <w:r>
               <w:rPr>
@@ -3560,7 +3633,7 @@
               <w14:ligatures w14:val="standardContextual"/>
             </w:rPr>
           </w:pPr>
-          <w:hyperlink w:anchor="_Toc179837447" w:history="1">
+          <w:hyperlink w:anchor="_Toc179918648" w:history="1">
             <w:r>
               <w:rPr>
                 <w:rStyle w:val="Hyperlink"/>
@@ -3587,7 +3660,7 @@
                 <w:noProof/>
                 <w:webHidden/>
               </w:rPr>
-              <w:instrText xml:space="preserve"> PAGEREF _Toc179837447 \h </w:instrText>
+              <w:instrText xml:space="preserve"> PAGEREF _Toc179918648 \h </w:instrText>
             </w:r>
             <w:r>
               <w:rPr>
@@ -3607,7 +3680,7 @@
                 <w:noProof/>
                 <w:webHidden/>
               </w:rPr>
-              <w:t>18</w:t>
+              <w:t>19</w:t>
             </w:r>
             <w:r>
               <w:rPr>
@@ -3633,7 +3706,7 @@
               <w14:ligatures w14:val="standardContextual"/>
             </w:rPr>
           </w:pPr>
-          <w:hyperlink w:anchor="_Toc179837448" w:history="1">
+          <w:hyperlink w:anchor="_Toc179918649" w:history="1">
             <w:r>
               <w:rPr>
                 <w:rStyle w:val="Hyperlink"/>
@@ -3660,7 +3733,7 @@
                 <w:noProof/>
                 <w:webHidden/>
               </w:rPr>
-              <w:instrText xml:space="preserve"> PAGEREF _Toc179837448 \h </w:instrText>
+              <w:instrText xml:space="preserve"> PAGEREF _Toc179918649 \h </w:instrText>
             </w:r>
             <w:r>
               <w:rPr>
@@ -3680,7 +3753,7 @@
                 <w:noProof/>
                 <w:webHidden/>
               </w:rPr>
-              <w:t>18</w:t>
+              <w:t>19</w:t>
             </w:r>
             <w:r>
               <w:rPr>
@@ -3695,7 +3768,7 @@
           <w:pPr>
             <w:pStyle w:val="TOC1"/>
             <w:tabs>
-              <w:tab w:val="left" w:pos="480"/>
+              <w:tab w:val="left" w:pos="440"/>
               <w:tab w:val="right" w:leader="dot" w:pos="9019"/>
             </w:tabs>
             <w:rPr>
@@ -3707,7 +3780,7 @@
               <w14:ligatures w14:val="standardContextual"/>
             </w:rPr>
           </w:pPr>
-          <w:hyperlink w:anchor="_Toc179837449" w:history="1">
+          <w:hyperlink w:anchor="_Toc179918650" w:history="1">
             <w:r>
               <w:rPr>
                 <w:rStyle w:val="Hyperlink"/>
@@ -3752,7 +3825,7 @@
                 <w:noProof/>
                 <w:webHidden/>
               </w:rPr>
-              <w:instrText xml:space="preserve"> PAGEREF _Toc179837449 \h </w:instrText>
+              <w:instrText xml:space="preserve"> PAGEREF _Toc179918650 \h </w:instrText>
             </w:r>
             <w:r>
               <w:rPr>
@@ -3772,7 +3845,7 @@
                 <w:noProof/>
                 <w:webHidden/>
               </w:rPr>
-              <w:t>18</w:t>
+              <w:t>19</w:t>
             </w:r>
             <w:r>
               <w:rPr>
@@ -3798,7 +3871,7 @@
               <w14:ligatures w14:val="standardContextual"/>
             </w:rPr>
           </w:pPr>
-          <w:hyperlink w:anchor="_Toc179837450" w:history="1">
+          <w:hyperlink w:anchor="_Toc179918651" w:history="1">
             <w:r>
               <w:rPr>
                 <w:rStyle w:val="Hyperlink"/>
@@ -3825,7 +3898,7 @@
                 <w:noProof/>
                 <w:webHidden/>
               </w:rPr>
-              <w:instrText xml:space="preserve"> PAGEREF _Toc179837450 \h </w:instrText>
+              <w:instrText xml:space="preserve"> PAGEREF _Toc179918651 \h </w:instrText>
             </w:r>
             <w:r>
               <w:rPr>
@@ -3845,7 +3918,7 @@
                 <w:noProof/>
                 <w:webHidden/>
               </w:rPr>
-              <w:t>18</w:t>
+              <w:t>19</w:t>
             </w:r>
             <w:r>
               <w:rPr>
@@ -3871,7 +3944,7 @@
               <w14:ligatures w14:val="standardContextual"/>
             </w:rPr>
           </w:pPr>
-          <w:hyperlink w:anchor="_Toc179837451" w:history="1">
+          <w:hyperlink w:anchor="_Toc179918652" w:history="1">
             <w:r>
               <w:rPr>
                 <w:rStyle w:val="Hyperlink"/>
@@ -3898,7 +3971,7 @@
                 <w:noProof/>
                 <w:webHidden/>
               </w:rPr>
-              <w:instrText xml:space="preserve"> PAGEREF _Toc179837451 \h </w:instrText>
+              <w:instrText xml:space="preserve"> PAGEREF _Toc179918652 \h </w:instrText>
             </w:r>
             <w:r>
               <w:rPr>
@@ -3918,7 +3991,7 @@
                 <w:noProof/>
                 <w:webHidden/>
               </w:rPr>
-              <w:t>18</w:t>
+              <w:t>19</w:t>
             </w:r>
             <w:r>
               <w:rPr>
@@ -3944,7 +4017,7 @@
               <w14:ligatures w14:val="standardContextual"/>
             </w:rPr>
           </w:pPr>
-          <w:hyperlink w:anchor="_Toc179837452" w:history="1">
+          <w:hyperlink w:anchor="_Toc179918653" w:history="1">
             <w:r>
               <w:rPr>
                 <w:rStyle w:val="Hyperlink"/>
@@ -3971,7 +4044,7 @@
                 <w:noProof/>
                 <w:webHidden/>
               </w:rPr>
-              <w:instrText xml:space="preserve"> PAGEREF _Toc179837452 \h </w:instrText>
+              <w:instrText xml:space="preserve"> PAGEREF _Toc179918653 \h </w:instrText>
             </w:r>
             <w:r>
               <w:rPr>
@@ -3991,7 +4064,7 @@
                 <w:noProof/>
                 <w:webHidden/>
               </w:rPr>
-              <w:t>18</w:t>
+              <w:t>19</w:t>
             </w:r>
             <w:r>
               <w:rPr>
@@ -4017,7 +4090,7 @@
               <w14:ligatures w14:val="standardContextual"/>
             </w:rPr>
           </w:pPr>
-          <w:hyperlink w:anchor="_Toc179837453" w:history="1">
+          <w:hyperlink w:anchor="_Toc179918654" w:history="1">
             <w:r>
               <w:rPr>
                 <w:rStyle w:val="Hyperlink"/>
@@ -4044,7 +4117,7 @@
                 <w:noProof/>
                 <w:webHidden/>
               </w:rPr>
-              <w:instrText xml:space="preserve"> PAGEREF _Toc179837453 \h </w:instrText>
+              <w:instrText xml:space="preserve"> PAGEREF _Toc179918654 \h </w:instrText>
             </w:r>
             <w:r>
               <w:rPr>
@@ -4064,7 +4137,7 @@
                 <w:noProof/>
                 <w:webHidden/>
               </w:rPr>
-              <w:t>18</w:t>
+              <w:t>19</w:t>
             </w:r>
             <w:r>
               <w:rPr>
@@ -4094,7 +4167,7 @@
       <w:pPr>
         <w:pStyle w:val="Heading1"/>
       </w:pPr>
-      <w:bookmarkStart w:id="0" w:name="_Toc179837419"/>
+      <w:bookmarkStart w:id="0" w:name="_Toc179918619"/>
       <w:r>
         <w:lastRenderedPageBreak/>
         <w:t>Apresentação da Empresa</w:t>
@@ -4377,7 +4450,7 @@
         <w:pStyle w:val="Heading2"/>
       </w:pPr>
       <w:bookmarkStart w:id="1" w:name="_4q2szdr8nxic" w:colFirst="0" w:colLast="0"/>
-      <w:bookmarkStart w:id="2" w:name="_Toc179837420"/>
+      <w:bookmarkStart w:id="2" w:name="_Toc179918620"/>
       <w:bookmarkEnd w:id="1"/>
       <w:r>
         <w:lastRenderedPageBreak/>
@@ -4508,7 +4581,7 @@
       <w:pPr>
         <w:pStyle w:val="Heading2"/>
       </w:pPr>
-      <w:bookmarkStart w:id="5" w:name="_Toc179837421"/>
+      <w:bookmarkStart w:id="5" w:name="_Toc179918621"/>
       <w:r>
         <w:t>1.4 Link Repositório</w:t>
       </w:r>
@@ -4544,7 +4617,7 @@
       </w:pPr>
       <w:bookmarkStart w:id="6" w:name="_e6ygphsuszjk" w:colFirst="0" w:colLast="0"/>
       <w:bookmarkStart w:id="7" w:name="_f7jgtdjz4z44" w:colFirst="0" w:colLast="0"/>
-      <w:bookmarkStart w:id="8" w:name="_Toc179837422"/>
+      <w:bookmarkStart w:id="8" w:name="_Toc179918622"/>
       <w:bookmarkEnd w:id="6"/>
       <w:bookmarkEnd w:id="7"/>
       <w:r>
@@ -4571,7 +4644,7 @@
           <w:numId w:val="4"/>
         </w:numPr>
       </w:pPr>
-      <w:bookmarkStart w:id="9" w:name="_Toc179837423"/>
+      <w:bookmarkStart w:id="9" w:name="_Toc179918623"/>
       <w:r>
         <w:t>Objetivos do projeto</w:t>
       </w:r>
@@ -4620,7 +4693,7 @@
         <w:pStyle w:val="Heading2"/>
       </w:pPr>
       <w:bookmarkStart w:id="10" w:name="_be9m5qlfee2k" w:colFirst="0" w:colLast="0"/>
-      <w:bookmarkStart w:id="11" w:name="_Toc179837424"/>
+      <w:bookmarkStart w:id="11" w:name="_Toc179918624"/>
       <w:bookmarkEnd w:id="10"/>
       <w:r>
         <w:t>2.</w:t>
@@ -4706,7 +4779,7 @@
       <w:bookmarkStart w:id="12" w:name="_insc0vnn24rq" w:colFirst="0" w:colLast="0"/>
       <w:bookmarkStart w:id="13" w:name="_9ifolvgdxmor" w:colFirst="0" w:colLast="0"/>
       <w:bookmarkStart w:id="14" w:name="_y63ppj89aknf" w:colFirst="0" w:colLast="0"/>
-      <w:bookmarkStart w:id="15" w:name="_Toc179837425"/>
+      <w:bookmarkStart w:id="15" w:name="_Toc179918625"/>
       <w:bookmarkEnd w:id="12"/>
       <w:bookmarkEnd w:id="13"/>
       <w:bookmarkEnd w:id="14"/>
@@ -5844,9 +5917,7 @@
         </w:tc>
       </w:tr>
     </w:tbl>
-    <w:p>
-      <w:bookmarkStart w:id="16" w:name="_Toc179837426"/>
-    </w:p>
+    <w:p/>
     <w:tbl>
       <w:tblPr>
         <w:tblStyle w:val="TableGrid"/>
@@ -6082,6 +6153,7 @@
       <w:pPr>
         <w:pStyle w:val="Heading2"/>
       </w:pPr>
+      <w:bookmarkStart w:id="16" w:name="_Toc179918626"/>
       <w:r>
         <w:t>2.</w:t>
       </w:r>
@@ -6383,7 +6455,7 @@
       <w:pPr>
         <w:pStyle w:val="Heading2"/>
       </w:pPr>
-      <w:bookmarkStart w:id="17" w:name="_Toc179837427"/>
+      <w:bookmarkStart w:id="17" w:name="_Toc179918627"/>
       <w:r>
         <w:lastRenderedPageBreak/>
         <w:t xml:space="preserve">2.5 Comparativo </w:t>
@@ -6395,21 +6467,14 @@
     </w:p>
     <w:p>
       <w:pPr>
-        <w:pStyle w:val="Heading2"/>
         <w:rPr>
-          <w:b w:val="0"/>
-          <w:bCs w:val="0"/>
+          <w:b/>
+          <w:bCs/>
         </w:rPr>
       </w:pPr>
-      <w:bookmarkStart w:id="18" w:name="_Toc179837428"/>
-      <w:r>
-        <w:rPr>
-          <w:b w:val="0"/>
-          <w:bCs w:val="0"/>
-        </w:rPr>
+      <w:r>
         <w:t>Conforme observado pela equipe do projeto, foi identificado um controle manual, sem uso de nenhum sistema digital para controle de agendameto e estoque, os quais eram mantidos por meios físicos, como cadernos. O desenvolvimento do sistema digital permitiu identificar as seguintes vantagens entre a solução antiga e a solução atual.</w:t>
       </w:r>
-      <w:bookmarkEnd w:id="18"/>
     </w:p>
     <w:p/>
     <w:p>
@@ -6499,7 +6564,7 @@
                 <w:lang w:eastAsia="ar-SA"/>
               </w:rPr>
             </w:pPr>
-            <w:bookmarkStart w:id="19" w:name="_Hlk11167024"/>
+            <w:bookmarkStart w:id="18" w:name="_Hlk11167024"/>
             <w:r>
               <w:rPr>
                 <w:rFonts w:eastAsia="Calibri"/>
@@ -7173,7 +7238,7 @@
           </w:p>
         </w:tc>
       </w:tr>
-      <w:bookmarkEnd w:id="19"/>
+      <w:bookmarkEnd w:id="18"/>
     </w:tbl>
     <w:p/>
     <w:p/>
@@ -7181,7 +7246,7 @@
       <w:pPr>
         <w:pStyle w:val="Heading2"/>
       </w:pPr>
-      <w:bookmarkStart w:id="20" w:name="_Toc179837429"/>
+      <w:bookmarkStart w:id="19" w:name="_Toc179918628"/>
       <w:r>
         <w:t>2</w:t>
       </w:r>
@@ -7197,7 +7262,7 @@
       <w:r>
         <w:t>Cronograma</w:t>
       </w:r>
-      <w:bookmarkEnd w:id="20"/>
+      <w:bookmarkEnd w:id="19"/>
     </w:p>
     <w:tbl>
       <w:tblPr>
@@ -7251,8 +7316,8 @@
                 <w:szCs w:val="20"/>
               </w:rPr>
             </w:pPr>
-            <w:bookmarkStart w:id="21" w:name="_otr3feagh8c7" w:colFirst="0" w:colLast="0"/>
-            <w:bookmarkEnd w:id="21"/>
+            <w:bookmarkStart w:id="20" w:name="_otr3feagh8c7" w:colFirst="0" w:colLast="0"/>
+            <w:bookmarkEnd w:id="20"/>
             <w:r>
               <w:rPr>
                 <w:b/>
@@ -9550,7 +9615,6 @@
                 <w:sz w:val="20"/>
                 <w:szCs w:val="20"/>
               </w:rPr>
-              <w:lastRenderedPageBreak/>
               <w:t>Apresentação</w:t>
             </w:r>
           </w:p>
@@ -9780,14 +9844,14 @@
       <w:pPr>
         <w:pStyle w:val="Heading1"/>
       </w:pPr>
-      <w:bookmarkStart w:id="22" w:name="_Toc179837430"/>
+      <w:bookmarkStart w:id="21" w:name="_Toc179918629"/>
       <w:r>
         <w:t>Documenta</w:t>
       </w:r>
       <w:r>
         <w:t>ção do Sistema</w:t>
       </w:r>
-      <w:bookmarkEnd w:id="22"/>
+      <w:bookmarkEnd w:id="21"/>
     </w:p>
     <w:p>
       <w:r>
@@ -9803,11 +9867,11 @@
           <w:numId w:val="4"/>
         </w:numPr>
       </w:pPr>
-      <w:bookmarkStart w:id="23" w:name="_Toc179837431"/>
+      <w:bookmarkStart w:id="22" w:name="_Toc179918630"/>
       <w:r>
         <w:t>Metodologia de Desenvolvimento</w:t>
       </w:r>
-      <w:bookmarkEnd w:id="23"/>
+      <w:bookmarkEnd w:id="22"/>
     </w:p>
     <w:p>
       <w:r>
@@ -9874,7 +9938,7 @@
       <w:pPr>
         <w:pStyle w:val="Heading2"/>
       </w:pPr>
-      <w:bookmarkStart w:id="24" w:name="_Toc179837432"/>
+      <w:bookmarkStart w:id="23" w:name="_Toc179918631"/>
       <w:r>
         <w:lastRenderedPageBreak/>
         <w:t xml:space="preserve">3.2 </w:t>
@@ -9882,25 +9946,26 @@
       <w:r>
         <w:t>Diagramas UML</w:t>
       </w:r>
-      <w:bookmarkEnd w:id="24"/>
+      <w:bookmarkEnd w:id="23"/>
     </w:p>
     <w:p>
       <w:pPr>
         <w:pStyle w:val="Heading2"/>
       </w:pPr>
-      <w:bookmarkStart w:id="25" w:name="_Toc179837433"/>
+      <w:bookmarkStart w:id="24" w:name="_Toc179918632"/>
       <w:r>
         <w:t>Diagrama de caso de uso</w:t>
       </w:r>
       <w:r>
         <w:t xml:space="preserve"> (1º)</w:t>
       </w:r>
-      <w:bookmarkEnd w:id="25"/>
+      <w:bookmarkEnd w:id="24"/>
     </w:p>
     <w:p>
       <w:pPr>
         <w:pStyle w:val="Heading3"/>
       </w:pPr>
+      <w:bookmarkStart w:id="25" w:name="_Toc179918633"/>
       <w:r>
         <w:rPr>
           <w:noProof/>
@@ -9963,6 +10028,7 @@
       <w:r>
         <w:t>DIAG-UC01 – Diagrama de Caso de Uso Principal</w:t>
       </w:r>
+      <w:bookmarkEnd w:id="25"/>
     </w:p>
     <w:p>
       <w:pPr>
@@ -9976,7 +10042,7 @@
       <w:bookmarkStart w:id="26" w:name="_tjl1pe5ei6dw" w:colFirst="0" w:colLast="0"/>
       <w:bookmarkStart w:id="27" w:name="_hlu1hcm6n5za" w:colFirst="0" w:colLast="0"/>
       <w:bookmarkStart w:id="28" w:name="_jhl60fg4121z" w:colFirst="0" w:colLast="0"/>
-      <w:bookmarkStart w:id="29" w:name="_Toc179837434"/>
+      <w:bookmarkStart w:id="29" w:name="_Toc179918634"/>
       <w:bookmarkEnd w:id="26"/>
       <w:bookmarkEnd w:id="27"/>
       <w:bookmarkEnd w:id="28"/>
@@ -9993,7 +10059,7 @@
         <w:pStyle w:val="Heading2"/>
       </w:pPr>
       <w:bookmarkStart w:id="30" w:name="_xmux0r3xll0b" w:colFirst="0" w:colLast="0"/>
-      <w:bookmarkStart w:id="31" w:name="_Toc179837435"/>
+      <w:bookmarkStart w:id="31" w:name="_Toc179918635"/>
       <w:bookmarkEnd w:id="30"/>
       <w:r>
         <w:t>Diagrama de sequência</w:t>
@@ -10012,12 +10078,14 @@
       <w:pPr>
         <w:pStyle w:val="Heading3"/>
       </w:pPr>
+      <w:bookmarkStart w:id="32" w:name="_Toc179918636"/>
       <w:r>
         <w:t>DIAG-SEQ02</w:t>
       </w:r>
       <w:r>
         <w:t xml:space="preserve"> – Acesso Tela Dashboard</w:t>
       </w:r>
+      <w:bookmarkEnd w:id="32"/>
     </w:p>
     <w:p>
       <w:r>
@@ -10078,6 +10146,100 @@
     <w:p/>
     <w:p/>
     <w:p/>
+    <w:p/>
+    <w:p/>
+    <w:p/>
+    <w:p/>
+    <w:p/>
+    <w:p/>
+    <w:p/>
+    <w:p>
+      <w:pPr>
+        <w:pStyle w:val="Heading3"/>
+      </w:pPr>
+      <w:r>
+        <w:lastRenderedPageBreak/>
+        <w:t>DIAG-SEQ0</w:t>
+      </w:r>
+      <w:r>
+        <w:t>3 – Tela Estoque</w:t>
+      </w:r>
+      <w:r>
+        <w:rPr>
+          <w:noProof/>
+        </w:rPr>
+        <w:drawing>
+          <wp:anchor distT="0" distB="0" distL="114300" distR="114300" simplePos="0" relativeHeight="251672576" behindDoc="0" locked="0" layoutInCell="1" allowOverlap="1" wp14:anchorId="67079631" wp14:editId="1A25A7F3">
+            <wp:simplePos x="0" y="0"/>
+            <wp:positionH relativeFrom="margin">
+              <wp:align>right</wp:align>
+            </wp:positionH>
+            <wp:positionV relativeFrom="paragraph">
+              <wp:posOffset>305435</wp:posOffset>
+            </wp:positionV>
+            <wp:extent cx="5733415" cy="4975225"/>
+            <wp:effectExtent l="19050" t="19050" r="19685" b="15875"/>
+            <wp:wrapTopAndBottom/>
+            <wp:docPr id="8" name="Picture 8"/>
+            <wp:cNvGraphicFramePr>
+              <a:graphicFrameLocks xmlns:a="http://schemas.openxmlformats.org/drawingml/2006/main" noChangeAspect="1"/>
+            </wp:cNvGraphicFramePr>
+            <a:graphic xmlns:a="http://schemas.openxmlformats.org/drawingml/2006/main">
+              <a:graphicData uri="http://schemas.openxmlformats.org/drawingml/2006/picture">
+                <pic:pic xmlns:pic="http://schemas.openxmlformats.org/drawingml/2006/picture">
+                  <pic:nvPicPr>
+                    <pic:cNvPr id="8" name="Picture 8"/>
+                    <pic:cNvPicPr/>
+                  </pic:nvPicPr>
+                  <pic:blipFill>
+                    <a:blip r:embed="rId17">
+                      <a:extLst>
+                        <a:ext uri="{28A0092B-C50C-407E-A947-70E740481C1C}">
+                          <a14:useLocalDpi xmlns:a14="http://schemas.microsoft.com/office/drawing/2010/main" val="0"/>
+                        </a:ext>
+                      </a:extLst>
+                    </a:blip>
+                    <a:stretch>
+                      <a:fillRect/>
+                    </a:stretch>
+                  </pic:blipFill>
+                  <pic:spPr>
+                    <a:xfrm>
+                      <a:off x="0" y="0"/>
+                      <a:ext cx="5733415" cy="4975225"/>
+                    </a:xfrm>
+                    <a:prstGeom prst="rect">
+                      <a:avLst/>
+                    </a:prstGeom>
+                    <a:ln>
+                      <a:solidFill>
+                        <a:schemeClr val="tx1"/>
+                      </a:solidFill>
+                    </a:ln>
+                  </pic:spPr>
+                </pic:pic>
+              </a:graphicData>
+            </a:graphic>
+          </wp:anchor>
+        </w:drawing>
+      </w:r>
+    </w:p>
+    <w:p/>
+    <w:p/>
+    <w:p/>
+    <w:p/>
+    <w:p/>
+    <w:p/>
+    <w:p/>
+    <w:p/>
+    <w:p/>
+    <w:p/>
+    <w:p/>
+    <w:p/>
+    <w:p/>
+    <w:p/>
+    <w:p/>
+    <w:p/>
     <w:p>
       <w:pPr>
         <w:pStyle w:val="Heading2"/>
@@ -10087,7 +10249,7 @@
         </w:numPr>
         <w:ind w:left="284" w:firstLine="0"/>
       </w:pPr>
-      <w:bookmarkStart w:id="32" w:name="_Toc179837436"/>
+      <w:bookmarkStart w:id="33" w:name="_Toc179918637"/>
       <w:r>
         <w:lastRenderedPageBreak/>
         <w:t>Modelo Conceitual</w:t>
@@ -10098,26 +10260,22 @@
       <w:r>
         <w:t>(1º)</w:t>
       </w:r>
-      <w:bookmarkEnd w:id="32"/>
-    </w:p>
-    <w:p>
-      <w:pPr>
-        <w:pStyle w:val="Heading2"/>
-        <w:ind w:left="284"/>
-      </w:pPr>
-      <w:bookmarkStart w:id="33" w:name="_Toc179837437"/>
+      <w:bookmarkEnd w:id="33"/>
+    </w:p>
+    <w:p/>
+    <w:p>
       <w:r>
         <w:rPr>
           <w:noProof/>
         </w:rPr>
         <w:drawing>
-          <wp:anchor distT="0" distB="0" distL="114300" distR="114300" simplePos="0" relativeHeight="251664384" behindDoc="0" locked="0" layoutInCell="1" allowOverlap="1" wp14:anchorId="6BA60A54" wp14:editId="4553E812">
+          <wp:anchor distT="0" distB="0" distL="114300" distR="114300" simplePos="0" relativeHeight="251664384" behindDoc="0" locked="0" layoutInCell="1" allowOverlap="1" wp14:anchorId="6BA60A54" wp14:editId="747DE8DF">
             <wp:simplePos x="0" y="0"/>
             <wp:positionH relativeFrom="margin">
-              <wp:posOffset>299545</wp:posOffset>
+              <wp:align>center</wp:align>
             </wp:positionH>
             <wp:positionV relativeFrom="page">
-              <wp:posOffset>2002221</wp:posOffset>
+              <wp:posOffset>2291715</wp:posOffset>
             </wp:positionV>
             <wp:extent cx="5118100" cy="3659505"/>
             <wp:effectExtent l="19050" t="19050" r="25400" b="17145"/>
@@ -10136,7 +10294,7 @@
                     </pic:cNvPicPr>
                   </pic:nvPicPr>
                   <pic:blipFill>
-                    <a:blip r:embed="rId17">
+                    <a:blip r:embed="rId18">
                       <a:extLst>
                         <a:ext uri="{28A0092B-C50C-407E-A947-70E740481C1C}">
                           <a14:useLocalDpi xmlns:a14="http://schemas.microsoft.com/office/drawing/2010/main" val="0"/>
@@ -10175,8 +10333,9 @@
           </wp:anchor>
         </w:drawing>
       </w:r>
-      <w:bookmarkEnd w:id="33"/>
-    </w:p>
+    </w:p>
+    <w:p/>
+    <w:p/>
     <w:p>
       <w:pPr>
         <w:pStyle w:val="Heading2"/>
@@ -10186,7 +10345,7 @@
         </w:numPr>
         <w:ind w:left="284" w:firstLine="0"/>
       </w:pPr>
-      <w:bookmarkStart w:id="34" w:name="_Toc179837438"/>
+      <w:bookmarkStart w:id="34" w:name="_Toc179918639"/>
       <w:r>
         <w:t>Modelo lógico</w:t>
       </w:r>
@@ -10205,9 +10364,8 @@
         </w:numPr>
         <w:ind w:left="284" w:firstLine="0"/>
       </w:pPr>
-      <w:bookmarkStart w:id="35" w:name="_Toc179837439"/>
-      <w:r>
-        <w:lastRenderedPageBreak/>
+      <w:bookmarkStart w:id="35" w:name="_Toc179918640"/>
+      <w:r>
         <w:t>Modelo Físico</w:t>
       </w:r>
       <w:r>
@@ -10224,7 +10382,7 @@
         </w:numPr>
         <w:ind w:left="284" w:firstLine="0"/>
       </w:pPr>
-      <w:bookmarkStart w:id="36" w:name="_Toc179837440"/>
+      <w:bookmarkStart w:id="36" w:name="_Toc179918641"/>
       <w:r>
         <w:t>Recursos e ferramentas</w:t>
       </w:r>
@@ -10236,39 +10394,62 @@
       </w:r>
       <w:bookmarkEnd w:id="36"/>
     </w:p>
+    <w:p>
+      <w:pPr>
+        <w:pStyle w:val="Heading2"/>
+        <w:numPr>
+          <w:ilvl w:val="1"/>
+          <w:numId w:val="6"/>
+        </w:numPr>
+      </w:pPr>
+      <w:bookmarkStart w:id="37" w:name="_Toc179918642"/>
+      <w:r>
+        <w:t>Etapas / Sprints realizados</w:t>
+      </w:r>
+      <w:r>
+        <w:t xml:space="preserve"> </w:t>
+      </w:r>
+      <w:r>
+        <w:t>(1º e 2º)</w:t>
+      </w:r>
+      <w:bookmarkEnd w:id="37"/>
+    </w:p>
+    <w:p/>
+    <w:p/>
+    <w:p/>
+    <w:p/>
     <w:p>
       <w:pPr>
         <w:pStyle w:val="Heading2"/>
         <w:ind w:left="284"/>
       </w:pPr>
-      <w:bookmarkStart w:id="37" w:name="_Toc179837441"/>
-      <w:r>
-        <w:t xml:space="preserve">3.7 </w:t>
-      </w:r>
-      <w:r>
-        <w:t>Etapas / Sprints realizados</w:t>
-      </w:r>
-      <w:r>
-        <w:t xml:space="preserve"> </w:t>
-      </w:r>
-      <w:r>
-        <w:t>(1º e 2º)</w:t>
-      </w:r>
-      <w:bookmarkEnd w:id="37"/>
-    </w:p>
+      <w:bookmarkStart w:id="38" w:name="_Toc179918643"/>
+      <w:r>
+        <w:lastRenderedPageBreak/>
+        <w:t xml:space="preserve">3.8 </w:t>
+      </w:r>
+      <w:r>
+        <w:t>Interface do usuário</w:t>
+      </w:r>
+      <w:bookmarkEnd w:id="38"/>
+    </w:p>
+    <w:p/>
+    <w:p/>
     <w:p>
       <w:pPr>
-        <w:pStyle w:val="Heading2"/>
-        <w:ind w:left="284"/>
+        <w:jc w:val="center"/>
+        <w:rPr>
+          <w:b/>
+          <w:bCs/>
+        </w:rPr>
       </w:pPr>
-      <w:bookmarkStart w:id="38" w:name="_Toc179837442"/>
-      <w:r>
-        <w:t xml:space="preserve">3.8 </w:t>
-      </w:r>
-      <w:r>
-        <w:t>Interface do usuário</w:t>
-      </w:r>
-      <w:bookmarkEnd w:id="38"/>
+      <w:r>
+        <w:rPr>
+          <w:b/>
+          <w:bCs/>
+        </w:rPr>
+        <w:t>Tela 1 - Login</w:t>
+      </w:r>
     </w:p>
     <w:p>
       <w:r>
@@ -10276,13 +10457,13 @@
           <w:noProof/>
         </w:rPr>
         <w:drawing>
-          <wp:anchor distT="0" distB="0" distL="114300" distR="114300" simplePos="0" relativeHeight="251665408" behindDoc="0" locked="0" layoutInCell="1" allowOverlap="1" wp14:anchorId="627893A0" wp14:editId="138AC93C">
+          <wp:anchor distT="0" distB="0" distL="114300" distR="114300" simplePos="0" relativeHeight="251665408" behindDoc="0" locked="0" layoutInCell="1" allowOverlap="1" wp14:anchorId="627893A0" wp14:editId="77E83BAB">
             <wp:simplePos x="0" y="0"/>
             <wp:positionH relativeFrom="margin">
-              <wp:posOffset>398692</wp:posOffset>
+              <wp:align>center</wp:align>
             </wp:positionH>
             <wp:positionV relativeFrom="margin">
-              <wp:align>center</wp:align>
+              <wp:posOffset>969645</wp:posOffset>
             </wp:positionV>
             <wp:extent cx="5031740" cy="3575050"/>
             <wp:effectExtent l="19050" t="19050" r="16510" b="25400"/>
@@ -10299,7 +10480,7 @@
                     <pic:cNvPicPr/>
                   </pic:nvPicPr>
                   <pic:blipFill>
-                    <a:blip r:embed="rId18" cstate="print">
+                    <a:blip r:embed="rId19" cstate="print">
                       <a:extLst>
                         <a:ext uri="{28A0092B-C50C-407E-A947-70E740481C1C}">
                           <a14:useLocalDpi xmlns:a14="http://schemas.microsoft.com/office/drawing/2010/main" val="0"/>
@@ -10332,24 +10513,6 @@
       </w:r>
     </w:p>
     <w:p/>
-    <w:p>
-      <w:pPr>
-        <w:jc w:val="center"/>
-        <w:rPr>
-          <w:b/>
-          <w:bCs/>
-        </w:rPr>
-      </w:pPr>
-      <w:r>
-        <w:rPr>
-          <w:b/>
-          <w:bCs/>
-        </w:rPr>
-        <w:t>Tela 1 - Login</w:t>
-      </w:r>
-    </w:p>
-    <w:p/>
-    <w:p/>
     <w:p/>
     <w:p/>
     <w:p/>
@@ -10382,67 +10545,6 @@
             <wp:effectExtent l="19050" t="19050" r="17145" b="26035"/>
             <wp:wrapTopAndBottom/>
             <wp:docPr id="1267239965" name="Picture 1267239965"/>
-            <wp:cNvGraphicFramePr>
-              <a:graphicFrameLocks xmlns:a="http://schemas.openxmlformats.org/drawingml/2006/main" noChangeAspect="1"/>
-            </wp:cNvGraphicFramePr>
-            <a:graphic xmlns:a="http://schemas.openxmlformats.org/drawingml/2006/main">
-              <a:graphicData uri="http://schemas.openxmlformats.org/drawingml/2006/picture">
-                <pic:pic xmlns:pic="http://schemas.openxmlformats.org/drawingml/2006/picture">
-                  <pic:nvPicPr>
-                    <pic:cNvPr id="0" name=""/>
-                    <pic:cNvPicPr/>
-                  </pic:nvPicPr>
-                  <pic:blipFill>
-                    <a:blip r:embed="rId19" cstate="print">
-                      <a:extLst>
-                        <a:ext uri="{28A0092B-C50C-407E-A947-70E740481C1C}">
-                          <a14:useLocalDpi xmlns:a14="http://schemas.microsoft.com/office/drawing/2010/main" val="0"/>
-                        </a:ext>
-                      </a:extLst>
-                    </a:blip>
-                    <a:stretch>
-                      <a:fillRect/>
-                    </a:stretch>
-                  </pic:blipFill>
-                  <pic:spPr>
-                    <a:xfrm>
-                      <a:off x="0" y="0"/>
-                      <a:ext cx="5031105" cy="3574415"/>
-                    </a:xfrm>
-                    <a:prstGeom prst="rect">
-                      <a:avLst/>
-                    </a:prstGeom>
-                    <a:ln>
-                      <a:solidFill>
-                        <a:schemeClr val="tx1"/>
-                      </a:solidFill>
-                    </a:ln>
-                  </pic:spPr>
-                </pic:pic>
-              </a:graphicData>
-            </a:graphic>
-          </wp:anchor>
-        </w:drawing>
-      </w:r>
-      <w:r>
-        <w:rPr>
-          <w:b/>
-          <w:bCs/>
-          <w:noProof/>
-        </w:rPr>
-        <w:drawing>
-          <wp:anchor distT="0" distB="0" distL="114300" distR="114300" simplePos="0" relativeHeight="251667456" behindDoc="0" locked="0" layoutInCell="1" allowOverlap="1" wp14:anchorId="5FC13508" wp14:editId="78DA35A4">
-            <wp:simplePos x="0" y="0"/>
-            <wp:positionH relativeFrom="margin">
-              <wp:posOffset>346841</wp:posOffset>
-            </wp:positionH>
-            <wp:positionV relativeFrom="page">
-              <wp:posOffset>6117021</wp:posOffset>
-            </wp:positionV>
-            <wp:extent cx="5031105" cy="3574415"/>
-            <wp:effectExtent l="19050" t="19050" r="17145" b="26035"/>
-            <wp:wrapTopAndBottom/>
-            <wp:docPr id="1074091066" name="Picture 1074091066"/>
             <wp:cNvGraphicFramePr>
               <a:graphicFrameLocks xmlns:a="http://schemas.openxmlformats.org/drawingml/2006/main" noChangeAspect="1"/>
             </wp:cNvGraphicFramePr>
@@ -10489,6 +10591,67 @@
         <w:rPr>
           <w:b/>
           <w:bCs/>
+          <w:noProof/>
+        </w:rPr>
+        <w:drawing>
+          <wp:anchor distT="0" distB="0" distL="114300" distR="114300" simplePos="0" relativeHeight="251667456" behindDoc="0" locked="0" layoutInCell="1" allowOverlap="1" wp14:anchorId="5FC13508" wp14:editId="78DA35A4">
+            <wp:simplePos x="0" y="0"/>
+            <wp:positionH relativeFrom="margin">
+              <wp:posOffset>346841</wp:posOffset>
+            </wp:positionH>
+            <wp:positionV relativeFrom="page">
+              <wp:posOffset>6117021</wp:posOffset>
+            </wp:positionV>
+            <wp:extent cx="5031105" cy="3574415"/>
+            <wp:effectExtent l="19050" t="19050" r="17145" b="26035"/>
+            <wp:wrapTopAndBottom/>
+            <wp:docPr id="1074091066" name="Picture 1074091066"/>
+            <wp:cNvGraphicFramePr>
+              <a:graphicFrameLocks xmlns:a="http://schemas.openxmlformats.org/drawingml/2006/main" noChangeAspect="1"/>
+            </wp:cNvGraphicFramePr>
+            <a:graphic xmlns:a="http://schemas.openxmlformats.org/drawingml/2006/main">
+              <a:graphicData uri="http://schemas.openxmlformats.org/drawingml/2006/picture">
+                <pic:pic xmlns:pic="http://schemas.openxmlformats.org/drawingml/2006/picture">
+                  <pic:nvPicPr>
+                    <pic:cNvPr id="0" name=""/>
+                    <pic:cNvPicPr/>
+                  </pic:nvPicPr>
+                  <pic:blipFill>
+                    <a:blip r:embed="rId21" cstate="print">
+                      <a:extLst>
+                        <a:ext uri="{28A0092B-C50C-407E-A947-70E740481C1C}">
+                          <a14:useLocalDpi xmlns:a14="http://schemas.microsoft.com/office/drawing/2010/main" val="0"/>
+                        </a:ext>
+                      </a:extLst>
+                    </a:blip>
+                    <a:stretch>
+                      <a:fillRect/>
+                    </a:stretch>
+                  </pic:blipFill>
+                  <pic:spPr>
+                    <a:xfrm>
+                      <a:off x="0" y="0"/>
+                      <a:ext cx="5031105" cy="3574415"/>
+                    </a:xfrm>
+                    <a:prstGeom prst="rect">
+                      <a:avLst/>
+                    </a:prstGeom>
+                    <a:ln>
+                      <a:solidFill>
+                        <a:schemeClr val="tx1"/>
+                      </a:solidFill>
+                    </a:ln>
+                  </pic:spPr>
+                </pic:pic>
+              </a:graphicData>
+            </a:graphic>
+          </wp:anchor>
+        </w:drawing>
+      </w:r>
+      <w:r>
+        <w:rPr>
+          <w:b/>
+          <w:bCs/>
         </w:rPr>
         <w:t xml:space="preserve">Tela 2 </w:t>
       </w:r>
@@ -10594,7 +10757,7 @@
                     <pic:cNvPicPr/>
                   </pic:nvPicPr>
                   <pic:blipFill>
-                    <a:blip r:embed="rId21" cstate="print">
+                    <a:blip r:embed="rId22" cstate="print">
                       <a:extLst>
                         <a:ext uri="{28A0092B-C50C-407E-A947-70E740481C1C}">
                           <a14:useLocalDpi xmlns:a14="http://schemas.microsoft.com/office/drawing/2010/main" val="0"/>
@@ -10712,7 +10875,7 @@
                     <pic:cNvPicPr/>
                   </pic:nvPicPr>
                   <pic:blipFill>
-                    <a:blip r:embed="rId22" cstate="print">
+                    <a:blip r:embed="rId23" cstate="print">
                       <a:extLst>
                         <a:ext uri="{28A0092B-C50C-407E-A947-70E740481C1C}">
                           <a14:useLocalDpi xmlns:a14="http://schemas.microsoft.com/office/drawing/2010/main" val="0"/>
@@ -10804,7 +10967,7 @@
                     <pic:cNvPicPr/>
                   </pic:nvPicPr>
                   <pic:blipFill>
-                    <a:blip r:embed="rId23" cstate="print">
+                    <a:blip r:embed="rId24" cstate="print">
                       <a:extLst>
                         <a:ext uri="{28A0092B-C50C-407E-A947-70E740481C1C}">
                           <a14:useLocalDpi xmlns:a14="http://schemas.microsoft.com/office/drawing/2010/main" val="0"/>
@@ -10866,7 +11029,7 @@
       <w:pPr>
         <w:pStyle w:val="Heading1"/>
       </w:pPr>
-      <w:bookmarkStart w:id="39" w:name="_Toc179837443"/>
+      <w:bookmarkStart w:id="39" w:name="_Toc179918644"/>
       <w:r>
         <w:lastRenderedPageBreak/>
         <w:t>Testes e Qualidade</w:t>
@@ -10877,7 +11040,7 @@
       <w:pPr>
         <w:pStyle w:val="Heading2"/>
       </w:pPr>
-      <w:bookmarkStart w:id="40" w:name="_Toc179837444"/>
+      <w:bookmarkStart w:id="40" w:name="_Toc179918645"/>
       <w:r>
         <w:t>4.1 Estratégia de Testes: Descrever a estratégia de testes adotada</w:t>
       </w:r>
@@ -10887,7 +11050,7 @@
       <w:pPr>
         <w:pStyle w:val="Heading2"/>
       </w:pPr>
-      <w:bookmarkStart w:id="41" w:name="_Toc179837445"/>
+      <w:bookmarkStart w:id="41" w:name="_Toc179918646"/>
       <w:r>
         <w:t>4.2 Resultados dos Testes: Apresentar os resultados dos testes realizados</w:t>
       </w:r>
@@ -10897,7 +11060,7 @@
       <w:pPr>
         <w:pStyle w:val="Heading2"/>
       </w:pPr>
-      <w:bookmarkStart w:id="42" w:name="_Toc179837446"/>
+      <w:bookmarkStart w:id="42" w:name="_Toc179918647"/>
       <w:r>
         <w:t>4.3 Garantia da Qualidade: Descrever as práticas adotadas para garantia da qualidade</w:t>
       </w:r>
@@ -10907,7 +11070,7 @@
       <w:pPr>
         <w:pStyle w:val="Heading2"/>
       </w:pPr>
-      <w:bookmarkStart w:id="43" w:name="_Toc179837447"/>
+      <w:bookmarkStart w:id="43" w:name="_Toc179918648"/>
       <w:r>
         <w:t xml:space="preserve">4.4 </w:t>
       </w:r>
@@ -10947,7 +11110,7 @@
       <w:pPr>
         <w:pStyle w:val="Heading2"/>
       </w:pPr>
-      <w:bookmarkStart w:id="56" w:name="_Toc179837448"/>
+      <w:bookmarkStart w:id="56" w:name="_Toc179918649"/>
       <w:r>
         <w:t xml:space="preserve">4.5 </w:t>
       </w:r>
@@ -10969,7 +11132,7 @@
       <w:pPr>
         <w:pStyle w:val="Heading1"/>
       </w:pPr>
-      <w:bookmarkStart w:id="59" w:name="_Toc179837449"/>
+      <w:bookmarkStart w:id="59" w:name="_Toc179918650"/>
       <w:r>
         <w:t>Considerações Finais</w:t>
       </w:r>
@@ -10997,7 +11160,7 @@
         </w:numPr>
         <w:ind w:left="720"/>
       </w:pPr>
-      <w:bookmarkStart w:id="60" w:name="_Toc179837450"/>
+      <w:bookmarkStart w:id="60" w:name="_Toc179918651"/>
       <w:r>
         <w:t xml:space="preserve">6 </w:t>
       </w:r>
@@ -11017,7 +11180,7 @@
         </w:numPr>
         <w:ind w:left="710"/>
       </w:pPr>
-      <w:bookmarkStart w:id="61" w:name="_Toc179837451"/>
+      <w:bookmarkStart w:id="61" w:name="_Toc179918652"/>
       <w:r>
         <w:t xml:space="preserve">Anexo I - </w:t>
       </w:r>
@@ -11086,7 +11249,7 @@
         </w:numPr>
         <w:ind w:left="720"/>
       </w:pPr>
-      <w:bookmarkStart w:id="62" w:name="_Toc179837452"/>
+      <w:bookmarkStart w:id="62" w:name="_Toc179918653"/>
       <w:r>
         <w:t>Anexo II – Cronograma efetivo</w:t>
       </w:r>
@@ -11101,7 +11264,7 @@
         </w:numPr>
         <w:ind w:left="720"/>
       </w:pPr>
-      <w:bookmarkStart w:id="63" w:name="_Toc179837453"/>
+      <w:bookmarkStart w:id="63" w:name="_Toc179918654"/>
       <w:r>
         <w:t>Anexo III – Evidências</w:t>
       </w:r>
@@ -11116,7 +11279,7 @@
       </w:r>
     </w:p>
     <w:sectPr>
-      <w:headerReference w:type="default" r:id="rId24"/>
+      <w:headerReference w:type="default" r:id="rId25"/>
       <w:pgSz w:w="11909" w:h="16834"/>
       <w:pgMar w:top="1440" w:right="1440" w:bottom="1440" w:left="1440" w:header="720" w:footer="720" w:gutter="0"/>
       <w:pgNumType w:start="1"/>
@@ -12352,6 +12515,7 @@
     <w:name w:val="heading 3"/>
     <w:basedOn w:val="Normal"/>
     <w:next w:val="Normal"/>
+    <w:link w:val="Heading3Char"/>
     <w:uiPriority w:val="9"/>
     <w:unhideWhenUsed/>
     <w:qFormat/>
@@ -12942,6 +13106,31 @@
       <w:u w:val="single"/>
     </w:rPr>
   </w:style>
+  <w:style w:type="paragraph" w:styleId="TOC3">
+    <w:name w:val="toc 3"/>
+    <w:basedOn w:val="Normal"/>
+    <w:next w:val="Normal"/>
+    <w:autoRedefine/>
+    <w:uiPriority w:val="39"/>
+    <w:unhideWhenUsed/>
+    <w:rsid w:val="00174F9A"/>
+    <w:pPr>
+      <w:spacing w:after="100"/>
+      <w:ind w:left="440"/>
+    </w:pPr>
+  </w:style>
+  <w:style w:type="character" w:customStyle="1" w:styleId="Heading3Char">
+    <w:name w:val="Heading 3 Char"/>
+    <w:basedOn w:val="DefaultParagraphFont"/>
+    <w:link w:val="Heading3"/>
+    <w:uiPriority w:val="9"/>
+    <w:rsid w:val="000E54FC"/>
+    <w:rPr>
+      <w:color w:val="434343"/>
+      <w:sz w:val="28"/>
+      <w:szCs w:val="28"/>
+    </w:rPr>
+  </w:style>
 </w:styles>
 </file>
 
@@ -13324,6 +13513,7 @@
     <w:rsid w:val="004C1D2E"/>
     <w:rsid w:val="005767DF"/>
     <w:rsid w:val="006742EA"/>
+    <w:rsid w:val="00683726"/>
     <w:rsid w:val="00695AD7"/>
     <w:rsid w:val="006B7894"/>
     <w:rsid w:val="006D23E2"/>
@@ -13337,7 +13527,6 @@
     <w:rsid w:val="00903FCD"/>
     <w:rsid w:val="009640BF"/>
     <w:rsid w:val="009C592D"/>
-    <w:rsid w:val="00A54D6F"/>
     <w:rsid w:val="00B06368"/>
     <w:rsid w:val="00B81221"/>
     <w:rsid w:val="00B855D3"/>

</xml_diff>

<commit_message>
docs: Criado diagrama de sequência 04 - Agendamento
</commit_message>
<xml_diff>
--- a/docs/DOCUMENTAÇÃO_PROJETO_14-10-2024.docx
+++ b/docs/DOCUMENTAÇÃO_PROJETO_14-10-2024.docx
@@ -10240,6 +10240,91 @@
     <w:p/>
     <w:p/>
     <w:p/>
+    <w:p/>
+    <w:p>
+      <w:pPr>
+        <w:pStyle w:val="Heading3"/>
+      </w:pPr>
+      <w:r>
+        <w:t>DIAG-SEQ0</w:t>
+      </w:r>
+      <w:r>
+        <w:t>4</w:t>
+      </w:r>
+      <w:r>
+        <w:t xml:space="preserve"> – Tela </w:t>
+      </w:r>
+      <w:r>
+        <w:t>Agendamentos</w:t>
+      </w:r>
+    </w:p>
+    <w:p>
+      <w:r>
+        <w:rPr>
+          <w:noProof/>
+        </w:rPr>
+        <w:drawing>
+          <wp:inline distT="0" distB="0" distL="0" distR="0" wp14:anchorId="42ADC689" wp14:editId="1126752D">
+            <wp:extent cx="5733415" cy="4888230"/>
+            <wp:effectExtent l="19050" t="19050" r="19685" b="26670"/>
+            <wp:docPr id="10" name="Picture 10"/>
+            <wp:cNvGraphicFramePr>
+              <a:graphicFrameLocks xmlns:a="http://schemas.openxmlformats.org/drawingml/2006/main" noChangeAspect="1"/>
+            </wp:cNvGraphicFramePr>
+            <a:graphic xmlns:a="http://schemas.openxmlformats.org/drawingml/2006/main">
+              <a:graphicData uri="http://schemas.openxmlformats.org/drawingml/2006/picture">
+                <pic:pic xmlns:pic="http://schemas.openxmlformats.org/drawingml/2006/picture">
+                  <pic:nvPicPr>
+                    <pic:cNvPr id="10" name="Picture 10"/>
+                    <pic:cNvPicPr/>
+                  </pic:nvPicPr>
+                  <pic:blipFill>
+                    <a:blip r:embed="rId18">
+                      <a:extLst>
+                        <a:ext uri="{28A0092B-C50C-407E-A947-70E740481C1C}">
+                          <a14:useLocalDpi xmlns:a14="http://schemas.microsoft.com/office/drawing/2010/main" val="0"/>
+                        </a:ext>
+                      </a:extLst>
+                    </a:blip>
+                    <a:stretch>
+                      <a:fillRect/>
+                    </a:stretch>
+                  </pic:blipFill>
+                  <pic:spPr>
+                    <a:xfrm>
+                      <a:off x="0" y="0"/>
+                      <a:ext cx="5733415" cy="4888230"/>
+                    </a:xfrm>
+                    <a:prstGeom prst="rect">
+                      <a:avLst/>
+                    </a:prstGeom>
+                    <a:ln>
+                      <a:solidFill>
+                        <a:schemeClr val="tx1"/>
+                      </a:solidFill>
+                    </a:ln>
+                  </pic:spPr>
+                </pic:pic>
+              </a:graphicData>
+            </a:graphic>
+          </wp:inline>
+        </w:drawing>
+      </w:r>
+    </w:p>
+    <w:p/>
+    <w:p/>
+    <w:p/>
+    <w:p/>
+    <w:p/>
+    <w:p/>
+    <w:p/>
+    <w:p/>
+    <w:p/>
+    <w:p/>
+    <w:p/>
+    <w:p/>
+    <w:p/>
+    <w:p/>
     <w:p>
       <w:pPr>
         <w:pStyle w:val="Heading2"/>
@@ -10262,20 +10347,19 @@
       </w:r>
       <w:bookmarkEnd w:id="33"/>
     </w:p>
-    <w:p/>
     <w:p>
       <w:r>
         <w:rPr>
           <w:noProof/>
         </w:rPr>
         <w:drawing>
-          <wp:anchor distT="0" distB="0" distL="114300" distR="114300" simplePos="0" relativeHeight="251664384" behindDoc="0" locked="0" layoutInCell="1" allowOverlap="1" wp14:anchorId="6BA60A54" wp14:editId="747DE8DF">
+          <wp:anchor distT="0" distB="0" distL="114300" distR="114300" simplePos="0" relativeHeight="251664384" behindDoc="0" locked="0" layoutInCell="1" allowOverlap="1" wp14:anchorId="6BA60A54" wp14:editId="41F2EB7C">
             <wp:simplePos x="0" y="0"/>
             <wp:positionH relativeFrom="margin">
-              <wp:align>center</wp:align>
+              <wp:posOffset>304800</wp:posOffset>
             </wp:positionH>
-            <wp:positionV relativeFrom="page">
-              <wp:posOffset>2291715</wp:posOffset>
+            <wp:positionV relativeFrom="paragraph">
+              <wp:posOffset>223520</wp:posOffset>
             </wp:positionV>
             <wp:extent cx="5118100" cy="3659505"/>
             <wp:effectExtent l="19050" t="19050" r="25400" b="17145"/>
@@ -10294,7 +10378,7 @@
                     </pic:cNvPicPr>
                   </pic:nvPicPr>
                   <pic:blipFill>
-                    <a:blip r:embed="rId18">
+                    <a:blip r:embed="rId19">
                       <a:extLst>
                         <a:ext uri="{28A0092B-C50C-407E-A947-70E740481C1C}">
                           <a14:useLocalDpi xmlns:a14="http://schemas.microsoft.com/office/drawing/2010/main" val="0"/>
@@ -10335,7 +10419,6 @@
       </w:r>
     </w:p>
     <w:p/>
-    <w:p/>
     <w:p>
       <w:pPr>
         <w:pStyle w:val="Heading2"/>
@@ -10414,6 +10497,9 @@
       </w:r>
       <w:bookmarkEnd w:id="37"/>
     </w:p>
+    <w:p/>
+    <w:p/>
+    <w:p/>
     <w:p/>
     <w:p/>
     <w:p/>
@@ -10480,7 +10566,7 @@
                     <pic:cNvPicPr/>
                   </pic:nvPicPr>
                   <pic:blipFill>
-                    <a:blip r:embed="rId19" cstate="print">
+                    <a:blip r:embed="rId20" cstate="print">
                       <a:extLst>
                         <a:ext uri="{28A0092B-C50C-407E-A947-70E740481C1C}">
                           <a14:useLocalDpi xmlns:a14="http://schemas.microsoft.com/office/drawing/2010/main" val="0"/>
@@ -10545,67 +10631,6 @@
             <wp:effectExtent l="19050" t="19050" r="17145" b="26035"/>
             <wp:wrapTopAndBottom/>
             <wp:docPr id="1267239965" name="Picture 1267239965"/>
-            <wp:cNvGraphicFramePr>
-              <a:graphicFrameLocks xmlns:a="http://schemas.openxmlformats.org/drawingml/2006/main" noChangeAspect="1"/>
-            </wp:cNvGraphicFramePr>
-            <a:graphic xmlns:a="http://schemas.openxmlformats.org/drawingml/2006/main">
-              <a:graphicData uri="http://schemas.openxmlformats.org/drawingml/2006/picture">
-                <pic:pic xmlns:pic="http://schemas.openxmlformats.org/drawingml/2006/picture">
-                  <pic:nvPicPr>
-                    <pic:cNvPr id="0" name=""/>
-                    <pic:cNvPicPr/>
-                  </pic:nvPicPr>
-                  <pic:blipFill>
-                    <a:blip r:embed="rId20" cstate="print">
-                      <a:extLst>
-                        <a:ext uri="{28A0092B-C50C-407E-A947-70E740481C1C}">
-                          <a14:useLocalDpi xmlns:a14="http://schemas.microsoft.com/office/drawing/2010/main" val="0"/>
-                        </a:ext>
-                      </a:extLst>
-                    </a:blip>
-                    <a:stretch>
-                      <a:fillRect/>
-                    </a:stretch>
-                  </pic:blipFill>
-                  <pic:spPr>
-                    <a:xfrm>
-                      <a:off x="0" y="0"/>
-                      <a:ext cx="5031105" cy="3574415"/>
-                    </a:xfrm>
-                    <a:prstGeom prst="rect">
-                      <a:avLst/>
-                    </a:prstGeom>
-                    <a:ln>
-                      <a:solidFill>
-                        <a:schemeClr val="tx1"/>
-                      </a:solidFill>
-                    </a:ln>
-                  </pic:spPr>
-                </pic:pic>
-              </a:graphicData>
-            </a:graphic>
-          </wp:anchor>
-        </w:drawing>
-      </w:r>
-      <w:r>
-        <w:rPr>
-          <w:b/>
-          <w:bCs/>
-          <w:noProof/>
-        </w:rPr>
-        <w:drawing>
-          <wp:anchor distT="0" distB="0" distL="114300" distR="114300" simplePos="0" relativeHeight="251667456" behindDoc="0" locked="0" layoutInCell="1" allowOverlap="1" wp14:anchorId="5FC13508" wp14:editId="78DA35A4">
-            <wp:simplePos x="0" y="0"/>
-            <wp:positionH relativeFrom="margin">
-              <wp:posOffset>346841</wp:posOffset>
-            </wp:positionH>
-            <wp:positionV relativeFrom="page">
-              <wp:posOffset>6117021</wp:posOffset>
-            </wp:positionV>
-            <wp:extent cx="5031105" cy="3574415"/>
-            <wp:effectExtent l="19050" t="19050" r="17145" b="26035"/>
-            <wp:wrapTopAndBottom/>
-            <wp:docPr id="1074091066" name="Picture 1074091066"/>
             <wp:cNvGraphicFramePr>
               <a:graphicFrameLocks xmlns:a="http://schemas.openxmlformats.org/drawingml/2006/main" noChangeAspect="1"/>
             </wp:cNvGraphicFramePr>
@@ -10652,6 +10677,67 @@
         <w:rPr>
           <w:b/>
           <w:bCs/>
+          <w:noProof/>
+        </w:rPr>
+        <w:drawing>
+          <wp:anchor distT="0" distB="0" distL="114300" distR="114300" simplePos="0" relativeHeight="251667456" behindDoc="0" locked="0" layoutInCell="1" allowOverlap="1" wp14:anchorId="5FC13508" wp14:editId="78DA35A4">
+            <wp:simplePos x="0" y="0"/>
+            <wp:positionH relativeFrom="margin">
+              <wp:posOffset>346841</wp:posOffset>
+            </wp:positionH>
+            <wp:positionV relativeFrom="page">
+              <wp:posOffset>6117021</wp:posOffset>
+            </wp:positionV>
+            <wp:extent cx="5031105" cy="3574415"/>
+            <wp:effectExtent l="19050" t="19050" r="17145" b="26035"/>
+            <wp:wrapTopAndBottom/>
+            <wp:docPr id="1074091066" name="Picture 1074091066"/>
+            <wp:cNvGraphicFramePr>
+              <a:graphicFrameLocks xmlns:a="http://schemas.openxmlformats.org/drawingml/2006/main" noChangeAspect="1"/>
+            </wp:cNvGraphicFramePr>
+            <a:graphic xmlns:a="http://schemas.openxmlformats.org/drawingml/2006/main">
+              <a:graphicData uri="http://schemas.openxmlformats.org/drawingml/2006/picture">
+                <pic:pic xmlns:pic="http://schemas.openxmlformats.org/drawingml/2006/picture">
+                  <pic:nvPicPr>
+                    <pic:cNvPr id="0" name=""/>
+                    <pic:cNvPicPr/>
+                  </pic:nvPicPr>
+                  <pic:blipFill>
+                    <a:blip r:embed="rId22" cstate="print">
+                      <a:extLst>
+                        <a:ext uri="{28A0092B-C50C-407E-A947-70E740481C1C}">
+                          <a14:useLocalDpi xmlns:a14="http://schemas.microsoft.com/office/drawing/2010/main" val="0"/>
+                        </a:ext>
+                      </a:extLst>
+                    </a:blip>
+                    <a:stretch>
+                      <a:fillRect/>
+                    </a:stretch>
+                  </pic:blipFill>
+                  <pic:spPr>
+                    <a:xfrm>
+                      <a:off x="0" y="0"/>
+                      <a:ext cx="5031105" cy="3574415"/>
+                    </a:xfrm>
+                    <a:prstGeom prst="rect">
+                      <a:avLst/>
+                    </a:prstGeom>
+                    <a:ln>
+                      <a:solidFill>
+                        <a:schemeClr val="tx1"/>
+                      </a:solidFill>
+                    </a:ln>
+                  </pic:spPr>
+                </pic:pic>
+              </a:graphicData>
+            </a:graphic>
+          </wp:anchor>
+        </w:drawing>
+      </w:r>
+      <w:r>
+        <w:rPr>
+          <w:b/>
+          <w:bCs/>
         </w:rPr>
         <w:t xml:space="preserve">Tela 2 </w:t>
       </w:r>
@@ -10757,7 +10843,7 @@
                     <pic:cNvPicPr/>
                   </pic:nvPicPr>
                   <pic:blipFill>
-                    <a:blip r:embed="rId22" cstate="print">
+                    <a:blip r:embed="rId23" cstate="print">
                       <a:extLst>
                         <a:ext uri="{28A0092B-C50C-407E-A947-70E740481C1C}">
                           <a14:useLocalDpi xmlns:a14="http://schemas.microsoft.com/office/drawing/2010/main" val="0"/>
@@ -10875,7 +10961,7 @@
                     <pic:cNvPicPr/>
                   </pic:nvPicPr>
                   <pic:blipFill>
-                    <a:blip r:embed="rId23" cstate="print">
+                    <a:blip r:embed="rId24" cstate="print">
                       <a:extLst>
                         <a:ext uri="{28A0092B-C50C-407E-A947-70E740481C1C}">
                           <a14:useLocalDpi xmlns:a14="http://schemas.microsoft.com/office/drawing/2010/main" val="0"/>
@@ -10967,7 +11053,7 @@
                     <pic:cNvPicPr/>
                   </pic:nvPicPr>
                   <pic:blipFill>
-                    <a:blip r:embed="rId24" cstate="print">
+                    <a:blip r:embed="rId25" cstate="print">
                       <a:extLst>
                         <a:ext uri="{28A0092B-C50C-407E-A947-70E740481C1C}">
                           <a14:useLocalDpi xmlns:a14="http://schemas.microsoft.com/office/drawing/2010/main" val="0"/>
@@ -11279,7 +11365,7 @@
       </w:r>
     </w:p>
     <w:sectPr>
-      <w:headerReference w:type="default" r:id="rId25"/>
+      <w:headerReference w:type="default" r:id="rId26"/>
       <w:pgSz w:w="11909" w:h="16834"/>
       <w:pgMar w:top="1440" w:right="1440" w:bottom="1440" w:left="1440" w:header="720" w:footer="720" w:gutter="0"/>
       <w:pgNumType w:start="1"/>
@@ -13510,10 +13596,10 @@
     <w:rsid w:val="002A5427"/>
     <w:rsid w:val="0034218C"/>
     <w:rsid w:val="0039460B"/>
+    <w:rsid w:val="00427C2E"/>
     <w:rsid w:val="004C1D2E"/>
     <w:rsid w:val="005767DF"/>
     <w:rsid w:val="006742EA"/>
-    <w:rsid w:val="00683726"/>
     <w:rsid w:val="00695AD7"/>
     <w:rsid w:val="006B7894"/>
     <w:rsid w:val="006D23E2"/>

</xml_diff>

<commit_message>
add: Criado tabelas do banco para cliente e agendamentos e status de agendamento.
</commit_message>
<xml_diff>
--- a/docs/DOCUMENTAÇÃO_PROJETO_14-10-2024.docx
+++ b/docs/DOCUMENTAÇÃO_PROJETO_14-10-2024.docx
@@ -1315,7 +1315,7 @@
           <w:r>
             <w:fldChar w:fldCharType="separate"/>
           </w:r>
-          <w:hyperlink w:anchor="_Toc179918619" w:history="1">
+          <w:hyperlink w:anchor="_Toc180521538" w:history="1">
             <w:r>
               <w:rPr>
                 <w:rStyle w:val="Hyperlink"/>
@@ -1360,7 +1360,7 @@
                 <w:noProof/>
                 <w:webHidden/>
               </w:rPr>
-              <w:instrText xml:space="preserve"> PAGEREF _Toc179918619 \h </w:instrText>
+              <w:instrText xml:space="preserve"> PAGEREF _Toc180521538 \h </w:instrText>
             </w:r>
             <w:r>
               <w:rPr>
@@ -1406,7 +1406,7 @@
               <w14:ligatures w14:val="standardContextual"/>
             </w:rPr>
           </w:pPr>
-          <w:hyperlink w:anchor="_Toc179918620" w:history="1">
+          <w:hyperlink w:anchor="_Toc180521539" w:history="1">
             <w:r>
               <w:rPr>
                 <w:rStyle w:val="Hyperlink"/>
@@ -1433,7 +1433,7 @@
                 <w:noProof/>
                 <w:webHidden/>
               </w:rPr>
-              <w:instrText xml:space="preserve"> PAGEREF _Toc179918620 \h </w:instrText>
+              <w:instrText xml:space="preserve"> PAGEREF _Toc180521539 \h </w:instrText>
             </w:r>
             <w:r>
               <w:rPr>
@@ -1479,7 +1479,7 @@
               <w14:ligatures w14:val="standardContextual"/>
             </w:rPr>
           </w:pPr>
-          <w:hyperlink w:anchor="_Toc179918621" w:history="1">
+          <w:hyperlink w:anchor="_Toc180521540" w:history="1">
             <w:r>
               <w:rPr>
                 <w:rStyle w:val="Hyperlink"/>
@@ -1506,7 +1506,7 @@
                 <w:noProof/>
                 <w:webHidden/>
               </w:rPr>
-              <w:instrText xml:space="preserve"> PAGEREF _Toc179918621 \h </w:instrText>
+              <w:instrText xml:space="preserve"> PAGEREF _Toc180521540 \h </w:instrText>
             </w:r>
             <w:r>
               <w:rPr>
@@ -1553,7 +1553,7 @@
               <w14:ligatures w14:val="standardContextual"/>
             </w:rPr>
           </w:pPr>
-          <w:hyperlink w:anchor="_Toc179918622" w:history="1">
+          <w:hyperlink w:anchor="_Toc180521541" w:history="1">
             <w:r>
               <w:rPr>
                 <w:rStyle w:val="Hyperlink"/>
@@ -1598,7 +1598,7 @@
                 <w:noProof/>
                 <w:webHidden/>
               </w:rPr>
-              <w:instrText xml:space="preserve"> PAGEREF _Toc179918622 \h </w:instrText>
+              <w:instrText xml:space="preserve"> PAGEREF _Toc180521541 \h </w:instrText>
             </w:r>
             <w:r>
               <w:rPr>
@@ -1645,7 +1645,7 @@
               <w14:ligatures w14:val="standardContextual"/>
             </w:rPr>
           </w:pPr>
-          <w:hyperlink w:anchor="_Toc179918623" w:history="1">
+          <w:hyperlink w:anchor="_Toc180521542" w:history="1">
             <w:r>
               <w:rPr>
                 <w:rStyle w:val="Hyperlink"/>
@@ -1690,7 +1690,7 @@
                 <w:noProof/>
                 <w:webHidden/>
               </w:rPr>
-              <w:instrText xml:space="preserve"> PAGEREF _Toc179918623 \h </w:instrText>
+              <w:instrText xml:space="preserve"> PAGEREF _Toc180521542 \h </w:instrText>
             </w:r>
             <w:r>
               <w:rPr>
@@ -1736,7 +1736,7 @@
               <w14:ligatures w14:val="standardContextual"/>
             </w:rPr>
           </w:pPr>
-          <w:hyperlink w:anchor="_Toc179918624" w:history="1">
+          <w:hyperlink w:anchor="_Toc180521543" w:history="1">
             <w:r>
               <w:rPr>
                 <w:rStyle w:val="Hyperlink"/>
@@ -1763,7 +1763,7 @@
                 <w:noProof/>
                 <w:webHidden/>
               </w:rPr>
-              <w:instrText xml:space="preserve"> PAGEREF _Toc179918624 \h </w:instrText>
+              <w:instrText xml:space="preserve"> PAGEREF _Toc180521543 \h </w:instrText>
             </w:r>
             <w:r>
               <w:rPr>
@@ -1810,7 +1810,7 @@
               <w14:ligatures w14:val="standardContextual"/>
             </w:rPr>
           </w:pPr>
-          <w:hyperlink w:anchor="_Toc179918625" w:history="1">
+          <w:hyperlink w:anchor="_Toc180521544" w:history="1">
             <w:r>
               <w:rPr>
                 <w:rStyle w:val="Hyperlink"/>
@@ -1855,7 +1855,7 @@
                 <w:noProof/>
                 <w:webHidden/>
               </w:rPr>
-              <w:instrText xml:space="preserve"> PAGEREF _Toc179918625 \h </w:instrText>
+              <w:instrText xml:space="preserve"> PAGEREF _Toc180521544 \h </w:instrText>
             </w:r>
             <w:r>
               <w:rPr>
@@ -1901,7 +1901,7 @@
               <w14:ligatures w14:val="standardContextual"/>
             </w:rPr>
           </w:pPr>
-          <w:hyperlink w:anchor="_Toc179918626" w:history="1">
+          <w:hyperlink w:anchor="_Toc180521545" w:history="1">
             <w:r>
               <w:rPr>
                 <w:rStyle w:val="Hyperlink"/>
@@ -1928,7 +1928,7 @@
                 <w:noProof/>
                 <w:webHidden/>
               </w:rPr>
-              <w:instrText xml:space="preserve"> PAGEREF _Toc179918626 \h </w:instrText>
+              <w:instrText xml:space="preserve"> PAGEREF _Toc180521545 \h </w:instrText>
             </w:r>
             <w:r>
               <w:rPr>
@@ -1974,7 +1974,7 @@
               <w14:ligatures w14:val="standardContextual"/>
             </w:rPr>
           </w:pPr>
-          <w:hyperlink w:anchor="_Toc179918627" w:history="1">
+          <w:hyperlink w:anchor="_Toc180521546" w:history="1">
             <w:r>
               <w:rPr>
                 <w:rStyle w:val="Hyperlink"/>
@@ -2001,7 +2001,7 @@
                 <w:noProof/>
                 <w:webHidden/>
               </w:rPr>
-              <w:instrText xml:space="preserve"> PAGEREF _Toc179918627 \h </w:instrText>
+              <w:instrText xml:space="preserve"> PAGEREF _Toc180521546 \h </w:instrText>
             </w:r>
             <w:r>
               <w:rPr>
@@ -2047,7 +2047,7 @@
               <w14:ligatures w14:val="standardContextual"/>
             </w:rPr>
           </w:pPr>
-          <w:hyperlink w:anchor="_Toc179918628" w:history="1">
+          <w:hyperlink w:anchor="_Toc180521547" w:history="1">
             <w:r>
               <w:rPr>
                 <w:rStyle w:val="Hyperlink"/>
@@ -2074,7 +2074,7 @@
                 <w:noProof/>
                 <w:webHidden/>
               </w:rPr>
-              <w:instrText xml:space="preserve"> PAGEREF _Toc179918628 \h </w:instrText>
+              <w:instrText xml:space="preserve"> PAGEREF _Toc180521547 \h </w:instrText>
             </w:r>
             <w:r>
               <w:rPr>
@@ -2121,7 +2121,7 @@
               <w14:ligatures w14:val="standardContextual"/>
             </w:rPr>
           </w:pPr>
-          <w:hyperlink w:anchor="_Toc179918629" w:history="1">
+          <w:hyperlink w:anchor="_Toc180521548" w:history="1">
             <w:r>
               <w:rPr>
                 <w:rStyle w:val="Hyperlink"/>
@@ -2166,7 +2166,7 @@
                 <w:noProof/>
                 <w:webHidden/>
               </w:rPr>
-              <w:instrText xml:space="preserve"> PAGEREF _Toc179918629 \h </w:instrText>
+              <w:instrText xml:space="preserve"> PAGEREF _Toc180521548 \h </w:instrText>
             </w:r>
             <w:r>
               <w:rPr>
@@ -2213,7 +2213,7 @@
               <w14:ligatures w14:val="standardContextual"/>
             </w:rPr>
           </w:pPr>
-          <w:hyperlink w:anchor="_Toc179918630" w:history="1">
+          <w:hyperlink w:anchor="_Toc180521549" w:history="1">
             <w:r>
               <w:rPr>
                 <w:rStyle w:val="Hyperlink"/>
@@ -2258,7 +2258,7 @@
                 <w:noProof/>
                 <w:webHidden/>
               </w:rPr>
-              <w:instrText xml:space="preserve"> PAGEREF _Toc179918630 \h </w:instrText>
+              <w:instrText xml:space="preserve"> PAGEREF _Toc180521549 \h </w:instrText>
             </w:r>
             <w:r>
               <w:rPr>
@@ -2304,7 +2304,7 @@
               <w14:ligatures w14:val="standardContextual"/>
             </w:rPr>
           </w:pPr>
-          <w:hyperlink w:anchor="_Toc179918631" w:history="1">
+          <w:hyperlink w:anchor="_Toc180521550" w:history="1">
             <w:r>
               <w:rPr>
                 <w:rStyle w:val="Hyperlink"/>
@@ -2331,7 +2331,7 @@
                 <w:noProof/>
                 <w:webHidden/>
               </w:rPr>
-              <w:instrText xml:space="preserve"> PAGEREF _Toc179918631 \h </w:instrText>
+              <w:instrText xml:space="preserve"> PAGEREF _Toc180521550 \h </w:instrText>
             </w:r>
             <w:r>
               <w:rPr>
@@ -2377,7 +2377,7 @@
               <w14:ligatures w14:val="standardContextual"/>
             </w:rPr>
           </w:pPr>
-          <w:hyperlink w:anchor="_Toc179918632" w:history="1">
+          <w:hyperlink w:anchor="_Toc180521551" w:history="1">
             <w:r>
               <w:rPr>
                 <w:rStyle w:val="Hyperlink"/>
@@ -2404,7 +2404,7 @@
                 <w:noProof/>
                 <w:webHidden/>
               </w:rPr>
-              <w:instrText xml:space="preserve"> PAGEREF _Toc179918632 \h </w:instrText>
+              <w:instrText xml:space="preserve"> PAGEREF _Toc180521551 \h </w:instrText>
             </w:r>
             <w:r>
               <w:rPr>
@@ -2450,7 +2450,7 @@
               <w14:ligatures w14:val="standardContextual"/>
             </w:rPr>
           </w:pPr>
-          <w:hyperlink w:anchor="_Toc179918633" w:history="1">
+          <w:hyperlink w:anchor="_Toc180521552" w:history="1">
             <w:r>
               <w:rPr>
                 <w:rStyle w:val="Hyperlink"/>
@@ -2477,7 +2477,7 @@
                 <w:noProof/>
                 <w:webHidden/>
               </w:rPr>
-              <w:instrText xml:space="preserve"> PAGEREF _Toc179918633 \h </w:instrText>
+              <w:instrText xml:space="preserve"> PAGEREF _Toc180521552 \h </w:instrText>
             </w:r>
             <w:r>
               <w:rPr>
@@ -2523,7 +2523,7 @@
               <w14:ligatures w14:val="standardContextual"/>
             </w:rPr>
           </w:pPr>
-          <w:hyperlink w:anchor="_Toc179918634" w:history="1">
+          <w:hyperlink w:anchor="_Toc180521553" w:history="1">
             <w:r>
               <w:rPr>
                 <w:rStyle w:val="Hyperlink"/>
@@ -2550,7 +2550,7 @@
                 <w:noProof/>
                 <w:webHidden/>
               </w:rPr>
-              <w:instrText xml:space="preserve"> PAGEREF _Toc179918634 \h </w:instrText>
+              <w:instrText xml:space="preserve"> PAGEREF _Toc180521553 \h </w:instrText>
             </w:r>
             <w:r>
               <w:rPr>
@@ -2596,7 +2596,7 @@
               <w14:ligatures w14:val="standardContextual"/>
             </w:rPr>
           </w:pPr>
-          <w:hyperlink w:anchor="_Toc179918635" w:history="1">
+          <w:hyperlink w:anchor="_Toc180521554" w:history="1">
             <w:r>
               <w:rPr>
                 <w:rStyle w:val="Hyperlink"/>
@@ -2623,7 +2623,7 @@
                 <w:noProof/>
                 <w:webHidden/>
               </w:rPr>
-              <w:instrText xml:space="preserve"> PAGEREF _Toc179918635 \h </w:instrText>
+              <w:instrText xml:space="preserve"> PAGEREF _Toc180521554 \h </w:instrText>
             </w:r>
             <w:r>
               <w:rPr>
@@ -2669,7 +2669,7 @@
               <w14:ligatures w14:val="standardContextual"/>
             </w:rPr>
           </w:pPr>
-          <w:hyperlink w:anchor="_Toc179918636" w:history="1">
+          <w:hyperlink w:anchor="_Toc180521555" w:history="1">
             <w:r>
               <w:rPr>
                 <w:rStyle w:val="Hyperlink"/>
@@ -2696,7 +2696,7 @@
                 <w:noProof/>
                 <w:webHidden/>
               </w:rPr>
-              <w:instrText xml:space="preserve"> PAGEREF _Toc179918636 \h </w:instrText>
+              <w:instrText xml:space="preserve"> PAGEREF _Toc180521555 \h </w:instrText>
             </w:r>
             <w:r>
               <w:rPr>
@@ -2717,6 +2717,152 @@
                 <w:webHidden/>
               </w:rPr>
               <w:t>13</w:t>
+            </w:r>
+            <w:r>
+              <w:rPr>
+                <w:noProof/>
+                <w:webHidden/>
+              </w:rPr>
+              <w:fldChar w:fldCharType="end"/>
+            </w:r>
+          </w:hyperlink>
+        </w:p>
+        <w:p>
+          <w:pPr>
+            <w:pStyle w:val="TOC3"/>
+            <w:tabs>
+              <w:tab w:val="right" w:leader="dot" w:pos="9019"/>
+            </w:tabs>
+            <w:rPr>
+              <w:rFonts w:asciiTheme="minorHAnsi" w:eastAsiaTheme="minorEastAsia" w:hAnsiTheme="minorHAnsi" w:cstheme="minorBidi"/>
+              <w:noProof/>
+              <w:kern w:val="2"/>
+              <w:sz w:val="24"/>
+              <w:szCs w:val="24"/>
+              <w14:ligatures w14:val="standardContextual"/>
+            </w:rPr>
+          </w:pPr>
+          <w:hyperlink w:anchor="_Toc180521556" w:history="1">
+            <w:r>
+              <w:rPr>
+                <w:rStyle w:val="Hyperlink"/>
+                <w:noProof/>
+              </w:rPr>
+              <w:t>DIAG-SEQ03 – Tela Estoque</w:t>
+            </w:r>
+            <w:r>
+              <w:rPr>
+                <w:noProof/>
+                <w:webHidden/>
+              </w:rPr>
+              <w:tab/>
+            </w:r>
+            <w:r>
+              <w:rPr>
+                <w:noProof/>
+                <w:webHidden/>
+              </w:rPr>
+              <w:fldChar w:fldCharType="begin"/>
+            </w:r>
+            <w:r>
+              <w:rPr>
+                <w:noProof/>
+                <w:webHidden/>
+              </w:rPr>
+              <w:instrText xml:space="preserve"> PAGEREF _Toc180521556 \h </w:instrText>
+            </w:r>
+            <w:r>
+              <w:rPr>
+                <w:noProof/>
+                <w:webHidden/>
+              </w:rPr>
+            </w:r>
+            <w:r>
+              <w:rPr>
+                <w:noProof/>
+                <w:webHidden/>
+              </w:rPr>
+              <w:fldChar w:fldCharType="separate"/>
+            </w:r>
+            <w:r>
+              <w:rPr>
+                <w:noProof/>
+                <w:webHidden/>
+              </w:rPr>
+              <w:t>14</w:t>
+            </w:r>
+            <w:r>
+              <w:rPr>
+                <w:noProof/>
+                <w:webHidden/>
+              </w:rPr>
+              <w:fldChar w:fldCharType="end"/>
+            </w:r>
+          </w:hyperlink>
+        </w:p>
+        <w:p>
+          <w:pPr>
+            <w:pStyle w:val="TOC3"/>
+            <w:tabs>
+              <w:tab w:val="right" w:leader="dot" w:pos="9019"/>
+            </w:tabs>
+            <w:rPr>
+              <w:rFonts w:asciiTheme="minorHAnsi" w:eastAsiaTheme="minorEastAsia" w:hAnsiTheme="minorHAnsi" w:cstheme="minorBidi"/>
+              <w:noProof/>
+              <w:kern w:val="2"/>
+              <w:sz w:val="24"/>
+              <w:szCs w:val="24"/>
+              <w14:ligatures w14:val="standardContextual"/>
+            </w:rPr>
+          </w:pPr>
+          <w:hyperlink w:anchor="_Toc180521557" w:history="1">
+            <w:r>
+              <w:rPr>
+                <w:rStyle w:val="Hyperlink"/>
+                <w:noProof/>
+              </w:rPr>
+              <w:t>DIAG-SEQ04 – Tela Agendamentos</w:t>
+            </w:r>
+            <w:r>
+              <w:rPr>
+                <w:noProof/>
+                <w:webHidden/>
+              </w:rPr>
+              <w:tab/>
+            </w:r>
+            <w:r>
+              <w:rPr>
+                <w:noProof/>
+                <w:webHidden/>
+              </w:rPr>
+              <w:fldChar w:fldCharType="begin"/>
+            </w:r>
+            <w:r>
+              <w:rPr>
+                <w:noProof/>
+                <w:webHidden/>
+              </w:rPr>
+              <w:instrText xml:space="preserve"> PAGEREF _Toc180521557 \h </w:instrText>
+            </w:r>
+            <w:r>
+              <w:rPr>
+                <w:noProof/>
+                <w:webHidden/>
+              </w:rPr>
+            </w:r>
+            <w:r>
+              <w:rPr>
+                <w:noProof/>
+                <w:webHidden/>
+              </w:rPr>
+              <w:fldChar w:fldCharType="separate"/>
+            </w:r>
+            <w:r>
+              <w:rPr>
+                <w:noProof/>
+                <w:webHidden/>
+              </w:rPr>
+              <w:t>15</w:t>
             </w:r>
             <w:r>
               <w:rPr>
@@ -2743,7 +2889,7 @@
               <w14:ligatures w14:val="standardContextual"/>
             </w:rPr>
           </w:pPr>
-          <w:hyperlink w:anchor="_Toc179918637" w:history="1">
+          <w:hyperlink w:anchor="_Toc180521558" w:history="1">
             <w:r>
               <w:rPr>
                 <w:rStyle w:val="Hyperlink"/>
@@ -2788,7 +2934,7 @@
                 <w:noProof/>
                 <w:webHidden/>
               </w:rPr>
-              <w:instrText xml:space="preserve"> PAGEREF _Toc179918637 \h </w:instrText>
+              <w:instrText xml:space="preserve"> PAGEREF _Toc180521558 \h </w:instrText>
             </w:r>
             <w:r>
               <w:rPr>
@@ -2808,73 +2954,7 @@
                 <w:noProof/>
                 <w:webHidden/>
               </w:rPr>
-              <w:t>14</w:t>
-            </w:r>
-            <w:r>
-              <w:rPr>
-                <w:noProof/>
-                <w:webHidden/>
-              </w:rPr>
-              <w:fldChar w:fldCharType="end"/>
-            </w:r>
-          </w:hyperlink>
-        </w:p>
-        <w:p>
-          <w:pPr>
-            <w:pStyle w:val="TOC2"/>
-            <w:tabs>
-              <w:tab w:val="right" w:leader="dot" w:pos="9019"/>
-            </w:tabs>
-            <w:rPr>
-              <w:rFonts w:asciiTheme="minorHAnsi" w:eastAsiaTheme="minorEastAsia" w:hAnsiTheme="minorHAnsi" w:cstheme="minorBidi"/>
-              <w:noProof/>
-              <w:kern w:val="2"/>
-              <w:sz w:val="24"/>
-              <w:szCs w:val="24"/>
-              <w14:ligatures w14:val="standardContextual"/>
-            </w:rPr>
-          </w:pPr>
-          <w:hyperlink w:anchor="_Toc179918638" w:history="1">
-            <w:r>
-              <w:rPr>
-                <w:noProof/>
-                <w:webHidden/>
-              </w:rPr>
-              <w:tab/>
-            </w:r>
-            <w:r>
-              <w:rPr>
-                <w:noProof/>
-                <w:webHidden/>
-              </w:rPr>
-              <w:fldChar w:fldCharType="begin"/>
-            </w:r>
-            <w:r>
-              <w:rPr>
-                <w:noProof/>
-                <w:webHidden/>
-              </w:rPr>
-              <w:instrText xml:space="preserve"> PAGEREF _Toc179918638 \h </w:instrText>
-            </w:r>
-            <w:r>
-              <w:rPr>
-                <w:noProof/>
-                <w:webHidden/>
-              </w:rPr>
-            </w:r>
-            <w:r>
-              <w:rPr>
-                <w:noProof/>
-                <w:webHidden/>
-              </w:rPr>
-              <w:fldChar w:fldCharType="separate"/>
-            </w:r>
-            <w:r>
-              <w:rPr>
-                <w:noProof/>
-                <w:webHidden/>
-              </w:rPr>
-              <w:t>14</w:t>
+              <w:t>16</w:t>
             </w:r>
             <w:r>
               <w:rPr>
@@ -2901,7 +2981,7 @@
               <w14:ligatures w14:val="standardContextual"/>
             </w:rPr>
           </w:pPr>
-          <w:hyperlink w:anchor="_Toc179918639" w:history="1">
+          <w:hyperlink w:anchor="_Toc180521559" w:history="1">
             <w:r>
               <w:rPr>
                 <w:rStyle w:val="Hyperlink"/>
@@ -2946,7 +3026,7 @@
                 <w:noProof/>
                 <w:webHidden/>
               </w:rPr>
-              <w:instrText xml:space="preserve"> PAGEREF _Toc179918639 \h </w:instrText>
+              <w:instrText xml:space="preserve"> PAGEREF _Toc180521559 \h </w:instrText>
             </w:r>
             <w:r>
               <w:rPr>
@@ -2966,7 +3046,7 @@
                 <w:noProof/>
                 <w:webHidden/>
               </w:rPr>
-              <w:t>14</w:t>
+              <w:t>16</w:t>
             </w:r>
             <w:r>
               <w:rPr>
@@ -2993,7 +3073,7 @@
               <w14:ligatures w14:val="standardContextual"/>
             </w:rPr>
           </w:pPr>
-          <w:hyperlink w:anchor="_Toc179918640" w:history="1">
+          <w:hyperlink w:anchor="_Toc180521560" w:history="1">
             <w:r>
               <w:rPr>
                 <w:rStyle w:val="Hyperlink"/>
@@ -3038,7 +3118,7 @@
                 <w:noProof/>
                 <w:webHidden/>
               </w:rPr>
-              <w:instrText xml:space="preserve"> PAGEREF _Toc179918640 \h </w:instrText>
+              <w:instrText xml:space="preserve"> PAGEREF _Toc180521560 \h </w:instrText>
             </w:r>
             <w:r>
               <w:rPr>
@@ -3058,7 +3138,7 @@
                 <w:noProof/>
                 <w:webHidden/>
               </w:rPr>
-              <w:t>15</w:t>
+              <w:t>16</w:t>
             </w:r>
             <w:r>
               <w:rPr>
@@ -3085,7 +3165,7 @@
               <w14:ligatures w14:val="standardContextual"/>
             </w:rPr>
           </w:pPr>
-          <w:hyperlink w:anchor="_Toc179918641" w:history="1">
+          <w:hyperlink w:anchor="_Toc180521561" w:history="1">
             <w:r>
               <w:rPr>
                 <w:rStyle w:val="Hyperlink"/>
@@ -3130,7 +3210,7 @@
                 <w:noProof/>
                 <w:webHidden/>
               </w:rPr>
-              <w:instrText xml:space="preserve"> PAGEREF _Toc179918641 \h </w:instrText>
+              <w:instrText xml:space="preserve"> PAGEREF _Toc180521561 \h </w:instrText>
             </w:r>
             <w:r>
               <w:rPr>
@@ -3150,7 +3230,99 @@
                 <w:noProof/>
                 <w:webHidden/>
               </w:rPr>
-              <w:t>15</w:t>
+              <w:t>16</w:t>
+            </w:r>
+            <w:r>
+              <w:rPr>
+                <w:noProof/>
+                <w:webHidden/>
+              </w:rPr>
+              <w:fldChar w:fldCharType="end"/>
+            </w:r>
+          </w:hyperlink>
+        </w:p>
+        <w:p>
+          <w:pPr>
+            <w:pStyle w:val="TOC2"/>
+            <w:tabs>
+              <w:tab w:val="left" w:pos="960"/>
+              <w:tab w:val="right" w:leader="dot" w:pos="9019"/>
+            </w:tabs>
+            <w:rPr>
+              <w:rFonts w:asciiTheme="minorHAnsi" w:eastAsiaTheme="minorEastAsia" w:hAnsiTheme="minorHAnsi" w:cstheme="minorBidi"/>
+              <w:noProof/>
+              <w:kern w:val="2"/>
+              <w:sz w:val="24"/>
+              <w:szCs w:val="24"/>
+              <w14:ligatures w14:val="standardContextual"/>
+            </w:rPr>
+          </w:pPr>
+          <w:hyperlink w:anchor="_Toc180521562" w:history="1">
+            <w:r>
+              <w:rPr>
+                <w:rStyle w:val="Hyperlink"/>
+                <w:noProof/>
+              </w:rPr>
+              <w:t>3.7</w:t>
+            </w:r>
+            <w:r>
+              <w:rPr>
+                <w:rFonts w:asciiTheme="minorHAnsi" w:eastAsiaTheme="minorEastAsia" w:hAnsiTheme="minorHAnsi" w:cstheme="minorBidi"/>
+                <w:noProof/>
+                <w:kern w:val="2"/>
+                <w:sz w:val="24"/>
+                <w:szCs w:val="24"/>
+                <w14:ligatures w14:val="standardContextual"/>
+              </w:rPr>
+              <w:tab/>
+            </w:r>
+            <w:r>
+              <w:rPr>
+                <w:rStyle w:val="Hyperlink"/>
+                <w:noProof/>
+              </w:rPr>
+              <w:t>Etapas / Sprints realizados (1º e 2º)</w:t>
+            </w:r>
+            <w:r>
+              <w:rPr>
+                <w:noProof/>
+                <w:webHidden/>
+              </w:rPr>
+              <w:tab/>
+            </w:r>
+            <w:r>
+              <w:rPr>
+                <w:noProof/>
+                <w:webHidden/>
+              </w:rPr>
+              <w:fldChar w:fldCharType="begin"/>
+            </w:r>
+            <w:r>
+              <w:rPr>
+                <w:noProof/>
+                <w:webHidden/>
+              </w:rPr>
+              <w:instrText xml:space="preserve"> PAGEREF _Toc180521562 \h </w:instrText>
+            </w:r>
+            <w:r>
+              <w:rPr>
+                <w:noProof/>
+                <w:webHidden/>
+              </w:rPr>
+            </w:r>
+            <w:r>
+              <w:rPr>
+                <w:noProof/>
+                <w:webHidden/>
+              </w:rPr>
+              <w:fldChar w:fldCharType="separate"/>
+            </w:r>
+            <w:r>
+              <w:rPr>
+                <w:noProof/>
+                <w:webHidden/>
+              </w:rPr>
+              <w:t>16</w:t>
             </w:r>
             <w:r>
               <w:rPr>
@@ -3176,13 +3348,13 @@
               <w14:ligatures w14:val="standardContextual"/>
             </w:rPr>
           </w:pPr>
-          <w:hyperlink w:anchor="_Toc179918642" w:history="1">
+          <w:hyperlink w:anchor="_Toc180521563" w:history="1">
             <w:r>
               <w:rPr>
                 <w:rStyle w:val="Hyperlink"/>
                 <w:noProof/>
               </w:rPr>
-              <w:t>3.7 Etapas / Sprints realizados (1º e 2º)</w:t>
+              <w:t>3.8 Interface do usuário</w:t>
             </w:r>
             <w:r>
               <w:rPr>
@@ -3203,7 +3375,7 @@
                 <w:noProof/>
                 <w:webHidden/>
               </w:rPr>
-              <w:instrText xml:space="preserve"> PAGEREF _Toc179918642 \h </w:instrText>
+              <w:instrText xml:space="preserve"> PAGEREF _Toc180521563 \h </w:instrText>
             </w:r>
             <w:r>
               <w:rPr>
@@ -3223,80 +3395,7 @@
                 <w:noProof/>
                 <w:webHidden/>
               </w:rPr>
-              <w:t>15</w:t>
-            </w:r>
-            <w:r>
-              <w:rPr>
-                <w:noProof/>
-                <w:webHidden/>
-              </w:rPr>
-              <w:fldChar w:fldCharType="end"/>
-            </w:r>
-          </w:hyperlink>
-        </w:p>
-        <w:p>
-          <w:pPr>
-            <w:pStyle w:val="TOC2"/>
-            <w:tabs>
-              <w:tab w:val="right" w:leader="dot" w:pos="9019"/>
-            </w:tabs>
-            <w:rPr>
-              <w:rFonts w:asciiTheme="minorHAnsi" w:eastAsiaTheme="minorEastAsia" w:hAnsiTheme="minorHAnsi" w:cstheme="minorBidi"/>
-              <w:noProof/>
-              <w:kern w:val="2"/>
-              <w:sz w:val="24"/>
-              <w:szCs w:val="24"/>
-              <w14:ligatures w14:val="standardContextual"/>
-            </w:rPr>
-          </w:pPr>
-          <w:hyperlink w:anchor="_Toc179918643" w:history="1">
-            <w:r>
-              <w:rPr>
-                <w:rStyle w:val="Hyperlink"/>
-                <w:noProof/>
-              </w:rPr>
-              <w:t>3.8 Interface do usuário</w:t>
-            </w:r>
-            <w:r>
-              <w:rPr>
-                <w:noProof/>
-                <w:webHidden/>
-              </w:rPr>
-              <w:tab/>
-            </w:r>
-            <w:r>
-              <w:rPr>
-                <w:noProof/>
-                <w:webHidden/>
-              </w:rPr>
-              <w:fldChar w:fldCharType="begin"/>
-            </w:r>
-            <w:r>
-              <w:rPr>
-                <w:noProof/>
-                <w:webHidden/>
-              </w:rPr>
-              <w:instrText xml:space="preserve"> PAGEREF _Toc179918643 \h </w:instrText>
-            </w:r>
-            <w:r>
-              <w:rPr>
-                <w:noProof/>
-                <w:webHidden/>
-              </w:rPr>
-            </w:r>
-            <w:r>
-              <w:rPr>
-                <w:noProof/>
-                <w:webHidden/>
-              </w:rPr>
-              <w:fldChar w:fldCharType="separate"/>
-            </w:r>
-            <w:r>
-              <w:rPr>
-                <w:noProof/>
-                <w:webHidden/>
-              </w:rPr>
-              <w:t>15</w:t>
+              <w:t>17</w:t>
             </w:r>
             <w:r>
               <w:rPr>
@@ -3323,7 +3422,7 @@
               <w14:ligatures w14:val="standardContextual"/>
             </w:rPr>
           </w:pPr>
-          <w:hyperlink w:anchor="_Toc179918644" w:history="1">
+          <w:hyperlink w:anchor="_Toc180521564" w:history="1">
             <w:r>
               <w:rPr>
                 <w:rStyle w:val="Hyperlink"/>
@@ -3368,7 +3467,7 @@
                 <w:noProof/>
                 <w:webHidden/>
               </w:rPr>
-              <w:instrText xml:space="preserve"> PAGEREF _Toc179918644 \h </w:instrText>
+              <w:instrText xml:space="preserve"> PAGEREF _Toc180521564 \h </w:instrText>
             </w:r>
             <w:r>
               <w:rPr>
@@ -3388,7 +3487,7 @@
                 <w:noProof/>
                 <w:webHidden/>
               </w:rPr>
-              <w:t>19</w:t>
+              <w:t>21</w:t>
             </w:r>
             <w:r>
               <w:rPr>
@@ -3414,7 +3513,7 @@
               <w14:ligatures w14:val="standardContextual"/>
             </w:rPr>
           </w:pPr>
-          <w:hyperlink w:anchor="_Toc179918645" w:history="1">
+          <w:hyperlink w:anchor="_Toc180521565" w:history="1">
             <w:r>
               <w:rPr>
                 <w:rStyle w:val="Hyperlink"/>
@@ -3441,7 +3540,7 @@
                 <w:noProof/>
                 <w:webHidden/>
               </w:rPr>
-              <w:instrText xml:space="preserve"> PAGEREF _Toc179918645 \h </w:instrText>
+              <w:instrText xml:space="preserve"> PAGEREF _Toc180521565 \h </w:instrText>
             </w:r>
             <w:r>
               <w:rPr>
@@ -3461,7 +3560,7 @@
                 <w:noProof/>
                 <w:webHidden/>
               </w:rPr>
-              <w:t>19</w:t>
+              <w:t>21</w:t>
             </w:r>
             <w:r>
               <w:rPr>
@@ -3487,7 +3586,7 @@
               <w14:ligatures w14:val="standardContextual"/>
             </w:rPr>
           </w:pPr>
-          <w:hyperlink w:anchor="_Toc179918646" w:history="1">
+          <w:hyperlink w:anchor="_Toc180521566" w:history="1">
             <w:r>
               <w:rPr>
                 <w:rStyle w:val="Hyperlink"/>
@@ -3514,7 +3613,7 @@
                 <w:noProof/>
                 <w:webHidden/>
               </w:rPr>
-              <w:instrText xml:space="preserve"> PAGEREF _Toc179918646 \h </w:instrText>
+              <w:instrText xml:space="preserve"> PAGEREF _Toc180521566 \h </w:instrText>
             </w:r>
             <w:r>
               <w:rPr>
@@ -3534,7 +3633,7 @@
                 <w:noProof/>
                 <w:webHidden/>
               </w:rPr>
-              <w:t>19</w:t>
+              <w:t>21</w:t>
             </w:r>
             <w:r>
               <w:rPr>
@@ -3560,7 +3659,7 @@
               <w14:ligatures w14:val="standardContextual"/>
             </w:rPr>
           </w:pPr>
-          <w:hyperlink w:anchor="_Toc179918647" w:history="1">
+          <w:hyperlink w:anchor="_Toc180521567" w:history="1">
             <w:r>
               <w:rPr>
                 <w:rStyle w:val="Hyperlink"/>
@@ -3587,7 +3686,7 @@
                 <w:noProof/>
                 <w:webHidden/>
               </w:rPr>
-              <w:instrText xml:space="preserve"> PAGEREF _Toc179918647 \h </w:instrText>
+              <w:instrText xml:space="preserve"> PAGEREF _Toc180521567 \h </w:instrText>
             </w:r>
             <w:r>
               <w:rPr>
@@ -3607,7 +3706,7 @@
                 <w:noProof/>
                 <w:webHidden/>
               </w:rPr>
-              <w:t>19</w:t>
+              <w:t>21</w:t>
             </w:r>
             <w:r>
               <w:rPr>
@@ -3633,7 +3732,7 @@
               <w14:ligatures w14:val="standardContextual"/>
             </w:rPr>
           </w:pPr>
-          <w:hyperlink w:anchor="_Toc179918648" w:history="1">
+          <w:hyperlink w:anchor="_Toc180521568" w:history="1">
             <w:r>
               <w:rPr>
                 <w:rStyle w:val="Hyperlink"/>
@@ -3660,7 +3759,7 @@
                 <w:noProof/>
                 <w:webHidden/>
               </w:rPr>
-              <w:instrText xml:space="preserve"> PAGEREF _Toc179918648 \h </w:instrText>
+              <w:instrText xml:space="preserve"> PAGEREF _Toc180521568 \h </w:instrText>
             </w:r>
             <w:r>
               <w:rPr>
@@ -3680,7 +3779,7 @@
                 <w:noProof/>
                 <w:webHidden/>
               </w:rPr>
-              <w:t>19</w:t>
+              <w:t>21</w:t>
             </w:r>
             <w:r>
               <w:rPr>
@@ -3706,7 +3805,7 @@
               <w14:ligatures w14:val="standardContextual"/>
             </w:rPr>
           </w:pPr>
-          <w:hyperlink w:anchor="_Toc179918649" w:history="1">
+          <w:hyperlink w:anchor="_Toc180521569" w:history="1">
             <w:r>
               <w:rPr>
                 <w:rStyle w:val="Hyperlink"/>
@@ -3733,7 +3832,7 @@
                 <w:noProof/>
                 <w:webHidden/>
               </w:rPr>
-              <w:instrText xml:space="preserve"> PAGEREF _Toc179918649 \h </w:instrText>
+              <w:instrText xml:space="preserve"> PAGEREF _Toc180521569 \h </w:instrText>
             </w:r>
             <w:r>
               <w:rPr>
@@ -3753,7 +3852,7 @@
                 <w:noProof/>
                 <w:webHidden/>
               </w:rPr>
-              <w:t>19</w:t>
+              <w:t>21</w:t>
             </w:r>
             <w:r>
               <w:rPr>
@@ -3780,7 +3879,7 @@
               <w14:ligatures w14:val="standardContextual"/>
             </w:rPr>
           </w:pPr>
-          <w:hyperlink w:anchor="_Toc179918650" w:history="1">
+          <w:hyperlink w:anchor="_Toc180521570" w:history="1">
             <w:r>
               <w:rPr>
                 <w:rStyle w:val="Hyperlink"/>
@@ -3825,7 +3924,7 @@
                 <w:noProof/>
                 <w:webHidden/>
               </w:rPr>
-              <w:instrText xml:space="preserve"> PAGEREF _Toc179918650 \h </w:instrText>
+              <w:instrText xml:space="preserve"> PAGEREF _Toc180521570 \h </w:instrText>
             </w:r>
             <w:r>
               <w:rPr>
@@ -3845,7 +3944,7 @@
                 <w:noProof/>
                 <w:webHidden/>
               </w:rPr>
-              <w:t>19</w:t>
+              <w:t>21</w:t>
             </w:r>
             <w:r>
               <w:rPr>
@@ -3871,7 +3970,7 @@
               <w14:ligatures w14:val="standardContextual"/>
             </w:rPr>
           </w:pPr>
-          <w:hyperlink w:anchor="_Toc179918651" w:history="1">
+          <w:hyperlink w:anchor="_Toc180521571" w:history="1">
             <w:r>
               <w:rPr>
                 <w:rStyle w:val="Hyperlink"/>
@@ -3898,7 +3997,7 @@
                 <w:noProof/>
                 <w:webHidden/>
               </w:rPr>
-              <w:instrText xml:space="preserve"> PAGEREF _Toc179918651 \h </w:instrText>
+              <w:instrText xml:space="preserve"> PAGEREF _Toc180521571 \h </w:instrText>
             </w:r>
             <w:r>
               <w:rPr>
@@ -3918,7 +4017,7 @@
                 <w:noProof/>
                 <w:webHidden/>
               </w:rPr>
-              <w:t>19</w:t>
+              <w:t>21</w:t>
             </w:r>
             <w:r>
               <w:rPr>
@@ -3944,7 +4043,7 @@
               <w14:ligatures w14:val="standardContextual"/>
             </w:rPr>
           </w:pPr>
-          <w:hyperlink w:anchor="_Toc179918652" w:history="1">
+          <w:hyperlink w:anchor="_Toc180521572" w:history="1">
             <w:r>
               <w:rPr>
                 <w:rStyle w:val="Hyperlink"/>
@@ -3971,7 +4070,7 @@
                 <w:noProof/>
                 <w:webHidden/>
               </w:rPr>
-              <w:instrText xml:space="preserve"> PAGEREF _Toc179918652 \h </w:instrText>
+              <w:instrText xml:space="preserve"> PAGEREF _Toc180521572 \h </w:instrText>
             </w:r>
             <w:r>
               <w:rPr>
@@ -3991,7 +4090,7 @@
                 <w:noProof/>
                 <w:webHidden/>
               </w:rPr>
-              <w:t>19</w:t>
+              <w:t>21</w:t>
             </w:r>
             <w:r>
               <w:rPr>
@@ -4017,7 +4116,7 @@
               <w14:ligatures w14:val="standardContextual"/>
             </w:rPr>
           </w:pPr>
-          <w:hyperlink w:anchor="_Toc179918653" w:history="1">
+          <w:hyperlink w:anchor="_Toc180521573" w:history="1">
             <w:r>
               <w:rPr>
                 <w:rStyle w:val="Hyperlink"/>
@@ -4044,7 +4143,7 @@
                 <w:noProof/>
                 <w:webHidden/>
               </w:rPr>
-              <w:instrText xml:space="preserve"> PAGEREF _Toc179918653 \h </w:instrText>
+              <w:instrText xml:space="preserve"> PAGEREF _Toc180521573 \h </w:instrText>
             </w:r>
             <w:r>
               <w:rPr>
@@ -4064,7 +4163,7 @@
                 <w:noProof/>
                 <w:webHidden/>
               </w:rPr>
-              <w:t>19</w:t>
+              <w:t>21</w:t>
             </w:r>
             <w:r>
               <w:rPr>
@@ -4090,7 +4189,7 @@
               <w14:ligatures w14:val="standardContextual"/>
             </w:rPr>
           </w:pPr>
-          <w:hyperlink w:anchor="_Toc179918654" w:history="1">
+          <w:hyperlink w:anchor="_Toc180521574" w:history="1">
             <w:r>
               <w:rPr>
                 <w:rStyle w:val="Hyperlink"/>
@@ -4117,7 +4216,7 @@
                 <w:noProof/>
                 <w:webHidden/>
               </w:rPr>
-              <w:instrText xml:space="preserve"> PAGEREF _Toc179918654 \h </w:instrText>
+              <w:instrText xml:space="preserve"> PAGEREF _Toc180521574 \h </w:instrText>
             </w:r>
             <w:r>
               <w:rPr>
@@ -4137,7 +4236,7 @@
                 <w:noProof/>
                 <w:webHidden/>
               </w:rPr>
-              <w:t>19</w:t>
+              <w:t>21</w:t>
             </w:r>
             <w:r>
               <w:rPr>
@@ -4167,7 +4266,7 @@
       <w:pPr>
         <w:pStyle w:val="Heading1"/>
       </w:pPr>
-      <w:bookmarkStart w:id="0" w:name="_Toc179918619"/>
+      <w:bookmarkStart w:id="0" w:name="_Toc180521538"/>
       <w:r>
         <w:lastRenderedPageBreak/>
         <w:t>Apresentação da Empresa</w:t>
@@ -4450,7 +4549,7 @@
         <w:pStyle w:val="Heading2"/>
       </w:pPr>
       <w:bookmarkStart w:id="1" w:name="_4q2szdr8nxic" w:colFirst="0" w:colLast="0"/>
-      <w:bookmarkStart w:id="2" w:name="_Toc179918620"/>
+      <w:bookmarkStart w:id="2" w:name="_Toc180521539"/>
       <w:bookmarkEnd w:id="1"/>
       <w:r>
         <w:lastRenderedPageBreak/>
@@ -4581,7 +4680,7 @@
       <w:pPr>
         <w:pStyle w:val="Heading2"/>
       </w:pPr>
-      <w:bookmarkStart w:id="5" w:name="_Toc179918621"/>
+      <w:bookmarkStart w:id="5" w:name="_Toc180521540"/>
       <w:r>
         <w:t>1.4 Link Repositório</w:t>
       </w:r>
@@ -4617,7 +4716,7 @@
       </w:pPr>
       <w:bookmarkStart w:id="6" w:name="_e6ygphsuszjk" w:colFirst="0" w:colLast="0"/>
       <w:bookmarkStart w:id="7" w:name="_f7jgtdjz4z44" w:colFirst="0" w:colLast="0"/>
-      <w:bookmarkStart w:id="8" w:name="_Toc179918622"/>
+      <w:bookmarkStart w:id="8" w:name="_Toc180521541"/>
       <w:bookmarkEnd w:id="6"/>
       <w:bookmarkEnd w:id="7"/>
       <w:r>
@@ -4644,7 +4743,7 @@
           <w:numId w:val="4"/>
         </w:numPr>
       </w:pPr>
-      <w:bookmarkStart w:id="9" w:name="_Toc179918623"/>
+      <w:bookmarkStart w:id="9" w:name="_Toc180521542"/>
       <w:r>
         <w:t>Objetivos do projeto</w:t>
       </w:r>
@@ -4693,7 +4792,7 @@
         <w:pStyle w:val="Heading2"/>
       </w:pPr>
       <w:bookmarkStart w:id="10" w:name="_be9m5qlfee2k" w:colFirst="0" w:colLast="0"/>
-      <w:bookmarkStart w:id="11" w:name="_Toc179918624"/>
+      <w:bookmarkStart w:id="11" w:name="_Toc180521543"/>
       <w:bookmarkEnd w:id="10"/>
       <w:r>
         <w:t>2.</w:t>
@@ -4779,7 +4878,7 @@
       <w:bookmarkStart w:id="12" w:name="_insc0vnn24rq" w:colFirst="0" w:colLast="0"/>
       <w:bookmarkStart w:id="13" w:name="_9ifolvgdxmor" w:colFirst="0" w:colLast="0"/>
       <w:bookmarkStart w:id="14" w:name="_y63ppj89aknf" w:colFirst="0" w:colLast="0"/>
-      <w:bookmarkStart w:id="15" w:name="_Toc179918625"/>
+      <w:bookmarkStart w:id="15" w:name="_Toc180521544"/>
       <w:bookmarkEnd w:id="12"/>
       <w:bookmarkEnd w:id="13"/>
       <w:bookmarkEnd w:id="14"/>
@@ -6153,7 +6252,7 @@
       <w:pPr>
         <w:pStyle w:val="Heading2"/>
       </w:pPr>
-      <w:bookmarkStart w:id="16" w:name="_Toc179918626"/>
+      <w:bookmarkStart w:id="16" w:name="_Toc180521545"/>
       <w:r>
         <w:t>2.</w:t>
       </w:r>
@@ -6455,7 +6554,7 @@
       <w:pPr>
         <w:pStyle w:val="Heading2"/>
       </w:pPr>
-      <w:bookmarkStart w:id="17" w:name="_Toc179918627"/>
+      <w:bookmarkStart w:id="17" w:name="_Toc180521546"/>
       <w:r>
         <w:lastRenderedPageBreak/>
         <w:t xml:space="preserve">2.5 Comparativo </w:t>
@@ -7246,7 +7345,7 @@
       <w:pPr>
         <w:pStyle w:val="Heading2"/>
       </w:pPr>
-      <w:bookmarkStart w:id="19" w:name="_Toc179918628"/>
+      <w:bookmarkStart w:id="19" w:name="_Toc180521547"/>
       <w:r>
         <w:t>2</w:t>
       </w:r>
@@ -9844,7 +9943,7 @@
       <w:pPr>
         <w:pStyle w:val="Heading1"/>
       </w:pPr>
-      <w:bookmarkStart w:id="21" w:name="_Toc179918629"/>
+      <w:bookmarkStart w:id="21" w:name="_Toc180521548"/>
       <w:r>
         <w:t>Documenta</w:t>
       </w:r>
@@ -9867,7 +9966,7 @@
           <w:numId w:val="4"/>
         </w:numPr>
       </w:pPr>
-      <w:bookmarkStart w:id="22" w:name="_Toc179918630"/>
+      <w:bookmarkStart w:id="22" w:name="_Toc180521549"/>
       <w:r>
         <w:t>Metodologia de Desenvolvimento</w:t>
       </w:r>
@@ -9938,7 +10037,7 @@
       <w:pPr>
         <w:pStyle w:val="Heading2"/>
       </w:pPr>
-      <w:bookmarkStart w:id="23" w:name="_Toc179918631"/>
+      <w:bookmarkStart w:id="23" w:name="_Toc180521550"/>
       <w:r>
         <w:lastRenderedPageBreak/>
         <w:t xml:space="preserve">3.2 </w:t>
@@ -9952,7 +10051,7 @@
       <w:pPr>
         <w:pStyle w:val="Heading2"/>
       </w:pPr>
-      <w:bookmarkStart w:id="24" w:name="_Toc179918632"/>
+      <w:bookmarkStart w:id="24" w:name="_Toc180521551"/>
       <w:r>
         <w:t>Diagrama de caso de uso</w:t>
       </w:r>
@@ -9965,7 +10064,7 @@
       <w:pPr>
         <w:pStyle w:val="Heading3"/>
       </w:pPr>
-      <w:bookmarkStart w:id="25" w:name="_Toc179918633"/>
+      <w:bookmarkStart w:id="25" w:name="_Toc180521552"/>
       <w:r>
         <w:rPr>
           <w:noProof/>
@@ -10042,7 +10141,7 @@
       <w:bookmarkStart w:id="26" w:name="_tjl1pe5ei6dw" w:colFirst="0" w:colLast="0"/>
       <w:bookmarkStart w:id="27" w:name="_hlu1hcm6n5za" w:colFirst="0" w:colLast="0"/>
       <w:bookmarkStart w:id="28" w:name="_jhl60fg4121z" w:colFirst="0" w:colLast="0"/>
-      <w:bookmarkStart w:id="29" w:name="_Toc179918634"/>
+      <w:bookmarkStart w:id="29" w:name="_Toc180521553"/>
       <w:bookmarkEnd w:id="26"/>
       <w:bookmarkEnd w:id="27"/>
       <w:bookmarkEnd w:id="28"/>
@@ -10059,7 +10158,7 @@
         <w:pStyle w:val="Heading2"/>
       </w:pPr>
       <w:bookmarkStart w:id="30" w:name="_xmux0r3xll0b" w:colFirst="0" w:colLast="0"/>
-      <w:bookmarkStart w:id="31" w:name="_Toc179918635"/>
+      <w:bookmarkStart w:id="31" w:name="_Toc180521554"/>
       <w:bookmarkEnd w:id="30"/>
       <w:r>
         <w:t>Diagrama de sequência</w:t>
@@ -10078,7 +10177,7 @@
       <w:pPr>
         <w:pStyle w:val="Heading3"/>
       </w:pPr>
-      <w:bookmarkStart w:id="32" w:name="_Toc179918636"/>
+      <w:bookmarkStart w:id="32" w:name="_Toc180521555"/>
       <w:r>
         <w:t>DIAG-SEQ02</w:t>
       </w:r>
@@ -10157,6 +10256,7 @@
       <w:pPr>
         <w:pStyle w:val="Heading3"/>
       </w:pPr>
+      <w:bookmarkStart w:id="33" w:name="_Toc180521556"/>
       <w:r>
         <w:lastRenderedPageBreak/>
         <w:t>DIAG-SEQ0</w:t>
@@ -10223,6 +10323,7 @@
           </wp:anchor>
         </w:drawing>
       </w:r>
+      <w:bookmarkEnd w:id="33"/>
     </w:p>
     <w:p/>
     <w:p/>
@@ -10245,18 +10346,14 @@
       <w:pPr>
         <w:pStyle w:val="Heading3"/>
       </w:pPr>
+      <w:bookmarkStart w:id="34" w:name="_Toc180521557"/>
       <w:r>
         <w:t>DIAG-SEQ0</w:t>
       </w:r>
       <w:r>
-        <w:t>4</w:t>
-      </w:r>
-      <w:r>
-        <w:t xml:space="preserve"> – Tela </w:t>
-      </w:r>
-      <w:r>
-        <w:t>Agendamentos</w:t>
-      </w:r>
+        <w:t>4 – Tela Agendamentos</w:t>
+      </w:r>
+      <w:bookmarkEnd w:id="34"/>
     </w:p>
     <w:p>
       <w:r>
@@ -10334,7 +10431,7 @@
         </w:numPr>
         <w:ind w:left="284" w:firstLine="0"/>
       </w:pPr>
-      <w:bookmarkStart w:id="33" w:name="_Toc179918637"/>
+      <w:bookmarkStart w:id="35" w:name="_Toc180521558"/>
       <w:r>
         <w:lastRenderedPageBreak/>
         <w:t>Modelo Conceitual</w:t>
@@ -10345,7 +10442,7 @@
       <w:r>
         <w:t>(1º)</w:t>
       </w:r>
-      <w:bookmarkEnd w:id="33"/>
+      <w:bookmarkEnd w:id="35"/>
     </w:p>
     <w:p>
       <w:r>
@@ -10428,14 +10525,14 @@
         </w:numPr>
         <w:ind w:left="284" w:firstLine="0"/>
       </w:pPr>
-      <w:bookmarkStart w:id="34" w:name="_Toc179918639"/>
+      <w:bookmarkStart w:id="36" w:name="_Toc180521559"/>
       <w:r>
         <w:t>Modelo lógico</w:t>
       </w:r>
       <w:r>
         <w:t xml:space="preserve"> (1º)</w:t>
       </w:r>
-      <w:bookmarkEnd w:id="34"/>
+      <w:bookmarkEnd w:id="36"/>
     </w:p>
     <w:p/>
     <w:p>
@@ -10447,14 +10544,14 @@
         </w:numPr>
         <w:ind w:left="284" w:firstLine="0"/>
       </w:pPr>
-      <w:bookmarkStart w:id="35" w:name="_Toc179918640"/>
+      <w:bookmarkStart w:id="37" w:name="_Toc180521560"/>
       <w:r>
         <w:t>Modelo Físico</w:t>
       </w:r>
       <w:r>
         <w:t xml:space="preserve"> (2º)</w:t>
       </w:r>
-      <w:bookmarkEnd w:id="35"/>
+      <w:bookmarkEnd w:id="37"/>
     </w:p>
     <w:p>
       <w:pPr>
@@ -10465,7 +10562,7 @@
         </w:numPr>
         <w:ind w:left="284" w:firstLine="0"/>
       </w:pPr>
-      <w:bookmarkStart w:id="36" w:name="_Toc179918641"/>
+      <w:bookmarkStart w:id="38" w:name="_Toc180521561"/>
       <w:r>
         <w:t>Recursos e ferramentas</w:t>
       </w:r>
@@ -10475,7 +10572,7 @@
       <w:r>
         <w:t>º e 2º)</w:t>
       </w:r>
-      <w:bookmarkEnd w:id="36"/>
+      <w:bookmarkEnd w:id="38"/>
     </w:p>
     <w:p>
       <w:pPr>
@@ -10485,7 +10582,7 @@
           <w:numId w:val="6"/>
         </w:numPr>
       </w:pPr>
-      <w:bookmarkStart w:id="37" w:name="_Toc179918642"/>
+      <w:bookmarkStart w:id="39" w:name="_Toc180521562"/>
       <w:r>
         <w:t>Etapas / Sprints realizados</w:t>
       </w:r>
@@ -10495,7 +10592,7 @@
       <w:r>
         <w:t>(1º e 2º)</w:t>
       </w:r>
-      <w:bookmarkEnd w:id="37"/>
+      <w:bookmarkEnd w:id="39"/>
     </w:p>
     <w:p/>
     <w:p/>
@@ -10509,7 +10606,7 @@
         <w:pStyle w:val="Heading2"/>
         <w:ind w:left="284"/>
       </w:pPr>
-      <w:bookmarkStart w:id="38" w:name="_Toc179918643"/>
+      <w:bookmarkStart w:id="40" w:name="_Toc180521563"/>
       <w:r>
         <w:lastRenderedPageBreak/>
         <w:t xml:space="preserve">3.8 </w:t>
@@ -10517,7 +10614,7 @@
       <w:r>
         <w:t>Interface do usuário</w:t>
       </w:r>
-      <w:bookmarkEnd w:id="38"/>
+      <w:bookmarkEnd w:id="40"/>
     </w:p>
     <w:p/>
     <w:p/>
@@ -10543,7 +10640,7 @@
           <w:noProof/>
         </w:rPr>
         <w:drawing>
-          <wp:anchor distT="0" distB="0" distL="114300" distR="114300" simplePos="0" relativeHeight="251665408" behindDoc="0" locked="0" layoutInCell="1" allowOverlap="1" wp14:anchorId="627893A0" wp14:editId="77E83BAB">
+          <wp:anchor distT="0" distB="0" distL="114300" distR="114300" simplePos="0" relativeHeight="251665408" behindDoc="0" locked="0" layoutInCell="1" allowOverlap="1" wp14:anchorId="627893A0" wp14:editId="725FE547">
             <wp:simplePos x="0" y="0"/>
             <wp:positionH relativeFrom="margin">
               <wp:align>center</wp:align>
@@ -10619,7 +10716,7 @@
         </w:rPr>
         <w:lastRenderedPageBreak/>
         <w:drawing>
-          <wp:anchor distT="0" distB="0" distL="114300" distR="114300" simplePos="0" relativeHeight="251666432" behindDoc="0" locked="0" layoutInCell="1" allowOverlap="1" wp14:anchorId="218C288D" wp14:editId="6648D7C7">
+          <wp:anchor distT="0" distB="0" distL="114300" distR="114300" simplePos="0" relativeHeight="251666432" behindDoc="0" locked="0" layoutInCell="1" allowOverlap="1" wp14:anchorId="218C288D" wp14:editId="21DE90A6">
             <wp:simplePos x="0" y="0"/>
             <wp:positionH relativeFrom="margin">
               <wp:posOffset>346841</wp:posOffset>
@@ -10680,7 +10777,7 @@
           <w:noProof/>
         </w:rPr>
         <w:drawing>
-          <wp:anchor distT="0" distB="0" distL="114300" distR="114300" simplePos="0" relativeHeight="251667456" behindDoc="0" locked="0" layoutInCell="1" allowOverlap="1" wp14:anchorId="5FC13508" wp14:editId="78DA35A4">
+          <wp:anchor distT="0" distB="0" distL="114300" distR="114300" simplePos="0" relativeHeight="251667456" behindDoc="0" locked="0" layoutInCell="1" allowOverlap="1" wp14:anchorId="5FC13508" wp14:editId="3EB43192">
             <wp:simplePos x="0" y="0"/>
             <wp:positionH relativeFrom="margin">
               <wp:posOffset>346841</wp:posOffset>
@@ -10938,7 +11035,7 @@
           <w:noProof/>
         </w:rPr>
         <w:drawing>
-          <wp:anchor distT="0" distB="0" distL="114300" distR="114300" simplePos="0" relativeHeight="251670528" behindDoc="0" locked="0" layoutInCell="1" allowOverlap="1" wp14:anchorId="298A701B" wp14:editId="7F40ED3D">
+          <wp:anchor distT="0" distB="0" distL="114300" distR="114300" simplePos="0" relativeHeight="251670528" behindDoc="0" locked="0" layoutInCell="1" allowOverlap="1" wp14:anchorId="298A701B" wp14:editId="5D4517F0">
             <wp:simplePos x="0" y="0"/>
             <wp:positionH relativeFrom="margin">
               <wp:align>center</wp:align>
@@ -11030,7 +11127,7 @@
         </w:rPr>
         <w:lastRenderedPageBreak/>
         <w:drawing>
-          <wp:anchor distT="0" distB="0" distL="114300" distR="114300" simplePos="0" relativeHeight="251668480" behindDoc="0" locked="0" layoutInCell="1" allowOverlap="1" wp14:anchorId="68B5E849" wp14:editId="2019222D">
+          <wp:anchor distT="0" distB="0" distL="114300" distR="114300" simplePos="0" relativeHeight="251668480" behindDoc="0" locked="0" layoutInCell="1" allowOverlap="1" wp14:anchorId="68B5E849" wp14:editId="3F633DC2">
             <wp:simplePos x="0" y="0"/>
             <wp:positionH relativeFrom="margin">
               <wp:align>center</wp:align>
@@ -11115,72 +11212,70 @@
       <w:pPr>
         <w:pStyle w:val="Heading1"/>
       </w:pPr>
-      <w:bookmarkStart w:id="39" w:name="_Toc179918644"/>
+      <w:bookmarkStart w:id="41" w:name="_Toc180521564"/>
       <w:r>
         <w:lastRenderedPageBreak/>
         <w:t>Testes e Qualidade</w:t>
       </w:r>
-      <w:bookmarkEnd w:id="39"/>
+      <w:bookmarkEnd w:id="41"/>
     </w:p>
     <w:p>
       <w:pPr>
         <w:pStyle w:val="Heading2"/>
       </w:pPr>
-      <w:bookmarkStart w:id="40" w:name="_Toc179918645"/>
+      <w:bookmarkStart w:id="42" w:name="_Toc180521565"/>
       <w:r>
         <w:t>4.1 Estratégia de Testes: Descrever a estratégia de testes adotada</w:t>
       </w:r>
-      <w:bookmarkEnd w:id="40"/>
+      <w:bookmarkEnd w:id="42"/>
     </w:p>
     <w:p>
       <w:pPr>
         <w:pStyle w:val="Heading2"/>
       </w:pPr>
-      <w:bookmarkStart w:id="41" w:name="_Toc179918646"/>
+      <w:bookmarkStart w:id="43" w:name="_Toc180521566"/>
       <w:r>
         <w:t>4.2 Resultados dos Testes: Apresentar os resultados dos testes realizados</w:t>
       </w:r>
-      <w:bookmarkEnd w:id="41"/>
+      <w:bookmarkEnd w:id="43"/>
     </w:p>
     <w:p>
       <w:pPr>
         <w:pStyle w:val="Heading2"/>
       </w:pPr>
-      <w:bookmarkStart w:id="42" w:name="_Toc179918647"/>
+      <w:bookmarkStart w:id="44" w:name="_Toc180521567"/>
       <w:r>
         <w:t>4.3 Garantia da Qualidade: Descrever as práticas adotadas para garantia da qualidade</w:t>
       </w:r>
-      <w:bookmarkEnd w:id="42"/>
+      <w:bookmarkEnd w:id="44"/>
     </w:p>
     <w:p>
       <w:pPr>
         <w:pStyle w:val="Heading2"/>
       </w:pPr>
-      <w:bookmarkStart w:id="43" w:name="_Toc179918648"/>
+      <w:bookmarkStart w:id="45" w:name="_Toc180521568"/>
       <w:r>
         <w:t xml:space="preserve">4.4 </w:t>
       </w:r>
       <w:r>
         <w:t>Requisitos mínimos de hardware e software para o sistema</w:t>
       </w:r>
-      <w:bookmarkEnd w:id="43"/>
+      <w:bookmarkEnd w:id="45"/>
       <w:r>
         <w:t xml:space="preserve"> </w:t>
       </w:r>
-      <w:bookmarkStart w:id="44" w:name="_2zqrayimty9" w:colFirst="0" w:colLast="0"/>
-      <w:bookmarkStart w:id="45" w:name="_nn0nimgeko23" w:colFirst="0" w:colLast="0"/>
-      <w:bookmarkStart w:id="46" w:name="_6gn227md0o7x" w:colFirst="0" w:colLast="0"/>
-      <w:bookmarkStart w:id="47" w:name="_j12f6xsp0jfi" w:colFirst="0" w:colLast="0"/>
-      <w:bookmarkStart w:id="48" w:name="_6mad4wn9nuav" w:colFirst="0" w:colLast="0"/>
-      <w:bookmarkStart w:id="49" w:name="_3cwavtvg9zuo" w:colFirst="0" w:colLast="0"/>
-      <w:bookmarkStart w:id="50" w:name="_v4tufsg5tzi2" w:colFirst="0" w:colLast="0"/>
-      <w:bookmarkStart w:id="51" w:name="_c05mh8u26u55" w:colFirst="0" w:colLast="0"/>
-      <w:bookmarkStart w:id="52" w:name="_4silupz56pcl" w:colFirst="0" w:colLast="0"/>
-      <w:bookmarkStart w:id="53" w:name="_svvhujvzdaoc" w:colFirst="0" w:colLast="0"/>
-      <w:bookmarkStart w:id="54" w:name="_eys2dox2ksiz" w:colFirst="0" w:colLast="0"/>
-      <w:bookmarkStart w:id="55" w:name="_c416v7vsc6tu" w:colFirst="0" w:colLast="0"/>
-      <w:bookmarkEnd w:id="44"/>
-      <w:bookmarkEnd w:id="45"/>
+      <w:bookmarkStart w:id="46" w:name="_2zqrayimty9" w:colFirst="0" w:colLast="0"/>
+      <w:bookmarkStart w:id="47" w:name="_nn0nimgeko23" w:colFirst="0" w:colLast="0"/>
+      <w:bookmarkStart w:id="48" w:name="_6gn227md0o7x" w:colFirst="0" w:colLast="0"/>
+      <w:bookmarkStart w:id="49" w:name="_j12f6xsp0jfi" w:colFirst="0" w:colLast="0"/>
+      <w:bookmarkStart w:id="50" w:name="_6mad4wn9nuav" w:colFirst="0" w:colLast="0"/>
+      <w:bookmarkStart w:id="51" w:name="_3cwavtvg9zuo" w:colFirst="0" w:colLast="0"/>
+      <w:bookmarkStart w:id="52" w:name="_v4tufsg5tzi2" w:colFirst="0" w:colLast="0"/>
+      <w:bookmarkStart w:id="53" w:name="_c05mh8u26u55" w:colFirst="0" w:colLast="0"/>
+      <w:bookmarkStart w:id="54" w:name="_4silupz56pcl" w:colFirst="0" w:colLast="0"/>
+      <w:bookmarkStart w:id="55" w:name="_svvhujvzdaoc" w:colFirst="0" w:colLast="0"/>
+      <w:bookmarkStart w:id="56" w:name="_eys2dox2ksiz" w:colFirst="0" w:colLast="0"/>
+      <w:bookmarkStart w:id="57" w:name="_c416v7vsc6tu" w:colFirst="0" w:colLast="0"/>
       <w:bookmarkEnd w:id="46"/>
       <w:bookmarkEnd w:id="47"/>
       <w:bookmarkEnd w:id="48"/>
@@ -11191,23 +11286,25 @@
       <w:bookmarkEnd w:id="53"/>
       <w:bookmarkEnd w:id="54"/>
       <w:bookmarkEnd w:id="55"/>
+      <w:bookmarkEnd w:id="56"/>
+      <w:bookmarkEnd w:id="57"/>
     </w:p>
     <w:p>
       <w:pPr>
         <w:pStyle w:val="Heading2"/>
       </w:pPr>
-      <w:bookmarkStart w:id="56" w:name="_Toc179918649"/>
+      <w:bookmarkStart w:id="58" w:name="_Toc180521569"/>
       <w:r>
         <w:t xml:space="preserve">4.5 </w:t>
       </w:r>
-      <w:bookmarkStart w:id="57" w:name="_a2ztorr69us4" w:colFirst="0" w:colLast="0"/>
-      <w:bookmarkEnd w:id="57"/>
+      <w:bookmarkStart w:id="59" w:name="_a2ztorr69us4" w:colFirst="0" w:colLast="0"/>
+      <w:bookmarkEnd w:id="59"/>
       <w:r>
         <w:t>Contrato para desenvolvimento de software</w:t>
       </w:r>
-      <w:bookmarkStart w:id="58" w:name="_jhlxoy2xhbg9" w:colFirst="0" w:colLast="0"/>
-      <w:bookmarkEnd w:id="56"/>
+      <w:bookmarkStart w:id="60" w:name="_jhlxoy2xhbg9" w:colFirst="0" w:colLast="0"/>
       <w:bookmarkEnd w:id="58"/>
+      <w:bookmarkEnd w:id="60"/>
     </w:p>
     <w:p>
       <w:pPr>
@@ -11218,11 +11315,11 @@
       <w:pPr>
         <w:pStyle w:val="Heading1"/>
       </w:pPr>
-      <w:bookmarkStart w:id="59" w:name="_Toc179918650"/>
+      <w:bookmarkStart w:id="61" w:name="_Toc180521570"/>
       <w:r>
         <w:t>Considerações Finais</w:t>
       </w:r>
-      <w:bookmarkEnd w:id="59"/>
+      <w:bookmarkEnd w:id="61"/>
     </w:p>
     <w:p/>
     <w:p>
@@ -11246,14 +11343,14 @@
         </w:numPr>
         <w:ind w:left="720"/>
       </w:pPr>
-      <w:bookmarkStart w:id="60" w:name="_Toc179918651"/>
+      <w:bookmarkStart w:id="62" w:name="_Toc180521571"/>
       <w:r>
         <w:t xml:space="preserve">6 </w:t>
       </w:r>
       <w:r>
         <w:t>Referências</w:t>
       </w:r>
-      <w:bookmarkEnd w:id="60"/>
+      <w:bookmarkEnd w:id="62"/>
     </w:p>
     <w:p/>
     <w:p/>
@@ -11266,14 +11363,14 @@
         </w:numPr>
         <w:ind w:left="710"/>
       </w:pPr>
-      <w:bookmarkStart w:id="61" w:name="_Toc179918652"/>
+      <w:bookmarkStart w:id="63" w:name="_Toc180521572"/>
       <w:r>
         <w:t xml:space="preserve">Anexo I - </w:t>
       </w:r>
       <w:r>
         <w:t>Diário de bordo</w:t>
       </w:r>
-      <w:bookmarkEnd w:id="61"/>
+      <w:bookmarkEnd w:id="63"/>
     </w:p>
     <w:p>
       <w:r>
@@ -11335,11 +11432,11 @@
         </w:numPr>
         <w:ind w:left="720"/>
       </w:pPr>
-      <w:bookmarkStart w:id="62" w:name="_Toc179918653"/>
+      <w:bookmarkStart w:id="64" w:name="_Toc180521573"/>
       <w:r>
         <w:t>Anexo II – Cronograma efetivo</w:t>
       </w:r>
-      <w:bookmarkEnd w:id="62"/>
+      <w:bookmarkEnd w:id="64"/>
     </w:p>
     <w:p>
       <w:pPr>
@@ -11350,11 +11447,11 @@
         </w:numPr>
         <w:ind w:left="720"/>
       </w:pPr>
-      <w:bookmarkStart w:id="63" w:name="_Toc179918654"/>
+      <w:bookmarkStart w:id="65" w:name="_Toc180521574"/>
       <w:r>
         <w:t>Anexo III – Evidências</w:t>
       </w:r>
-      <w:bookmarkEnd w:id="63"/>
+      <w:bookmarkEnd w:id="65"/>
     </w:p>
     <w:p>
       <w:r>
@@ -13537,7 +13634,7 @@
     <w:charset w:val="00"/>
     <w:family w:val="swiss"/>
     <w:pitch w:val="variable"/>
-    <w:sig w:usb0="E4002EFF" w:usb1="C200247B" w:usb2="00000009" w:usb3="00000000" w:csb0="000001FF" w:csb1="00000000"/>
+    <w:sig w:usb0="E4002EFF" w:usb1="C000247B" w:usb2="00000009" w:usb3="00000000" w:csb0="000001FF" w:csb1="00000000"/>
   </w:font>
   <w:font w:name="Segoe UI">
     <w:panose1 w:val="020B0502040204020203"/>
@@ -13589,11 +13686,13 @@
     <w:rsid w:val="00085478"/>
     <w:rsid w:val="00121E5C"/>
     <w:rsid w:val="00186624"/>
+    <w:rsid w:val="001C0F38"/>
     <w:rsid w:val="001D099E"/>
     <w:rsid w:val="001F1AF3"/>
     <w:rsid w:val="00247922"/>
     <w:rsid w:val="002A3104"/>
     <w:rsid w:val="002A5427"/>
+    <w:rsid w:val="002B0D97"/>
     <w:rsid w:val="0034218C"/>
     <w:rsid w:val="0039460B"/>
     <w:rsid w:val="00427C2E"/>
@@ -13610,6 +13709,7 @@
     <w:rsid w:val="00880480"/>
     <w:rsid w:val="0088217F"/>
     <w:rsid w:val="008B016C"/>
+    <w:rsid w:val="008E2F26"/>
     <w:rsid w:val="00903FCD"/>
     <w:rsid w:val="009640BF"/>
     <w:rsid w:val="009C592D"/>
@@ -14460,12 +14560,7 @@
 </file>
 
 <file path=customXml/item2.xml><?xml version="1.0" encoding="utf-8"?>
-<?mso-contentType ?>
-<FormTemplates xmlns="http://schemas.microsoft.com/sharepoint/v3/contenttype/forms">
-  <Display>DocumentLibraryForm</Display>
-  <Edit>DocumentLibraryForm</Edit>
-  <New>DocumentLibraryForm</New>
-</FormTemplates>
+<b:Sources xmlns:b="http://schemas.openxmlformats.org/officeDocument/2006/bibliography" xmlns="http://schemas.openxmlformats.org/officeDocument/2006/bibliography" SelectedStyle="\APASixthEditionOfficeOnline.xsl" StyleName="APA" Version="6"/>
 </file>
 
 <file path=customXml/item3.xml><?xml version="1.0" encoding="utf-8"?>
@@ -14583,7 +14678,12 @@
 </file>
 
 <file path=customXml/item4.xml><?xml version="1.0" encoding="utf-8"?>
-<b:Sources xmlns:b="http://schemas.openxmlformats.org/officeDocument/2006/bibliography" xmlns="http://schemas.openxmlformats.org/officeDocument/2006/bibliography" SelectedStyle="\APASixthEditionOfficeOnline.xsl" StyleName="APA" Version="6"/>
+<?mso-contentType ?>
+<FormTemplates xmlns="http://schemas.microsoft.com/sharepoint/v3/contenttype/forms">
+  <Display>DocumentLibraryForm</Display>
+  <Edit>DocumentLibraryForm</Edit>
+  <New>DocumentLibraryForm</New>
+</FormTemplates>
 </file>
 
 <file path=customXml/itemProps1.xml><?xml version="1.0" encoding="utf-8"?>
@@ -14596,9 +14696,9 @@
 </file>
 
 <file path=customXml/itemProps2.xml><?xml version="1.0" encoding="utf-8"?>
-<ds:datastoreItem xmlns:ds="http://schemas.openxmlformats.org/officeDocument/2006/customXml" ds:itemID="{B5B68413-D388-4438-AA2E-0B31A484E9CA}">
+<ds:datastoreItem xmlns:ds="http://schemas.openxmlformats.org/officeDocument/2006/customXml" ds:itemID="{6F0C982A-CA15-4101-95E9-E83C40D43193}">
   <ds:schemaRefs>
-    <ds:schemaRef ds:uri="http://schemas.microsoft.com/sharepoint/v3/contenttype/forms"/>
+    <ds:schemaRef ds:uri="http://schemas.openxmlformats.org/officeDocument/2006/bibliography"/>
   </ds:schemaRefs>
 </ds:datastoreItem>
 </file>
@@ -14620,9 +14720,9 @@
 </file>
 
 <file path=customXml/itemProps4.xml><?xml version="1.0" encoding="utf-8"?>
-<ds:datastoreItem xmlns:ds="http://schemas.openxmlformats.org/officeDocument/2006/customXml" ds:itemID="{6F0C982A-CA15-4101-95E9-E83C40D43193}">
+<ds:datastoreItem xmlns:ds="http://schemas.openxmlformats.org/officeDocument/2006/customXml" ds:itemID="{B5B68413-D388-4438-AA2E-0B31A484E9CA}">
   <ds:schemaRefs>
-    <ds:schemaRef ds:uri="http://schemas.openxmlformats.org/officeDocument/2006/bibliography"/>
+    <ds:schemaRef ds:uri="http://schemas.microsoft.com/sharepoint/v3/contenttype/forms"/>
   </ds:schemaRefs>
 </ds:datastoreItem>
 </file>
</xml_diff>

<commit_message>
docs: atualizando documentação do projeto. Testes, Recursos Usados e Diagrama de Caso de Uso.
</commit_message>
<xml_diff>
--- a/docs/DOCUMENTAÇÃO_PROJETO_14-10-2024.docx
+++ b/docs/DOCUMENTAÇÃO_PROJETO_14-10-2024.docx
@@ -1328,7 +1328,7 @@
           <w:r>
             <w:fldChar w:fldCharType="separate"/>
           </w:r>
-          <w:hyperlink w:anchor="_Toc182885006" w:history="1">
+          <w:hyperlink w:anchor="_Toc183212816" w:history="1">
             <w:r>
               <w:rPr>
                 <w:rStyle w:val="Hyperlink"/>
@@ -1373,7 +1373,7 @@
                 <w:noProof/>
                 <w:webHidden/>
               </w:rPr>
-              <w:instrText xml:space="preserve"> PAGEREF _Toc182885006 \h </w:instrText>
+              <w:instrText xml:space="preserve"> PAGEREF _Toc183212816 \h </w:instrText>
             </w:r>
             <w:r>
               <w:rPr>
@@ -1419,7 +1419,7 @@
               <w14:ligatures w14:val="standardContextual"/>
             </w:rPr>
           </w:pPr>
-          <w:hyperlink w:anchor="_Toc182885007" w:history="1">
+          <w:hyperlink w:anchor="_Toc183212817" w:history="1">
             <w:r>
               <w:rPr>
                 <w:rStyle w:val="Hyperlink"/>
@@ -1446,7 +1446,7 @@
                 <w:noProof/>
                 <w:webHidden/>
               </w:rPr>
-              <w:instrText xml:space="preserve"> PAGEREF _Toc182885007 \h </w:instrText>
+              <w:instrText xml:space="preserve"> PAGEREF _Toc183212817 \h </w:instrText>
             </w:r>
             <w:r>
               <w:rPr>
@@ -1492,7 +1492,7 @@
               <w14:ligatures w14:val="standardContextual"/>
             </w:rPr>
           </w:pPr>
-          <w:hyperlink w:anchor="_Toc182885008" w:history="1">
+          <w:hyperlink w:anchor="_Toc183212818" w:history="1">
             <w:r>
               <w:rPr>
                 <w:rStyle w:val="Hyperlink"/>
@@ -1519,7 +1519,7 @@
                 <w:noProof/>
                 <w:webHidden/>
               </w:rPr>
-              <w:instrText xml:space="preserve"> PAGEREF _Toc182885008 \h </w:instrText>
+              <w:instrText xml:space="preserve"> PAGEREF _Toc183212818 \h </w:instrText>
             </w:r>
             <w:r>
               <w:rPr>
@@ -1566,7 +1566,7 @@
               <w14:ligatures w14:val="standardContextual"/>
             </w:rPr>
           </w:pPr>
-          <w:hyperlink w:anchor="_Toc182885009" w:history="1">
+          <w:hyperlink w:anchor="_Toc183212819" w:history="1">
             <w:r>
               <w:rPr>
                 <w:rStyle w:val="Hyperlink"/>
@@ -1611,7 +1611,7 @@
                 <w:noProof/>
                 <w:webHidden/>
               </w:rPr>
-              <w:instrText xml:space="preserve"> PAGEREF _Toc182885009 \h </w:instrText>
+              <w:instrText xml:space="preserve"> PAGEREF _Toc183212819 \h </w:instrText>
             </w:r>
             <w:r>
               <w:rPr>
@@ -1658,7 +1658,7 @@
               <w14:ligatures w14:val="standardContextual"/>
             </w:rPr>
           </w:pPr>
-          <w:hyperlink w:anchor="_Toc182885010" w:history="1">
+          <w:hyperlink w:anchor="_Toc183212820" w:history="1">
             <w:r>
               <w:rPr>
                 <w:rStyle w:val="Hyperlink"/>
@@ -1703,7 +1703,7 @@
                 <w:noProof/>
                 <w:webHidden/>
               </w:rPr>
-              <w:instrText xml:space="preserve"> PAGEREF _Toc182885010 \h </w:instrText>
+              <w:instrText xml:space="preserve"> PAGEREF _Toc183212820 \h </w:instrText>
             </w:r>
             <w:r>
               <w:rPr>
@@ -1749,7 +1749,7 @@
               <w14:ligatures w14:val="standardContextual"/>
             </w:rPr>
           </w:pPr>
-          <w:hyperlink w:anchor="_Toc182885011" w:history="1">
+          <w:hyperlink w:anchor="_Toc183212821" w:history="1">
             <w:r>
               <w:rPr>
                 <w:rStyle w:val="Hyperlink"/>
@@ -1776,7 +1776,7 @@
                 <w:noProof/>
                 <w:webHidden/>
               </w:rPr>
-              <w:instrText xml:space="preserve"> PAGEREF _Toc182885011 \h </w:instrText>
+              <w:instrText xml:space="preserve"> PAGEREF _Toc183212821 \h </w:instrText>
             </w:r>
             <w:r>
               <w:rPr>
@@ -1823,7 +1823,7 @@
               <w14:ligatures w14:val="standardContextual"/>
             </w:rPr>
           </w:pPr>
-          <w:hyperlink w:anchor="_Toc182885012" w:history="1">
+          <w:hyperlink w:anchor="_Toc183212822" w:history="1">
             <w:r>
               <w:rPr>
                 <w:rStyle w:val="Hyperlink"/>
@@ -1868,7 +1868,7 @@
                 <w:noProof/>
                 <w:webHidden/>
               </w:rPr>
-              <w:instrText xml:space="preserve"> PAGEREF _Toc182885012 \h </w:instrText>
+              <w:instrText xml:space="preserve"> PAGEREF _Toc183212822 \h </w:instrText>
             </w:r>
             <w:r>
               <w:rPr>
@@ -1914,7 +1914,7 @@
               <w14:ligatures w14:val="standardContextual"/>
             </w:rPr>
           </w:pPr>
-          <w:hyperlink w:anchor="_Toc182885013" w:history="1">
+          <w:hyperlink w:anchor="_Toc183212823" w:history="1">
             <w:r>
               <w:rPr>
                 <w:rStyle w:val="Hyperlink"/>
@@ -1941,7 +1941,7 @@
                 <w:noProof/>
                 <w:webHidden/>
               </w:rPr>
-              <w:instrText xml:space="preserve"> PAGEREF _Toc182885013 \h </w:instrText>
+              <w:instrText xml:space="preserve"> PAGEREF _Toc183212823 \h </w:instrText>
             </w:r>
             <w:r>
               <w:rPr>
@@ -1987,7 +1987,7 @@
               <w14:ligatures w14:val="standardContextual"/>
             </w:rPr>
           </w:pPr>
-          <w:hyperlink w:anchor="_Toc182885014" w:history="1">
+          <w:hyperlink w:anchor="_Toc183212824" w:history="1">
             <w:r>
               <w:rPr>
                 <w:rStyle w:val="Hyperlink"/>
@@ -2014,7 +2014,7 @@
                 <w:noProof/>
                 <w:webHidden/>
               </w:rPr>
-              <w:instrText xml:space="preserve"> PAGEREF _Toc182885014 \h </w:instrText>
+              <w:instrText xml:space="preserve"> PAGEREF _Toc183212824 \h </w:instrText>
             </w:r>
             <w:r>
               <w:rPr>
@@ -2060,7 +2060,7 @@
               <w14:ligatures w14:val="standardContextual"/>
             </w:rPr>
           </w:pPr>
-          <w:hyperlink w:anchor="_Toc182885015" w:history="1">
+          <w:hyperlink w:anchor="_Toc183212825" w:history="1">
             <w:r>
               <w:rPr>
                 <w:rStyle w:val="Hyperlink"/>
@@ -2087,7 +2087,7 @@
                 <w:noProof/>
                 <w:webHidden/>
               </w:rPr>
-              <w:instrText xml:space="preserve"> PAGEREF _Toc182885015 \h </w:instrText>
+              <w:instrText xml:space="preserve"> PAGEREF _Toc183212825 \h </w:instrText>
             </w:r>
             <w:r>
               <w:rPr>
@@ -2134,7 +2134,7 @@
               <w14:ligatures w14:val="standardContextual"/>
             </w:rPr>
           </w:pPr>
-          <w:hyperlink w:anchor="_Toc182885016" w:history="1">
+          <w:hyperlink w:anchor="_Toc183212826" w:history="1">
             <w:r>
               <w:rPr>
                 <w:rStyle w:val="Hyperlink"/>
@@ -2179,7 +2179,7 @@
                 <w:noProof/>
                 <w:webHidden/>
               </w:rPr>
-              <w:instrText xml:space="preserve"> PAGEREF _Toc182885016 \h </w:instrText>
+              <w:instrText xml:space="preserve"> PAGEREF _Toc183212826 \h </w:instrText>
             </w:r>
             <w:r>
               <w:rPr>
@@ -2226,7 +2226,7 @@
               <w14:ligatures w14:val="standardContextual"/>
             </w:rPr>
           </w:pPr>
-          <w:hyperlink w:anchor="_Toc182885017" w:history="1">
+          <w:hyperlink w:anchor="_Toc183212827" w:history="1">
             <w:r>
               <w:rPr>
                 <w:rStyle w:val="Hyperlink"/>
@@ -2271,7 +2271,7 @@
                 <w:noProof/>
                 <w:webHidden/>
               </w:rPr>
-              <w:instrText xml:space="preserve"> PAGEREF _Toc182885017 \h </w:instrText>
+              <w:instrText xml:space="preserve"> PAGEREF _Toc183212827 \h </w:instrText>
             </w:r>
             <w:r>
               <w:rPr>
@@ -2317,7 +2317,7 @@
               <w14:ligatures w14:val="standardContextual"/>
             </w:rPr>
           </w:pPr>
-          <w:hyperlink w:anchor="_Toc182885018" w:history="1">
+          <w:hyperlink w:anchor="_Toc183212828" w:history="1">
             <w:r>
               <w:rPr>
                 <w:rStyle w:val="Hyperlink"/>
@@ -2344,7 +2344,7 @@
                 <w:noProof/>
                 <w:webHidden/>
               </w:rPr>
-              <w:instrText xml:space="preserve"> PAGEREF _Toc182885018 \h </w:instrText>
+              <w:instrText xml:space="preserve"> PAGEREF _Toc183212828 \h </w:instrText>
             </w:r>
             <w:r>
               <w:rPr>
@@ -2364,7 +2364,7 @@
                 <w:noProof/>
                 <w:webHidden/>
               </w:rPr>
-              <w:t>13</w:t>
+              <w:t>12</w:t>
             </w:r>
             <w:r>
               <w:rPr>
@@ -2390,7 +2390,7 @@
               <w14:ligatures w14:val="standardContextual"/>
             </w:rPr>
           </w:pPr>
-          <w:hyperlink w:anchor="_Toc182885019" w:history="1">
+          <w:hyperlink w:anchor="_Toc183212829" w:history="1">
             <w:r>
               <w:rPr>
                 <w:rStyle w:val="Hyperlink"/>
@@ -2417,7 +2417,7 @@
                 <w:noProof/>
                 <w:webHidden/>
               </w:rPr>
-              <w:instrText xml:space="preserve"> PAGEREF _Toc182885019 \h </w:instrText>
+              <w:instrText xml:space="preserve"> PAGEREF _Toc183212829 \h </w:instrText>
             </w:r>
             <w:r>
               <w:rPr>
@@ -2437,7 +2437,7 @@
                 <w:noProof/>
                 <w:webHidden/>
               </w:rPr>
-              <w:t>13</w:t>
+              <w:t>12</w:t>
             </w:r>
             <w:r>
               <w:rPr>
@@ -2463,7 +2463,7 @@
               <w14:ligatures w14:val="standardContextual"/>
             </w:rPr>
           </w:pPr>
-          <w:hyperlink w:anchor="_Toc182885020" w:history="1">
+          <w:hyperlink w:anchor="_Toc183212830" w:history="1">
             <w:r>
               <w:rPr>
                 <w:rStyle w:val="Hyperlink"/>
@@ -2490,7 +2490,7 @@
                 <w:noProof/>
                 <w:webHidden/>
               </w:rPr>
-              <w:instrText xml:space="preserve"> PAGEREF _Toc182885020 \h </w:instrText>
+              <w:instrText xml:space="preserve"> PAGEREF _Toc183212830 \h </w:instrText>
             </w:r>
             <w:r>
               <w:rPr>
@@ -2510,7 +2510,7 @@
                 <w:noProof/>
                 <w:webHidden/>
               </w:rPr>
-              <w:t>13</w:t>
+              <w:t>12</w:t>
             </w:r>
             <w:r>
               <w:rPr>
@@ -2536,7 +2536,7 @@
               <w14:ligatures w14:val="standardContextual"/>
             </w:rPr>
           </w:pPr>
-          <w:hyperlink w:anchor="_Toc182885021" w:history="1">
+          <w:hyperlink w:anchor="_Toc183212831" w:history="1">
             <w:r>
               <w:rPr>
                 <w:rStyle w:val="Hyperlink"/>
@@ -2563,7 +2563,7 @@
                 <w:noProof/>
                 <w:webHidden/>
               </w:rPr>
-              <w:instrText xml:space="preserve"> PAGEREF _Toc182885021 \h </w:instrText>
+              <w:instrText xml:space="preserve"> PAGEREF _Toc183212831 \h </w:instrText>
             </w:r>
             <w:r>
               <w:rPr>
@@ -2609,7 +2609,7 @@
               <w14:ligatures w14:val="standardContextual"/>
             </w:rPr>
           </w:pPr>
-          <w:hyperlink w:anchor="_Toc182885022" w:history="1">
+          <w:hyperlink w:anchor="_Toc183212832" w:history="1">
             <w:r>
               <w:rPr>
                 <w:rStyle w:val="Hyperlink"/>
@@ -2636,7 +2636,7 @@
                 <w:noProof/>
                 <w:webHidden/>
               </w:rPr>
-              <w:instrText xml:space="preserve"> PAGEREF _Toc182885022 \h </w:instrText>
+              <w:instrText xml:space="preserve"> PAGEREF _Toc183212832 \h </w:instrText>
             </w:r>
             <w:r>
               <w:rPr>
@@ -2682,7 +2682,7 @@
               <w14:ligatures w14:val="standardContextual"/>
             </w:rPr>
           </w:pPr>
-          <w:hyperlink w:anchor="_Toc182885023" w:history="1">
+          <w:hyperlink w:anchor="_Toc183212833" w:history="1">
             <w:r>
               <w:rPr>
                 <w:rStyle w:val="Hyperlink"/>
@@ -2709,7 +2709,7 @@
                 <w:noProof/>
                 <w:webHidden/>
               </w:rPr>
-              <w:instrText xml:space="preserve"> PAGEREF _Toc182885023 \h </w:instrText>
+              <w:instrText xml:space="preserve"> PAGEREF _Toc183212833 \h </w:instrText>
             </w:r>
             <w:r>
               <w:rPr>
@@ -2729,7 +2729,7 @@
                 <w:noProof/>
                 <w:webHidden/>
               </w:rPr>
-              <w:t>14</w:t>
+              <w:t>13</w:t>
             </w:r>
             <w:r>
               <w:rPr>
@@ -2755,7 +2755,7 @@
               <w14:ligatures w14:val="standardContextual"/>
             </w:rPr>
           </w:pPr>
-          <w:hyperlink w:anchor="_Toc182885024" w:history="1">
+          <w:hyperlink w:anchor="_Toc183212834" w:history="1">
             <w:r>
               <w:rPr>
                 <w:rStyle w:val="Hyperlink"/>
@@ -2782,7 +2782,7 @@
                 <w:noProof/>
                 <w:webHidden/>
               </w:rPr>
-              <w:instrText xml:space="preserve"> PAGEREF _Toc182885024 \h </w:instrText>
+              <w:instrText xml:space="preserve"> PAGEREF _Toc183212834 \h </w:instrText>
             </w:r>
             <w:r>
               <w:rPr>
@@ -2802,7 +2802,7 @@
                 <w:noProof/>
                 <w:webHidden/>
               </w:rPr>
-              <w:t>15</w:t>
+              <w:t>14</w:t>
             </w:r>
             <w:r>
               <w:rPr>
@@ -2828,7 +2828,7 @@
               <w14:ligatures w14:val="standardContextual"/>
             </w:rPr>
           </w:pPr>
-          <w:hyperlink w:anchor="_Toc182885025" w:history="1">
+          <w:hyperlink w:anchor="_Toc183212835" w:history="1">
             <w:r>
               <w:rPr>
                 <w:rStyle w:val="Hyperlink"/>
@@ -2855,7 +2855,7 @@
                 <w:noProof/>
                 <w:webHidden/>
               </w:rPr>
-              <w:instrText xml:space="preserve"> PAGEREF _Toc182885025 \h </w:instrText>
+              <w:instrText xml:space="preserve"> PAGEREF _Toc183212835 \h </w:instrText>
             </w:r>
             <w:r>
               <w:rPr>
@@ -2875,7 +2875,7 @@
                 <w:noProof/>
                 <w:webHidden/>
               </w:rPr>
-              <w:t>16</w:t>
+              <w:t>15</w:t>
             </w:r>
             <w:r>
               <w:rPr>
@@ -2902,7 +2902,7 @@
               <w14:ligatures w14:val="standardContextual"/>
             </w:rPr>
           </w:pPr>
-          <w:hyperlink w:anchor="_Toc182885026" w:history="1">
+          <w:hyperlink w:anchor="_Toc183212836" w:history="1">
             <w:r>
               <w:rPr>
                 <w:rStyle w:val="Hyperlink"/>
@@ -2947,7 +2947,7 @@
                 <w:noProof/>
                 <w:webHidden/>
               </w:rPr>
-              <w:instrText xml:space="preserve"> PAGEREF _Toc182885026 \h </w:instrText>
+              <w:instrText xml:space="preserve"> PAGEREF _Toc183212836 \h </w:instrText>
             </w:r>
             <w:r>
               <w:rPr>
@@ -2967,7 +2967,7 @@
                 <w:noProof/>
                 <w:webHidden/>
               </w:rPr>
-              <w:t>17</w:t>
+              <w:t>16</w:t>
             </w:r>
             <w:r>
               <w:rPr>
@@ -2994,7 +2994,7 @@
               <w14:ligatures w14:val="standardContextual"/>
             </w:rPr>
           </w:pPr>
-          <w:hyperlink w:anchor="_Toc182885027" w:history="1">
+          <w:hyperlink w:anchor="_Toc183212837" w:history="1">
             <w:r>
               <w:rPr>
                 <w:rStyle w:val="Hyperlink"/>
@@ -3039,7 +3039,7 @@
                 <w:noProof/>
                 <w:webHidden/>
               </w:rPr>
-              <w:instrText xml:space="preserve"> PAGEREF _Toc182885027 \h </w:instrText>
+              <w:instrText xml:space="preserve"> PAGEREF _Toc183212837 \h </w:instrText>
             </w:r>
             <w:r>
               <w:rPr>
@@ -3059,7 +3059,7 @@
                 <w:noProof/>
                 <w:webHidden/>
               </w:rPr>
-              <w:t>17</w:t>
+              <w:t>16</w:t>
             </w:r>
             <w:r>
               <w:rPr>
@@ -3086,7 +3086,7 @@
               <w14:ligatures w14:val="standardContextual"/>
             </w:rPr>
           </w:pPr>
-          <w:hyperlink w:anchor="_Toc182885028" w:history="1">
+          <w:hyperlink w:anchor="_Toc183212838" w:history="1">
             <w:r>
               <w:rPr>
                 <w:rStyle w:val="Hyperlink"/>
@@ -3131,7 +3131,7 @@
                 <w:noProof/>
                 <w:webHidden/>
               </w:rPr>
-              <w:instrText xml:space="preserve"> PAGEREF _Toc182885028 \h </w:instrText>
+              <w:instrText xml:space="preserve"> PAGEREF _Toc183212838 \h </w:instrText>
             </w:r>
             <w:r>
               <w:rPr>
@@ -3151,7 +3151,7 @@
                 <w:noProof/>
                 <w:webHidden/>
               </w:rPr>
-              <w:t>17</w:t>
+              <w:t>16</w:t>
             </w:r>
             <w:r>
               <w:rPr>
@@ -3178,7 +3178,7 @@
               <w14:ligatures w14:val="standardContextual"/>
             </w:rPr>
           </w:pPr>
-          <w:hyperlink w:anchor="_Toc182885029" w:history="1">
+          <w:hyperlink w:anchor="_Toc183212839" w:history="1">
             <w:r>
               <w:rPr>
                 <w:rStyle w:val="Hyperlink"/>
@@ -3223,7 +3223,7 @@
                 <w:noProof/>
                 <w:webHidden/>
               </w:rPr>
-              <w:instrText xml:space="preserve"> PAGEREF _Toc182885029 \h </w:instrText>
+              <w:instrText xml:space="preserve"> PAGEREF _Toc183212839 \h </w:instrText>
             </w:r>
             <w:r>
               <w:rPr>
@@ -3243,7 +3243,7 @@
                 <w:noProof/>
                 <w:webHidden/>
               </w:rPr>
-              <w:t>17</w:t>
+              <w:t>16</w:t>
             </w:r>
             <w:r>
               <w:rPr>
@@ -3270,7 +3270,7 @@
               <w14:ligatures w14:val="standardContextual"/>
             </w:rPr>
           </w:pPr>
-          <w:hyperlink w:anchor="_Toc182885030" w:history="1">
+          <w:hyperlink w:anchor="_Toc183212840" w:history="1">
             <w:r>
               <w:rPr>
                 <w:rStyle w:val="Hyperlink"/>
@@ -3315,7 +3315,7 @@
                 <w:noProof/>
                 <w:webHidden/>
               </w:rPr>
-              <w:instrText xml:space="preserve"> PAGEREF _Toc182885030 \h </w:instrText>
+              <w:instrText xml:space="preserve"> PAGEREF _Toc183212840 \h </w:instrText>
             </w:r>
             <w:r>
               <w:rPr>
@@ -3335,7 +3335,7 @@
                 <w:noProof/>
                 <w:webHidden/>
               </w:rPr>
-              <w:t>19</w:t>
+              <w:t>17</w:t>
             </w:r>
             <w:r>
               <w:rPr>
@@ -3361,7 +3361,7 @@
               <w14:ligatures w14:val="standardContextual"/>
             </w:rPr>
           </w:pPr>
-          <w:hyperlink w:anchor="_Toc182885031" w:history="1">
+          <w:hyperlink w:anchor="_Toc183212841" w:history="1">
             <w:r>
               <w:rPr>
                 <w:rStyle w:val="Hyperlink"/>
@@ -3388,7 +3388,7 @@
                 <w:noProof/>
                 <w:webHidden/>
               </w:rPr>
-              <w:instrText xml:space="preserve"> PAGEREF _Toc182885031 \h </w:instrText>
+              <w:instrText xml:space="preserve"> PAGEREF _Toc183212841 \h </w:instrText>
             </w:r>
             <w:r>
               <w:rPr>
@@ -3408,7 +3408,7 @@
                 <w:noProof/>
                 <w:webHidden/>
               </w:rPr>
-              <w:t>19</w:t>
+              <w:t>17</w:t>
             </w:r>
             <w:r>
               <w:rPr>
@@ -3435,7 +3435,7 @@
               <w14:ligatures w14:val="standardContextual"/>
             </w:rPr>
           </w:pPr>
-          <w:hyperlink w:anchor="_Toc182885032" w:history="1">
+          <w:hyperlink w:anchor="_Toc183212842" w:history="1">
             <w:r>
               <w:rPr>
                 <w:rStyle w:val="Hyperlink"/>
@@ -3480,7 +3480,7 @@
                 <w:noProof/>
                 <w:webHidden/>
               </w:rPr>
-              <w:instrText xml:space="preserve"> PAGEREF _Toc182885032 \h </w:instrText>
+              <w:instrText xml:space="preserve"> PAGEREF _Toc183212842 \h </w:instrText>
             </w:r>
             <w:r>
               <w:rPr>
@@ -3500,7 +3500,7 @@
                 <w:noProof/>
                 <w:webHidden/>
               </w:rPr>
-              <w:t>23</w:t>
+              <w:t>20</w:t>
             </w:r>
             <w:r>
               <w:rPr>
@@ -3526,7 +3526,7 @@
               <w14:ligatures w14:val="standardContextual"/>
             </w:rPr>
           </w:pPr>
-          <w:hyperlink w:anchor="_Toc182885033" w:history="1">
+          <w:hyperlink w:anchor="_Toc183212843" w:history="1">
             <w:r>
               <w:rPr>
                 <w:rStyle w:val="Hyperlink"/>
@@ -3553,7 +3553,7 @@
                 <w:noProof/>
                 <w:webHidden/>
               </w:rPr>
-              <w:instrText xml:space="preserve"> PAGEREF _Toc182885033 \h </w:instrText>
+              <w:instrText xml:space="preserve"> PAGEREF _Toc183212843 \h </w:instrText>
             </w:r>
             <w:r>
               <w:rPr>
@@ -3573,7 +3573,7 @@
                 <w:noProof/>
                 <w:webHidden/>
               </w:rPr>
-              <w:t>23</w:t>
+              <w:t>20</w:t>
             </w:r>
             <w:r>
               <w:rPr>
@@ -3599,7 +3599,7 @@
               <w14:ligatures w14:val="standardContextual"/>
             </w:rPr>
           </w:pPr>
-          <w:hyperlink w:anchor="_Toc182885034" w:history="1">
+          <w:hyperlink w:anchor="_Toc183212844" w:history="1">
             <w:r>
               <w:rPr>
                 <w:rStyle w:val="Hyperlink"/>
@@ -3626,7 +3626,7 @@
                 <w:noProof/>
                 <w:webHidden/>
               </w:rPr>
-              <w:instrText xml:space="preserve"> PAGEREF _Toc182885034 \h </w:instrText>
+              <w:instrText xml:space="preserve"> PAGEREF _Toc183212844 \h </w:instrText>
             </w:r>
             <w:r>
               <w:rPr>
@@ -3646,7 +3646,7 @@
                 <w:noProof/>
                 <w:webHidden/>
               </w:rPr>
-              <w:t>23</w:t>
+              <w:t>20</w:t>
             </w:r>
             <w:r>
               <w:rPr>
@@ -3672,7 +3672,7 @@
               <w14:ligatures w14:val="standardContextual"/>
             </w:rPr>
           </w:pPr>
-          <w:hyperlink w:anchor="_Toc182885035" w:history="1">
+          <w:hyperlink w:anchor="_Toc183212845" w:history="1">
             <w:r>
               <w:rPr>
                 <w:rStyle w:val="Hyperlink"/>
@@ -3699,7 +3699,7 @@
                 <w:noProof/>
                 <w:webHidden/>
               </w:rPr>
-              <w:instrText xml:space="preserve"> PAGEREF _Toc182885035 \h </w:instrText>
+              <w:instrText xml:space="preserve"> PAGEREF _Toc183212845 \h </w:instrText>
             </w:r>
             <w:r>
               <w:rPr>
@@ -3719,7 +3719,7 @@
                 <w:noProof/>
                 <w:webHidden/>
               </w:rPr>
-              <w:t>23</w:t>
+              <w:t>20</w:t>
             </w:r>
             <w:r>
               <w:rPr>
@@ -3745,7 +3745,7 @@
               <w14:ligatures w14:val="standardContextual"/>
             </w:rPr>
           </w:pPr>
-          <w:hyperlink w:anchor="_Toc182885036" w:history="1">
+          <w:hyperlink w:anchor="_Toc183212846" w:history="1">
             <w:r>
               <w:rPr>
                 <w:rStyle w:val="Hyperlink"/>
@@ -3772,7 +3772,7 @@
                 <w:noProof/>
                 <w:webHidden/>
               </w:rPr>
-              <w:instrText xml:space="preserve"> PAGEREF _Toc182885036 \h </w:instrText>
+              <w:instrText xml:space="preserve"> PAGEREF _Toc183212846 \h </w:instrText>
             </w:r>
             <w:r>
               <w:rPr>
@@ -3792,7 +3792,7 @@
                 <w:noProof/>
                 <w:webHidden/>
               </w:rPr>
-              <w:t>23</w:t>
+              <w:t>20</w:t>
             </w:r>
             <w:r>
               <w:rPr>
@@ -3818,7 +3818,7 @@
               <w14:ligatures w14:val="standardContextual"/>
             </w:rPr>
           </w:pPr>
-          <w:hyperlink w:anchor="_Toc182885037" w:history="1">
+          <w:hyperlink w:anchor="_Toc183212847" w:history="1">
             <w:r>
               <w:rPr>
                 <w:rStyle w:val="Hyperlink"/>
@@ -3845,7 +3845,7 @@
                 <w:noProof/>
                 <w:webHidden/>
               </w:rPr>
-              <w:instrText xml:space="preserve"> PAGEREF _Toc182885037 \h </w:instrText>
+              <w:instrText xml:space="preserve"> PAGEREF _Toc183212847 \h </w:instrText>
             </w:r>
             <w:r>
               <w:rPr>
@@ -3865,7 +3865,7 @@
                 <w:noProof/>
                 <w:webHidden/>
               </w:rPr>
-              <w:t>24</w:t>
+              <w:t>21</w:t>
             </w:r>
             <w:r>
               <w:rPr>
@@ -3892,7 +3892,7 @@
               <w14:ligatures w14:val="standardContextual"/>
             </w:rPr>
           </w:pPr>
-          <w:hyperlink w:anchor="_Toc182885038" w:history="1">
+          <w:hyperlink w:anchor="_Toc183212848" w:history="1">
             <w:r>
               <w:rPr>
                 <w:rStyle w:val="Hyperlink"/>
@@ -3937,7 +3937,7 @@
                 <w:noProof/>
                 <w:webHidden/>
               </w:rPr>
-              <w:instrText xml:space="preserve"> PAGEREF _Toc182885038 \h </w:instrText>
+              <w:instrText xml:space="preserve"> PAGEREF _Toc183212848 \h </w:instrText>
             </w:r>
             <w:r>
               <w:rPr>
@@ -3957,7 +3957,7 @@
                 <w:noProof/>
                 <w:webHidden/>
               </w:rPr>
-              <w:t>24</w:t>
+              <w:t>21</w:t>
             </w:r>
             <w:r>
               <w:rPr>
@@ -3983,7 +3983,7 @@
               <w14:ligatures w14:val="standardContextual"/>
             </w:rPr>
           </w:pPr>
-          <w:hyperlink w:anchor="_Toc182885039" w:history="1">
+          <w:hyperlink w:anchor="_Toc183212849" w:history="1">
             <w:r>
               <w:rPr>
                 <w:rStyle w:val="Hyperlink"/>
@@ -4010,7 +4010,7 @@
                 <w:noProof/>
                 <w:webHidden/>
               </w:rPr>
-              <w:instrText xml:space="preserve"> PAGEREF _Toc182885039 \h </w:instrText>
+              <w:instrText xml:space="preserve"> PAGEREF _Toc183212849 \h </w:instrText>
             </w:r>
             <w:r>
               <w:rPr>
@@ -4030,7 +4030,7 @@
                 <w:noProof/>
                 <w:webHidden/>
               </w:rPr>
-              <w:t>24</w:t>
+              <w:t>22</w:t>
             </w:r>
             <w:r>
               <w:rPr>
@@ -4056,7 +4056,7 @@
               <w14:ligatures w14:val="standardContextual"/>
             </w:rPr>
           </w:pPr>
-          <w:hyperlink w:anchor="_Toc182885040" w:history="1">
+          <w:hyperlink w:anchor="_Toc183212850" w:history="1">
             <w:r>
               <w:rPr>
                 <w:rStyle w:val="Hyperlink"/>
@@ -4083,7 +4083,7 @@
                 <w:noProof/>
                 <w:webHidden/>
               </w:rPr>
-              <w:instrText xml:space="preserve"> PAGEREF _Toc182885040 \h </w:instrText>
+              <w:instrText xml:space="preserve"> PAGEREF _Toc183212850 \h </w:instrText>
             </w:r>
             <w:r>
               <w:rPr>
@@ -4103,7 +4103,7 @@
                 <w:noProof/>
                 <w:webHidden/>
               </w:rPr>
-              <w:t>24</w:t>
+              <w:t>22</w:t>
             </w:r>
             <w:r>
               <w:rPr>
@@ -4129,7 +4129,7 @@
               <w14:ligatures w14:val="standardContextual"/>
             </w:rPr>
           </w:pPr>
-          <w:hyperlink w:anchor="_Toc182885041" w:history="1">
+          <w:hyperlink w:anchor="_Toc183212851" w:history="1">
             <w:r>
               <w:rPr>
                 <w:rStyle w:val="Hyperlink"/>
@@ -4156,7 +4156,7 @@
                 <w:noProof/>
                 <w:webHidden/>
               </w:rPr>
-              <w:instrText xml:space="preserve"> PAGEREF _Toc182885041 \h </w:instrText>
+              <w:instrText xml:space="preserve"> PAGEREF _Toc183212851 \h </w:instrText>
             </w:r>
             <w:r>
               <w:rPr>
@@ -4176,7 +4176,7 @@
                 <w:noProof/>
                 <w:webHidden/>
               </w:rPr>
-              <w:t>25</w:t>
+              <w:t>22</w:t>
             </w:r>
             <w:r>
               <w:rPr>
@@ -4202,7 +4202,7 @@
               <w14:ligatures w14:val="standardContextual"/>
             </w:rPr>
           </w:pPr>
-          <w:hyperlink w:anchor="_Toc182885042" w:history="1">
+          <w:hyperlink w:anchor="_Toc183212852" w:history="1">
             <w:r>
               <w:rPr>
                 <w:rStyle w:val="Hyperlink"/>
@@ -4229,7 +4229,7 @@
                 <w:noProof/>
                 <w:webHidden/>
               </w:rPr>
-              <w:instrText xml:space="preserve"> PAGEREF _Toc182885042 \h </w:instrText>
+              <w:instrText xml:space="preserve"> PAGEREF _Toc183212852 \h </w:instrText>
             </w:r>
             <w:r>
               <w:rPr>
@@ -4249,7 +4249,7 @@
                 <w:noProof/>
                 <w:webHidden/>
               </w:rPr>
-              <w:t>25</w:t>
+              <w:t>22</w:t>
             </w:r>
             <w:r>
               <w:rPr>
@@ -4279,7 +4279,7 @@
       <w:pPr>
         <w:pStyle w:val="Heading1"/>
       </w:pPr>
-      <w:bookmarkStart w:id="0" w:name="_Toc182885006"/>
+      <w:bookmarkStart w:id="0" w:name="_Toc183212816"/>
       <w:r>
         <w:lastRenderedPageBreak/>
         <w:t>Apresentação da Empresa</w:t>
@@ -4532,7 +4532,7 @@
         <w:pStyle w:val="Heading2"/>
       </w:pPr>
       <w:bookmarkStart w:id="1" w:name="_4q2szdr8nxic" w:colFirst="0" w:colLast="0"/>
-      <w:bookmarkStart w:id="2" w:name="_Toc182885007"/>
+      <w:bookmarkStart w:id="2" w:name="_Toc183212817"/>
       <w:bookmarkEnd w:id="1"/>
       <w:r>
         <w:lastRenderedPageBreak/>
@@ -4663,7 +4663,7 @@
       <w:pPr>
         <w:pStyle w:val="Heading2"/>
       </w:pPr>
-      <w:bookmarkStart w:id="5" w:name="_Toc182885008"/>
+      <w:bookmarkStart w:id="5" w:name="_Toc183212818"/>
       <w:r>
         <w:t>1.4 Link Repositório</w:t>
       </w:r>
@@ -4699,7 +4699,7 @@
       </w:pPr>
       <w:bookmarkStart w:id="6" w:name="_e6ygphsuszjk" w:colFirst="0" w:colLast="0"/>
       <w:bookmarkStart w:id="7" w:name="_f7jgtdjz4z44" w:colFirst="0" w:colLast="0"/>
-      <w:bookmarkStart w:id="8" w:name="_Toc182885009"/>
+      <w:bookmarkStart w:id="8" w:name="_Toc183212819"/>
       <w:bookmarkEnd w:id="6"/>
       <w:bookmarkEnd w:id="7"/>
       <w:r>
@@ -4726,7 +4726,7 @@
           <w:numId w:val="4"/>
         </w:numPr>
       </w:pPr>
-      <w:bookmarkStart w:id="9" w:name="_Toc182885010"/>
+      <w:bookmarkStart w:id="9" w:name="_Toc183212820"/>
       <w:r>
         <w:t>Objetivos do projeto</w:t>
       </w:r>
@@ -4761,21 +4761,26 @@
     </w:p>
     <w:p>
       <w:r>
-        <w:t>- Visualizar agendamentos entre 1 e 2 dias, mas também para toda a semana (período de 7 dias a partir da data atual).</w:t>
-      </w:r>
-    </w:p>
-    <w:p>
-      <w:r>
-        <w:t>- Sistema responsivo (mobile e desktop)</w:t>
-      </w:r>
-    </w:p>
-    <w:p/>
+        <w:t xml:space="preserve">- Visualizar agendamentos </w:t>
+      </w:r>
+      <w:r>
+        <w:t>na página de dashboard referente a atual semana.</w:t>
+      </w:r>
+    </w:p>
+    <w:p>
+      <w:r>
+        <w:t xml:space="preserve">- Sistema </w:t>
+      </w:r>
+      <w:r>
+        <w:t>direcionado ao Desktop.</w:t>
+      </w:r>
+    </w:p>
     <w:p>
       <w:pPr>
         <w:pStyle w:val="Heading2"/>
       </w:pPr>
       <w:bookmarkStart w:id="10" w:name="_be9m5qlfee2k" w:colFirst="0" w:colLast="0"/>
-      <w:bookmarkStart w:id="11" w:name="_Toc182885011"/>
+      <w:bookmarkStart w:id="11" w:name="_Toc183212821"/>
       <w:bookmarkEnd w:id="10"/>
       <w:r>
         <w:t>2.</w:t>
@@ -4861,7 +4866,7 @@
       <w:bookmarkStart w:id="12" w:name="_insc0vnn24rq" w:colFirst="0" w:colLast="0"/>
       <w:bookmarkStart w:id="13" w:name="_9ifolvgdxmor" w:colFirst="0" w:colLast="0"/>
       <w:bookmarkStart w:id="14" w:name="_y63ppj89aknf" w:colFirst="0" w:colLast="0"/>
-      <w:bookmarkStart w:id="15" w:name="_Toc182885012"/>
+      <w:bookmarkStart w:id="15" w:name="_Toc183212822"/>
       <w:bookmarkEnd w:id="12"/>
       <w:bookmarkEnd w:id="13"/>
       <w:bookmarkEnd w:id="14"/>
@@ -4893,7 +4898,6 @@
           <w:b/>
           <w:bCs/>
         </w:rPr>
-        <w:lastRenderedPageBreak/>
         <w:t>Exemplo de descrição</w:t>
       </w:r>
       <w:r>
@@ -4938,6 +4942,7 @@
                 <w:b/>
                 <w:bCs/>
               </w:rPr>
+              <w:lastRenderedPageBreak/>
               <w:t>[</w:t>
             </w:r>
             <w:r>
@@ -6033,7 +6038,6 @@
                 <w:b/>
                 <w:bCs/>
               </w:rPr>
-              <w:lastRenderedPageBreak/>
               <w:t>[</w:t>
             </w:r>
             <w:r>
@@ -6101,6 +6105,7 @@
                 <w:b/>
                 <w:bCs/>
               </w:rPr>
+              <w:lastRenderedPageBreak/>
               <w:t>Descrição</w:t>
             </w:r>
           </w:p>
@@ -6449,7 +6454,7 @@
       <w:pPr>
         <w:pStyle w:val="Heading2"/>
       </w:pPr>
-      <w:bookmarkStart w:id="16" w:name="_Toc182885013"/>
+      <w:bookmarkStart w:id="16" w:name="_Toc183212823"/>
       <w:r>
         <w:t>2.</w:t>
       </w:r>
@@ -6606,7 +6611,21 @@
               <w:rPr>
                 <w:rFonts w:ascii="Arial" w:hAnsi="Arial" w:cs="Arial"/>
               </w:rPr>
-              <w:t>O sistema deve ser capaz de funcionar perfeitamente no desktop, onde a cliente terá o uso principal. Como opcional, considera-se a aplicação da responsividade.</w:t>
+              <w:t xml:space="preserve">O sistema deve ser capaz de funcionar perfeitamente no desktop, onde a cliente terá o uso principal. Como opcional, considera-se a aplicação da </w:t>
+            </w:r>
+            <w:r>
+              <w:rPr>
+                <w:rFonts w:ascii="Arial" w:hAnsi="Arial" w:cs="Arial"/>
+                <w:b/>
+                <w:bCs/>
+              </w:rPr>
+              <w:t>responsividade</w:t>
+            </w:r>
+            <w:r>
+              <w:rPr>
+                <w:rFonts w:ascii="Arial" w:hAnsi="Arial" w:cs="Arial"/>
+              </w:rPr>
+              <w:t>.</w:t>
             </w:r>
           </w:p>
         </w:tc>
@@ -6750,7 +6769,6 @@
               <w:rPr>
                 <w:rFonts w:ascii="Arial" w:hAnsi="Arial" w:cs="Arial"/>
               </w:rPr>
-              <w:lastRenderedPageBreak/>
               <w:t>Qualquer usuário, sem ser ADMINISTRADOR, não pode cadastrar outros usuários, mas tem acessos a todas as outras funcionalidades do sistema.</w:t>
             </w:r>
           </w:p>
@@ -6793,6 +6811,7 @@
                 <w:b/>
                 <w:bCs/>
               </w:rPr>
+              <w:lastRenderedPageBreak/>
               <w:t>[RNF00</w:t>
             </w:r>
             <w:r>
@@ -6908,11 +6927,12 @@
       </w:tr>
     </w:tbl>
     <w:p/>
+    <w:p/>
     <w:p>
       <w:pPr>
         <w:pStyle w:val="Heading2"/>
       </w:pPr>
-      <w:bookmarkStart w:id="17" w:name="_Toc182885014"/>
+      <w:bookmarkStart w:id="17" w:name="_Toc183212824"/>
       <w:r>
         <w:t xml:space="preserve">2.5 Comparativo </w:t>
       </w:r>
@@ -7702,7 +7722,7 @@
       <w:pPr>
         <w:pStyle w:val="Heading2"/>
       </w:pPr>
-      <w:bookmarkStart w:id="19" w:name="_Toc182885015"/>
+      <w:bookmarkStart w:id="19" w:name="_Toc183212825"/>
       <w:r>
         <w:t>2</w:t>
       </w:r>
@@ -7741,12 +7761,6 @@
         <w:gridCol w:w="962"/>
       </w:tblGrid>
       <w:tr>
-        <w:tblPrEx>
-          <w:tblCellMar>
-            <w:top w:w="0" w:type="dxa"/>
-            <w:bottom w:w="0" w:type="dxa"/>
-          </w:tblCellMar>
-        </w:tblPrEx>
         <w:trPr>
           <w:trHeight w:val="307"/>
         </w:trPr>
@@ -8058,12 +8072,6 @@
         </w:tc>
       </w:tr>
       <w:tr>
-        <w:tblPrEx>
-          <w:tblCellMar>
-            <w:top w:w="0" w:type="dxa"/>
-            <w:bottom w:w="0" w:type="dxa"/>
-          </w:tblCellMar>
-        </w:tblPrEx>
         <w:trPr>
           <w:trHeight w:val="307"/>
         </w:trPr>
@@ -8328,12 +8336,6 @@
         </w:tc>
       </w:tr>
       <w:tr>
-        <w:tblPrEx>
-          <w:tblCellMar>
-            <w:top w:w="0" w:type="dxa"/>
-            <w:bottom w:w="0" w:type="dxa"/>
-          </w:tblCellMar>
-        </w:tblPrEx>
         <w:trPr>
           <w:trHeight w:val="307"/>
         </w:trPr>
@@ -8598,12 +8600,6 @@
         </w:tc>
       </w:tr>
       <w:tr>
-        <w:tblPrEx>
-          <w:tblCellMar>
-            <w:top w:w="0" w:type="dxa"/>
-            <w:bottom w:w="0" w:type="dxa"/>
-          </w:tblCellMar>
-        </w:tblPrEx>
         <w:trPr>
           <w:trHeight w:val="307"/>
         </w:trPr>
@@ -8637,7 +8633,6 @@
                 <w:bCs/>
                 <w:color w:val="FFFFFF"/>
               </w:rPr>
-              <w:lastRenderedPageBreak/>
               <w:t>Escopo Sistema</w:t>
             </w:r>
           </w:p>
@@ -8869,12 +8864,6 @@
         </w:tc>
       </w:tr>
       <w:tr>
-        <w:tblPrEx>
-          <w:tblCellMar>
-            <w:top w:w="0" w:type="dxa"/>
-            <w:bottom w:w="0" w:type="dxa"/>
-          </w:tblCellMar>
-        </w:tblPrEx>
         <w:trPr>
           <w:trHeight w:val="307"/>
         </w:trPr>
@@ -9139,12 +9128,6 @@
         </w:tc>
       </w:tr>
       <w:tr>
-        <w:tblPrEx>
-          <w:tblCellMar>
-            <w:top w:w="0" w:type="dxa"/>
-            <w:bottom w:w="0" w:type="dxa"/>
-          </w:tblCellMar>
-        </w:tblPrEx>
         <w:trPr>
           <w:trHeight w:val="307"/>
         </w:trPr>
@@ -9413,12 +9396,6 @@
         </w:tc>
       </w:tr>
       <w:tr>
-        <w:tblPrEx>
-          <w:tblCellMar>
-            <w:top w:w="0" w:type="dxa"/>
-            <w:bottom w:w="0" w:type="dxa"/>
-          </w:tblCellMar>
-        </w:tblPrEx>
         <w:trPr>
           <w:trHeight w:val="307"/>
         </w:trPr>
@@ -9452,6 +9429,7 @@
                 <w:bCs/>
                 <w:color w:val="FFFFFF"/>
               </w:rPr>
+              <w:lastRenderedPageBreak/>
               <w:t>Protótipo</w:t>
             </w:r>
           </w:p>
@@ -9687,12 +9665,6 @@
         </w:tc>
       </w:tr>
       <w:tr>
-        <w:tblPrEx>
-          <w:tblCellMar>
-            <w:top w:w="0" w:type="dxa"/>
-            <w:bottom w:w="0" w:type="dxa"/>
-          </w:tblCellMar>
-        </w:tblPrEx>
         <w:trPr>
           <w:trHeight w:val="307"/>
         </w:trPr>
@@ -9961,12 +9933,6 @@
         </w:tc>
       </w:tr>
       <w:tr>
-        <w:tblPrEx>
-          <w:tblCellMar>
-            <w:top w:w="0" w:type="dxa"/>
-            <w:bottom w:w="0" w:type="dxa"/>
-          </w:tblCellMar>
-        </w:tblPrEx>
         <w:trPr>
           <w:trHeight w:val="307"/>
         </w:trPr>
@@ -10233,12 +10199,6 @@
         </w:tc>
       </w:tr>
       <w:tr>
-        <w:tblPrEx>
-          <w:tblCellMar>
-            <w:top w:w="0" w:type="dxa"/>
-            <w:bottom w:w="0" w:type="dxa"/>
-          </w:tblCellMar>
-        </w:tblPrEx>
         <w:trPr>
           <w:trHeight w:val="307"/>
         </w:trPr>
@@ -10510,7 +10470,7 @@
       <w:pPr>
         <w:pStyle w:val="Heading1"/>
       </w:pPr>
-      <w:bookmarkStart w:id="20" w:name="_Toc182885016"/>
+      <w:bookmarkStart w:id="20" w:name="_Toc183212826"/>
       <w:r>
         <w:t>Documenta</w:t>
       </w:r>
@@ -10533,7 +10493,7 @@
           <w:numId w:val="4"/>
         </w:numPr>
       </w:pPr>
-      <w:bookmarkStart w:id="21" w:name="_Toc182885017"/>
+      <w:bookmarkStart w:id="21" w:name="_Toc183212827"/>
       <w:r>
         <w:t>Metodologia de Desenvolvimento</w:t>
       </w:r>
@@ -10555,7 +10515,6 @@
         <w:rPr>
           <w:noProof/>
         </w:rPr>
-        <w:lastRenderedPageBreak/>
         <w:drawing>
           <wp:inline distT="0" distB="0" distL="0" distR="0" wp14:anchorId="79A7045A" wp14:editId="75AF1B5D">
             <wp:extent cx="5733415" cy="2616200"/>
@@ -10605,7 +10564,7 @@
       <w:pPr>
         <w:pStyle w:val="Heading2"/>
       </w:pPr>
-      <w:bookmarkStart w:id="22" w:name="_Toc182885018"/>
+      <w:bookmarkStart w:id="22" w:name="_Toc183212828"/>
       <w:r>
         <w:lastRenderedPageBreak/>
         <w:t xml:space="preserve">3.2 </w:t>
@@ -10619,7 +10578,7 @@
       <w:pPr>
         <w:pStyle w:val="Heading2"/>
       </w:pPr>
-      <w:bookmarkStart w:id="23" w:name="_Toc182885019"/>
+      <w:bookmarkStart w:id="23" w:name="_Toc183212829"/>
       <w:r>
         <w:t>Diagrama de caso de uso</w:t>
       </w:r>
@@ -10632,24 +10591,22 @@
       <w:pPr>
         <w:pStyle w:val="Heading3"/>
       </w:pPr>
-      <w:bookmarkStart w:id="24" w:name="_Toc182885020"/>
+      <w:bookmarkStart w:id="24" w:name="_Toc183212830"/>
+      <w:r>
+        <w:t>DIAG-UC01 – Diagrama de Caso de Uso Principal</w:t>
+      </w:r>
+      <w:bookmarkEnd w:id="24"/>
+    </w:p>
+    <w:p>
       <w:r>
         <w:rPr>
           <w:noProof/>
         </w:rPr>
         <w:drawing>
-          <wp:anchor distT="0" distB="0" distL="114300" distR="114300" simplePos="0" relativeHeight="251671552" behindDoc="0" locked="0" layoutInCell="1" allowOverlap="1" wp14:anchorId="3BB9714E" wp14:editId="57F2AF7F">
-            <wp:simplePos x="0" y="0"/>
-            <wp:positionH relativeFrom="column">
-              <wp:posOffset>593090</wp:posOffset>
-            </wp:positionH>
-            <wp:positionV relativeFrom="page">
-              <wp:posOffset>2785508</wp:posOffset>
-            </wp:positionV>
-            <wp:extent cx="4486275" cy="4810760"/>
-            <wp:effectExtent l="19050" t="19050" r="28575" b="27940"/>
-            <wp:wrapTopAndBottom/>
-            <wp:docPr id="4" name="Picture 4"/>
+          <wp:inline distT="0" distB="0" distL="0" distR="0" wp14:anchorId="39C8128F" wp14:editId="4232655B">
+            <wp:extent cx="5733415" cy="6144895"/>
+            <wp:effectExtent l="19050" t="19050" r="19685" b="27305"/>
+            <wp:docPr id="13" name="Picture 13"/>
             <wp:cNvGraphicFramePr>
               <a:graphicFrameLocks xmlns:a="http://schemas.openxmlformats.org/drawingml/2006/main" noChangeAspect="1"/>
             </wp:cNvGraphicFramePr>
@@ -10657,8 +10614,10 @@
               <a:graphicData uri="http://schemas.openxmlformats.org/drawingml/2006/picture">
                 <pic:pic xmlns:pic="http://schemas.openxmlformats.org/drawingml/2006/picture">
                   <pic:nvPicPr>
-                    <pic:cNvPr id="4" name="Picture 4"/>
-                    <pic:cNvPicPr/>
+                    <pic:cNvPr id="0" name="Picture 1"/>
+                    <pic:cNvPicPr>
+                      <a:picLocks noChangeAspect="1" noChangeArrowheads="1"/>
+                    </pic:cNvPicPr>
                   </pic:nvPicPr>
                   <pic:blipFill>
                     <a:blip r:embed="rId15">
@@ -10668,18 +10627,20 @@
                         </a:ext>
                       </a:extLst>
                     </a:blip>
+                    <a:srcRect/>
                     <a:stretch>
                       <a:fillRect/>
                     </a:stretch>
                   </pic:blipFill>
-                  <pic:spPr>
+                  <pic:spPr bwMode="auto">
                     <a:xfrm>
                       <a:off x="0" y="0"/>
-                      <a:ext cx="4486275" cy="4810760"/>
+                      <a:ext cx="5733415" cy="6144895"/>
                     </a:xfrm>
                     <a:prstGeom prst="rect">
                       <a:avLst/>
                     </a:prstGeom>
+                    <a:noFill/>
                     <a:ln>
                       <a:solidFill>
                         <a:schemeClr val="tx1"/>
@@ -10689,18 +10650,9 @@
                 </pic:pic>
               </a:graphicData>
             </a:graphic>
-          </wp:anchor>
+          </wp:inline>
         </w:drawing>
       </w:r>
-      <w:r>
-        <w:t>DIAG-UC01 – Diagrama de Caso de Uso Principal</w:t>
-      </w:r>
-      <w:bookmarkEnd w:id="24"/>
-    </w:p>
-    <w:p>
-      <w:pPr>
-        <w:pStyle w:val="Heading2"/>
-      </w:pPr>
     </w:p>
     <w:p>
       <w:pPr>
@@ -10709,11 +10661,12 @@
       <w:bookmarkStart w:id="25" w:name="_tjl1pe5ei6dw" w:colFirst="0" w:colLast="0"/>
       <w:bookmarkStart w:id="26" w:name="_hlu1hcm6n5za" w:colFirst="0" w:colLast="0"/>
       <w:bookmarkStart w:id="27" w:name="_jhl60fg4121z" w:colFirst="0" w:colLast="0"/>
-      <w:bookmarkStart w:id="28" w:name="_Toc182885021"/>
+      <w:bookmarkStart w:id="28" w:name="_Toc183212831"/>
       <w:bookmarkEnd w:id="25"/>
       <w:bookmarkEnd w:id="26"/>
       <w:bookmarkEnd w:id="27"/>
       <w:r>
+        <w:lastRenderedPageBreak/>
         <w:t>Diagrama de classes</w:t>
       </w:r>
       <w:r>
@@ -10726,7 +10679,7 @@
         <w:pStyle w:val="Heading2"/>
       </w:pPr>
       <w:bookmarkStart w:id="29" w:name="_xmux0r3xll0b" w:colFirst="0" w:colLast="0"/>
-      <w:bookmarkStart w:id="30" w:name="_Toc182885022"/>
+      <w:bookmarkStart w:id="30" w:name="_Toc183212832"/>
       <w:bookmarkEnd w:id="29"/>
       <w:r>
         <w:t>Diagrama de sequência</w:t>
@@ -10737,15 +10690,11 @@
       <w:bookmarkEnd w:id="30"/>
     </w:p>
     <w:p/>
-    <w:p/>
-    <w:p/>
-    <w:p/>
-    <w:p/>
     <w:p>
       <w:pPr>
         <w:pStyle w:val="Heading3"/>
       </w:pPr>
-      <w:bookmarkStart w:id="31" w:name="_Toc182885023"/>
+      <w:bookmarkStart w:id="31" w:name="_Toc183212833"/>
       <w:r>
         <w:t>DIAG-SEQ02</w:t>
       </w:r>
@@ -10823,10 +10772,12 @@
     <w:p>
       <w:pPr>
         <w:pStyle w:val="Heading3"/>
-      </w:pPr>
-      <w:bookmarkStart w:id="32" w:name="_Toc182885024"/>
-      <w:r>
-        <w:lastRenderedPageBreak/>
+        <w:tabs>
+          <w:tab w:val="center" w:pos="4514"/>
+        </w:tabs>
+      </w:pPr>
+      <w:bookmarkStart w:id="32" w:name="_Toc183212834"/>
+      <w:r>
         <w:t>DIAG-SEQ0</w:t>
       </w:r>
       <w:r>
@@ -10892,6 +10843,9 @@
         </w:drawing>
       </w:r>
       <w:bookmarkEnd w:id="32"/>
+      <w:r>
+        <w:tab/>
+      </w:r>
     </w:p>
     <w:p/>
     <w:p/>
@@ -10914,7 +10868,7 @@
       <w:pPr>
         <w:pStyle w:val="Heading3"/>
       </w:pPr>
-      <w:bookmarkStart w:id="33" w:name="_Toc182885025"/>
+      <w:bookmarkStart w:id="33" w:name="_Toc183212835"/>
       <w:r>
         <w:t>DIAG-SEQ0</w:t>
       </w:r>
@@ -10987,9 +10941,6 @@
     <w:p/>
     <w:p/>
     <w:p/>
-    <w:p/>
-    <w:p/>
-    <w:p/>
     <w:p>
       <w:pPr>
         <w:pStyle w:val="Heading2"/>
@@ -10999,9 +10950,8 @@
         </w:numPr>
         <w:ind w:left="284" w:firstLine="0"/>
       </w:pPr>
-      <w:bookmarkStart w:id="34" w:name="_Toc182885026"/>
-      <w:r>
-        <w:lastRenderedPageBreak/>
+      <w:bookmarkStart w:id="34" w:name="_Toc183212836"/>
+      <w:r>
         <w:t>Modelo Conceitual</w:t>
       </w:r>
       <w:r>
@@ -11013,75 +10963,11 @@
       <w:bookmarkEnd w:id="34"/>
     </w:p>
     <w:p>
-      <w:r>
+      <w:pPr>
         <w:rPr>
-          <w:noProof/>
+          <w:lang w:val="en-US"/>
         </w:rPr>
-        <w:drawing>
-          <wp:anchor distT="0" distB="0" distL="114300" distR="114300" simplePos="0" relativeHeight="251664384" behindDoc="0" locked="0" layoutInCell="1" allowOverlap="1" wp14:anchorId="6BA60A54" wp14:editId="41F2EB7C">
-            <wp:simplePos x="0" y="0"/>
-            <wp:positionH relativeFrom="margin">
-              <wp:posOffset>304800</wp:posOffset>
-            </wp:positionH>
-            <wp:positionV relativeFrom="paragraph">
-              <wp:posOffset>223520</wp:posOffset>
-            </wp:positionV>
-            <wp:extent cx="5118100" cy="3659505"/>
-            <wp:effectExtent l="19050" t="19050" r="25400" b="17145"/>
-            <wp:wrapTopAndBottom/>
-            <wp:docPr id="7" name="Picture 7"/>
-            <wp:cNvGraphicFramePr>
-              <a:graphicFrameLocks xmlns:a="http://schemas.openxmlformats.org/drawingml/2006/main" noChangeAspect="1"/>
-            </wp:cNvGraphicFramePr>
-            <a:graphic xmlns:a="http://schemas.openxmlformats.org/drawingml/2006/main">
-              <a:graphicData uri="http://schemas.openxmlformats.org/drawingml/2006/picture">
-                <pic:pic xmlns:pic="http://schemas.openxmlformats.org/drawingml/2006/picture">
-                  <pic:nvPicPr>
-                    <pic:cNvPr id="0" name="Picture 2"/>
-                    <pic:cNvPicPr>
-                      <a:picLocks noChangeAspect="1" noChangeArrowheads="1"/>
-                    </pic:cNvPicPr>
-                  </pic:nvPicPr>
-                  <pic:blipFill>
-                    <a:blip r:embed="rId19">
-                      <a:extLst>
-                        <a:ext uri="{28A0092B-C50C-407E-A947-70E740481C1C}">
-                          <a14:useLocalDpi xmlns:a14="http://schemas.microsoft.com/office/drawing/2010/main" val="0"/>
-                        </a:ext>
-                      </a:extLst>
-                    </a:blip>
-                    <a:srcRect/>
-                    <a:stretch>
-                      <a:fillRect/>
-                    </a:stretch>
-                  </pic:blipFill>
-                  <pic:spPr bwMode="auto">
-                    <a:xfrm>
-                      <a:off x="0" y="0"/>
-                      <a:ext cx="5118100" cy="3659505"/>
-                    </a:xfrm>
-                    <a:prstGeom prst="rect">
-                      <a:avLst/>
-                    </a:prstGeom>
-                    <a:noFill/>
-                    <a:ln>
-                      <a:solidFill>
-                        <a:schemeClr val="tx1"/>
-                      </a:solidFill>
-                    </a:ln>
-                  </pic:spPr>
-                </pic:pic>
-              </a:graphicData>
-            </a:graphic>
-            <wp14:sizeRelH relativeFrom="margin">
-              <wp14:pctWidth>0</wp14:pctWidth>
-            </wp14:sizeRelH>
-            <wp14:sizeRelV relativeFrom="margin">
-              <wp14:pctHeight>0</wp14:pctHeight>
-            </wp14:sizeRelV>
-          </wp:anchor>
-        </w:drawing>
-      </w:r>
+      </w:pPr>
     </w:p>
     <w:p/>
     <w:p>
@@ -11093,7 +10979,7 @@
         </w:numPr>
         <w:ind w:left="284" w:firstLine="0"/>
       </w:pPr>
-      <w:bookmarkStart w:id="35" w:name="_Toc182885027"/>
+      <w:bookmarkStart w:id="35" w:name="_Toc183212837"/>
       <w:r>
         <w:t>Modelo lógico</w:t>
       </w:r>
@@ -11112,7 +10998,7 @@
         </w:numPr>
         <w:ind w:left="284" w:firstLine="0"/>
       </w:pPr>
-      <w:bookmarkStart w:id="36" w:name="_Toc182885028"/>
+      <w:bookmarkStart w:id="36" w:name="_Toc183212838"/>
       <w:r>
         <w:t>Modelo Físico</w:t>
       </w:r>
@@ -11130,7 +11016,7 @@
         </w:numPr>
         <w:ind w:left="284" w:firstLine="0"/>
       </w:pPr>
-      <w:bookmarkStart w:id="37" w:name="_Toc182885029"/>
+      <w:bookmarkStart w:id="37" w:name="_Toc183212839"/>
       <w:r>
         <w:t>Recursos e ferramentas</w:t>
       </w:r>
@@ -11180,7 +11066,17 @@
             <w:tcW w:w="3006" w:type="dxa"/>
           </w:tcPr>
           <w:p>
-            <w:r>
+            <w:pPr>
+              <w:rPr>
+                <w:b/>
+                <w:bCs/>
+              </w:rPr>
+            </w:pPr>
+            <w:r>
+              <w:rPr>
+                <w:b/>
+                <w:bCs/>
+              </w:rPr>
               <w:t>Recurso</w:t>
             </w:r>
           </w:p>
@@ -11190,7 +11086,17 @@
             <w:tcW w:w="3006" w:type="dxa"/>
           </w:tcPr>
           <w:p>
-            <w:r>
+            <w:pPr>
+              <w:rPr>
+                <w:b/>
+                <w:bCs/>
+              </w:rPr>
+            </w:pPr>
+            <w:r>
+              <w:rPr>
+                <w:b/>
+                <w:bCs/>
+              </w:rPr>
               <w:t>Versão</w:t>
             </w:r>
           </w:p>
@@ -11200,7 +11106,17 @@
             <w:tcW w:w="3007" w:type="dxa"/>
           </w:tcPr>
           <w:p>
-            <w:r>
+            <w:pPr>
+              <w:rPr>
+                <w:b/>
+                <w:bCs/>
+              </w:rPr>
+            </w:pPr>
+            <w:r>
+              <w:rPr>
+                <w:b/>
+                <w:bCs/>
+              </w:rPr>
               <w:t>Observação</w:t>
             </w:r>
           </w:p>
@@ -11325,7 +11241,6 @@
           </w:tcPr>
           <w:p>
             <w:r>
-              <w:lastRenderedPageBreak/>
               <w:t xml:space="preserve">Desenvolvimento e codificação: </w:t>
             </w:r>
             <w:r>
@@ -11390,7 +11305,17 @@
             <w:tcW w:w="3006" w:type="dxa"/>
           </w:tcPr>
           <w:p>
-            <w:r>
+            <w:pPr>
+              <w:rPr>
+                <w:b/>
+                <w:bCs/>
+              </w:rPr>
+            </w:pPr>
+            <w:r>
+              <w:rPr>
+                <w:b/>
+                <w:bCs/>
+              </w:rPr>
               <w:t>Recurso</w:t>
             </w:r>
           </w:p>
@@ -11400,7 +11325,17 @@
             <w:tcW w:w="3006" w:type="dxa"/>
           </w:tcPr>
           <w:p>
-            <w:r>
+            <w:pPr>
+              <w:rPr>
+                <w:b/>
+                <w:bCs/>
+              </w:rPr>
+            </w:pPr>
+            <w:r>
+              <w:rPr>
+                <w:b/>
+                <w:bCs/>
+              </w:rPr>
               <w:t>Versão</w:t>
             </w:r>
           </w:p>
@@ -11410,7 +11345,17 @@
             <w:tcW w:w="3007" w:type="dxa"/>
           </w:tcPr>
           <w:p>
-            <w:r>
+            <w:pPr>
+              <w:rPr>
+                <w:b/>
+                <w:bCs/>
+              </w:rPr>
+            </w:pPr>
+            <w:r>
+              <w:rPr>
+                <w:b/>
+                <w:bCs/>
+              </w:rPr>
               <w:t>Observação</w:t>
             </w:r>
           </w:p>
@@ -11552,12 +11497,165 @@
     </w:p>
     <w:p>
       <w:pPr>
-        <w:jc w:val="left"/>
-      </w:pPr>
-      <w:r>
-        <w:br w:type="page"/>
-      </w:r>
-    </w:p>
+        <w:ind w:firstLine="284"/>
+      </w:pPr>
+      <w:r>
+        <w:t>Por fim, para a realização de testes do projeto, foram utilizadas as seguintes ferramentas:</w:t>
+      </w:r>
+      <w:r>
+        <w:br/>
+      </w:r>
+    </w:p>
+    <w:tbl>
+      <w:tblPr>
+        <w:tblStyle w:val="TableGrid"/>
+        <w:tblW w:w="0" w:type="auto"/>
+        <w:tblLook w:val="04A0" w:firstRow="1" w:lastRow="0" w:firstColumn="1" w:lastColumn="0" w:noHBand="0" w:noVBand="1"/>
+      </w:tblPr>
+      <w:tblGrid>
+        <w:gridCol w:w="3006"/>
+        <w:gridCol w:w="3006"/>
+        <w:gridCol w:w="3007"/>
+      </w:tblGrid>
+      <w:tr>
+        <w:tc>
+          <w:tcPr>
+            <w:tcW w:w="3006" w:type="dxa"/>
+          </w:tcPr>
+          <w:p>
+            <w:pPr>
+              <w:rPr>
+                <w:b/>
+                <w:bCs/>
+              </w:rPr>
+            </w:pPr>
+            <w:r>
+              <w:rPr>
+                <w:b/>
+                <w:bCs/>
+              </w:rPr>
+              <w:t>Recurso</w:t>
+            </w:r>
+          </w:p>
+        </w:tc>
+        <w:tc>
+          <w:tcPr>
+            <w:tcW w:w="3006" w:type="dxa"/>
+          </w:tcPr>
+          <w:p>
+            <w:pPr>
+              <w:rPr>
+                <w:b/>
+                <w:bCs/>
+              </w:rPr>
+            </w:pPr>
+            <w:r>
+              <w:rPr>
+                <w:b/>
+                <w:bCs/>
+              </w:rPr>
+              <w:t>Versão</w:t>
+            </w:r>
+          </w:p>
+        </w:tc>
+        <w:tc>
+          <w:tcPr>
+            <w:tcW w:w="3007" w:type="dxa"/>
+          </w:tcPr>
+          <w:p>
+            <w:pPr>
+              <w:rPr>
+                <w:b/>
+                <w:bCs/>
+              </w:rPr>
+            </w:pPr>
+            <w:r>
+              <w:rPr>
+                <w:b/>
+                <w:bCs/>
+              </w:rPr>
+              <w:t>Observação</w:t>
+            </w:r>
+          </w:p>
+        </w:tc>
+      </w:tr>
+      <w:tr>
+        <w:tc>
+          <w:tcPr>
+            <w:tcW w:w="3006" w:type="dxa"/>
+          </w:tcPr>
+          <w:p>
+            <w:r>
+              <w:lastRenderedPageBreak/>
+              <w:t>SonarLint</w:t>
+            </w:r>
+          </w:p>
+        </w:tc>
+        <w:tc>
+          <w:tcPr>
+            <w:tcW w:w="3006" w:type="dxa"/>
+          </w:tcPr>
+          <w:p>
+            <w:r>
+              <w:t>4.12.0</w:t>
+            </w:r>
+          </w:p>
+        </w:tc>
+        <w:tc>
+          <w:tcPr>
+            <w:tcW w:w="3007" w:type="dxa"/>
+          </w:tcPr>
+          <w:p>
+            <w:r>
+              <w:t>Uma extensão gratuita no VSCode que aponta erros e melhorias em códigos de diversas linguagens, incluindo o PHP.</w:t>
+            </w:r>
+          </w:p>
+        </w:tc>
+      </w:tr>
+      <w:tr>
+        <w:tc>
+          <w:tcPr>
+            <w:tcW w:w="3006" w:type="dxa"/>
+          </w:tcPr>
+          <w:p>
+            <w:r>
+              <w:t>DevTools -&gt; Aba Performance</w:t>
+            </w:r>
+          </w:p>
+        </w:tc>
+        <w:tc>
+          <w:tcPr>
+            <w:tcW w:w="3006" w:type="dxa"/>
+          </w:tcPr>
+          <w:p>
+            <w:pPr>
+              <w:rPr>
+                <w:lang w:val="en-US"/>
+              </w:rPr>
+            </w:pPr>
+            <w:r>
+              <w:t>Brave</w:t>
+            </w:r>
+            <w:r>
+              <w:rPr>
+                <w:lang w:val="en-US"/>
+              </w:rPr>
+              <w:t xml:space="preserve"> 1.73.91</w:t>
+            </w:r>
+          </w:p>
+        </w:tc>
+        <w:tc>
+          <w:tcPr>
+            <w:tcW w:w="3007" w:type="dxa"/>
+          </w:tcPr>
+          <w:p>
+            <w:r>
+              <w:t>O próprio navegador possui suas abas de teste e performance para a aplicação.</w:t>
+            </w:r>
+          </w:p>
+        </w:tc>
+      </w:tr>
+    </w:tbl>
     <w:p>
       <w:pPr>
         <w:ind w:firstLine="284"/>
@@ -11571,7 +11669,7 @@
           <w:numId w:val="6"/>
         </w:numPr>
       </w:pPr>
-      <w:bookmarkStart w:id="38" w:name="_Toc182885030"/>
+      <w:bookmarkStart w:id="38" w:name="_Toc183212840"/>
       <w:r>
         <w:t>Etapas / Sprints realizados</w:t>
       </w:r>
@@ -11595,7 +11693,7 @@
         <w:pStyle w:val="Heading2"/>
         <w:ind w:left="284"/>
       </w:pPr>
-      <w:bookmarkStart w:id="39" w:name="_Toc182885031"/>
+      <w:bookmarkStart w:id="39" w:name="_Toc183212841"/>
       <w:r>
         <w:t xml:space="preserve">3.8 </w:t>
       </w:r>
@@ -11622,24 +11720,21 @@
         <w:t>Tela 1 - Login</w:t>
       </w:r>
     </w:p>
-    <w:p>
+    <w:p/>
+    <w:p/>
+    <w:p>
+      <w:pPr>
+        <w:jc w:val="center"/>
+      </w:pPr>
       <w:r>
         <w:rPr>
           <w:noProof/>
         </w:rPr>
         <w:drawing>
-          <wp:anchor distT="0" distB="0" distL="114300" distR="114300" simplePos="0" relativeHeight="251665408" behindDoc="0" locked="0" layoutInCell="1" allowOverlap="1" wp14:anchorId="627893A0" wp14:editId="0A9E55FE">
-            <wp:simplePos x="0" y="0"/>
-            <wp:positionH relativeFrom="margin">
-              <wp:align>center</wp:align>
-            </wp:positionH>
-            <wp:positionV relativeFrom="margin">
-              <wp:posOffset>969645</wp:posOffset>
-            </wp:positionV>
-            <wp:extent cx="5031740" cy="3575050"/>
-            <wp:effectExtent l="19050" t="19050" r="16510" b="25400"/>
-            <wp:wrapSquare wrapText="bothSides"/>
-            <wp:docPr id="635791656" name="Picture 635791656"/>
+          <wp:inline distT="0" distB="0" distL="0" distR="0" wp14:anchorId="71649877" wp14:editId="0262867E">
+            <wp:extent cx="4205282" cy="2990599"/>
+            <wp:effectExtent l="19050" t="19050" r="24130" b="19685"/>
+            <wp:docPr id="21" name="Picture 21"/>
             <wp:cNvGraphicFramePr>
               <a:graphicFrameLocks xmlns:a="http://schemas.openxmlformats.org/drawingml/2006/main" noChangeAspect="1"/>
             </wp:cNvGraphicFramePr>
@@ -11647,7 +11742,96 @@
               <a:graphicData uri="http://schemas.openxmlformats.org/drawingml/2006/picture">
                 <pic:pic xmlns:pic="http://schemas.openxmlformats.org/drawingml/2006/picture">
                   <pic:nvPicPr>
-                    <pic:cNvPr id="0" name=""/>
+                    <pic:cNvPr id="21" name="Picture 21"/>
+                    <pic:cNvPicPr/>
+                  </pic:nvPicPr>
+                  <pic:blipFill>
+                    <a:blip r:embed="rId19" cstate="print">
+                      <a:extLst>
+                        <a:ext uri="{28A0092B-C50C-407E-A947-70E740481C1C}">
+                          <a14:useLocalDpi xmlns:a14="http://schemas.microsoft.com/office/drawing/2010/main" val="0"/>
+                        </a:ext>
+                      </a:extLst>
+                    </a:blip>
+                    <a:stretch>
+                      <a:fillRect/>
+                    </a:stretch>
+                  </pic:blipFill>
+                  <pic:spPr>
+                    <a:xfrm>
+                      <a:off x="0" y="0"/>
+                      <a:ext cx="4207058" cy="2991862"/>
+                    </a:xfrm>
+                    <a:prstGeom prst="rect">
+                      <a:avLst/>
+                    </a:prstGeom>
+                    <a:ln>
+                      <a:solidFill>
+                        <a:schemeClr val="tx1"/>
+                      </a:solidFill>
+                    </a:ln>
+                  </pic:spPr>
+                </pic:pic>
+              </a:graphicData>
+            </a:graphic>
+          </wp:inline>
+        </w:drawing>
+      </w:r>
+    </w:p>
+    <w:p/>
+    <w:p/>
+    <w:p/>
+    <w:p>
+      <w:pPr>
+        <w:jc w:val="center"/>
+        <w:rPr>
+          <w:b/>
+          <w:bCs/>
+        </w:rPr>
+      </w:pPr>
+      <w:r>
+        <w:rPr>
+          <w:b/>
+          <w:bCs/>
+        </w:rPr>
+        <w:t xml:space="preserve">Tela 2 </w:t>
+      </w:r>
+      <w:r>
+        <w:rPr>
+          <w:b/>
+          <w:bCs/>
+        </w:rPr>
+        <w:t>–</w:t>
+      </w:r>
+      <w:r>
+        <w:rPr>
+          <w:b/>
+          <w:bCs/>
+        </w:rPr>
+        <w:t xml:space="preserve"> Dashboard</w:t>
+      </w:r>
+    </w:p>
+    <w:p>
+      <w:pPr>
+        <w:jc w:val="center"/>
+      </w:pPr>
+      <w:r>
+        <w:rPr>
+          <w:noProof/>
+        </w:rPr>
+        <w:drawing>
+          <wp:inline distT="0" distB="0" distL="0" distR="0" wp14:anchorId="4888EF0E" wp14:editId="6C793E93">
+            <wp:extent cx="4616450" cy="3073400"/>
+            <wp:effectExtent l="19050" t="19050" r="12700" b="12700"/>
+            <wp:docPr id="22" name="Picture 22"/>
+            <wp:cNvGraphicFramePr>
+              <a:graphicFrameLocks xmlns:a="http://schemas.openxmlformats.org/drawingml/2006/main" noChangeAspect="1"/>
+            </wp:cNvGraphicFramePr>
+            <a:graphic xmlns:a="http://schemas.openxmlformats.org/drawingml/2006/main">
+              <a:graphicData uri="http://schemas.openxmlformats.org/drawingml/2006/picture">
+                <pic:pic xmlns:pic="http://schemas.openxmlformats.org/drawingml/2006/picture">
+                  <pic:nvPicPr>
+                    <pic:cNvPr id="22" name="Picture 22"/>
                     <pic:cNvPicPr/>
                   </pic:nvPicPr>
                   <pic:blipFill>
@@ -11665,7 +11849,7 @@
                   <pic:spPr>
                     <a:xfrm>
                       <a:off x="0" y="0"/>
-                      <a:ext cx="5031740" cy="3575050"/>
+                      <a:ext cx="4645058" cy="3092446"/>
                     </a:xfrm>
                     <a:prstGeom prst="rect">
                       <a:avLst/>
@@ -11679,19 +11863,18 @@
                 </pic:pic>
               </a:graphicData>
             </a:graphic>
-          </wp:anchor>
+          </wp:inline>
         </w:drawing>
       </w:r>
     </w:p>
-    <w:p/>
-    <w:p/>
-    <w:p/>
-    <w:p/>
-    <w:p/>
-    <w:p/>
-    <w:p/>
-    <w:p>
-      <w:pPr>
+    <w:p>
+      <w:pPr>
+        <w:pStyle w:val="ListParagraph"/>
+      </w:pPr>
+    </w:p>
+    <w:p>
+      <w:pPr>
+        <w:pStyle w:val="ListParagraph"/>
         <w:jc w:val="center"/>
         <w:rPr>
           <w:b/>
@@ -11700,22 +11883,33 @@
       </w:pPr>
       <w:r>
         <w:rPr>
+          <w:b/>
+          <w:bCs/>
+        </w:rPr>
+        <w:t xml:space="preserve">Tela 3 – </w:t>
+      </w:r>
+      <w:r>
+        <w:rPr>
+          <w:b/>
+          <w:bCs/>
+        </w:rPr>
+        <w:t>Estoque</w:t>
+      </w:r>
+    </w:p>
+    <w:p>
+      <w:pPr>
+        <w:pStyle w:val="ListParagraph"/>
+        <w:jc w:val="center"/>
+      </w:pPr>
+      <w:r>
+        <w:rPr>
           <w:noProof/>
         </w:rPr>
-        <w:lastRenderedPageBreak/>
         <w:drawing>
-          <wp:anchor distT="0" distB="0" distL="114300" distR="114300" simplePos="0" relativeHeight="251666432" behindDoc="0" locked="0" layoutInCell="1" allowOverlap="1" wp14:anchorId="218C288D" wp14:editId="5A18F5E6">
-            <wp:simplePos x="0" y="0"/>
-            <wp:positionH relativeFrom="margin">
-              <wp:posOffset>346841</wp:posOffset>
-            </wp:positionH>
-            <wp:positionV relativeFrom="page">
-              <wp:posOffset>1954924</wp:posOffset>
-            </wp:positionV>
-            <wp:extent cx="5031105" cy="3574415"/>
-            <wp:effectExtent l="19050" t="19050" r="17145" b="26035"/>
-            <wp:wrapTopAndBottom/>
-            <wp:docPr id="1267239965" name="Picture 1267239965"/>
+          <wp:inline distT="0" distB="0" distL="0" distR="0" wp14:anchorId="4EB3D5F9" wp14:editId="3D1BBEF3">
+            <wp:extent cx="5023445" cy="3189605"/>
+            <wp:effectExtent l="19050" t="19050" r="25400" b="10795"/>
+            <wp:docPr id="23" name="Picture 23"/>
             <wp:cNvGraphicFramePr>
               <a:graphicFrameLocks xmlns:a="http://schemas.openxmlformats.org/drawingml/2006/main" noChangeAspect="1"/>
             </wp:cNvGraphicFramePr>
@@ -11723,7 +11917,7 @@
               <a:graphicData uri="http://schemas.openxmlformats.org/drawingml/2006/picture">
                 <pic:pic xmlns:pic="http://schemas.openxmlformats.org/drawingml/2006/picture">
                   <pic:nvPicPr>
-                    <pic:cNvPr id="0" name=""/>
+                    <pic:cNvPr id="23" name="Picture 23"/>
                     <pic:cNvPicPr/>
                   </pic:nvPicPr>
                   <pic:blipFill>
@@ -11741,7 +11935,7 @@
                   <pic:spPr>
                     <a:xfrm>
                       <a:off x="0" y="0"/>
-                      <a:ext cx="5031105" cy="3574415"/>
+                      <a:ext cx="5050908" cy="3207043"/>
                     </a:xfrm>
                     <a:prstGeom prst="rect">
                       <a:avLst/>
@@ -11755,28 +11949,88 @@
                 </pic:pic>
               </a:graphicData>
             </a:graphic>
-          </wp:anchor>
+          </wp:inline>
         </w:drawing>
       </w:r>
-      <w:r>
+    </w:p>
+    <w:p>
+      <w:pPr>
+        <w:pStyle w:val="ListParagraph"/>
+      </w:pPr>
+    </w:p>
+    <w:p>
+      <w:pPr>
+        <w:pStyle w:val="ListParagraph"/>
+      </w:pPr>
+    </w:p>
+    <w:p>
+      <w:pPr>
+        <w:pStyle w:val="ListParagraph"/>
+      </w:pPr>
+    </w:p>
+    <w:p>
+      <w:pPr>
+        <w:pStyle w:val="ListParagraph"/>
+      </w:pPr>
+    </w:p>
+    <w:p>
+      <w:pPr>
+        <w:pStyle w:val="ListParagraph"/>
+      </w:pPr>
+    </w:p>
+    <w:p>
+      <w:pPr>
+        <w:pStyle w:val="ListParagraph"/>
+      </w:pPr>
+    </w:p>
+    <w:p>
+      <w:pPr>
+        <w:pStyle w:val="ListParagraph"/>
+        <w:jc w:val="center"/>
         <w:rPr>
           <w:b/>
           <w:bCs/>
+        </w:rPr>
+      </w:pPr>
+      <w:r>
+        <w:rPr>
+          <w:b/>
+          <w:bCs/>
+        </w:rPr>
+        <w:lastRenderedPageBreak/>
+        <w:t xml:space="preserve">Tela 4 – </w:t>
+      </w:r>
+      <w:r>
+        <w:rPr>
+          <w:b/>
+          <w:bCs/>
+        </w:rPr>
+        <w:t>Agendamentos</w:t>
+      </w:r>
+    </w:p>
+    <w:p>
+      <w:pPr>
+        <w:pStyle w:val="ListParagraph"/>
+      </w:pPr>
+    </w:p>
+    <w:p>
+      <w:pPr>
+        <w:pStyle w:val="ListParagraph"/>
+      </w:pPr>
+    </w:p>
+    <w:p>
+      <w:pPr>
+        <w:pStyle w:val="ListParagraph"/>
+      </w:pPr>
+      <w:r>
+        <w:rPr>
           <w:noProof/>
         </w:rPr>
         <w:drawing>
-          <wp:anchor distT="0" distB="0" distL="114300" distR="114300" simplePos="0" relativeHeight="251667456" behindDoc="0" locked="0" layoutInCell="1" allowOverlap="1" wp14:anchorId="5FC13508" wp14:editId="61B78FEA">
-            <wp:simplePos x="0" y="0"/>
-            <wp:positionH relativeFrom="margin">
-              <wp:posOffset>346841</wp:posOffset>
-            </wp:positionH>
-            <wp:positionV relativeFrom="page">
-              <wp:posOffset>6117021</wp:posOffset>
-            </wp:positionV>
-            <wp:extent cx="5031105" cy="3574415"/>
-            <wp:effectExtent l="19050" t="19050" r="17145" b="26035"/>
-            <wp:wrapTopAndBottom/>
-            <wp:docPr id="1074091066" name="Picture 1074091066"/>
+          <wp:inline distT="0" distB="0" distL="0" distR="0" wp14:anchorId="4AD183A2" wp14:editId="374715CA">
+            <wp:extent cx="5733415" cy="4077335"/>
+            <wp:effectExtent l="19050" t="19050" r="19685" b="18415"/>
+            <wp:docPr id="24" name="Picture 24"/>
             <wp:cNvGraphicFramePr>
               <a:graphicFrameLocks xmlns:a="http://schemas.openxmlformats.org/drawingml/2006/main" noChangeAspect="1"/>
             </wp:cNvGraphicFramePr>
@@ -11784,7 +12038,7 @@
               <a:graphicData uri="http://schemas.openxmlformats.org/drawingml/2006/picture">
                 <pic:pic xmlns:pic="http://schemas.openxmlformats.org/drawingml/2006/picture">
                   <pic:nvPicPr>
-                    <pic:cNvPr id="0" name=""/>
+                    <pic:cNvPr id="24" name="Picture 24"/>
                     <pic:cNvPicPr/>
                   </pic:nvPicPr>
                   <pic:blipFill>
@@ -11802,7 +12056,7 @@
                   <pic:spPr>
                     <a:xfrm>
                       <a:off x="0" y="0"/>
-                      <a:ext cx="5031105" cy="3574415"/>
+                      <a:ext cx="5733415" cy="4077335"/>
                     </a:xfrm>
                     <a:prstGeom prst="rect">
                       <a:avLst/>
@@ -11816,160 +12070,9 @@
                 </pic:pic>
               </a:graphicData>
             </a:graphic>
-          </wp:anchor>
+          </wp:inline>
         </w:drawing>
       </w:r>
-      <w:r>
-        <w:rPr>
-          <w:b/>
-          <w:bCs/>
-        </w:rPr>
-        <w:t xml:space="preserve">Tela 2 </w:t>
-      </w:r>
-      <w:r>
-        <w:rPr>
-          <w:b/>
-          <w:bCs/>
-        </w:rPr>
-        <w:t>–</w:t>
-      </w:r>
-      <w:r>
-        <w:rPr>
-          <w:b/>
-          <w:bCs/>
-        </w:rPr>
-        <w:t xml:space="preserve"> Dashboard</w:t>
-      </w:r>
-    </w:p>
-    <w:p>
-      <w:pPr>
-        <w:jc w:val="center"/>
-      </w:pPr>
-    </w:p>
-    <w:p>
-      <w:pPr>
-        <w:pStyle w:val="ListParagraph"/>
-      </w:pPr>
-    </w:p>
-    <w:p>
-      <w:pPr>
-        <w:pStyle w:val="ListParagraph"/>
-        <w:jc w:val="center"/>
-        <w:rPr>
-          <w:b/>
-          <w:bCs/>
-        </w:rPr>
-      </w:pPr>
-      <w:r>
-        <w:rPr>
-          <w:b/>
-          <w:bCs/>
-        </w:rPr>
-        <w:t>Tela 3 – Cadastrar Cliente</w:t>
-      </w:r>
-    </w:p>
-    <w:p>
-      <w:pPr>
-        <w:pStyle w:val="ListParagraph"/>
-      </w:pPr>
-    </w:p>
-    <w:p>
-      <w:pPr>
-        <w:pStyle w:val="ListParagraph"/>
-        <w:jc w:val="center"/>
-        <w:rPr>
-          <w:b/>
-          <w:bCs/>
-        </w:rPr>
-      </w:pPr>
-      <w:r>
-        <w:rPr>
-          <w:b/>
-          <w:bCs/>
-        </w:rPr>
-        <w:lastRenderedPageBreak/>
-        <w:t>Tela 4 – Exibir Produtos</w:t>
-      </w:r>
-    </w:p>
-    <w:p>
-      <w:pPr>
-        <w:pStyle w:val="ListParagraph"/>
-      </w:pPr>
-    </w:p>
-    <w:p>
-      <w:pPr>
-        <w:pStyle w:val="ListParagraph"/>
-      </w:pPr>
-      <w:r>
-        <w:rPr>
-          <w:noProof/>
-        </w:rPr>
-        <w:drawing>
-          <wp:anchor distT="0" distB="0" distL="114300" distR="114300" simplePos="0" relativeHeight="251669504" behindDoc="0" locked="0" layoutInCell="1" allowOverlap="1" wp14:anchorId="6E831F00" wp14:editId="605192AA">
-            <wp:simplePos x="0" y="0"/>
-            <wp:positionH relativeFrom="margin">
-              <wp:align>center</wp:align>
-            </wp:positionH>
-            <wp:positionV relativeFrom="margin">
-              <wp:posOffset>398232</wp:posOffset>
-            </wp:positionV>
-            <wp:extent cx="4694555" cy="3069590"/>
-            <wp:effectExtent l="19050" t="19050" r="10795" b="16510"/>
-            <wp:wrapSquare wrapText="bothSides"/>
-            <wp:docPr id="653149540" name="Picture 653149540"/>
-            <wp:cNvGraphicFramePr>
-              <a:graphicFrameLocks xmlns:a="http://schemas.openxmlformats.org/drawingml/2006/main" noChangeAspect="1"/>
-            </wp:cNvGraphicFramePr>
-            <a:graphic xmlns:a="http://schemas.openxmlformats.org/drawingml/2006/main">
-              <a:graphicData uri="http://schemas.openxmlformats.org/drawingml/2006/picture">
-                <pic:pic xmlns:pic="http://schemas.openxmlformats.org/drawingml/2006/picture">
-                  <pic:nvPicPr>
-                    <pic:cNvPr id="0" name=""/>
-                    <pic:cNvPicPr/>
-                  </pic:nvPicPr>
-                  <pic:blipFill>
-                    <a:blip r:embed="rId23" cstate="print">
-                      <a:extLst>
-                        <a:ext uri="{28A0092B-C50C-407E-A947-70E740481C1C}">
-                          <a14:useLocalDpi xmlns:a14="http://schemas.microsoft.com/office/drawing/2010/main" val="0"/>
-                        </a:ext>
-                      </a:extLst>
-                    </a:blip>
-                    <a:stretch>
-                      <a:fillRect/>
-                    </a:stretch>
-                  </pic:blipFill>
-                  <pic:spPr>
-                    <a:xfrm>
-                      <a:off x="0" y="0"/>
-                      <a:ext cx="4694555" cy="3069590"/>
-                    </a:xfrm>
-                    <a:prstGeom prst="rect">
-                      <a:avLst/>
-                    </a:prstGeom>
-                    <a:ln>
-                      <a:solidFill>
-                        <a:schemeClr val="tx1"/>
-                      </a:solidFill>
-                    </a:ln>
-                  </pic:spPr>
-                </pic:pic>
-              </a:graphicData>
-            </a:graphic>
-            <wp14:sizeRelH relativeFrom="margin">
-              <wp14:pctWidth>0</wp14:pctWidth>
-            </wp14:sizeRelH>
-            <wp14:sizeRelV relativeFrom="margin">
-              <wp14:pctHeight>0</wp14:pctHeight>
-            </wp14:sizeRelV>
-          </wp:anchor>
-        </w:drawing>
-      </w:r>
-    </w:p>
-    <w:p>
-      <w:pPr>
-        <w:pStyle w:val="ListParagraph"/>
-      </w:pPr>
     </w:p>
     <w:p>
       <w:pPr>
@@ -11994,200 +12097,6 @@
     <w:p/>
     <w:p/>
     <w:p/>
-    <w:p/>
-    <w:p/>
-    <w:p/>
-    <w:p/>
-    <w:p/>
-    <w:p/>
-    <w:p/>
-    <w:p/>
-    <w:p/>
-    <w:p/>
-    <w:p/>
-    <w:p>
-      <w:pPr>
-        <w:tabs>
-          <w:tab w:val="left" w:pos="2061"/>
-        </w:tabs>
-        <w:jc w:val="center"/>
-        <w:rPr>
-          <w:b/>
-          <w:bCs/>
-        </w:rPr>
-      </w:pPr>
-      <w:r>
-        <w:rPr>
-          <w:b/>
-          <w:bCs/>
-          <w:noProof/>
-        </w:rPr>
-        <w:drawing>
-          <wp:anchor distT="0" distB="0" distL="114300" distR="114300" simplePos="0" relativeHeight="251670528" behindDoc="0" locked="0" layoutInCell="1" allowOverlap="1" wp14:anchorId="298A701B" wp14:editId="40B45898">
-            <wp:simplePos x="0" y="0"/>
-            <wp:positionH relativeFrom="margin">
-              <wp:align>center</wp:align>
-            </wp:positionH>
-            <wp:positionV relativeFrom="page">
-              <wp:posOffset>5911784</wp:posOffset>
-            </wp:positionV>
-            <wp:extent cx="4827270" cy="3156585"/>
-            <wp:effectExtent l="19050" t="19050" r="11430" b="24765"/>
-            <wp:wrapTopAndBottom/>
-            <wp:docPr id="1830110073" name="Picture 1830110073"/>
-            <wp:cNvGraphicFramePr>
-              <a:graphicFrameLocks xmlns:a="http://schemas.openxmlformats.org/drawingml/2006/main" noChangeAspect="1"/>
-            </wp:cNvGraphicFramePr>
-            <a:graphic xmlns:a="http://schemas.openxmlformats.org/drawingml/2006/main">
-              <a:graphicData uri="http://schemas.openxmlformats.org/drawingml/2006/picture">
-                <pic:pic xmlns:pic="http://schemas.openxmlformats.org/drawingml/2006/picture">
-                  <pic:nvPicPr>
-                    <pic:cNvPr id="0" name=""/>
-                    <pic:cNvPicPr/>
-                  </pic:nvPicPr>
-                  <pic:blipFill>
-                    <a:blip r:embed="rId24" cstate="print">
-                      <a:extLst>
-                        <a:ext uri="{28A0092B-C50C-407E-A947-70E740481C1C}">
-                          <a14:useLocalDpi xmlns:a14="http://schemas.microsoft.com/office/drawing/2010/main" val="0"/>
-                        </a:ext>
-                      </a:extLst>
-                    </a:blip>
-                    <a:stretch>
-                      <a:fillRect/>
-                    </a:stretch>
-                  </pic:blipFill>
-                  <pic:spPr>
-                    <a:xfrm>
-                      <a:off x="0" y="0"/>
-                      <a:ext cx="4827270" cy="3156585"/>
-                    </a:xfrm>
-                    <a:prstGeom prst="rect">
-                      <a:avLst/>
-                    </a:prstGeom>
-                    <a:ln>
-                      <a:solidFill>
-                        <a:schemeClr val="tx1"/>
-                      </a:solidFill>
-                    </a:ln>
-                  </pic:spPr>
-                </pic:pic>
-              </a:graphicData>
-            </a:graphic>
-          </wp:anchor>
-        </w:drawing>
-      </w:r>
-      <w:r>
-        <w:rPr>
-          <w:b/>
-          <w:bCs/>
-        </w:rPr>
-        <w:t>Tela 5 – Gerenciar Estoque</w:t>
-      </w:r>
-    </w:p>
-    <w:p>
-      <w:pPr>
-        <w:pStyle w:val="ListParagraph"/>
-      </w:pPr>
-    </w:p>
-    <w:p>
-      <w:pPr>
-        <w:pStyle w:val="ListParagraph"/>
-      </w:pPr>
-    </w:p>
-    <w:p>
-      <w:pPr>
-        <w:pStyle w:val="ListParagraph"/>
-      </w:pPr>
-    </w:p>
-    <w:p>
-      <w:pPr>
-        <w:pStyle w:val="ListParagraph"/>
-        <w:jc w:val="center"/>
-        <w:rPr>
-          <w:b/>
-          <w:bCs/>
-        </w:rPr>
-      </w:pPr>
-      <w:r>
-        <w:rPr>
-          <w:noProof/>
-        </w:rPr>
-        <w:lastRenderedPageBreak/>
-        <w:drawing>
-          <wp:anchor distT="0" distB="0" distL="114300" distR="114300" simplePos="0" relativeHeight="251668480" behindDoc="0" locked="0" layoutInCell="1" allowOverlap="1" wp14:anchorId="68B5E849" wp14:editId="5338AF92">
-            <wp:simplePos x="0" y="0"/>
-            <wp:positionH relativeFrom="margin">
-              <wp:align>center</wp:align>
-            </wp:positionH>
-            <wp:positionV relativeFrom="page">
-              <wp:posOffset>1858645</wp:posOffset>
-            </wp:positionV>
-            <wp:extent cx="4827905" cy="3574415"/>
-            <wp:effectExtent l="19050" t="19050" r="10795" b="26035"/>
-            <wp:wrapTopAndBottom/>
-            <wp:docPr id="1859254434" name="Picture 1859254434"/>
-            <wp:cNvGraphicFramePr>
-              <a:graphicFrameLocks xmlns:a="http://schemas.openxmlformats.org/drawingml/2006/main" noChangeAspect="1"/>
-            </wp:cNvGraphicFramePr>
-            <a:graphic xmlns:a="http://schemas.openxmlformats.org/drawingml/2006/main">
-              <a:graphicData uri="http://schemas.openxmlformats.org/drawingml/2006/picture">
-                <pic:pic xmlns:pic="http://schemas.openxmlformats.org/drawingml/2006/picture">
-                  <pic:nvPicPr>
-                    <pic:cNvPr id="0" name=""/>
-                    <pic:cNvPicPr/>
-                  </pic:nvPicPr>
-                  <pic:blipFill>
-                    <a:blip r:embed="rId25" cstate="print">
-                      <a:extLst>
-                        <a:ext uri="{28A0092B-C50C-407E-A947-70E740481C1C}">
-                          <a14:useLocalDpi xmlns:a14="http://schemas.microsoft.com/office/drawing/2010/main" val="0"/>
-                        </a:ext>
-                      </a:extLst>
-                    </a:blip>
-                    <a:stretch>
-                      <a:fillRect/>
-                    </a:stretch>
-                  </pic:blipFill>
-                  <pic:spPr>
-                    <a:xfrm>
-                      <a:off x="0" y="0"/>
-                      <a:ext cx="4827905" cy="3574415"/>
-                    </a:xfrm>
-                    <a:prstGeom prst="rect">
-                      <a:avLst/>
-                    </a:prstGeom>
-                    <a:ln>
-                      <a:solidFill>
-                        <a:schemeClr val="tx1"/>
-                      </a:solidFill>
-                    </a:ln>
-                  </pic:spPr>
-                </pic:pic>
-              </a:graphicData>
-            </a:graphic>
-            <wp14:sizeRelH relativeFrom="margin">
-              <wp14:pctWidth>0</wp14:pctWidth>
-            </wp14:sizeRelH>
-            <wp14:sizeRelV relativeFrom="margin">
-              <wp14:pctHeight>0</wp14:pctHeight>
-            </wp14:sizeRelV>
-          </wp:anchor>
-        </w:drawing>
-      </w:r>
-      <w:r>
-        <w:rPr>
-          <w:b/>
-          <w:bCs/>
-        </w:rPr>
-        <w:t>Tela 6 – Visualizar Agendamentos</w:t>
-      </w:r>
-    </w:p>
-    <w:p>
-      <w:pPr>
-        <w:pStyle w:val="ListParagraph"/>
-      </w:pPr>
-    </w:p>
     <w:p>
       <w:pPr>
         <w:jc w:val="left"/>
@@ -12200,7 +12109,7 @@
       <w:pPr>
         <w:pStyle w:val="Heading1"/>
       </w:pPr>
-      <w:bookmarkStart w:id="40" w:name="_Toc182885032"/>
+      <w:bookmarkStart w:id="40" w:name="_Toc183212842"/>
       <w:r>
         <w:lastRenderedPageBreak/>
         <w:t>Testes e Qualidade</w:t>
@@ -12211,7 +12120,7 @@
       <w:pPr>
         <w:pStyle w:val="Heading2"/>
       </w:pPr>
-      <w:bookmarkStart w:id="41" w:name="_Toc182885033"/>
+      <w:bookmarkStart w:id="41" w:name="_Toc183212843"/>
       <w:r>
         <w:t>4.1 Estratégia de Testes: Descrever a estratégia de testes adotada</w:t>
       </w:r>
@@ -12266,7 +12175,7 @@
       <w:pPr>
         <w:pStyle w:val="Heading2"/>
       </w:pPr>
-      <w:bookmarkStart w:id="42" w:name="_Toc182885034"/>
+      <w:bookmarkStart w:id="42" w:name="_Toc183212844"/>
       <w:r>
         <w:t>4.2 Resultados dos Testes: Apresentar os resultados dos testes realizados</w:t>
       </w:r>
@@ -12277,7 +12186,7 @@
       <w:pPr>
         <w:pStyle w:val="Heading2"/>
       </w:pPr>
-      <w:bookmarkStart w:id="43" w:name="_Toc182885035"/>
+      <w:bookmarkStart w:id="43" w:name="_Toc183212845"/>
       <w:r>
         <w:t>4.3 Garantia da Qualidade: Descrever as práticas adotadas para garantia da qualidade</w:t>
       </w:r>
@@ -12288,7 +12197,7 @@
       <w:pPr>
         <w:pStyle w:val="Heading2"/>
       </w:pPr>
-      <w:bookmarkStart w:id="44" w:name="_Toc182885036"/>
+      <w:bookmarkStart w:id="44" w:name="_Toc183212846"/>
       <w:r>
         <w:t xml:space="preserve">4.4 </w:t>
       </w:r>
@@ -12330,10 +12239,24 @@
       </w:r>
     </w:p>
     <w:p>
-      <w:r>
+      <w:pPr>
+        <w:rPr>
+          <w:b/>
+          <w:bCs/>
+        </w:rPr>
+      </w:pPr>
+      <w:r>
+        <w:rPr>
+          <w:b/>
+          <w:bCs/>
+        </w:rPr>
         <w:t>Requisitos de Software</w:t>
       </w:r>
       <w:r>
+        <w:rPr>
+          <w:b/>
+          <w:bCs/>
+        </w:rPr>
         <w:t>.</w:t>
       </w:r>
     </w:p>
@@ -12480,7 +12403,17 @@
     <w:p/>
     <w:p/>
     <w:p>
-      <w:r>
+      <w:pPr>
+        <w:rPr>
+          <w:b/>
+          <w:bCs/>
+        </w:rPr>
+      </w:pPr>
+      <w:r>
+        <w:rPr>
+          <w:b/>
+          <w:bCs/>
+        </w:rPr>
         <w:t>Requisitos de Hardware</w:t>
       </w:r>
     </w:p>
@@ -12671,7 +12604,7 @@
       <w:pPr>
         <w:pStyle w:val="Heading2"/>
       </w:pPr>
-      <w:bookmarkStart w:id="57" w:name="_Toc182885037"/>
+      <w:bookmarkStart w:id="57" w:name="_Toc183212847"/>
       <w:r>
         <w:t xml:space="preserve">4.5 </w:t>
       </w:r>
@@ -12693,18 +12626,43 @@
       <w:pPr>
         <w:pStyle w:val="Heading1"/>
       </w:pPr>
-      <w:bookmarkStart w:id="60" w:name="_Toc182885038"/>
+      <w:bookmarkStart w:id="60" w:name="_Toc183212848"/>
       <w:r>
         <w:t>Considerações Finais</w:t>
       </w:r>
       <w:bookmarkEnd w:id="60"/>
     </w:p>
+    <w:p>
+      <w:pPr>
+        <w:ind w:firstLine="360"/>
+      </w:pPr>
+      <w:r>
+        <w:t>Durante todo o desenvolvimento do projeto, o grupo aprendeu e descobriu que o desenvolvimento de um projeto maior e envolvendo diversos componentes, exige uma boa comunicação entre as partes, o uso adequado e correto do compartilhamento no GitHub, a organização da estrutura do projeto, criando pastas e mantendo a documentação atualizada, pelo menos, a cada quinzena, para assim todos compreenderem para onde o projeto está caminhando. Também foi visto que a realização de alinhamentos com reuniões foram positivos e mais eficientes do que somente uma comunicação por mensagens. Já analisando a habilidade em bancos de dados, foi mais compreensível o uso das triggers, procedures e as consultas mais complexas, como usando os JOINS.</w:t>
+      </w:r>
+    </w:p>
+    <w:p>
+      <w:pPr>
+        <w:ind w:firstLine="360"/>
+      </w:pPr>
+      <w:r>
+        <w:t>Em relação as habilidades de comunicação com o cliente, o projeto permitiu compreender o que seria mais próximo de um projeto real, entendendo a dificuldade de um cliente visualizar o sistema e do engenheiro</w:t>
+      </w:r>
+      <w:r>
+        <w:t>/</w:t>
+      </w:r>
+      <w:r>
+        <w:t>componente compreender as regras do negócio do cliente. Além disso, o conhecimento e aprimoramento em testes, e complexidade de código foram essenciais para implantar o sistema e para compreensão para os componentes do grupo.</w:t>
+      </w:r>
+    </w:p>
+    <w:p>
+      <w:pPr>
+        <w:ind w:firstLine="360"/>
+      </w:pPr>
+      <w:r>
+        <w:t>Portanto, o projeto foi enriquecedor em todos os aspectos que abrangeu, fornecendo uma grande compreensão em diversas matérias e permitindo enxergar diversas maneiras de chegar no resultado final, explorando além de diversas habilidades individuais de cada membro da equipe.</w:t>
+      </w:r>
+    </w:p>
     <w:p/>
-    <w:p>
-      <w:r>
-        <w:t>Conclusão: Concluir o trabalho e destacar aprendizados</w:t>
-      </w:r>
-    </w:p>
     <w:p>
       <w:r>
         <w:t>Contribuições Individuais: Descrever as contribuições individuais de cada membro da equipe</w:t>
@@ -12721,8 +12679,9 @@
         </w:numPr>
         <w:ind w:left="720"/>
       </w:pPr>
-      <w:bookmarkStart w:id="61" w:name="_Toc182885039"/>
-      <w:r>
+      <w:bookmarkStart w:id="61" w:name="_Toc183212849"/>
+      <w:r>
+        <w:lastRenderedPageBreak/>
         <w:t xml:space="preserve">6 </w:t>
       </w:r>
       <w:r>
@@ -12741,7 +12700,7 @@
         </w:numPr>
         <w:ind w:left="710"/>
       </w:pPr>
-      <w:bookmarkStart w:id="62" w:name="_Toc182885040"/>
+      <w:bookmarkStart w:id="62" w:name="_Toc183212850"/>
       <w:r>
         <w:t xml:space="preserve">Anexo I - </w:t>
       </w:r>
@@ -12771,50 +12730,7 @@
       </w:r>
     </w:p>
     <w:p>
-      <w:r>
-        <w:t>Link Diário de Bordo Geral</w:t>
-      </w:r>
-    </w:p>
-    <w:p>
-      <w:pPr>
-        <w:rPr>
-          <w:b/>
-          <w:bCs/>
-        </w:rPr>
-      </w:pPr>
-    </w:p>
-    <w:p>
-      <w:pPr>
-        <w:rPr>
-          <w:b/>
-          <w:bCs/>
-        </w:rPr>
-      </w:pPr>
-      <w:r>
-        <w:rPr>
-          <w:b/>
-          <w:bCs/>
-        </w:rPr>
-        <w:t>Digital</w:t>
-      </w:r>
-    </w:p>
-    <w:p>
-      <w:r>
-        <w:t>Abaixo é apresentado os diários de bordo de cada integrante</w:t>
-      </w:r>
-      <w:r>
-        <w:t xml:space="preserve"> com o respectivo link do repositório</w:t>
-      </w:r>
-      <w:r>
-        <w:t>.</w:t>
-      </w:r>
-    </w:p>
-    <w:p/>
-    <w:p>
-      <w:r>
-        <w:t xml:space="preserve">Gabriel Victorino – </w:t>
-      </w:r>
-      <w:hyperlink r:id="rId26" w:history="1">
+      <w:hyperlink r:id="rId23" w:history="1">
         <w:r>
           <w:rPr>
             <w:rStyle w:val="Hyperlink"/>
@@ -12822,10 +12738,63 @@
           <w:t>Link</w:t>
         </w:r>
       </w:hyperlink>
-    </w:p>
-    <w:p>
-      <w:r>
-        <w:lastRenderedPageBreak/>
+      <w:r>
+        <w:t xml:space="preserve"> - </w:t>
+      </w:r>
+      <w:r>
+        <w:t xml:space="preserve"> Diário de Bordo Geral</w:t>
+      </w:r>
+    </w:p>
+    <w:p>
+      <w:pPr>
+        <w:rPr>
+          <w:b/>
+          <w:bCs/>
+        </w:rPr>
+      </w:pPr>
+    </w:p>
+    <w:p>
+      <w:pPr>
+        <w:rPr>
+          <w:b/>
+          <w:bCs/>
+        </w:rPr>
+      </w:pPr>
+      <w:r>
+        <w:rPr>
+          <w:b/>
+          <w:bCs/>
+        </w:rPr>
+        <w:t>Digital</w:t>
+      </w:r>
+    </w:p>
+    <w:p>
+      <w:r>
+        <w:t>Abaixo é apresentado os diários de bordo de cada integrante</w:t>
+      </w:r>
+      <w:r>
+        <w:t xml:space="preserve"> com o respectivo link do repositório</w:t>
+      </w:r>
+      <w:r>
+        <w:t>.</w:t>
+      </w:r>
+    </w:p>
+    <w:p/>
+    <w:p>
+      <w:r>
+        <w:t xml:space="preserve">Gabriel Victorino – </w:t>
+      </w:r>
+      <w:hyperlink r:id="rId24" w:history="1">
+        <w:r>
+          <w:rPr>
+            <w:rStyle w:val="Hyperlink"/>
+          </w:rPr>
+          <w:t>Link</w:t>
+        </w:r>
+      </w:hyperlink>
+    </w:p>
+    <w:p>
+      <w:r>
         <w:t>Gustavo Francisco Habermann – Link</w:t>
       </w:r>
     </w:p>
@@ -12849,7 +12818,7 @@
         </w:numPr>
         <w:ind w:left="720"/>
       </w:pPr>
-      <w:bookmarkStart w:id="63" w:name="_Toc182885041"/>
+      <w:bookmarkStart w:id="63" w:name="_Toc183212851"/>
       <w:r>
         <w:t>Anexo II – Cronograma efetivo</w:t>
       </w:r>
@@ -12864,7 +12833,7 @@
         </w:numPr>
         <w:ind w:left="720"/>
       </w:pPr>
-      <w:bookmarkStart w:id="64" w:name="_Toc182885042"/>
+      <w:bookmarkStart w:id="64" w:name="_Toc183212852"/>
       <w:r>
         <w:t>Anexo III – Evidências</w:t>
       </w:r>
@@ -12904,7 +12873,7 @@
       <w:r>
         <w:t xml:space="preserve"> </w:t>
       </w:r>
-      <w:hyperlink r:id="rId27" w:history="1">
+      <w:hyperlink r:id="rId25" w:history="1">
         <w:r>
           <w:rPr>
             <w:rStyle w:val="Hyperlink"/>
@@ -12932,7 +12901,7 @@
       <w:r>
         <w:t xml:space="preserve">: </w:t>
       </w:r>
-      <w:hyperlink r:id="rId28" w:history="1">
+      <w:hyperlink r:id="rId26" w:history="1">
         <w:r>
           <w:rPr>
             <w:rStyle w:val="Hyperlink"/>
@@ -12960,7 +12929,7 @@
       <w:r>
         <w:t xml:space="preserve"> </w:t>
       </w:r>
-      <w:hyperlink r:id="rId29" w:history="1">
+      <w:hyperlink r:id="rId27" w:history="1">
         <w:r>
           <w:rPr>
             <w:rStyle w:val="Hyperlink"/>
@@ -12988,7 +12957,7 @@
       <w:r>
         <w:t xml:space="preserve"> </w:t>
       </w:r>
-      <w:hyperlink r:id="rId30" w:history="1">
+      <w:hyperlink r:id="rId28" w:history="1">
         <w:r>
           <w:rPr>
             <w:rStyle w:val="Hyperlink"/>
@@ -13013,7 +12982,7 @@
         </w:rPr>
         <w:t xml:space="preserve">Entrevista: </w:t>
       </w:r>
-      <w:hyperlink r:id="rId31" w:history="1">
+      <w:hyperlink r:id="rId29" w:history="1">
         <w:r>
           <w:rPr>
             <w:rStyle w:val="Hyperlink"/>
@@ -13031,12 +13000,13 @@
           <w:b/>
           <w:bCs/>
         </w:rPr>
+        <w:lastRenderedPageBreak/>
         <w:t>Nome escolhido para o sistema:</w:t>
       </w:r>
       <w:r>
         <w:t xml:space="preserve"> </w:t>
       </w:r>
-      <w:hyperlink r:id="rId32" w:history="1">
+      <w:hyperlink r:id="rId30" w:history="1">
         <w:r>
           <w:rPr>
             <w:rStyle w:val="Hyperlink"/>
@@ -13064,7 +13034,7 @@
       <w:r>
         <w:t xml:space="preserve">: </w:t>
       </w:r>
-      <w:hyperlink r:id="rId33" w:history="1">
+      <w:hyperlink r:id="rId31" w:history="1">
         <w:r>
           <w:rPr>
             <w:rStyle w:val="Hyperlink"/>
@@ -13087,7 +13057,7 @@
       <w:r>
         <w:t xml:space="preserve">: </w:t>
       </w:r>
-      <w:hyperlink r:id="rId34" w:history="1">
+      <w:hyperlink r:id="rId32" w:history="1">
         <w:r>
           <w:rPr>
             <w:rStyle w:val="Hyperlink"/>
@@ -13122,7 +13092,7 @@
       <w:r>
         <w:t xml:space="preserve"> </w:t>
       </w:r>
-      <w:hyperlink r:id="rId35" w:history="1">
+      <w:hyperlink r:id="rId33" w:history="1">
         <w:r>
           <w:rPr>
             <w:rStyle w:val="Hyperlink"/>
@@ -13166,7 +13136,7 @@
                     <pic:cNvPicPr/>
                   </pic:nvPicPr>
                   <pic:blipFill>
-                    <a:blip r:embed="rId36"/>
+                    <a:blip r:embed="rId34"/>
                     <a:stretch>
                       <a:fillRect/>
                     </a:stretch>
@@ -13214,7 +13184,7 @@
                     <pic:cNvPicPr/>
                   </pic:nvPicPr>
                   <pic:blipFill>
-                    <a:blip r:embed="rId37"/>
+                    <a:blip r:embed="rId35"/>
                     <a:stretch>
                       <a:fillRect/>
                     </a:stretch>
@@ -13267,7 +13237,7 @@
                     <pic:cNvPicPr/>
                   </pic:nvPicPr>
                   <pic:blipFill>
-                    <a:blip r:embed="rId38"/>
+                    <a:blip r:embed="rId36"/>
                     <a:stretch>
                       <a:fillRect/>
                     </a:stretch>
@@ -13289,8 +13259,52 @@
       </w:r>
     </w:p>
     <w:p/>
+    <w:p>
+      <w:r>
+        <w:t>Alinhamento com componente do grupo.</w:t>
+      </w:r>
+    </w:p>
+    <w:p>
+      <w:r>
+        <w:drawing>
+          <wp:inline distT="0" distB="0" distL="0" distR="0" wp14:anchorId="24C230D1" wp14:editId="1CB6FD08">
+            <wp:extent cx="5733415" cy="1473200"/>
+            <wp:effectExtent l="0" t="0" r="635" b="0"/>
+            <wp:docPr id="14" name="Picture 14"/>
+            <wp:cNvGraphicFramePr>
+              <a:graphicFrameLocks xmlns:a="http://schemas.openxmlformats.org/drawingml/2006/main" noChangeAspect="1"/>
+            </wp:cNvGraphicFramePr>
+            <a:graphic xmlns:a="http://schemas.openxmlformats.org/drawingml/2006/main">
+              <a:graphicData uri="http://schemas.openxmlformats.org/drawingml/2006/picture">
+                <pic:pic xmlns:pic="http://schemas.openxmlformats.org/drawingml/2006/picture">
+                  <pic:nvPicPr>
+                    <pic:cNvPr id="1" name=""/>
+                    <pic:cNvPicPr/>
+                  </pic:nvPicPr>
+                  <pic:blipFill>
+                    <a:blip r:embed="rId37"/>
+                    <a:stretch>
+                      <a:fillRect/>
+                    </a:stretch>
+                  </pic:blipFill>
+                  <pic:spPr>
+                    <a:xfrm>
+                      <a:off x="0" y="0"/>
+                      <a:ext cx="5733415" cy="1473200"/>
+                    </a:xfrm>
+                    <a:prstGeom prst="rect">
+                      <a:avLst/>
+                    </a:prstGeom>
+                  </pic:spPr>
+                </pic:pic>
+              </a:graphicData>
+            </a:graphic>
+          </wp:inline>
+        </w:drawing>
+      </w:r>
+    </w:p>
     <w:sectPr>
-      <w:headerReference w:type="default" r:id="rId39"/>
+      <w:headerReference w:type="default" r:id="rId38"/>
       <w:pgSz w:w="11909" w:h="16834"/>
       <w:pgMar w:top="1440" w:right="1440" w:bottom="1440" w:left="1440" w:header="720" w:footer="720" w:gutter="0"/>
       <w:pgNumType w:start="1"/>
@@ -14479,7 +14493,7 @@
   <w:style w:type="paragraph" w:default="1" w:styleId="Normal">
     <w:name w:val="Normal"/>
     <w:qFormat/>
-    <w:rsid w:val="00796769"/>
+    <w:rsid w:val="00BB0F16"/>
     <w:pPr>
       <w:jc w:val="both"/>
     </w:pPr>
@@ -14602,6 +14616,7 @@
   <w:style w:type="character" w:default="1" w:styleId="DefaultParagraphFont">
     <w:name w:val="Default Paragraph Font"/>
     <w:uiPriority w:val="1"/>
+    <w:semiHidden/>
     <w:unhideWhenUsed/>
   </w:style>
   <w:style w:type="table" w:default="1" w:styleId="TableNormal">
@@ -15541,6 +15556,7 @@
     <w:rsid w:val="008B016C"/>
     <w:rsid w:val="008E2F26"/>
     <w:rsid w:val="00903FCD"/>
+    <w:rsid w:val="009371DC"/>
     <w:rsid w:val="009640BF"/>
     <w:rsid w:val="009C592D"/>
     <w:rsid w:val="00B06368"/>
@@ -15550,6 +15566,7 @@
     <w:rsid w:val="00BE62F0"/>
     <w:rsid w:val="00CA365F"/>
     <w:rsid w:val="00CE18D8"/>
+    <w:rsid w:val="00D01DBA"/>
     <w:rsid w:val="00D11133"/>
     <w:rsid w:val="00D258DC"/>
     <w:rsid w:val="00D41B4A"/>
@@ -15558,6 +15575,7 @@
     <w:rsid w:val="00E25DC9"/>
     <w:rsid w:val="00E61CAF"/>
     <w:rsid w:val="00ED4B33"/>
+    <w:rsid w:val="00F765E3"/>
     <w:rsid w:val="00FD7686"/>
   </w:rsids>
   <m:mathPr>
@@ -16392,7 +16410,12 @@
 </file>
 
 <file path=customXml/item2.xml><?xml version="1.0" encoding="utf-8"?>
-<b:Sources xmlns:b="http://schemas.openxmlformats.org/officeDocument/2006/bibliography" xmlns="http://schemas.openxmlformats.org/officeDocument/2006/bibliography" SelectedStyle="\APASixthEditionOfficeOnline.xsl" StyleName="APA" Version="6"/>
+<?mso-contentType ?>
+<FormTemplates xmlns="http://schemas.microsoft.com/sharepoint/v3/contenttype/forms">
+  <Display>DocumentLibraryForm</Display>
+  <Edit>DocumentLibraryForm</Edit>
+  <New>DocumentLibraryForm</New>
+</FormTemplates>
 </file>
 
 <file path=customXml/item3.xml><?xml version="1.0" encoding="utf-8"?>
@@ -16510,12 +16533,7 @@
 </file>
 
 <file path=customXml/item4.xml><?xml version="1.0" encoding="utf-8"?>
-<?mso-contentType ?>
-<FormTemplates xmlns="http://schemas.microsoft.com/sharepoint/v3/contenttype/forms">
-  <Display>DocumentLibraryForm</Display>
-  <Edit>DocumentLibraryForm</Edit>
-  <New>DocumentLibraryForm</New>
-</FormTemplates>
+<b:Sources xmlns:b="http://schemas.openxmlformats.org/officeDocument/2006/bibliography" xmlns="http://schemas.openxmlformats.org/officeDocument/2006/bibliography" SelectedStyle="\APASixthEditionOfficeOnline.xsl" StyleName="APA" Version="6"/>
 </file>
 
 <file path=customXml/itemProps1.xml><?xml version="1.0" encoding="utf-8"?>
@@ -16528,9 +16546,9 @@
 </file>
 
 <file path=customXml/itemProps2.xml><?xml version="1.0" encoding="utf-8"?>
-<ds:datastoreItem xmlns:ds="http://schemas.openxmlformats.org/officeDocument/2006/customXml" ds:itemID="{6F0C982A-CA15-4101-95E9-E83C40D43193}">
+<ds:datastoreItem xmlns:ds="http://schemas.openxmlformats.org/officeDocument/2006/customXml" ds:itemID="{B5B68413-D388-4438-AA2E-0B31A484E9CA}">
   <ds:schemaRefs>
-    <ds:schemaRef ds:uri="http://schemas.openxmlformats.org/officeDocument/2006/bibliography"/>
+    <ds:schemaRef ds:uri="http://schemas.microsoft.com/sharepoint/v3/contenttype/forms"/>
   </ds:schemaRefs>
 </ds:datastoreItem>
 </file>
@@ -16552,9 +16570,9 @@
 </file>
 
 <file path=customXml/itemProps4.xml><?xml version="1.0" encoding="utf-8"?>
-<ds:datastoreItem xmlns:ds="http://schemas.openxmlformats.org/officeDocument/2006/customXml" ds:itemID="{B5B68413-D388-4438-AA2E-0B31A484E9CA}">
+<ds:datastoreItem xmlns:ds="http://schemas.openxmlformats.org/officeDocument/2006/customXml" ds:itemID="{6F0C982A-CA15-4101-95E9-E83C40D43193}">
   <ds:schemaRefs>
-    <ds:schemaRef ds:uri="http://schemas.microsoft.com/sharepoint/v3/contenttype/forms"/>
+    <ds:schemaRef ds:uri="http://schemas.openxmlformats.org/officeDocument/2006/bibliography"/>
   </ds:schemaRefs>
 </ds:datastoreItem>
 </file>
</xml_diff>

<commit_message>
docs: alinhamento com joao e atualizacao de participacao de projeto
</commit_message>
<xml_diff>
--- a/docs/DOCUMENTAÇÃO_PROJETO_14-10-2024.docx
+++ b/docs/DOCUMENTAÇÃO_PROJETO_14-10-2024.docx
@@ -10666,7 +10666,6 @@
       <w:bookmarkEnd w:id="26"/>
       <w:bookmarkEnd w:id="27"/>
       <w:r>
-        <w:lastRenderedPageBreak/>
         <w:t>Diagrama de classes</w:t>
       </w:r>
       <w:r>
@@ -10674,6 +10673,7 @@
       </w:r>
       <w:bookmarkEnd w:id="28"/>
     </w:p>
+    <w:p/>
     <w:p>
       <w:pPr>
         <w:pStyle w:val="Heading2"/>
@@ -10682,6 +10682,7 @@
       <w:bookmarkStart w:id="30" w:name="_Toc183212832"/>
       <w:bookmarkEnd w:id="29"/>
       <w:r>
+        <w:lastRenderedPageBreak/>
         <w:t>Diagrama de sequência</w:t>
       </w:r>
       <w:r>
@@ -11586,28 +11587,31 @@
           </w:tcPr>
           <w:p>
             <w:r>
+              <w:t>SonarLint</w:t>
+            </w:r>
+          </w:p>
+        </w:tc>
+        <w:tc>
+          <w:tcPr>
+            <w:tcW w:w="3006" w:type="dxa"/>
+          </w:tcPr>
+          <w:p>
+            <w:r>
+              <w:t>4.12.0</w:t>
+            </w:r>
+          </w:p>
+        </w:tc>
+        <w:tc>
+          <w:tcPr>
+            <w:tcW w:w="3007" w:type="dxa"/>
+          </w:tcPr>
+          <w:p>
+            <w:r>
+              <w:t xml:space="preserve">Uma extensão gratuita no VSCode que aponta erros e melhorias em códigos de </w:t>
+            </w:r>
+            <w:r>
               <w:lastRenderedPageBreak/>
-              <w:t>SonarLint</w:t>
-            </w:r>
-          </w:p>
-        </w:tc>
-        <w:tc>
-          <w:tcPr>
-            <w:tcW w:w="3006" w:type="dxa"/>
-          </w:tcPr>
-          <w:p>
-            <w:r>
-              <w:t>4.12.0</w:t>
-            </w:r>
-          </w:p>
-        </w:tc>
-        <w:tc>
-          <w:tcPr>
-            <w:tcW w:w="3007" w:type="dxa"/>
-          </w:tcPr>
-          <w:p>
-            <w:r>
-              <w:t>Uma extensão gratuita no VSCode que aponta erros e melhorias em códigos de diversas linguagens, incluindo o PHP.</w:t>
+              <w:t>diversas linguagens, incluindo o PHP.</w:t>
             </w:r>
           </w:p>
         </w:tc>
@@ -11619,6 +11623,7 @@
           </w:tcPr>
           <w:p>
             <w:r>
+              <w:lastRenderedPageBreak/>
               <w:t>DevTools -&gt; Aba Performance</w:t>
             </w:r>
           </w:p>
@@ -11731,7 +11736,7 @@
           <w:noProof/>
         </w:rPr>
         <w:drawing>
-          <wp:inline distT="0" distB="0" distL="0" distR="0" wp14:anchorId="71649877" wp14:editId="0262867E">
+          <wp:inline distT="0" distB="0" distL="0" distR="0" wp14:anchorId="71649877" wp14:editId="45231151">
             <wp:extent cx="4205282" cy="2990599"/>
             <wp:effectExtent l="19050" t="19050" r="24130" b="19685"/>
             <wp:docPr id="21" name="Picture 21"/>
@@ -11819,8 +11824,9 @@
         <w:rPr>
           <w:noProof/>
         </w:rPr>
+        <w:lastRenderedPageBreak/>
         <w:drawing>
-          <wp:inline distT="0" distB="0" distL="0" distR="0" wp14:anchorId="4888EF0E" wp14:editId="6C793E93">
+          <wp:inline distT="0" distB="0" distL="0" distR="0" wp14:anchorId="4888EF0E" wp14:editId="6CB3B491">
             <wp:extent cx="4616450" cy="3073400"/>
             <wp:effectExtent l="19050" t="19050" r="12700" b="12700"/>
             <wp:docPr id="22" name="Picture 22"/>
@@ -11906,7 +11912,7 @@
           <w:noProof/>
         </w:rPr>
         <w:drawing>
-          <wp:inline distT="0" distB="0" distL="0" distR="0" wp14:anchorId="4EB3D5F9" wp14:editId="3D1BBEF3">
+          <wp:inline distT="0" distB="0" distL="0" distR="0" wp14:anchorId="4EB3D5F9" wp14:editId="2B1200C1">
             <wp:extent cx="5023445" cy="3189605"/>
             <wp:effectExtent l="19050" t="19050" r="25400" b="10795"/>
             <wp:docPr id="23" name="Picture 23"/>
@@ -11997,7 +12003,6 @@
           <w:b/>
           <w:bCs/>
         </w:rPr>
-        <w:lastRenderedPageBreak/>
         <w:t xml:space="preserve">Tela 4 – </w:t>
       </w:r>
       <w:r>
@@ -12027,7 +12032,7 @@
           <w:noProof/>
         </w:rPr>
         <w:drawing>
-          <wp:inline distT="0" distB="0" distL="0" distR="0" wp14:anchorId="4AD183A2" wp14:editId="374715CA">
+          <wp:inline distT="0" distB="0" distL="0" distR="0" wp14:anchorId="4AD183A2" wp14:editId="74097D1F">
             <wp:extent cx="5733415" cy="4077335"/>
             <wp:effectExtent l="19050" t="19050" r="19685" b="18415"/>
             <wp:docPr id="24" name="Picture 24"/>
@@ -13266,6 +13271,9 @@
     </w:p>
     <w:p>
       <w:r>
+        <w:rPr>
+          <w:noProof/>
+        </w:rPr>
         <w:drawing>
           <wp:inline distT="0" distB="0" distL="0" distR="0" wp14:anchorId="24C230D1" wp14:editId="1CB6FD08">
             <wp:extent cx="5733415" cy="1473200"/>
@@ -13303,8 +13311,55 @@
         </w:drawing>
       </w:r>
     </w:p>
+    <w:p/>
+    <w:p>
+      <w:r>
+        <w:t>Exemplo de partipação do componente João Vitor no desenvolvimento Backend</w:t>
+      </w:r>
+    </w:p>
+    <w:p/>
+    <w:p>
+      <w:r>
+        <w:drawing>
+          <wp:inline distT="0" distB="0" distL="0" distR="0" wp14:anchorId="6D854516" wp14:editId="46C7A4C9">
+            <wp:extent cx="5733415" cy="1819910"/>
+            <wp:effectExtent l="0" t="0" r="635" b="8890"/>
+            <wp:docPr id="4" name="Picture 4"/>
+            <wp:cNvGraphicFramePr>
+              <a:graphicFrameLocks xmlns:a="http://schemas.openxmlformats.org/drawingml/2006/main" noChangeAspect="1"/>
+            </wp:cNvGraphicFramePr>
+            <a:graphic xmlns:a="http://schemas.openxmlformats.org/drawingml/2006/main">
+              <a:graphicData uri="http://schemas.openxmlformats.org/drawingml/2006/picture">
+                <pic:pic xmlns:pic="http://schemas.openxmlformats.org/drawingml/2006/picture">
+                  <pic:nvPicPr>
+                    <pic:cNvPr id="1" name=""/>
+                    <pic:cNvPicPr/>
+                  </pic:nvPicPr>
+                  <pic:blipFill>
+                    <a:blip r:embed="rId38"/>
+                    <a:stretch>
+                      <a:fillRect/>
+                    </a:stretch>
+                  </pic:blipFill>
+                  <pic:spPr>
+                    <a:xfrm>
+                      <a:off x="0" y="0"/>
+                      <a:ext cx="5733415" cy="1819910"/>
+                    </a:xfrm>
+                    <a:prstGeom prst="rect">
+                      <a:avLst/>
+                    </a:prstGeom>
+                  </pic:spPr>
+                </pic:pic>
+              </a:graphicData>
+            </a:graphic>
+          </wp:inline>
+        </w:drawing>
+      </w:r>
+    </w:p>
+    <w:p/>
     <w:sectPr>
-      <w:headerReference w:type="default" r:id="rId38"/>
+      <w:headerReference w:type="default" r:id="rId39"/>
       <w:pgSz w:w="11909" w:h="16834"/>
       <w:pgMar w:top="1440" w:right="1440" w:bottom="1440" w:left="1440" w:header="720" w:footer="720" w:gutter="0"/>
       <w:pgNumType w:start="1"/>
@@ -15526,6 +15581,7 @@
     <w:rsidRoot w:val="00B855D3"/>
     <w:rsid w:val="0007059E"/>
     <w:rsid w:val="00085478"/>
+    <w:rsid w:val="000D73FA"/>
     <w:rsid w:val="00121E5C"/>
     <w:rsid w:val="00186624"/>
     <w:rsid w:val="001C0F38"/>
@@ -15564,6 +15620,7 @@
     <w:rsid w:val="00B855D3"/>
     <w:rsid w:val="00B95DC0"/>
     <w:rsid w:val="00BE62F0"/>
+    <w:rsid w:val="00C17BFB"/>
     <w:rsid w:val="00CA365F"/>
     <w:rsid w:val="00CE18D8"/>
     <w:rsid w:val="00D01DBA"/>
@@ -16404,21 +16461,10 @@
 </file>
 
 <file path=customXml/item1.xml><?xml version="1.0" encoding="utf-8"?>
-<p:properties xmlns:p="http://schemas.microsoft.com/office/2006/metadata/properties" xmlns:xsi="http://www.w3.org/2001/XMLSchema-instance" xmlns:pc="http://schemas.microsoft.com/office/infopath/2007/PartnerControls">
-  <documentManagement/>
-</p:properties>
+<b:Sources xmlns:b="http://schemas.openxmlformats.org/officeDocument/2006/bibliography" xmlns="http://schemas.openxmlformats.org/officeDocument/2006/bibliography" SelectedStyle="\APASixthEditionOfficeOnline.xsl" StyleName="APA" Version="6"/>
 </file>
 
 <file path=customXml/item2.xml><?xml version="1.0" encoding="utf-8"?>
-<?mso-contentType ?>
-<FormTemplates xmlns="http://schemas.microsoft.com/sharepoint/v3/contenttype/forms">
-  <Display>DocumentLibraryForm</Display>
-  <Edit>DocumentLibraryForm</Edit>
-  <New>DocumentLibraryForm</New>
-</FormTemplates>
-</file>
-
-<file path=customXml/item3.xml><?xml version="1.0" encoding="utf-8"?>
 <ct:contentTypeSchema xmlns:ct="http://schemas.microsoft.com/office/2006/metadata/contentType" xmlns:ma="http://schemas.microsoft.com/office/2006/metadata/properties/metaAttributes" ct:_="" ma:_="" ma:contentTypeName="Documento" ma:contentTypeID="0x010100C098DA9510EC7C4A8AB2181D743C5648" ma:contentTypeVersion="0" ma:contentTypeDescription="Crie um novo documento." ma:contentTypeScope="" ma:versionID="67f8a7471db1d73aee014162df4259da">
   <xsd:schema xmlns:xsd="http://www.w3.org/2001/XMLSchema" xmlns:xs="http://www.w3.org/2001/XMLSchema" xmlns:p="http://schemas.microsoft.com/office/2006/metadata/properties" targetNamespace="http://schemas.microsoft.com/office/2006/metadata/properties" ma:root="true" ma:fieldsID="e257547f92819c86ae4143fe76bb6c5b">
     <xsd:element name="properties">
@@ -16532,28 +16578,30 @@
 </ct:contentTypeSchema>
 </file>
 
+<file path=customXml/item3.xml><?xml version="1.0" encoding="utf-8"?>
+<?mso-contentType ?>
+<FormTemplates xmlns="http://schemas.microsoft.com/sharepoint/v3/contenttype/forms">
+  <Display>DocumentLibraryForm</Display>
+  <Edit>DocumentLibraryForm</Edit>
+  <New>DocumentLibraryForm</New>
+</FormTemplates>
+</file>
+
 <file path=customXml/item4.xml><?xml version="1.0" encoding="utf-8"?>
-<b:Sources xmlns:b="http://schemas.openxmlformats.org/officeDocument/2006/bibliography" xmlns="http://schemas.openxmlformats.org/officeDocument/2006/bibliography" SelectedStyle="\APASixthEditionOfficeOnline.xsl" StyleName="APA" Version="6"/>
+<p:properties xmlns:p="http://schemas.microsoft.com/office/2006/metadata/properties" xmlns:xsi="http://www.w3.org/2001/XMLSchema-instance" xmlns:pc="http://schemas.microsoft.com/office/infopath/2007/PartnerControls">
+  <documentManagement/>
+</p:properties>
 </file>
 
 <file path=customXml/itemProps1.xml><?xml version="1.0" encoding="utf-8"?>
-<ds:datastoreItem xmlns:ds="http://schemas.openxmlformats.org/officeDocument/2006/customXml" ds:itemID="{E2B667CE-4CF2-48FD-A04C-FC30836E22D6}">
+<ds:datastoreItem xmlns:ds="http://schemas.openxmlformats.org/officeDocument/2006/customXml" ds:itemID="{6F0C982A-CA15-4101-95E9-E83C40D43193}">
   <ds:schemaRefs>
-    <ds:schemaRef ds:uri="http://schemas.microsoft.com/office/2006/metadata/properties"/>
-    <ds:schemaRef ds:uri="http://schemas.microsoft.com/office/infopath/2007/PartnerControls"/>
+    <ds:schemaRef ds:uri="http://schemas.openxmlformats.org/officeDocument/2006/bibliography"/>
   </ds:schemaRefs>
 </ds:datastoreItem>
 </file>
 
 <file path=customXml/itemProps2.xml><?xml version="1.0" encoding="utf-8"?>
-<ds:datastoreItem xmlns:ds="http://schemas.openxmlformats.org/officeDocument/2006/customXml" ds:itemID="{B5B68413-D388-4438-AA2E-0B31A484E9CA}">
-  <ds:schemaRefs>
-    <ds:schemaRef ds:uri="http://schemas.microsoft.com/sharepoint/v3/contenttype/forms"/>
-  </ds:schemaRefs>
-</ds:datastoreItem>
-</file>
-
-<file path=customXml/itemProps3.xml><?xml version="1.0" encoding="utf-8"?>
 <ds:datastoreItem xmlns:ds="http://schemas.openxmlformats.org/officeDocument/2006/customXml" ds:itemID="{B7520BA5-35AA-4014-8B35-895BA3950E60}">
   <ds:schemaRefs>
     <ds:schemaRef ds:uri="http://schemas.microsoft.com/office/2006/metadata/contentType"/>
@@ -16569,10 +16617,19 @@
 </ds:datastoreItem>
 </file>
 
+<file path=customXml/itemProps3.xml><?xml version="1.0" encoding="utf-8"?>
+<ds:datastoreItem xmlns:ds="http://schemas.openxmlformats.org/officeDocument/2006/customXml" ds:itemID="{B5B68413-D388-4438-AA2E-0B31A484E9CA}">
+  <ds:schemaRefs>
+    <ds:schemaRef ds:uri="http://schemas.microsoft.com/sharepoint/v3/contenttype/forms"/>
+  </ds:schemaRefs>
+</ds:datastoreItem>
+</file>
+
 <file path=customXml/itemProps4.xml><?xml version="1.0" encoding="utf-8"?>
-<ds:datastoreItem xmlns:ds="http://schemas.openxmlformats.org/officeDocument/2006/customXml" ds:itemID="{6F0C982A-CA15-4101-95E9-E83C40D43193}">
+<ds:datastoreItem xmlns:ds="http://schemas.openxmlformats.org/officeDocument/2006/customXml" ds:itemID="{E2B667CE-4CF2-48FD-A04C-FC30836E22D6}">
   <ds:schemaRefs>
-    <ds:schemaRef ds:uri="http://schemas.openxmlformats.org/officeDocument/2006/bibliography"/>
+    <ds:schemaRef ds:uri="http://schemas.microsoft.com/office/2006/metadata/properties"/>
+    <ds:schemaRef ds:uri="http://schemas.microsoft.com/office/infopath/2007/PartnerControls"/>
   </ds:schemaRefs>
 </ds:datastoreItem>
 </file>
</xml_diff>

<commit_message>
docs: atualizacao de documentacao geral.
</commit_message>
<xml_diff>
--- a/docs/DOCUMENTAÇÃO_PROJETO_14-10-2024.docx
+++ b/docs/DOCUMENTAÇÃO_PROJETO_14-10-2024.docx
@@ -1328,7 +1328,7 @@
           <w:r>
             <w:fldChar w:fldCharType="separate"/>
           </w:r>
-          <w:hyperlink w:anchor="_Toc183923905" w:history="1">
+          <w:hyperlink w:anchor="_Toc183963896" w:history="1">
             <w:r>
               <w:rPr>
                 <w:rStyle w:val="Hyperlink"/>
@@ -1373,7 +1373,7 @@
                 <w:noProof/>
                 <w:webHidden/>
               </w:rPr>
-              <w:instrText xml:space="preserve"> PAGEREF _Toc183923905 \h </w:instrText>
+              <w:instrText xml:space="preserve"> PAGEREF _Toc183963896 \h </w:instrText>
             </w:r>
             <w:r>
               <w:rPr>
@@ -1419,7 +1419,7 @@
               <w14:ligatures w14:val="standardContextual"/>
             </w:rPr>
           </w:pPr>
-          <w:hyperlink w:anchor="_Toc183923906" w:history="1">
+          <w:hyperlink w:anchor="_Toc183963897" w:history="1">
             <w:r>
               <w:rPr>
                 <w:rStyle w:val="Hyperlink"/>
@@ -1446,7 +1446,7 @@
                 <w:noProof/>
                 <w:webHidden/>
               </w:rPr>
-              <w:instrText xml:space="preserve"> PAGEREF _Toc183923906 \h </w:instrText>
+              <w:instrText xml:space="preserve"> PAGEREF _Toc183963897 \h </w:instrText>
             </w:r>
             <w:r>
               <w:rPr>
@@ -1492,7 +1492,7 @@
               <w14:ligatures w14:val="standardContextual"/>
             </w:rPr>
           </w:pPr>
-          <w:hyperlink w:anchor="_Toc183923907" w:history="1">
+          <w:hyperlink w:anchor="_Toc183963898" w:history="1">
             <w:r>
               <w:rPr>
                 <w:rStyle w:val="Hyperlink"/>
@@ -1519,7 +1519,7 @@
                 <w:noProof/>
                 <w:webHidden/>
               </w:rPr>
-              <w:instrText xml:space="preserve"> PAGEREF _Toc183923907 \h </w:instrText>
+              <w:instrText xml:space="preserve"> PAGEREF _Toc183963898 \h </w:instrText>
             </w:r>
             <w:r>
               <w:rPr>
@@ -1566,7 +1566,7 @@
               <w14:ligatures w14:val="standardContextual"/>
             </w:rPr>
           </w:pPr>
-          <w:hyperlink w:anchor="_Toc183923908" w:history="1">
+          <w:hyperlink w:anchor="_Toc183963899" w:history="1">
             <w:r>
               <w:rPr>
                 <w:rStyle w:val="Hyperlink"/>
@@ -1611,7 +1611,7 @@
                 <w:noProof/>
                 <w:webHidden/>
               </w:rPr>
-              <w:instrText xml:space="preserve"> PAGEREF _Toc183923908 \h </w:instrText>
+              <w:instrText xml:space="preserve"> PAGEREF _Toc183963899 \h </w:instrText>
             </w:r>
             <w:r>
               <w:rPr>
@@ -1658,7 +1658,7 @@
               <w14:ligatures w14:val="standardContextual"/>
             </w:rPr>
           </w:pPr>
-          <w:hyperlink w:anchor="_Toc183923909" w:history="1">
+          <w:hyperlink w:anchor="_Toc183963900" w:history="1">
             <w:r>
               <w:rPr>
                 <w:rStyle w:val="Hyperlink"/>
@@ -1703,7 +1703,7 @@
                 <w:noProof/>
                 <w:webHidden/>
               </w:rPr>
-              <w:instrText xml:space="preserve"> PAGEREF _Toc183923909 \h </w:instrText>
+              <w:instrText xml:space="preserve"> PAGEREF _Toc183963900 \h </w:instrText>
             </w:r>
             <w:r>
               <w:rPr>
@@ -1749,7 +1749,7 @@
               <w14:ligatures w14:val="standardContextual"/>
             </w:rPr>
           </w:pPr>
-          <w:hyperlink w:anchor="_Toc183923910" w:history="1">
+          <w:hyperlink w:anchor="_Toc183963901" w:history="1">
             <w:r>
               <w:rPr>
                 <w:rStyle w:val="Hyperlink"/>
@@ -1776,7 +1776,7 @@
                 <w:noProof/>
                 <w:webHidden/>
               </w:rPr>
-              <w:instrText xml:space="preserve"> PAGEREF _Toc183923910 \h </w:instrText>
+              <w:instrText xml:space="preserve"> PAGEREF _Toc183963901 \h </w:instrText>
             </w:r>
             <w:r>
               <w:rPr>
@@ -1823,7 +1823,7 @@
               <w14:ligatures w14:val="standardContextual"/>
             </w:rPr>
           </w:pPr>
-          <w:hyperlink w:anchor="_Toc183923911" w:history="1">
+          <w:hyperlink w:anchor="_Toc183963902" w:history="1">
             <w:r>
               <w:rPr>
                 <w:rStyle w:val="Hyperlink"/>
@@ -1868,7 +1868,7 @@
                 <w:noProof/>
                 <w:webHidden/>
               </w:rPr>
-              <w:instrText xml:space="preserve"> PAGEREF _Toc183923911 \h </w:instrText>
+              <w:instrText xml:space="preserve"> PAGEREF _Toc183963902 \h </w:instrText>
             </w:r>
             <w:r>
               <w:rPr>
@@ -1915,7 +1915,7 @@
               <w14:ligatures w14:val="standardContextual"/>
             </w:rPr>
           </w:pPr>
-          <w:hyperlink w:anchor="_Toc183923912" w:history="1">
+          <w:hyperlink w:anchor="_Toc183963903" w:history="1">
             <w:r>
               <w:rPr>
                 <w:rStyle w:val="Hyperlink"/>
@@ -1960,7 +1960,7 @@
                 <w:noProof/>
                 <w:webHidden/>
               </w:rPr>
-              <w:instrText xml:space="preserve"> PAGEREF _Toc183923912 \h </w:instrText>
+              <w:instrText xml:space="preserve"> PAGEREF _Toc183963903 \h </w:instrText>
             </w:r>
             <w:r>
               <w:rPr>
@@ -2006,7 +2006,7 @@
               <w14:ligatures w14:val="standardContextual"/>
             </w:rPr>
           </w:pPr>
-          <w:hyperlink w:anchor="_Toc183923913" w:history="1">
+          <w:hyperlink w:anchor="_Toc183963904" w:history="1">
             <w:r>
               <w:rPr>
                 <w:rStyle w:val="Hyperlink"/>
@@ -2033,7 +2033,7 @@
                 <w:noProof/>
                 <w:webHidden/>
               </w:rPr>
-              <w:instrText xml:space="preserve"> PAGEREF _Toc183923913 \h </w:instrText>
+              <w:instrText xml:space="preserve"> PAGEREF _Toc183963904 \h </w:instrText>
             </w:r>
             <w:r>
               <w:rPr>
@@ -2079,7 +2079,7 @@
               <w14:ligatures w14:val="standardContextual"/>
             </w:rPr>
           </w:pPr>
-          <w:hyperlink w:anchor="_Toc183923914" w:history="1">
+          <w:hyperlink w:anchor="_Toc183963905" w:history="1">
             <w:r>
               <w:rPr>
                 <w:rStyle w:val="Hyperlink"/>
@@ -2106,7 +2106,7 @@
                 <w:noProof/>
                 <w:webHidden/>
               </w:rPr>
-              <w:instrText xml:space="preserve"> PAGEREF _Toc183923914 \h </w:instrText>
+              <w:instrText xml:space="preserve"> PAGEREF _Toc183963905 \h </w:instrText>
             </w:r>
             <w:r>
               <w:rPr>
@@ -2152,7 +2152,7 @@
               <w14:ligatures w14:val="standardContextual"/>
             </w:rPr>
           </w:pPr>
-          <w:hyperlink w:anchor="_Toc183923915" w:history="1">
+          <w:hyperlink w:anchor="_Toc183963906" w:history="1">
             <w:r>
               <w:rPr>
                 <w:rStyle w:val="Hyperlink"/>
@@ -2179,7 +2179,7 @@
                 <w:noProof/>
                 <w:webHidden/>
               </w:rPr>
-              <w:instrText xml:space="preserve"> PAGEREF _Toc183923915 \h </w:instrText>
+              <w:instrText xml:space="preserve"> PAGEREF _Toc183963906 \h </w:instrText>
             </w:r>
             <w:r>
               <w:rPr>
@@ -2226,7 +2226,7 @@
               <w14:ligatures w14:val="standardContextual"/>
             </w:rPr>
           </w:pPr>
-          <w:hyperlink w:anchor="_Toc183923916" w:history="1">
+          <w:hyperlink w:anchor="_Toc183963907" w:history="1">
             <w:r>
               <w:rPr>
                 <w:rStyle w:val="Hyperlink"/>
@@ -2271,7 +2271,7 @@
                 <w:noProof/>
                 <w:webHidden/>
               </w:rPr>
-              <w:instrText xml:space="preserve"> PAGEREF _Toc183923916 \h </w:instrText>
+              <w:instrText xml:space="preserve"> PAGEREF _Toc183963907 \h </w:instrText>
             </w:r>
             <w:r>
               <w:rPr>
@@ -2318,7 +2318,7 @@
               <w14:ligatures w14:val="standardContextual"/>
             </w:rPr>
           </w:pPr>
-          <w:hyperlink w:anchor="_Toc183923917" w:history="1">
+          <w:hyperlink w:anchor="_Toc183963908" w:history="1">
             <w:r>
               <w:rPr>
                 <w:rStyle w:val="Hyperlink"/>
@@ -2363,7 +2363,7 @@
                 <w:noProof/>
                 <w:webHidden/>
               </w:rPr>
-              <w:instrText xml:space="preserve"> PAGEREF _Toc183923917 \h </w:instrText>
+              <w:instrText xml:space="preserve"> PAGEREF _Toc183963908 \h </w:instrText>
             </w:r>
             <w:r>
               <w:rPr>
@@ -2409,7 +2409,7 @@
               <w14:ligatures w14:val="standardContextual"/>
             </w:rPr>
           </w:pPr>
-          <w:hyperlink w:anchor="_Toc183923918" w:history="1">
+          <w:hyperlink w:anchor="_Toc183963909" w:history="1">
             <w:r>
               <w:rPr>
                 <w:rStyle w:val="Hyperlink"/>
@@ -2436,7 +2436,7 @@
                 <w:noProof/>
                 <w:webHidden/>
               </w:rPr>
-              <w:instrText xml:space="preserve"> PAGEREF _Toc183923918 \h </w:instrText>
+              <w:instrText xml:space="preserve"> PAGEREF _Toc183963909 \h </w:instrText>
             </w:r>
             <w:r>
               <w:rPr>
@@ -2482,7 +2482,7 @@
               <w14:ligatures w14:val="standardContextual"/>
             </w:rPr>
           </w:pPr>
-          <w:hyperlink w:anchor="_Toc183923919" w:history="1">
+          <w:hyperlink w:anchor="_Toc183963910" w:history="1">
             <w:r>
               <w:rPr>
                 <w:rStyle w:val="Hyperlink"/>
@@ -2509,7 +2509,7 @@
                 <w:noProof/>
                 <w:webHidden/>
               </w:rPr>
-              <w:instrText xml:space="preserve"> PAGEREF _Toc183923919 \h </w:instrText>
+              <w:instrText xml:space="preserve"> PAGEREF _Toc183963910 \h </w:instrText>
             </w:r>
             <w:r>
               <w:rPr>
@@ -2555,7 +2555,7 @@
               <w14:ligatures w14:val="standardContextual"/>
             </w:rPr>
           </w:pPr>
-          <w:hyperlink w:anchor="_Toc183923920" w:history="1">
+          <w:hyperlink w:anchor="_Toc183963911" w:history="1">
             <w:r>
               <w:rPr>
                 <w:rStyle w:val="Hyperlink"/>
@@ -2582,7 +2582,7 @@
                 <w:noProof/>
                 <w:webHidden/>
               </w:rPr>
-              <w:instrText xml:space="preserve"> PAGEREF _Toc183923920 \h </w:instrText>
+              <w:instrText xml:space="preserve"> PAGEREF _Toc183963911 \h </w:instrText>
             </w:r>
             <w:r>
               <w:rPr>
@@ -2628,7 +2628,7 @@
               <w14:ligatures w14:val="standardContextual"/>
             </w:rPr>
           </w:pPr>
-          <w:hyperlink w:anchor="_Toc183923921" w:history="1">
+          <w:hyperlink w:anchor="_Toc183963912" w:history="1">
             <w:r>
               <w:rPr>
                 <w:rStyle w:val="Hyperlink"/>
@@ -2655,7 +2655,7 @@
                 <w:noProof/>
                 <w:webHidden/>
               </w:rPr>
-              <w:instrText xml:space="preserve"> PAGEREF _Toc183923921 \h </w:instrText>
+              <w:instrText xml:space="preserve"> PAGEREF _Toc183963912 \h </w:instrText>
             </w:r>
             <w:r>
               <w:rPr>
@@ -2701,7 +2701,7 @@
               <w14:ligatures w14:val="standardContextual"/>
             </w:rPr>
           </w:pPr>
-          <w:hyperlink w:anchor="_Toc183923922" w:history="1">
+          <w:hyperlink w:anchor="_Toc183963913" w:history="1">
             <w:r>
               <w:rPr>
                 <w:rStyle w:val="Hyperlink"/>
@@ -2728,7 +2728,7 @@
                 <w:noProof/>
                 <w:webHidden/>
               </w:rPr>
-              <w:instrText xml:space="preserve"> PAGEREF _Toc183923922 \h </w:instrText>
+              <w:instrText xml:space="preserve"> PAGEREF _Toc183963913 \h </w:instrText>
             </w:r>
             <w:r>
               <w:rPr>
@@ -2774,7 +2774,7 @@
               <w14:ligatures w14:val="standardContextual"/>
             </w:rPr>
           </w:pPr>
-          <w:hyperlink w:anchor="_Toc183923923" w:history="1">
+          <w:hyperlink w:anchor="_Toc183963914" w:history="1">
             <w:r>
               <w:rPr>
                 <w:rStyle w:val="Hyperlink"/>
@@ -2801,7 +2801,7 @@
                 <w:noProof/>
                 <w:webHidden/>
               </w:rPr>
-              <w:instrText xml:space="preserve"> PAGEREF _Toc183923923 \h </w:instrText>
+              <w:instrText xml:space="preserve"> PAGEREF _Toc183963914 \h </w:instrText>
             </w:r>
             <w:r>
               <w:rPr>
@@ -2847,7 +2847,7 @@
               <w14:ligatures w14:val="standardContextual"/>
             </w:rPr>
           </w:pPr>
-          <w:hyperlink w:anchor="_Toc183923924" w:history="1">
+          <w:hyperlink w:anchor="_Toc183963915" w:history="1">
             <w:r>
               <w:rPr>
                 <w:rStyle w:val="Hyperlink"/>
@@ -2875,7 +2875,7 @@
                 <w:noProof/>
                 <w:webHidden/>
               </w:rPr>
-              <w:instrText xml:space="preserve"> PAGEREF _Toc183923924 \h </w:instrText>
+              <w:instrText xml:space="preserve"> PAGEREF _Toc183963915 \h </w:instrText>
             </w:r>
             <w:r>
               <w:rPr>
@@ -2921,7 +2921,7 @@
               <w14:ligatures w14:val="standardContextual"/>
             </w:rPr>
           </w:pPr>
-          <w:hyperlink w:anchor="_Toc183923925" w:history="1">
+          <w:hyperlink w:anchor="_Toc183963916" w:history="1">
             <w:r>
               <w:rPr>
                 <w:rStyle w:val="Hyperlink"/>
@@ -2949,7 +2949,7 @@
                 <w:noProof/>
                 <w:webHidden/>
               </w:rPr>
-              <w:instrText xml:space="preserve"> PAGEREF _Toc183923925 \h </w:instrText>
+              <w:instrText xml:space="preserve"> PAGEREF _Toc183963916 \h </w:instrText>
             </w:r>
             <w:r>
               <w:rPr>
@@ -2995,7 +2995,7 @@
               <w14:ligatures w14:val="standardContextual"/>
             </w:rPr>
           </w:pPr>
-          <w:hyperlink w:anchor="_Toc183923926" w:history="1">
+          <w:hyperlink w:anchor="_Toc183963917" w:history="1">
             <w:r>
               <w:rPr>
                 <w:rStyle w:val="Hyperlink"/>
@@ -3023,7 +3023,7 @@
                 <w:noProof/>
                 <w:webHidden/>
               </w:rPr>
-              <w:instrText xml:space="preserve"> PAGEREF _Toc183923926 \h </w:instrText>
+              <w:instrText xml:space="preserve"> PAGEREF _Toc183963917 \h </w:instrText>
             </w:r>
             <w:r>
               <w:rPr>
@@ -3070,7 +3070,7 @@
               <w14:ligatures w14:val="standardContextual"/>
             </w:rPr>
           </w:pPr>
-          <w:hyperlink w:anchor="_Toc183923927" w:history="1">
+          <w:hyperlink w:anchor="_Toc183963918" w:history="1">
             <w:r>
               <w:rPr>
                 <w:rStyle w:val="Hyperlink"/>
@@ -3117,7 +3117,7 @@
                 <w:noProof/>
                 <w:webHidden/>
               </w:rPr>
-              <w:instrText xml:space="preserve"> PAGEREF _Toc183923927 \h </w:instrText>
+              <w:instrText xml:space="preserve"> PAGEREF _Toc183963918 \h </w:instrText>
             </w:r>
             <w:r>
               <w:rPr>
@@ -3164,7 +3164,7 @@
               <w14:ligatures w14:val="standardContextual"/>
             </w:rPr>
           </w:pPr>
-          <w:hyperlink w:anchor="_Toc183923928" w:history="1">
+          <w:hyperlink w:anchor="_Toc183963919" w:history="1">
             <w:r>
               <w:rPr>
                 <w:rStyle w:val="Hyperlink"/>
@@ -3211,7 +3211,7 @@
                 <w:noProof/>
                 <w:webHidden/>
               </w:rPr>
-              <w:instrText xml:space="preserve"> PAGEREF _Toc183923928 \h </w:instrText>
+              <w:instrText xml:space="preserve"> PAGEREF _Toc183963919 \h </w:instrText>
             </w:r>
             <w:r>
               <w:rPr>
@@ -3258,7 +3258,7 @@
               <w14:ligatures w14:val="standardContextual"/>
             </w:rPr>
           </w:pPr>
-          <w:hyperlink w:anchor="_Toc183923929" w:history="1">
+          <w:hyperlink w:anchor="_Toc183963920" w:history="1">
             <w:r>
               <w:rPr>
                 <w:rStyle w:val="Hyperlink"/>
@@ -3305,7 +3305,7 @@
                 <w:noProof/>
                 <w:webHidden/>
               </w:rPr>
-              <w:instrText xml:space="preserve"> PAGEREF _Toc183923929 \h </w:instrText>
+              <w:instrText xml:space="preserve"> PAGEREF _Toc183963920 \h </w:instrText>
             </w:r>
             <w:r>
               <w:rPr>
@@ -3352,7 +3352,7 @@
               <w14:ligatures w14:val="standardContextual"/>
             </w:rPr>
           </w:pPr>
-          <w:hyperlink w:anchor="_Toc183923930" w:history="1">
+          <w:hyperlink w:anchor="_Toc183963921" w:history="1">
             <w:r>
               <w:rPr>
                 <w:rStyle w:val="Hyperlink"/>
@@ -3397,7 +3397,7 @@
                 <w:noProof/>
                 <w:webHidden/>
               </w:rPr>
-              <w:instrText xml:space="preserve"> PAGEREF _Toc183923930 \h </w:instrText>
+              <w:instrText xml:space="preserve"> PAGEREF _Toc183963921 \h </w:instrText>
             </w:r>
             <w:r>
               <w:rPr>
@@ -3444,7 +3444,7 @@
               <w14:ligatures w14:val="standardContextual"/>
             </w:rPr>
           </w:pPr>
-          <w:hyperlink w:anchor="_Toc183923931" w:history="1">
+          <w:hyperlink w:anchor="_Toc183963922" w:history="1">
             <w:r>
               <w:rPr>
                 <w:rStyle w:val="Hyperlink"/>
@@ -3489,7 +3489,7 @@
                 <w:noProof/>
                 <w:webHidden/>
               </w:rPr>
-              <w:instrText xml:space="preserve"> PAGEREF _Toc183923931 \h </w:instrText>
+              <w:instrText xml:space="preserve"> PAGEREF _Toc183963922 \h </w:instrText>
             </w:r>
             <w:r>
               <w:rPr>
@@ -3535,7 +3535,7 @@
               <w14:ligatures w14:val="standardContextual"/>
             </w:rPr>
           </w:pPr>
-          <w:hyperlink w:anchor="_Toc183923932" w:history="1">
+          <w:hyperlink w:anchor="_Toc183963923" w:history="1">
             <w:r>
               <w:rPr>
                 <w:rStyle w:val="Hyperlink"/>
@@ -3562,7 +3562,7 @@
                 <w:noProof/>
                 <w:webHidden/>
               </w:rPr>
-              <w:instrText xml:space="preserve"> PAGEREF _Toc183923932 \h </w:instrText>
+              <w:instrText xml:space="preserve"> PAGEREF _Toc183963923 \h </w:instrText>
             </w:r>
             <w:r>
               <w:rPr>
@@ -3608,7 +3608,7 @@
               <w14:ligatures w14:val="standardContextual"/>
             </w:rPr>
           </w:pPr>
-          <w:hyperlink w:anchor="_Toc183923933" w:history="1">
+          <w:hyperlink w:anchor="_Toc183963924" w:history="1">
             <w:r>
               <w:rPr>
                 <w:rStyle w:val="Hyperlink"/>
@@ -3635,7 +3635,7 @@
                 <w:noProof/>
                 <w:webHidden/>
               </w:rPr>
-              <w:instrText xml:space="preserve"> PAGEREF _Toc183923933 \h </w:instrText>
+              <w:instrText xml:space="preserve"> PAGEREF _Toc183963924 \h </w:instrText>
             </w:r>
             <w:r>
               <w:rPr>
@@ -3681,7 +3681,7 @@
               <w14:ligatures w14:val="standardContextual"/>
             </w:rPr>
           </w:pPr>
-          <w:hyperlink w:anchor="_Toc183923934" w:history="1">
+          <w:hyperlink w:anchor="_Toc183963925" w:history="1">
             <w:r>
               <w:rPr>
                 <w:rStyle w:val="Hyperlink"/>
@@ -3708,7 +3708,7 @@
                 <w:noProof/>
                 <w:webHidden/>
               </w:rPr>
-              <w:instrText xml:space="preserve"> PAGEREF _Toc183923934 \h </w:instrText>
+              <w:instrText xml:space="preserve"> PAGEREF _Toc183963925 \h </w:instrText>
             </w:r>
             <w:r>
               <w:rPr>
@@ -3755,7 +3755,7 @@
               <w14:ligatures w14:val="standardContextual"/>
             </w:rPr>
           </w:pPr>
-          <w:hyperlink w:anchor="_Toc183923935" w:history="1">
+          <w:hyperlink w:anchor="_Toc183963926" w:history="1">
             <w:r>
               <w:rPr>
                 <w:rStyle w:val="Hyperlink"/>
@@ -3800,7 +3800,7 @@
                 <w:noProof/>
                 <w:webHidden/>
               </w:rPr>
-              <w:instrText xml:space="preserve"> PAGEREF _Toc183923935 \h </w:instrText>
+              <w:instrText xml:space="preserve"> PAGEREF _Toc183963926 \h </w:instrText>
             </w:r>
             <w:r>
               <w:rPr>
@@ -3847,7 +3847,7 @@
               <w14:ligatures w14:val="standardContextual"/>
             </w:rPr>
           </w:pPr>
-          <w:hyperlink w:anchor="_Toc183923936" w:history="1">
+          <w:hyperlink w:anchor="_Toc183963927" w:history="1">
             <w:r>
               <w:rPr>
                 <w:rStyle w:val="Hyperlink"/>
@@ -3892,7 +3892,7 @@
                 <w:noProof/>
                 <w:webHidden/>
               </w:rPr>
-              <w:instrText xml:space="preserve"> PAGEREF _Toc183923936 \h </w:instrText>
+              <w:instrText xml:space="preserve"> PAGEREF _Toc183963927 \h </w:instrText>
             </w:r>
             <w:r>
               <w:rPr>
@@ -3938,7 +3938,7 @@
               <w14:ligatures w14:val="standardContextual"/>
             </w:rPr>
           </w:pPr>
-          <w:hyperlink w:anchor="_Toc183923937" w:history="1">
+          <w:hyperlink w:anchor="_Toc183963928" w:history="1">
             <w:r>
               <w:rPr>
                 <w:rStyle w:val="Hyperlink"/>
@@ -3965,7 +3965,7 @@
                 <w:noProof/>
                 <w:webHidden/>
               </w:rPr>
-              <w:instrText xml:space="preserve"> PAGEREF _Toc183923937 \h </w:instrText>
+              <w:instrText xml:space="preserve"> PAGEREF _Toc183963928 \h </w:instrText>
             </w:r>
             <w:r>
               <w:rPr>
@@ -4011,7 +4011,7 @@
               <w14:ligatures w14:val="standardContextual"/>
             </w:rPr>
           </w:pPr>
-          <w:hyperlink w:anchor="_Toc183923938" w:history="1">
+          <w:hyperlink w:anchor="_Toc183963929" w:history="1">
             <w:r>
               <w:rPr>
                 <w:rStyle w:val="Hyperlink"/>
@@ -4038,7 +4038,7 @@
                 <w:noProof/>
                 <w:webHidden/>
               </w:rPr>
-              <w:instrText xml:space="preserve"> PAGEREF _Toc183923938 \h </w:instrText>
+              <w:instrText xml:space="preserve"> PAGEREF _Toc183963929 \h </w:instrText>
             </w:r>
             <w:r>
               <w:rPr>
@@ -4084,7 +4084,7 @@
               <w14:ligatures w14:val="standardContextual"/>
             </w:rPr>
           </w:pPr>
-          <w:hyperlink w:anchor="_Toc183923939" w:history="1">
+          <w:hyperlink w:anchor="_Toc183963930" w:history="1">
             <w:r>
               <w:rPr>
                 <w:rStyle w:val="Hyperlink"/>
@@ -4111,7 +4111,7 @@
                 <w:noProof/>
                 <w:webHidden/>
               </w:rPr>
-              <w:instrText xml:space="preserve"> PAGEREF _Toc183923939 \h </w:instrText>
+              <w:instrText xml:space="preserve"> PAGEREF _Toc183963930 \h </w:instrText>
             </w:r>
             <w:r>
               <w:rPr>
@@ -4157,7 +4157,7 @@
               <w14:ligatures w14:val="standardContextual"/>
             </w:rPr>
           </w:pPr>
-          <w:hyperlink w:anchor="_Toc183923940" w:history="1">
+          <w:hyperlink w:anchor="_Toc183963931" w:history="1">
             <w:r>
               <w:rPr>
                 <w:rStyle w:val="Hyperlink"/>
@@ -4184,7 +4184,7 @@
                 <w:noProof/>
                 <w:webHidden/>
               </w:rPr>
-              <w:instrText xml:space="preserve"> PAGEREF _Toc183923940 \h </w:instrText>
+              <w:instrText xml:space="preserve"> PAGEREF _Toc183963931 \h </w:instrText>
             </w:r>
             <w:r>
               <w:rPr>
@@ -4231,7 +4231,7 @@
               <w14:ligatures w14:val="standardContextual"/>
             </w:rPr>
           </w:pPr>
-          <w:hyperlink w:anchor="_Toc183923941" w:history="1">
+          <w:hyperlink w:anchor="_Toc183963932" w:history="1">
             <w:r>
               <w:rPr>
                 <w:rStyle w:val="Hyperlink"/>
@@ -4276,7 +4276,7 @@
                 <w:noProof/>
                 <w:webHidden/>
               </w:rPr>
-              <w:instrText xml:space="preserve"> PAGEREF _Toc183923941 \h </w:instrText>
+              <w:instrText xml:space="preserve"> PAGEREF _Toc183963932 \h </w:instrText>
             </w:r>
             <w:r>
               <w:rPr>
@@ -4322,7 +4322,7 @@
               <w14:ligatures w14:val="standardContextual"/>
             </w:rPr>
           </w:pPr>
-          <w:hyperlink w:anchor="_Toc183923942" w:history="1">
+          <w:hyperlink w:anchor="_Toc183963933" w:history="1">
             <w:r>
               <w:rPr>
                 <w:rStyle w:val="Hyperlink"/>
@@ -4349,7 +4349,7 @@
                 <w:noProof/>
                 <w:webHidden/>
               </w:rPr>
-              <w:instrText xml:space="preserve"> PAGEREF _Toc183923942 \h </w:instrText>
+              <w:instrText xml:space="preserve"> PAGEREF _Toc183963933 \h </w:instrText>
             </w:r>
             <w:r>
               <w:rPr>
@@ -4395,7 +4395,7 @@
               <w14:ligatures w14:val="standardContextual"/>
             </w:rPr>
           </w:pPr>
-          <w:hyperlink w:anchor="_Toc183923943" w:history="1">
+          <w:hyperlink w:anchor="_Toc183963934" w:history="1">
             <w:r>
               <w:rPr>
                 <w:rStyle w:val="Hyperlink"/>
@@ -4422,7 +4422,7 @@
                 <w:noProof/>
                 <w:webHidden/>
               </w:rPr>
-              <w:instrText xml:space="preserve"> PAGEREF _Toc183923943 \h </w:instrText>
+              <w:instrText xml:space="preserve"> PAGEREF _Toc183963934 \h </w:instrText>
             </w:r>
             <w:r>
               <w:rPr>
@@ -4468,7 +4468,7 @@
               <w14:ligatures w14:val="standardContextual"/>
             </w:rPr>
           </w:pPr>
-          <w:hyperlink w:anchor="_Toc183923944" w:history="1">
+          <w:hyperlink w:anchor="_Toc183963935" w:history="1">
             <w:r>
               <w:rPr>
                 <w:rStyle w:val="Hyperlink"/>
@@ -4495,7 +4495,7 @@
                 <w:noProof/>
                 <w:webHidden/>
               </w:rPr>
-              <w:instrText xml:space="preserve"> PAGEREF _Toc183923944 \h </w:instrText>
+              <w:instrText xml:space="preserve"> PAGEREF _Toc183963935 \h </w:instrText>
             </w:r>
             <w:r>
               <w:rPr>
@@ -4541,7 +4541,7 @@
               <w14:ligatures w14:val="standardContextual"/>
             </w:rPr>
           </w:pPr>
-          <w:hyperlink w:anchor="_Toc183923945" w:history="1">
+          <w:hyperlink w:anchor="_Toc183963936" w:history="1">
             <w:r>
               <w:rPr>
                 <w:rStyle w:val="Hyperlink"/>
@@ -4568,7 +4568,7 @@
                 <w:noProof/>
                 <w:webHidden/>
               </w:rPr>
-              <w:instrText xml:space="preserve"> PAGEREF _Toc183923945 \h </w:instrText>
+              <w:instrText xml:space="preserve"> PAGEREF _Toc183963936 \h </w:instrText>
             </w:r>
             <w:r>
               <w:rPr>
@@ -4618,7 +4618,7 @@
       <w:pPr>
         <w:pStyle w:val="Heading1"/>
       </w:pPr>
-      <w:bookmarkStart w:id="0" w:name="_Toc183923905"/>
+      <w:bookmarkStart w:id="0" w:name="_Toc183963896"/>
       <w:r>
         <w:lastRenderedPageBreak/>
         <w:t>Apresentação da Empresa</w:t>
@@ -4871,7 +4871,7 @@
         <w:pStyle w:val="Heading2"/>
       </w:pPr>
       <w:bookmarkStart w:id="1" w:name="_4q2szdr8nxic" w:colFirst="0" w:colLast="0"/>
-      <w:bookmarkStart w:id="2" w:name="_Toc183923906"/>
+      <w:bookmarkStart w:id="2" w:name="_Toc183963897"/>
       <w:bookmarkEnd w:id="1"/>
       <w:r>
         <w:lastRenderedPageBreak/>
@@ -5002,7 +5002,7 @@
       <w:pPr>
         <w:pStyle w:val="Heading2"/>
       </w:pPr>
-      <w:bookmarkStart w:id="5" w:name="_Toc183923907"/>
+      <w:bookmarkStart w:id="5" w:name="_Toc183963898"/>
       <w:r>
         <w:t>1.4 Link Repositório</w:t>
       </w:r>
@@ -5038,7 +5038,7 @@
       </w:pPr>
       <w:bookmarkStart w:id="6" w:name="_e6ygphsuszjk" w:colFirst="0" w:colLast="0"/>
       <w:bookmarkStart w:id="7" w:name="_f7jgtdjz4z44" w:colFirst="0" w:colLast="0"/>
-      <w:bookmarkStart w:id="8" w:name="_Toc183923908"/>
+      <w:bookmarkStart w:id="8" w:name="_Toc183963899"/>
       <w:bookmarkEnd w:id="6"/>
       <w:bookmarkEnd w:id="7"/>
       <w:r>
@@ -5048,11 +5048,17 @@
       <w:bookmarkEnd w:id="8"/>
     </w:p>
     <w:p>
+      <w:pPr>
+        <w:ind w:firstLine="360"/>
+      </w:pPr>
       <w:r>
         <w:t>O escopo de um sistema refere-se ao conjunto de funcionalidades, características e requisitos que definem o que o sistema irá realizar e como ele irá operar para atender às necessidades dos usuários e stakeholders. Ele delimita os limites do projeto, determinando o que está dentro e o que está fora do âmbito do sistema.</w:t>
       </w:r>
     </w:p>
     <w:p>
+      <w:pPr>
+        <w:ind w:firstLine="360"/>
+      </w:pPr>
       <w:r>
         <w:t>Necessário apresentar também o nome do sistema desenvolvido.</w:t>
       </w:r>
@@ -5065,7 +5071,7 @@
           <w:numId w:val="4"/>
         </w:numPr>
       </w:pPr>
-      <w:bookmarkStart w:id="9" w:name="_Toc183923909"/>
+      <w:bookmarkStart w:id="9" w:name="_Toc183963900"/>
       <w:r>
         <w:t>Objetivos do projeto</w:t>
       </w:r>
@@ -5119,7 +5125,7 @@
         <w:pStyle w:val="Heading2"/>
       </w:pPr>
       <w:bookmarkStart w:id="10" w:name="_be9m5qlfee2k" w:colFirst="0" w:colLast="0"/>
-      <w:bookmarkStart w:id="11" w:name="_Toc183923910"/>
+      <w:bookmarkStart w:id="11" w:name="_Toc183963901"/>
       <w:bookmarkEnd w:id="10"/>
       <w:r>
         <w:t>2.</w:t>
@@ -5205,7 +5211,7 @@
       <w:bookmarkStart w:id="12" w:name="_insc0vnn24rq" w:colFirst="0" w:colLast="0"/>
       <w:bookmarkStart w:id="13" w:name="_9ifolvgdxmor" w:colFirst="0" w:colLast="0"/>
       <w:bookmarkStart w:id="14" w:name="_y63ppj89aknf" w:colFirst="0" w:colLast="0"/>
-      <w:bookmarkStart w:id="15" w:name="_Toc183923911"/>
+      <w:bookmarkStart w:id="15" w:name="_Toc183963902"/>
       <w:bookmarkEnd w:id="12"/>
       <w:bookmarkEnd w:id="13"/>
       <w:bookmarkEnd w:id="14"/>
@@ -6796,7 +6802,7 @@
           <w:numId w:val="5"/>
         </w:numPr>
       </w:pPr>
-      <w:bookmarkStart w:id="16" w:name="_Toc183923912"/>
+      <w:bookmarkStart w:id="16" w:name="_Toc183963903"/>
       <w:r>
         <w:t>Requisitos Funcionais Futuros</w:t>
       </w:r>
@@ -7706,15 +7712,7 @@
                 <w:b/>
                 <w:bCs/>
               </w:rPr>
-              <w:t>10</w:t>
-            </w:r>
-            <w:r>
-              <w:rPr>
-                <w:rFonts w:ascii="Arial" w:hAnsi="Arial" w:cs="Arial"/>
-                <w:b/>
-                <w:bCs/>
-              </w:rPr>
-              <w:t>]</w:t>
+              <w:t>10]</w:t>
             </w:r>
           </w:p>
         </w:tc>
@@ -8221,7 +8219,7 @@
       <w:pPr>
         <w:pStyle w:val="Heading2"/>
       </w:pPr>
-      <w:bookmarkStart w:id="17" w:name="_Toc183923913"/>
+      <w:bookmarkStart w:id="17" w:name="_Toc183963904"/>
       <w:r>
         <w:t>2.</w:t>
       </w:r>
@@ -8707,18 +8705,12 @@
       </w:tr>
     </w:tbl>
     <w:p/>
-    <w:p>
-      <w:pPr>
-        <w:rPr>
-          <w:lang w:val="en-US"/>
-        </w:rPr>
-      </w:pPr>
-    </w:p>
+    <w:p/>
     <w:p>
       <w:pPr>
         <w:pStyle w:val="Heading2"/>
       </w:pPr>
-      <w:bookmarkStart w:id="18" w:name="_Toc183923914"/>
+      <w:bookmarkStart w:id="18" w:name="_Toc183963905"/>
       <w:r>
         <w:t>2.</w:t>
       </w:r>
@@ -9516,7 +9508,7 @@
       <w:pPr>
         <w:pStyle w:val="Heading2"/>
       </w:pPr>
-      <w:bookmarkStart w:id="20" w:name="_Toc183923915"/>
+      <w:bookmarkStart w:id="20" w:name="_Toc183963906"/>
       <w:r>
         <w:t>2</w:t>
       </w:r>
@@ -12950,7 +12942,7 @@
       <w:pPr>
         <w:pStyle w:val="Heading1"/>
       </w:pPr>
-      <w:bookmarkStart w:id="21" w:name="_Toc183923916"/>
+      <w:bookmarkStart w:id="21" w:name="_Toc183963907"/>
       <w:r>
         <w:t>Documenta</w:t>
       </w:r>
@@ -12976,7 +12968,7 @@
           <w:numId w:val="4"/>
         </w:numPr>
       </w:pPr>
-      <w:bookmarkStart w:id="22" w:name="_Toc183923917"/>
+      <w:bookmarkStart w:id="22" w:name="_Toc183963908"/>
       <w:r>
         <w:t>Metodologia de Desenvolvimento</w:t>
       </w:r>
@@ -13051,7 +13043,7 @@
       <w:pPr>
         <w:pStyle w:val="Heading2"/>
       </w:pPr>
-      <w:bookmarkStart w:id="23" w:name="_Toc183923918"/>
+      <w:bookmarkStart w:id="23" w:name="_Toc183963909"/>
       <w:r>
         <w:lastRenderedPageBreak/>
         <w:t xml:space="preserve">3.2 </w:t>
@@ -13065,7 +13057,7 @@
       <w:pPr>
         <w:pStyle w:val="Heading2"/>
       </w:pPr>
-      <w:bookmarkStart w:id="24" w:name="_Toc183923919"/>
+      <w:bookmarkStart w:id="24" w:name="_Toc183963910"/>
       <w:r>
         <w:t>Diagrama de caso de uso</w:t>
       </w:r>
@@ -13078,7 +13070,7 @@
       <w:pPr>
         <w:pStyle w:val="Heading3"/>
       </w:pPr>
-      <w:bookmarkStart w:id="25" w:name="_Toc183923920"/>
+      <w:bookmarkStart w:id="25" w:name="_Toc183963911"/>
       <w:r>
         <w:t>DIAG-UC01 – Diagrama de Caso de Uso Principal</w:t>
       </w:r>
@@ -13146,6 +13138,8 @@
     </w:p>
     <w:p/>
     <w:p/>
+    <w:p/>
+    <w:p/>
     <w:p>
       <w:pPr>
         <w:pStyle w:val="Heading2"/>
@@ -13153,11 +13147,12 @@
       <w:bookmarkStart w:id="26" w:name="_tjl1pe5ei6dw" w:colFirst="0" w:colLast="0"/>
       <w:bookmarkStart w:id="27" w:name="_hlu1hcm6n5za" w:colFirst="0" w:colLast="0"/>
       <w:bookmarkStart w:id="28" w:name="_jhl60fg4121z" w:colFirst="0" w:colLast="0"/>
-      <w:bookmarkStart w:id="29" w:name="_Toc183923921"/>
+      <w:bookmarkStart w:id="29" w:name="_Toc183963912"/>
       <w:bookmarkEnd w:id="26"/>
       <w:bookmarkEnd w:id="27"/>
       <w:bookmarkEnd w:id="28"/>
       <w:r>
+        <w:lastRenderedPageBreak/>
         <w:t>Diagrama de classes</w:t>
       </w:r>
       <w:r>
@@ -13172,7 +13167,6 @@
         <w:jc w:val="left"/>
       </w:pPr>
       <w:r>
-        <w:lastRenderedPageBreak/>
         <w:br w:type="page"/>
       </w:r>
     </w:p>
@@ -13181,7 +13175,7 @@
         <w:pStyle w:val="Heading2"/>
       </w:pPr>
       <w:bookmarkStart w:id="30" w:name="_xmux0r3xll0b" w:colFirst="0" w:colLast="0"/>
-      <w:bookmarkStart w:id="31" w:name="_Toc183923922"/>
+      <w:bookmarkStart w:id="31" w:name="_Toc183963913"/>
       <w:bookmarkEnd w:id="30"/>
       <w:r>
         <w:lastRenderedPageBreak/>
@@ -13196,7 +13190,7 @@
       <w:pPr>
         <w:pStyle w:val="Heading3"/>
       </w:pPr>
-      <w:bookmarkStart w:id="32" w:name="_Toc183923923"/>
+      <w:bookmarkStart w:id="32" w:name="_Toc183963914"/>
       <w:r>
         <w:t>DIAG-SEQ0</w:t>
       </w:r>
@@ -13265,10 +13259,22 @@
     </w:p>
     <w:p/>
     <w:p>
+      <w:r>
+        <w:t>DIAG-SEQ02- Dashboard</w:t>
+      </w:r>
+    </w:p>
+    <w:p>
+      <w:pPr>
+        <w:rPr>
+          <w:lang w:val="en-US"/>
+        </w:rPr>
+      </w:pPr>
+    </w:p>
+    <w:p>
       <w:pPr>
         <w:pStyle w:val="Heading3"/>
       </w:pPr>
-      <w:bookmarkStart w:id="33" w:name="_Toc183923924"/>
+      <w:bookmarkStart w:id="33" w:name="_Toc183963915"/>
       <w:r>
         <w:rPr>
           <w:highlight w:val="yellow"/>
@@ -13351,7 +13357,7 @@
           <w:tab w:val="center" w:pos="4514"/>
         </w:tabs>
       </w:pPr>
-      <w:bookmarkStart w:id="34" w:name="_Toc183923925"/>
+      <w:bookmarkStart w:id="34" w:name="_Toc183963916"/>
       <w:r>
         <w:rPr>
           <w:highlight w:val="yellow"/>
@@ -13445,7 +13451,7 @@
       <w:pPr>
         <w:pStyle w:val="Heading3"/>
       </w:pPr>
-      <w:bookmarkStart w:id="35" w:name="_Toc183923926"/>
+      <w:bookmarkStart w:id="35" w:name="_Toc183963917"/>
       <w:r>
         <w:rPr>
           <w:highlight w:val="yellow"/>
@@ -13530,7 +13536,7 @@
           <w:highlight w:val="yellow"/>
         </w:rPr>
       </w:pPr>
-      <w:bookmarkStart w:id="36" w:name="_Toc183923927"/>
+      <w:bookmarkStart w:id="36" w:name="_Toc183963918"/>
       <w:r>
         <w:rPr>
           <w:highlight w:val="yellow"/>
@@ -13579,7 +13585,7 @@
           <w:highlight w:val="yellow"/>
         </w:rPr>
       </w:pPr>
-      <w:bookmarkStart w:id="37" w:name="_Toc183923928"/>
+      <w:bookmarkStart w:id="37" w:name="_Toc183963919"/>
       <w:r>
         <w:rPr>
           <w:highlight w:val="yellow"/>
@@ -13613,7 +13619,7 @@
           <w:highlight w:val="yellow"/>
         </w:rPr>
       </w:pPr>
-      <w:bookmarkStart w:id="38" w:name="_Toc183923929"/>
+      <w:bookmarkStart w:id="38" w:name="_Toc183963920"/>
       <w:r>
         <w:rPr>
           <w:highlight w:val="yellow"/>
@@ -13725,7 +13731,7 @@
         </w:numPr>
         <w:ind w:left="284" w:firstLine="0"/>
       </w:pPr>
-      <w:bookmarkStart w:id="39" w:name="_Toc183923930"/>
+      <w:bookmarkStart w:id="39" w:name="_Toc183963921"/>
       <w:r>
         <w:t>Recursos e ferramentas</w:t>
       </w:r>
@@ -14625,7 +14631,7 @@
           <w:numId w:val="6"/>
         </w:numPr>
       </w:pPr>
-      <w:bookmarkStart w:id="40" w:name="_Toc183923931"/>
+      <w:bookmarkStart w:id="40" w:name="_Toc183963922"/>
       <w:r>
         <w:t>Etapas / Sprints realizados</w:t>
       </w:r>
@@ -14656,7 +14662,7 @@
         <w:pStyle w:val="Heading2"/>
         <w:ind w:left="284"/>
       </w:pPr>
-      <w:bookmarkStart w:id="41" w:name="_Toc183923932"/>
+      <w:bookmarkStart w:id="41" w:name="_Toc183963923"/>
       <w:r>
         <w:lastRenderedPageBreak/>
         <w:t xml:space="preserve">3.8 </w:t>
@@ -14683,7 +14689,7 @@
       <w:pPr>
         <w:pStyle w:val="Heading2"/>
       </w:pPr>
-      <w:bookmarkStart w:id="42" w:name="_Toc183923933"/>
+      <w:bookmarkStart w:id="42" w:name="_Toc183963924"/>
       <w:r>
         <w:t>3.8.1 Esquema de Cores</w:t>
       </w:r>
@@ -14707,139 +14713,60 @@
         <w:ind w:firstLine="284"/>
         <w:rPr>
           <w:highlight w:val="yellow"/>
-          <w:lang w:val="en-US"/>
         </w:rPr>
       </w:pPr>
       <w:r>
         <w:rPr>
           <w:highlight w:val="yellow"/>
-          <w:lang w:val="en-US"/>
-        </w:rPr>
-        <w:t xml:space="preserve">[Gustavo </w:t>
-      </w:r>
-      <w:proofErr w:type="spellStart"/>
-      <w:r>
+        </w:rPr>
+        <w:t>[Gustavo vai implementar]</w:t>
+      </w:r>
+    </w:p>
+    <w:p>
+      <w:pPr>
+        <w:ind w:firstLine="284"/>
         <w:rPr>
           <w:highlight w:val="yellow"/>
-          <w:lang w:val="en-US"/>
-        </w:rPr>
-        <w:t>vai</w:t>
-      </w:r>
-      <w:proofErr w:type="spellEnd"/>
-      <w:r>
+        </w:rPr>
+      </w:pPr>
+    </w:p>
+    <w:p>
+      <w:pPr>
+        <w:ind w:firstLine="284"/>
         <w:rPr>
           <w:highlight w:val="yellow"/>
-          <w:lang w:val="en-US"/>
-        </w:rPr>
-        <w:t xml:space="preserve"> </w:t>
-      </w:r>
-      <w:proofErr w:type="spellStart"/>
+        </w:rPr>
+      </w:pPr>
       <w:r>
         <w:rPr>
           <w:highlight w:val="yellow"/>
-          <w:lang w:val="en-US"/>
-        </w:rPr>
-        <w:t>implementar</w:t>
-      </w:r>
-      <w:proofErr w:type="spellEnd"/>
+        </w:rPr>
+        <w:t>O motivo da escolha da paleta é:</w:t>
+      </w:r>
+    </w:p>
+    <w:p>
+      <w:pPr>
+        <w:ind w:firstLine="284"/>
+      </w:pPr>
       <w:r>
         <w:rPr>
           <w:highlight w:val="yellow"/>
-          <w:lang w:val="en-US"/>
-        </w:rPr>
-        <w:t>]</w:t>
+        </w:rPr>
+        <w:t>[Gustavo vai implementar]</w:t>
       </w:r>
     </w:p>
     <w:p>
       <w:pPr>
         <w:ind w:firstLine="284"/>
-        <w:rPr>
-          <w:highlight w:val="yellow"/>
-        </w:rPr>
-      </w:pPr>
-    </w:p>
-    <w:p>
-      <w:pPr>
-        <w:ind w:firstLine="284"/>
-        <w:rPr>
-          <w:highlight w:val="yellow"/>
-        </w:rPr>
-      </w:pPr>
-      <w:r>
-        <w:rPr>
-          <w:highlight w:val="yellow"/>
-        </w:rPr>
-        <w:t>O motivo da escolha da paleta é:</w:t>
-      </w:r>
-    </w:p>
-    <w:p>
-      <w:pPr>
-        <w:ind w:firstLine="284"/>
-        <w:rPr>
-          <w:lang w:val="en-US"/>
-        </w:rPr>
-      </w:pPr>
-      <w:r>
-        <w:rPr>
-          <w:highlight w:val="yellow"/>
-          <w:lang w:val="en-US"/>
-        </w:rPr>
-        <w:t xml:space="preserve">[Gustavo </w:t>
-      </w:r>
-      <w:proofErr w:type="spellStart"/>
-      <w:r>
-        <w:rPr>
-          <w:highlight w:val="yellow"/>
-          <w:lang w:val="en-US"/>
-        </w:rPr>
-        <w:t>vai</w:t>
-      </w:r>
-      <w:proofErr w:type="spellEnd"/>
-      <w:r>
-        <w:rPr>
-          <w:highlight w:val="yellow"/>
-          <w:lang w:val="en-US"/>
-        </w:rPr>
-        <w:t xml:space="preserve"> </w:t>
-      </w:r>
-      <w:proofErr w:type="spellStart"/>
-      <w:r>
-        <w:rPr>
-          <w:highlight w:val="yellow"/>
-          <w:lang w:val="en-US"/>
-        </w:rPr>
-        <w:t>implementar</w:t>
-      </w:r>
-      <w:proofErr w:type="spellEnd"/>
-      <w:r>
-        <w:rPr>
-          <w:highlight w:val="yellow"/>
-          <w:lang w:val="en-US"/>
-        </w:rPr>
-        <w:t>]</w:t>
-      </w:r>
-    </w:p>
-    <w:p>
-      <w:pPr>
-        <w:ind w:firstLine="284"/>
       </w:pPr>
     </w:p>
     <w:p>
       <w:pPr>
         <w:pStyle w:val="Heading2"/>
       </w:pPr>
-      <w:bookmarkStart w:id="43" w:name="_Toc183923934"/>
-      <w:r>
-        <w:t>3.8.</w:t>
-      </w:r>
-      <w:r>
-        <w:t>2</w:t>
-      </w:r>
-      <w:r>
-        <w:t xml:space="preserve"> </w:t>
-      </w:r>
-      <w:r>
-        <w:t>Telas finais</w:t>
+      <w:bookmarkStart w:id="43" w:name="_Toc183963925"/>
+      <w:r>
+        <w:t>3.8.2 Telas finais</w:t>
       </w:r>
       <w:bookmarkEnd w:id="43"/>
     </w:p>
@@ -14899,6 +14826,9 @@
         <w:jc w:val="center"/>
       </w:pPr>
       <w:r>
+        <w:rPr>
+          <w:noProof/>
+        </w:rPr>
         <w:drawing>
           <wp:inline distT="0" distB="0" distL="0" distR="0" wp14:anchorId="3C546603" wp14:editId="60AC257C">
             <wp:extent cx="5267325" cy="2512611"/>
@@ -14961,35 +14891,22 @@
           <w:bCs/>
         </w:rPr>
         <w:lastRenderedPageBreak/>
-        <w:t>Tela 1 – Login (</w:t>
-      </w:r>
-      <w:r>
+        <w:t>Tela 1 – Login (mobile)</w:t>
+      </w:r>
+    </w:p>
+    <w:p>
+      <w:pPr>
+        <w:jc w:val="center"/>
         <w:rPr>
           <w:b/>
           <w:bCs/>
         </w:rPr>
-        <w:t>mobile</w:t>
-      </w:r>
+      </w:pPr>
       <w:r>
         <w:rPr>
           <w:b/>
           <w:bCs/>
-        </w:rPr>
-        <w:t>)</w:t>
-      </w:r>
-    </w:p>
-    <w:p>
-      <w:pPr>
-        <w:jc w:val="center"/>
-        <w:rPr>
-          <w:b/>
-          <w:bCs/>
-        </w:rPr>
-      </w:pPr>
-      <w:r>
-        <w:rPr>
-          <w:b/>
-          <w:bCs/>
+          <w:noProof/>
         </w:rPr>
         <w:drawing>
           <wp:anchor distT="0" distB="0" distL="114300" distR="114300" simplePos="0" relativeHeight="251673600" behindDoc="0" locked="0" layoutInCell="1" allowOverlap="1" wp14:anchorId="30628AE4" wp14:editId="728BD9C0">
@@ -15058,14 +14975,12 @@
         <w:rPr>
           <w:b/>
           <w:bCs/>
-          <w:lang w:val="en-US"/>
         </w:rPr>
       </w:pPr>
       <w:r>
         <w:rPr>
           <w:b/>
           <w:bCs/>
-          <w:lang w:val="en-US"/>
         </w:rPr>
         <w:t>Tela 2 – Dashboard</w:t>
       </w:r>
@@ -15073,7 +14988,6 @@
         <w:rPr>
           <w:b/>
           <w:bCs/>
-          <w:lang w:val="en-US"/>
         </w:rPr>
         <w:t xml:space="preserve"> (desktop)</w:t>
       </w:r>
@@ -15090,190 +15004,191 @@
           <w:b/>
           <w:bCs/>
         </w:rPr>
-        <w:t>Tela 2 – Dashboard (</w:t>
-      </w:r>
-      <w:r>
+        <w:t>Tela 2 – Dashboard (mobile)</w:t>
+      </w:r>
+    </w:p>
+    <w:p/>
+    <w:p>
+      <w:pPr>
         <w:rPr>
           <w:b/>
           <w:bCs/>
         </w:rPr>
-        <w:t>mobile</w:t>
-      </w:r>
+      </w:pPr>
       <w:r>
         <w:rPr>
           <w:b/>
           <w:bCs/>
         </w:rPr>
-        <w:t>)</w:t>
-      </w:r>
-    </w:p>
-    <w:p/>
-    <w:p>
-      <w:pPr>
+        <w:t xml:space="preserve">Tela 3 – </w:t>
+      </w:r>
+      <w:r>
         <w:rPr>
           <w:b/>
           <w:bCs/>
         </w:rPr>
-      </w:pPr>
+        <w:t>Estoque</w:t>
+      </w:r>
       <w:r>
         <w:rPr>
           <w:b/>
           <w:bCs/>
         </w:rPr>
-        <w:t xml:space="preserve">Tela 3 – </w:t>
-      </w:r>
-      <w:r>
+        <w:t xml:space="preserve"> (desktop)</w:t>
+      </w:r>
+    </w:p>
+    <w:p>
+      <w:pPr>
         <w:rPr>
           <w:b/>
           <w:bCs/>
         </w:rPr>
-        <w:t>Estoque</w:t>
-      </w:r>
+      </w:pPr>
       <w:r>
         <w:rPr>
           <w:b/>
           <w:bCs/>
         </w:rPr>
-        <w:t xml:space="preserve"> (desktop)</w:t>
-      </w:r>
-    </w:p>
-    <w:p>
-      <w:pPr>
+        <w:t>Tela 3 – Estoque</w:t>
+      </w:r>
+      <w:r>
         <w:rPr>
           <w:b/>
           <w:bCs/>
         </w:rPr>
-      </w:pPr>
-      <w:r>
+        <w:t xml:space="preserve"> (mobile)</w:t>
+      </w:r>
+    </w:p>
+    <w:p/>
+    <w:p>
+      <w:pPr>
         <w:rPr>
           <w:b/>
           <w:bCs/>
         </w:rPr>
-        <w:t>Tela 3 – Estoque</w:t>
-      </w:r>
+      </w:pPr>
       <w:r>
         <w:rPr>
           <w:b/>
           <w:bCs/>
         </w:rPr>
-        <w:t xml:space="preserve"> (mobile)</w:t>
-      </w:r>
-    </w:p>
-    <w:p/>
-    <w:p>
-      <w:pPr>
+        <w:t xml:space="preserve">Tela 4 – </w:t>
+      </w:r>
+      <w:r>
         <w:rPr>
           <w:b/>
           <w:bCs/>
         </w:rPr>
-      </w:pPr>
+        <w:t>Agendamentos</w:t>
+      </w:r>
       <w:r>
         <w:rPr>
           <w:b/>
           <w:bCs/>
         </w:rPr>
-        <w:t xml:space="preserve">Tela 4 – </w:t>
-      </w:r>
-      <w:r>
+        <w:t xml:space="preserve"> (desktop)</w:t>
+      </w:r>
+    </w:p>
+    <w:p>
+      <w:pPr>
         <w:rPr>
           <w:b/>
           <w:bCs/>
         </w:rPr>
-        <w:t>Agendamentos</w:t>
-      </w:r>
+      </w:pPr>
       <w:r>
         <w:rPr>
           <w:b/>
           <w:bCs/>
         </w:rPr>
-        <w:t xml:space="preserve"> (desktop)</w:t>
-      </w:r>
-    </w:p>
-    <w:p>
-      <w:pPr>
+        <w:t>Tela 4 – Agendamentos</w:t>
+      </w:r>
+      <w:r>
         <w:rPr>
           <w:b/>
           <w:bCs/>
         </w:rPr>
-      </w:pPr>
-      <w:r>
+        <w:t xml:space="preserve"> (mobile)</w:t>
+      </w:r>
+    </w:p>
+    <w:p>
+      <w:pPr>
         <w:rPr>
           <w:b/>
           <w:bCs/>
         </w:rPr>
-        <w:t>Tela 4 – Agendamentos</w:t>
-      </w:r>
-      <w:r>
+      </w:pPr>
+    </w:p>
+    <w:p>
+      <w:pPr>
         <w:rPr>
           <w:b/>
           <w:bCs/>
         </w:rPr>
-        <w:t xml:space="preserve"> (</w:t>
-      </w:r>
+      </w:pPr>
       <w:r>
         <w:rPr>
           <w:b/>
           <w:bCs/>
         </w:rPr>
-        <w:t>mobile</w:t>
+        <w:t xml:space="preserve">Tela </w:t>
       </w:r>
       <w:r>
         <w:rPr>
           <w:b/>
           <w:bCs/>
         </w:rPr>
-        <w:t>)</w:t>
-      </w:r>
-    </w:p>
-    <w:p>
-      <w:pPr>
+        <w:t>5</w:t>
+      </w:r>
+      <w:r>
         <w:rPr>
           <w:b/>
           <w:bCs/>
         </w:rPr>
-      </w:pPr>
-    </w:p>
-    <w:p>
-      <w:pPr>
+        <w:t xml:space="preserve"> – </w:t>
+      </w:r>
+      <w:r>
         <w:rPr>
           <w:b/>
           <w:bCs/>
         </w:rPr>
-      </w:pPr>
-      <w:r>
+        <w:t>Cadastrar Cliente (desktop)</w:t>
+      </w:r>
+    </w:p>
+    <w:p>
+      <w:pPr>
         <w:rPr>
           <w:b/>
           <w:bCs/>
         </w:rPr>
-        <w:t xml:space="preserve">Tela </w:t>
-      </w:r>
+      </w:pPr>
       <w:r>
         <w:rPr>
           <w:b/>
           <w:bCs/>
         </w:rPr>
-        <w:t>5</w:t>
+        <w:t xml:space="preserve">Tela </w:t>
       </w:r>
       <w:r>
         <w:rPr>
           <w:b/>
           <w:bCs/>
         </w:rPr>
-        <w:t xml:space="preserve"> – </w:t>
+        <w:t>5</w:t>
       </w:r>
       <w:r>
         <w:rPr>
           <w:b/>
           <w:bCs/>
         </w:rPr>
-        <w:t>Cadastrar Cliente</w:t>
+        <w:t xml:space="preserve"> – </w:t>
       </w:r>
       <w:r>
         <w:rPr>
           <w:b/>
           <w:bCs/>
         </w:rPr>
-        <w:t xml:space="preserve"> (desktop)</w:t>
+        <w:t>Cadastrar Cliente (mobile)</w:t>
       </w:r>
     </w:p>
     <w:p>
@@ -15283,42 +15198,42 @@
           <w:bCs/>
         </w:rPr>
       </w:pPr>
-      <w:r>
+    </w:p>
+    <w:p>
+      <w:pPr>
         <w:rPr>
           <w:b/>
           <w:bCs/>
         </w:rPr>
-        <w:t xml:space="preserve">Tela </w:t>
-      </w:r>
+      </w:pPr>
       <w:r>
         <w:rPr>
           <w:b/>
           <w:bCs/>
         </w:rPr>
-        <w:t>5</w:t>
+        <w:t xml:space="preserve">Tela </w:t>
       </w:r>
       <w:r>
         <w:rPr>
           <w:b/>
           <w:bCs/>
         </w:rPr>
-        <w:t xml:space="preserve"> – </w:t>
+        <w:t>6</w:t>
       </w:r>
       <w:r>
         <w:rPr>
           <w:b/>
           <w:bCs/>
         </w:rPr>
-        <w:t>Cadastrar Cliente (mobile)</w:t>
-      </w:r>
-    </w:p>
-    <w:p>
-      <w:pPr>
+        <w:t xml:space="preserve"> – </w:t>
+      </w:r>
+      <w:r>
         <w:rPr>
           <w:b/>
           <w:bCs/>
         </w:rPr>
-      </w:pPr>
+        <w:t>Cadastrar Usuário (desktop)</w:t>
+      </w:r>
     </w:p>
     <w:p>
       <w:pPr>
@@ -15353,63 +15268,13 @@
           <w:b/>
           <w:bCs/>
         </w:rPr>
-        <w:t xml:space="preserve">Cadastrar </w:t>
+        <w:t>Cadastrar Usuário (mobile)</w:t>
       </w:r>
       <w:r>
         <w:rPr>
           <w:b/>
           <w:bCs/>
         </w:rPr>
-        <w:t>Usuário</w:t>
-      </w:r>
-      <w:r>
-        <w:rPr>
-          <w:b/>
-          <w:bCs/>
-        </w:rPr>
-        <w:t xml:space="preserve"> (desktop)</w:t>
-      </w:r>
-    </w:p>
-    <w:p>
-      <w:pPr>
-        <w:rPr>
-          <w:b/>
-          <w:bCs/>
-        </w:rPr>
-      </w:pPr>
-      <w:r>
-        <w:rPr>
-          <w:b/>
-          <w:bCs/>
-        </w:rPr>
-        <w:t xml:space="preserve">Tela </w:t>
-      </w:r>
-      <w:r>
-        <w:rPr>
-          <w:b/>
-          <w:bCs/>
-        </w:rPr>
-        <w:t>6</w:t>
-      </w:r>
-      <w:r>
-        <w:rPr>
-          <w:b/>
-          <w:bCs/>
-        </w:rPr>
-        <w:t xml:space="preserve"> – </w:t>
-      </w:r>
-      <w:r>
-        <w:rPr>
-          <w:b/>
-          <w:bCs/>
-        </w:rPr>
-        <w:t>Cadastrar Usuário (mobile)</w:t>
-      </w:r>
-      <w:r>
-        <w:rPr>
-          <w:b/>
-          <w:bCs/>
-        </w:rPr>
         <w:br w:type="page"/>
       </w:r>
     </w:p>
@@ -15417,7 +15282,7 @@
       <w:pPr>
         <w:pStyle w:val="Heading1"/>
       </w:pPr>
-      <w:bookmarkStart w:id="44" w:name="_Toc183923935"/>
+      <w:bookmarkStart w:id="44" w:name="_Toc183963926"/>
       <w:r>
         <w:lastRenderedPageBreak/>
         <w:t>Testes e Qualidade</w:t>
@@ -15432,7 +15297,7 @@
           <w:numId w:val="8"/>
         </w:numPr>
       </w:pPr>
-      <w:bookmarkStart w:id="45" w:name="_Toc183923936"/>
+      <w:bookmarkStart w:id="45" w:name="_Toc183963927"/>
       <w:r>
         <w:t>Estratégia de Testes: Descrever a estratégia de testes adotada</w:t>
       </w:r>
@@ -15487,7 +15352,7 @@
       <w:pPr>
         <w:pStyle w:val="Heading2"/>
       </w:pPr>
-      <w:bookmarkStart w:id="46" w:name="_Toc183923937"/>
+      <w:bookmarkStart w:id="46" w:name="_Toc183963928"/>
       <w:r>
         <w:t>4.2 Resultados dos Testes: Apresentar os resultados dos testes realizados</w:t>
       </w:r>
@@ -15535,7 +15400,7 @@
       <w:pPr>
         <w:pStyle w:val="Heading2"/>
       </w:pPr>
-      <w:bookmarkStart w:id="47" w:name="_Toc183923938"/>
+      <w:bookmarkStart w:id="47" w:name="_Toc183963929"/>
       <w:r>
         <w:t>4.3 Garantia da Qualidade: Descrever as práticas adotadas para garantia da qualidade</w:t>
       </w:r>
@@ -15546,7 +15411,7 @@
       <w:pPr>
         <w:pStyle w:val="Heading2"/>
       </w:pPr>
-      <w:bookmarkStart w:id="48" w:name="_Toc183923939"/>
+      <w:bookmarkStart w:id="48" w:name="_Toc183963930"/>
       <w:r>
         <w:t xml:space="preserve">4.4 </w:t>
       </w:r>
@@ -16015,7 +15880,7 @@
       <w:pPr>
         <w:pStyle w:val="Heading2"/>
       </w:pPr>
-      <w:bookmarkStart w:id="61" w:name="_Toc183923940"/>
+      <w:bookmarkStart w:id="61" w:name="_Toc183963931"/>
       <w:r>
         <w:t xml:space="preserve">4.5 </w:t>
       </w:r>
@@ -16037,7 +15902,7 @@
       <w:pPr>
         <w:pStyle w:val="Heading1"/>
       </w:pPr>
-      <w:bookmarkStart w:id="64" w:name="_Toc183923941"/>
+      <w:bookmarkStart w:id="64" w:name="_Toc183963932"/>
       <w:r>
         <w:t>Considerações Finais</w:t>
       </w:r>
@@ -16089,7 +15954,7 @@
         </w:numPr>
         <w:ind w:left="720"/>
       </w:pPr>
-      <w:bookmarkStart w:id="65" w:name="_Toc183923942"/>
+      <w:bookmarkStart w:id="65" w:name="_Toc183963933"/>
       <w:r>
         <w:t xml:space="preserve">6 </w:t>
       </w:r>
@@ -16109,7 +15974,7 @@
         </w:numPr>
         <w:ind w:left="710"/>
       </w:pPr>
-      <w:bookmarkStart w:id="66" w:name="_Toc183923943"/>
+      <w:bookmarkStart w:id="66" w:name="_Toc183963934"/>
       <w:r>
         <w:t xml:space="preserve">Anexo I - </w:t>
       </w:r>
@@ -16227,7 +16092,7 @@
         </w:numPr>
         <w:ind w:left="720"/>
       </w:pPr>
-      <w:bookmarkStart w:id="67" w:name="_Toc183923944"/>
+      <w:bookmarkStart w:id="67" w:name="_Toc183963935"/>
       <w:r>
         <w:t>Anexo II – Cronograma efetivo</w:t>
       </w:r>
@@ -16242,7 +16107,7 @@
         </w:numPr>
         <w:ind w:left="720"/>
       </w:pPr>
-      <w:bookmarkStart w:id="68" w:name="_Toc183923945"/>
+      <w:bookmarkStart w:id="68" w:name="_Toc183963936"/>
       <w:r>
         <w:t>Anexo III – Evidências</w:t>
       </w:r>
@@ -19093,10 +18958,13 @@
     <w:rsid w:val="00B81221"/>
     <w:rsid w:val="00B855D3"/>
     <w:rsid w:val="00B95DC0"/>
+    <w:rsid w:val="00BC28CC"/>
     <w:rsid w:val="00BE62F0"/>
     <w:rsid w:val="00C42F41"/>
+    <w:rsid w:val="00C910D1"/>
     <w:rsid w:val="00CA365F"/>
     <w:rsid w:val="00CE18D8"/>
+    <w:rsid w:val="00CE4A2B"/>
     <w:rsid w:val="00D01DBA"/>
     <w:rsid w:val="00D11133"/>
     <w:rsid w:val="00D258DC"/>
@@ -19939,21 +19807,6 @@
 </file>
 
 <file path=customXml/item2.xml><?xml version="1.0" encoding="utf-8"?>
-<p:properties xmlns:p="http://schemas.microsoft.com/office/2006/metadata/properties" xmlns:xsi="http://www.w3.org/2001/XMLSchema-instance" xmlns:pc="http://schemas.microsoft.com/office/infopath/2007/PartnerControls">
-  <documentManagement/>
-</p:properties>
-</file>
-
-<file path=customXml/item3.xml><?xml version="1.0" encoding="utf-8"?>
-<?mso-contentType ?>
-<FormTemplates xmlns="http://schemas.microsoft.com/sharepoint/v3/contenttype/forms">
-  <Display>DocumentLibraryForm</Display>
-  <Edit>DocumentLibraryForm</Edit>
-  <New>DocumentLibraryForm</New>
-</FormTemplates>
-</file>
-
-<file path=customXml/item4.xml><?xml version="1.0" encoding="utf-8"?>
 <ct:contentTypeSchema xmlns:ct="http://schemas.microsoft.com/office/2006/metadata/contentType" xmlns:ma="http://schemas.microsoft.com/office/2006/metadata/properties/metaAttributes" ct:_="" ma:_="" ma:contentTypeName="Documento" ma:contentTypeID="0x010100C098DA9510EC7C4A8AB2181D743C5648" ma:contentTypeVersion="0" ma:contentTypeDescription="Crie um novo documento." ma:contentTypeScope="" ma:versionID="67f8a7471db1d73aee014162df4259da">
   <xsd:schema xmlns:xsd="http://www.w3.org/2001/XMLSchema" xmlns:xs="http://www.w3.org/2001/XMLSchema" xmlns:p="http://schemas.microsoft.com/office/2006/metadata/properties" targetNamespace="http://schemas.microsoft.com/office/2006/metadata/properties" ma:root="true" ma:fieldsID="e257547f92819c86ae4143fe76bb6c5b">
     <xsd:element name="properties">
@@ -20067,6 +19920,21 @@
 </ct:contentTypeSchema>
 </file>
 
+<file path=customXml/item3.xml><?xml version="1.0" encoding="utf-8"?>
+<?mso-contentType ?>
+<FormTemplates xmlns="http://schemas.microsoft.com/sharepoint/v3/contenttype/forms">
+  <Display>DocumentLibraryForm</Display>
+  <Edit>DocumentLibraryForm</Edit>
+  <New>DocumentLibraryForm</New>
+</FormTemplates>
+</file>
+
+<file path=customXml/item4.xml><?xml version="1.0" encoding="utf-8"?>
+<p:properties xmlns:p="http://schemas.microsoft.com/office/2006/metadata/properties" xmlns:xsi="http://www.w3.org/2001/XMLSchema-instance" xmlns:pc="http://schemas.microsoft.com/office/infopath/2007/PartnerControls">
+  <documentManagement/>
+</p:properties>
+</file>
+
 <file path=customXml/itemProps1.xml><?xml version="1.0" encoding="utf-8"?>
 <ds:datastoreItem xmlns:ds="http://schemas.openxmlformats.org/officeDocument/2006/customXml" ds:itemID="{6F0C982A-CA15-4101-95E9-E83C40D43193}">
   <ds:schemaRefs>
@@ -20076,9 +19944,16 @@
 </file>
 
 <file path=customXml/itemProps2.xml><?xml version="1.0" encoding="utf-8"?>
-<ds:datastoreItem xmlns:ds="http://schemas.openxmlformats.org/officeDocument/2006/customXml" ds:itemID="{E2B667CE-4CF2-48FD-A04C-FC30836E22D6}">
+<ds:datastoreItem xmlns:ds="http://schemas.openxmlformats.org/officeDocument/2006/customXml" ds:itemID="{B7520BA5-35AA-4014-8B35-895BA3950E60}">
   <ds:schemaRefs>
+    <ds:schemaRef ds:uri="http://schemas.microsoft.com/office/2006/metadata/contentType"/>
+    <ds:schemaRef ds:uri="http://schemas.microsoft.com/office/2006/metadata/properties/metaAttributes"/>
+    <ds:schemaRef ds:uri="http://www.w3.org/2001/XMLSchema"/>
     <ds:schemaRef ds:uri="http://schemas.microsoft.com/office/2006/metadata/properties"/>
+    <ds:schemaRef ds:uri="http://schemas.openxmlformats.org/package/2006/metadata/core-properties"/>
+    <ds:schemaRef ds:uri="http://purl.org/dc/elements/1.1/"/>
+    <ds:schemaRef ds:uri="http://purl.org/dc/terms/"/>
+    <ds:schemaRef ds:uri="http://schemas.microsoft.com/internal/obd"/>
     <ds:schemaRef ds:uri="http://schemas.microsoft.com/office/infopath/2007/PartnerControls"/>
   </ds:schemaRefs>
 </ds:datastoreItem>
@@ -20093,16 +19968,9 @@
 </file>
 
 <file path=customXml/itemProps4.xml><?xml version="1.0" encoding="utf-8"?>
-<ds:datastoreItem xmlns:ds="http://schemas.openxmlformats.org/officeDocument/2006/customXml" ds:itemID="{B7520BA5-35AA-4014-8B35-895BA3950E60}">
+<ds:datastoreItem xmlns:ds="http://schemas.openxmlformats.org/officeDocument/2006/customXml" ds:itemID="{E2B667CE-4CF2-48FD-A04C-FC30836E22D6}">
   <ds:schemaRefs>
-    <ds:schemaRef ds:uri="http://schemas.microsoft.com/office/2006/metadata/contentType"/>
-    <ds:schemaRef ds:uri="http://schemas.microsoft.com/office/2006/metadata/properties/metaAttributes"/>
-    <ds:schemaRef ds:uri="http://www.w3.org/2001/XMLSchema"/>
     <ds:schemaRef ds:uri="http://schemas.microsoft.com/office/2006/metadata/properties"/>
-    <ds:schemaRef ds:uri="http://schemas.openxmlformats.org/package/2006/metadata/core-properties"/>
-    <ds:schemaRef ds:uri="http://purl.org/dc/elements/1.1/"/>
-    <ds:schemaRef ds:uri="http://purl.org/dc/terms/"/>
-    <ds:schemaRef ds:uri="http://schemas.microsoft.com/internal/obd"/>
     <ds:schemaRef ds:uri="http://schemas.microsoft.com/office/infopath/2007/PartnerControls"/>
   </ds:schemaRefs>
 </ds:datastoreItem>

</xml_diff>

<commit_message>
docs: atualizado documentacao de diagramas em geral.
</commit_message>
<xml_diff>
--- a/docs/DOCUMENTAÇÃO_PROJETO_14-10-2024.docx
+++ b/docs/DOCUMENTAÇÃO_PROJETO_14-10-2024.docx
@@ -13160,12 +13160,64 @@
       </w:r>
       <w:bookmarkEnd w:id="29"/>
     </w:p>
-    <w:p/>
-    <w:p/>
-    <w:p>
-      <w:pPr>
-        <w:jc w:val="left"/>
-      </w:pPr>
+    <w:p>
+      <w:r>
+        <w:rPr>
+          <w:highlight w:val="yellow"/>
+        </w:rPr>
+        <w:t>Falta o agendamento</w:t>
+      </w:r>
+    </w:p>
+    <w:p>
+      <w:pPr>
+        <w:jc w:val="center"/>
+      </w:pPr>
+      <w:r>
+        <w:rPr>
+          <w:noProof/>
+        </w:rPr>
+        <w:drawing>
+          <wp:inline distT="0" distB="0" distL="0" distR="0" wp14:anchorId="172D8B94" wp14:editId="4C381A71">
+            <wp:extent cx="5733415" cy="7733030"/>
+            <wp:effectExtent l="0" t="0" r="635" b="1270"/>
+            <wp:docPr id="17" name="Picture 17"/>
+            <wp:cNvGraphicFramePr>
+              <a:graphicFrameLocks xmlns:a="http://schemas.openxmlformats.org/drawingml/2006/main" noChangeAspect="1"/>
+            </wp:cNvGraphicFramePr>
+            <a:graphic xmlns:a="http://schemas.openxmlformats.org/drawingml/2006/main">
+              <a:graphicData uri="http://schemas.openxmlformats.org/drawingml/2006/picture">
+                <pic:pic xmlns:pic="http://schemas.openxmlformats.org/drawingml/2006/picture">
+                  <pic:nvPicPr>
+                    <pic:cNvPr id="17" name="Picture 17"/>
+                    <pic:cNvPicPr/>
+                  </pic:nvPicPr>
+                  <pic:blipFill>
+                    <a:blip r:embed="rId16" cstate="print">
+                      <a:extLst>
+                        <a:ext uri="{28A0092B-C50C-407E-A947-70E740481C1C}">
+                          <a14:useLocalDpi xmlns:a14="http://schemas.microsoft.com/office/drawing/2010/main" val="0"/>
+                        </a:ext>
+                      </a:extLst>
+                    </a:blip>
+                    <a:stretch>
+                      <a:fillRect/>
+                    </a:stretch>
+                  </pic:blipFill>
+                  <pic:spPr>
+                    <a:xfrm>
+                      <a:off x="0" y="0"/>
+                      <a:ext cx="5733415" cy="7733030"/>
+                    </a:xfrm>
+                    <a:prstGeom prst="rect">
+                      <a:avLst/>
+                    </a:prstGeom>
+                  </pic:spPr>
+                </pic:pic>
+              </a:graphicData>
+            </a:graphic>
+          </wp:inline>
+        </w:drawing>
+      </w:r>
       <w:r>
         <w:br w:type="page"/>
       </w:r>
@@ -13222,7 +13274,7 @@
                     </pic:cNvPicPr>
                   </pic:nvPicPr>
                   <pic:blipFill rotWithShape="1">
-                    <a:blip r:embed="rId16">
+                    <a:blip r:embed="rId17">
                       <a:extLst>
                         <a:ext uri="{28A0092B-C50C-407E-A947-70E740481C1C}">
                           <a14:useLocalDpi xmlns:a14="http://schemas.microsoft.com/office/drawing/2010/main" val="0"/>
@@ -13263,13 +13315,7 @@
         <w:t>DIAG-SEQ02- Dashboard</w:t>
       </w:r>
     </w:p>
-    <w:p>
-      <w:pPr>
-        <w:rPr>
-          <w:lang w:val="en-US"/>
-        </w:rPr>
-      </w:pPr>
-    </w:p>
+    <w:p/>
     <w:p>
       <w:pPr>
         <w:pStyle w:val="Heading3"/>
@@ -13305,7 +13351,7 @@
                     <pic:cNvPicPr/>
                   </pic:nvPicPr>
                   <pic:blipFill>
-                    <a:blip r:embed="rId17">
+                    <a:blip r:embed="rId18">
                       <a:extLst>
                         <a:ext uri="{28A0092B-C50C-407E-A947-70E740481C1C}">
                           <a14:useLocalDpi xmlns:a14="http://schemas.microsoft.com/office/drawing/2010/main" val="0"/>
@@ -13394,7 +13440,7 @@
                     <pic:cNvPicPr/>
                   </pic:nvPicPr>
                   <pic:blipFill>
-                    <a:blip r:embed="rId18">
+                    <a:blip r:embed="rId19">
                       <a:extLst>
                         <a:ext uri="{28A0092B-C50C-407E-A947-70E740481C1C}">
                           <a14:useLocalDpi xmlns:a14="http://schemas.microsoft.com/office/drawing/2010/main" val="0"/>
@@ -13481,7 +13527,7 @@
                     <pic:cNvPicPr/>
                   </pic:nvPicPr>
                   <pic:blipFill>
-                    <a:blip r:embed="rId19">
+                    <a:blip r:embed="rId20">
                       <a:extLst>
                         <a:ext uri="{28A0092B-C50C-407E-A947-70E740481C1C}">
                           <a14:useLocalDpi xmlns:a14="http://schemas.microsoft.com/office/drawing/2010/main" val="0"/>
@@ -13606,6 +13652,53 @@
           <w:highlight w:val="yellow"/>
         </w:rPr>
       </w:pPr>
+      <w:r>
+        <w:rPr>
+          <w:noProof/>
+          <w:lang w:val="en-US"/>
+        </w:rPr>
+        <w:drawing>
+          <wp:inline distT="0" distB="0" distL="0" distR="0" wp14:anchorId="13F80123" wp14:editId="38654AB6">
+            <wp:extent cx="5733415" cy="5234940"/>
+            <wp:effectExtent l="0" t="0" r="635" b="3810"/>
+            <wp:docPr id="18" name="Picture 18"/>
+            <wp:cNvGraphicFramePr>
+              <a:graphicFrameLocks xmlns:a="http://schemas.openxmlformats.org/drawingml/2006/main" noChangeAspect="1"/>
+            </wp:cNvGraphicFramePr>
+            <a:graphic xmlns:a="http://schemas.openxmlformats.org/drawingml/2006/main">
+              <a:graphicData uri="http://schemas.openxmlformats.org/drawingml/2006/picture">
+                <pic:pic xmlns:pic="http://schemas.openxmlformats.org/drawingml/2006/picture">
+                  <pic:nvPicPr>
+                    <pic:cNvPr id="18" name="Picture 18"/>
+                    <pic:cNvPicPr/>
+                  </pic:nvPicPr>
+                  <pic:blipFill>
+                    <a:blip r:embed="rId21">
+                      <a:extLst>
+                        <a:ext uri="{28A0092B-C50C-407E-A947-70E740481C1C}">
+                          <a14:useLocalDpi xmlns:a14="http://schemas.microsoft.com/office/drawing/2010/main" val="0"/>
+                        </a:ext>
+                      </a:extLst>
+                    </a:blip>
+                    <a:stretch>
+                      <a:fillRect/>
+                    </a:stretch>
+                  </pic:blipFill>
+                  <pic:spPr>
+                    <a:xfrm>
+                      <a:off x="0" y="0"/>
+                      <a:ext cx="5733415" cy="5234940"/>
+                    </a:xfrm>
+                    <a:prstGeom prst="rect">
+                      <a:avLst/>
+                    </a:prstGeom>
+                  </pic:spPr>
+                </pic:pic>
+              </a:graphicData>
+            </a:graphic>
+          </wp:inline>
+        </w:drawing>
+      </w:r>
     </w:p>
     <w:p>
       <w:pPr>
@@ -14179,7 +14272,6 @@
           </w:tcPr>
           <w:p>
             <w:r>
-              <w:lastRenderedPageBreak/>
               <w:t>Figma</w:t>
             </w:r>
           </w:p>
@@ -14464,6 +14556,7 @@
           </w:tcPr>
           <w:p>
             <w:r>
+              <w:lastRenderedPageBreak/>
               <w:t>Visual Paradigm</w:t>
             </w:r>
           </w:p>
@@ -14845,7 +14938,7 @@
                     <pic:cNvPicPr/>
                   </pic:nvPicPr>
                   <pic:blipFill>
-                    <a:blip r:embed="rId20"/>
+                    <a:blip r:embed="rId22"/>
                     <a:stretch>
                       <a:fillRect/>
                     </a:stretch>
@@ -14932,7 +15025,7 @@
                     <pic:cNvPicPr/>
                   </pic:nvPicPr>
                   <pic:blipFill rotWithShape="1">
-                    <a:blip r:embed="rId21">
+                    <a:blip r:embed="rId23">
                       <a:extLst>
                         <a:ext uri="{28A0092B-C50C-407E-A947-70E740481C1C}">
                           <a14:useLocalDpi xmlns:a14="http://schemas.microsoft.com/office/drawing/2010/main" val="0"/>
@@ -16004,7 +16097,7 @@
       </w:r>
     </w:p>
     <w:p>
-      <w:hyperlink r:id="rId22" w:history="1">
+      <w:hyperlink r:id="rId24" w:history="1">
         <w:r>
           <w:rPr>
             <w:rStyle w:val="Hyperlink"/>
@@ -16058,7 +16151,7 @@
       <w:r>
         <w:t xml:space="preserve">Gabriel Victorino – </w:t>
       </w:r>
-      <w:hyperlink r:id="rId23" w:history="1">
+      <w:hyperlink r:id="rId25" w:history="1">
         <w:r>
           <w:rPr>
             <w:rStyle w:val="Hyperlink"/>
@@ -16147,7 +16240,7 @@
       <w:r>
         <w:t xml:space="preserve"> </w:t>
       </w:r>
-      <w:hyperlink r:id="rId24" w:history="1">
+      <w:hyperlink r:id="rId26" w:history="1">
         <w:r>
           <w:rPr>
             <w:rStyle w:val="Hyperlink"/>
@@ -16175,7 +16268,7 @@
       <w:r>
         <w:t xml:space="preserve">: </w:t>
       </w:r>
-      <w:hyperlink r:id="rId25" w:history="1">
+      <w:hyperlink r:id="rId27" w:history="1">
         <w:r>
           <w:rPr>
             <w:rStyle w:val="Hyperlink"/>
@@ -16203,7 +16296,7 @@
       <w:r>
         <w:t xml:space="preserve"> </w:t>
       </w:r>
-      <w:hyperlink r:id="rId26" w:history="1">
+      <w:hyperlink r:id="rId28" w:history="1">
         <w:r>
           <w:rPr>
             <w:rStyle w:val="Hyperlink"/>
@@ -16231,7 +16324,7 @@
       <w:r>
         <w:t xml:space="preserve"> </w:t>
       </w:r>
-      <w:hyperlink r:id="rId27" w:history="1">
+      <w:hyperlink r:id="rId29" w:history="1">
         <w:r>
           <w:rPr>
             <w:rStyle w:val="Hyperlink"/>
@@ -16256,7 +16349,7 @@
         </w:rPr>
         <w:t xml:space="preserve">Entrevista: </w:t>
       </w:r>
-      <w:hyperlink r:id="rId28" w:history="1">
+      <w:hyperlink r:id="rId30" w:history="1">
         <w:r>
           <w:rPr>
             <w:rStyle w:val="Hyperlink"/>
@@ -16279,7 +16372,7 @@
       <w:r>
         <w:t xml:space="preserve"> </w:t>
       </w:r>
-      <w:hyperlink r:id="rId29" w:history="1">
+      <w:hyperlink r:id="rId31" w:history="1">
         <w:r>
           <w:rPr>
             <w:rStyle w:val="Hyperlink"/>
@@ -16307,7 +16400,7 @@
       <w:r>
         <w:t xml:space="preserve">: </w:t>
       </w:r>
-      <w:hyperlink r:id="rId30" w:history="1">
+      <w:hyperlink r:id="rId32" w:history="1">
         <w:r>
           <w:rPr>
             <w:rStyle w:val="Hyperlink"/>
@@ -16330,7 +16423,7 @@
       <w:r>
         <w:t xml:space="preserve">: </w:t>
       </w:r>
-      <w:hyperlink r:id="rId31" w:history="1">
+      <w:hyperlink r:id="rId33" w:history="1">
         <w:r>
           <w:rPr>
             <w:rStyle w:val="Hyperlink"/>
@@ -16365,7 +16458,7 @@
       <w:r>
         <w:t xml:space="preserve"> </w:t>
       </w:r>
-      <w:hyperlink r:id="rId32" w:history="1">
+      <w:hyperlink r:id="rId34" w:history="1">
         <w:r>
           <w:rPr>
             <w:rStyle w:val="Hyperlink"/>
@@ -16409,7 +16502,7 @@
                     <pic:cNvPicPr/>
                   </pic:nvPicPr>
                   <pic:blipFill>
-                    <a:blip r:embed="rId33"/>
+                    <a:blip r:embed="rId35"/>
                     <a:stretch>
                       <a:fillRect/>
                     </a:stretch>
@@ -16457,7 +16550,7 @@
                     <pic:cNvPicPr/>
                   </pic:nvPicPr>
                   <pic:blipFill>
-                    <a:blip r:embed="rId34"/>
+                    <a:blip r:embed="rId36"/>
                     <a:stretch>
                       <a:fillRect/>
                     </a:stretch>
@@ -16510,7 +16603,7 @@
                     <pic:cNvPicPr/>
                   </pic:nvPicPr>
                   <pic:blipFill>
-                    <a:blip r:embed="rId35"/>
+                    <a:blip r:embed="rId37"/>
                     <a:stretch>
                       <a:fillRect/>
                     </a:stretch>
@@ -16558,7 +16651,7 @@
                     <pic:cNvPicPr/>
                   </pic:nvPicPr>
                   <pic:blipFill>
-                    <a:blip r:embed="rId36"/>
+                    <a:blip r:embed="rId38"/>
                     <a:stretch>
                       <a:fillRect/>
                     </a:stretch>
@@ -16580,7 +16673,7 @@
       </w:r>
     </w:p>
     <w:sectPr>
-      <w:headerReference w:type="default" r:id="rId37"/>
+      <w:headerReference w:type="default" r:id="rId39"/>
       <w:pgSz w:w="11909" w:h="16834"/>
       <w:pgMar w:top="1440" w:right="1440" w:bottom="1440" w:left="1440" w:header="720" w:footer="720" w:gutter="0"/>
       <w:pgNumType w:start="1"/>
@@ -18954,8 +19047,10 @@
     <w:rsid w:val="009371DC"/>
     <w:rsid w:val="009640BF"/>
     <w:rsid w:val="009C592D"/>
+    <w:rsid w:val="00AC285D"/>
     <w:rsid w:val="00B06368"/>
     <w:rsid w:val="00B81221"/>
+    <w:rsid w:val="00B83FCA"/>
     <w:rsid w:val="00B855D3"/>
     <w:rsid w:val="00B95DC0"/>
     <w:rsid w:val="00BC28CC"/>
@@ -18965,6 +19060,7 @@
     <w:rsid w:val="00CA365F"/>
     <w:rsid w:val="00CE18D8"/>
     <w:rsid w:val="00CE4A2B"/>
+    <w:rsid w:val="00CF685E"/>
     <w:rsid w:val="00D01DBA"/>
     <w:rsid w:val="00D11133"/>
     <w:rsid w:val="00D258DC"/>
@@ -19807,6 +19903,21 @@
 </file>
 
 <file path=customXml/item2.xml><?xml version="1.0" encoding="utf-8"?>
+<p:properties xmlns:p="http://schemas.microsoft.com/office/2006/metadata/properties" xmlns:xsi="http://www.w3.org/2001/XMLSchema-instance" xmlns:pc="http://schemas.microsoft.com/office/infopath/2007/PartnerControls">
+  <documentManagement/>
+</p:properties>
+</file>
+
+<file path=customXml/item3.xml><?xml version="1.0" encoding="utf-8"?>
+<?mso-contentType ?>
+<FormTemplates xmlns="http://schemas.microsoft.com/sharepoint/v3/contenttype/forms">
+  <Display>DocumentLibraryForm</Display>
+  <Edit>DocumentLibraryForm</Edit>
+  <New>DocumentLibraryForm</New>
+</FormTemplates>
+</file>
+
+<file path=customXml/item4.xml><?xml version="1.0" encoding="utf-8"?>
 <ct:contentTypeSchema xmlns:ct="http://schemas.microsoft.com/office/2006/metadata/contentType" xmlns:ma="http://schemas.microsoft.com/office/2006/metadata/properties/metaAttributes" ct:_="" ma:_="" ma:contentTypeName="Documento" ma:contentTypeID="0x010100C098DA9510EC7C4A8AB2181D743C5648" ma:contentTypeVersion="0" ma:contentTypeDescription="Crie um novo documento." ma:contentTypeScope="" ma:versionID="67f8a7471db1d73aee014162df4259da">
   <xsd:schema xmlns:xsd="http://www.w3.org/2001/XMLSchema" xmlns:xs="http://www.w3.org/2001/XMLSchema" xmlns:p="http://schemas.microsoft.com/office/2006/metadata/properties" targetNamespace="http://schemas.microsoft.com/office/2006/metadata/properties" ma:root="true" ma:fieldsID="e257547f92819c86ae4143fe76bb6c5b">
     <xsd:element name="properties">
@@ -19920,21 +20031,6 @@
 </ct:contentTypeSchema>
 </file>
 
-<file path=customXml/item3.xml><?xml version="1.0" encoding="utf-8"?>
-<?mso-contentType ?>
-<FormTemplates xmlns="http://schemas.microsoft.com/sharepoint/v3/contenttype/forms">
-  <Display>DocumentLibraryForm</Display>
-  <Edit>DocumentLibraryForm</Edit>
-  <New>DocumentLibraryForm</New>
-</FormTemplates>
-</file>
-
-<file path=customXml/item4.xml><?xml version="1.0" encoding="utf-8"?>
-<p:properties xmlns:p="http://schemas.microsoft.com/office/2006/metadata/properties" xmlns:xsi="http://www.w3.org/2001/XMLSchema-instance" xmlns:pc="http://schemas.microsoft.com/office/infopath/2007/PartnerControls">
-  <documentManagement/>
-</p:properties>
-</file>
-
 <file path=customXml/itemProps1.xml><?xml version="1.0" encoding="utf-8"?>
 <ds:datastoreItem xmlns:ds="http://schemas.openxmlformats.org/officeDocument/2006/customXml" ds:itemID="{6F0C982A-CA15-4101-95E9-E83C40D43193}">
   <ds:schemaRefs>
@@ -19944,16 +20040,9 @@
 </file>
 
 <file path=customXml/itemProps2.xml><?xml version="1.0" encoding="utf-8"?>
-<ds:datastoreItem xmlns:ds="http://schemas.openxmlformats.org/officeDocument/2006/customXml" ds:itemID="{B7520BA5-35AA-4014-8B35-895BA3950E60}">
+<ds:datastoreItem xmlns:ds="http://schemas.openxmlformats.org/officeDocument/2006/customXml" ds:itemID="{E2B667CE-4CF2-48FD-A04C-FC30836E22D6}">
   <ds:schemaRefs>
-    <ds:schemaRef ds:uri="http://schemas.microsoft.com/office/2006/metadata/contentType"/>
-    <ds:schemaRef ds:uri="http://schemas.microsoft.com/office/2006/metadata/properties/metaAttributes"/>
-    <ds:schemaRef ds:uri="http://www.w3.org/2001/XMLSchema"/>
     <ds:schemaRef ds:uri="http://schemas.microsoft.com/office/2006/metadata/properties"/>
-    <ds:schemaRef ds:uri="http://schemas.openxmlformats.org/package/2006/metadata/core-properties"/>
-    <ds:schemaRef ds:uri="http://purl.org/dc/elements/1.1/"/>
-    <ds:schemaRef ds:uri="http://purl.org/dc/terms/"/>
-    <ds:schemaRef ds:uri="http://schemas.microsoft.com/internal/obd"/>
     <ds:schemaRef ds:uri="http://schemas.microsoft.com/office/infopath/2007/PartnerControls"/>
   </ds:schemaRefs>
 </ds:datastoreItem>
@@ -19968,9 +20057,16 @@
 </file>
 
 <file path=customXml/itemProps4.xml><?xml version="1.0" encoding="utf-8"?>
-<ds:datastoreItem xmlns:ds="http://schemas.openxmlformats.org/officeDocument/2006/customXml" ds:itemID="{E2B667CE-4CF2-48FD-A04C-FC30836E22D6}">
+<ds:datastoreItem xmlns:ds="http://schemas.openxmlformats.org/officeDocument/2006/customXml" ds:itemID="{B7520BA5-35AA-4014-8B35-895BA3950E60}">
   <ds:schemaRefs>
+    <ds:schemaRef ds:uri="http://schemas.microsoft.com/office/2006/metadata/contentType"/>
+    <ds:schemaRef ds:uri="http://schemas.microsoft.com/office/2006/metadata/properties/metaAttributes"/>
+    <ds:schemaRef ds:uri="http://www.w3.org/2001/XMLSchema"/>
     <ds:schemaRef ds:uri="http://schemas.microsoft.com/office/2006/metadata/properties"/>
+    <ds:schemaRef ds:uri="http://schemas.openxmlformats.org/package/2006/metadata/core-properties"/>
+    <ds:schemaRef ds:uri="http://purl.org/dc/elements/1.1/"/>
+    <ds:schemaRef ds:uri="http://purl.org/dc/terms/"/>
+    <ds:schemaRef ds:uri="http://schemas.microsoft.com/internal/obd"/>
     <ds:schemaRef ds:uri="http://schemas.microsoft.com/office/infopath/2007/PartnerControls"/>
   </ds:schemaRefs>
 </ds:datastoreItem>

</xml_diff>